<commit_message>
Actualización del sds. Agrege la estructura de archivos.
</commit_message>
<xml_diff>
--- a/arquitectura/sds.docx
+++ b/arquitectura/sds.docx
@@ -177,7 +177,27 @@
           <w:szCs w:val="24"/>
           <w:lang w:val="es-DO"/>
         </w:rPr>
-        <w:t>Este proyecto nace con la necesidad de automatizar y eficientizar el uso de las funcionalidades de una herramienta para la gestión de proyectos que incluye un sistema de seguimiento de incidentes con seguimien</w:t>
+        <w:t xml:space="preserve">Este proyecto nace con la necesidad de automatizar y </w:t>
+      </w:r>
+      <w:proofErr w:type="spellStart"/>
+      <w:r>
+        <w:rPr>
+          <w:rFonts w:ascii="Times New Roman" w:hAnsi="Times New Roman"/>
+          <w:sz w:val="24"/>
+          <w:szCs w:val="24"/>
+          <w:lang w:val="es-DO"/>
+        </w:rPr>
+        <w:t>eficientizar</w:t>
+      </w:r>
+      <w:proofErr w:type="spellEnd"/>
+      <w:r>
+        <w:rPr>
+          <w:rFonts w:ascii="Times New Roman" w:hAnsi="Times New Roman"/>
+          <w:sz w:val="24"/>
+          <w:szCs w:val="24"/>
+          <w:lang w:val="es-DO"/>
+        </w:rPr>
+        <w:t xml:space="preserve"> el uso de las funcionalidades de una herramienta para la gestión de proyectos que incluye un sistema de seguimiento de incidentes con seguimien</w:t>
       </w:r>
       <w:r>
         <w:rPr>
@@ -291,7 +311,47 @@
           <w:szCs w:val="24"/>
           <w:lang w:val="es-DO"/>
         </w:rPr>
-        <w:t>Finalmente lo que se quiere lograr con este proyecto es crear un visual allocation para ver la disponibilidad de los recursos en la semana. Es un  Plugin de lo que realmente ofrece Redmine.</w:t>
+        <w:t xml:space="preserve">Finalmente lo que se quiere lograr con este proyecto es crear un visual </w:t>
+      </w:r>
+      <w:proofErr w:type="spellStart"/>
+      <w:r>
+        <w:rPr>
+          <w:rFonts w:ascii="Times New Roman" w:hAnsi="Times New Roman"/>
+          <w:sz w:val="24"/>
+          <w:szCs w:val="24"/>
+          <w:lang w:val="es-DO"/>
+        </w:rPr>
+        <w:t>allocation</w:t>
+      </w:r>
+      <w:proofErr w:type="spellEnd"/>
+      <w:r>
+        <w:rPr>
+          <w:rFonts w:ascii="Times New Roman" w:hAnsi="Times New Roman"/>
+          <w:sz w:val="24"/>
+          <w:szCs w:val="24"/>
+          <w:lang w:val="es-DO"/>
+        </w:rPr>
+        <w:t xml:space="preserve"> para ver la disponibilidad de los recursos en la semana. Es un  </w:t>
+      </w:r>
+      <w:proofErr w:type="spellStart"/>
+      <w:r>
+        <w:rPr>
+          <w:rFonts w:ascii="Times New Roman" w:hAnsi="Times New Roman"/>
+          <w:sz w:val="24"/>
+          <w:szCs w:val="24"/>
+          <w:lang w:val="es-DO"/>
+        </w:rPr>
+        <w:t>Plugin</w:t>
+      </w:r>
+      <w:proofErr w:type="spellEnd"/>
+      <w:r>
+        <w:rPr>
+          <w:rFonts w:ascii="Times New Roman" w:hAnsi="Times New Roman"/>
+          <w:sz w:val="24"/>
+          <w:szCs w:val="24"/>
+          <w:lang w:val="es-DO"/>
+        </w:rPr>
+        <w:t xml:space="preserve"> de lo que realmente ofrece Redmine.</w:t>
       </w:r>
     </w:p>
     <w:p>
@@ -346,8 +406,6 @@
         </w:rPr>
         <w:t>o</w:t>
       </w:r>
-      <w:bookmarkStart w:id="0" w:name="_GoBack"/>
-      <w:bookmarkEnd w:id="0"/>
     </w:p>
     <w:p>
       <w:pPr>
@@ -539,8 +597,6 @@
     </w:p>
     <w:p>
       <w:pPr>
-        <w:pStyle w:val="ListParagraph"/>
-        <w:ind w:left="1440"/>
         <w:rPr>
           <w:rFonts w:ascii="Times New Roman" w:hAnsi="Times New Roman" w:cs="Times New Roman"/>
           <w:b/>
@@ -558,9 +614,9 @@
         <w:lastRenderedPageBreak/>
         <w:drawing>
           <wp:inline distT="0" distB="0" distL="0" distR="0">
-            <wp:extent cx="5038725" cy="2690495"/>
-            <wp:effectExtent l="0" t="0" r="9525" b="0"/>
-            <wp:docPr id="2" name="Picture 2"/>
+            <wp:extent cx="5943600" cy="2381885"/>
+            <wp:effectExtent l="0" t="0" r="0" b="0"/>
+            <wp:docPr id="4" name="Picture 4"/>
             <wp:cNvGraphicFramePr>
               <a:graphicFrameLocks xmlns:a="http://schemas.openxmlformats.org/drawingml/2006/main" noChangeAspect="1"/>
             </wp:cNvGraphicFramePr>
@@ -568,7 +624,7 @@
               <a:graphicData uri="http://schemas.openxmlformats.org/drawingml/2006/picture">
                 <pic:pic xmlns:pic="http://schemas.openxmlformats.org/drawingml/2006/picture">
                   <pic:nvPicPr>
-                    <pic:cNvPr id="2" name="physicaldatamodel.jpg"/>
+                    <pic:cNvPr id="4" name="physicaldatamodel.jpg"/>
                     <pic:cNvPicPr/>
                   </pic:nvPicPr>
                   <pic:blipFill>
@@ -586,7 +642,7 @@
                   <pic:spPr>
                     <a:xfrm>
                       <a:off x="0" y="0"/>
-                      <a:ext cx="5038725" cy="2690495"/>
+                      <a:ext cx="5943600" cy="2381885"/>
                     </a:xfrm>
                     <a:prstGeom prst="rect">
                       <a:avLst/>
@@ -1267,8 +1323,6 @@
     </w:p>
     <w:p>
       <w:pPr>
-        <w:pStyle w:val="ListParagraph"/>
-        <w:ind w:left="1440"/>
         <w:rPr>
           <w:rFonts w:ascii="Times New Roman" w:hAnsi="Times New Roman" w:cs="Times New Roman"/>
           <w:b/>
@@ -1286,9 +1340,9 @@
         <w:lastRenderedPageBreak/>
         <w:drawing>
           <wp:inline distT="0" distB="0" distL="0" distR="0">
-            <wp:extent cx="5029200" cy="4592955"/>
+            <wp:extent cx="5943600" cy="4592955"/>
             <wp:effectExtent l="0" t="0" r="0" b="0"/>
-            <wp:docPr id="3" name="Picture 3"/>
+            <wp:docPr id="5" name="Picture 5"/>
             <wp:cNvGraphicFramePr>
               <a:graphicFrameLocks xmlns:a="http://schemas.openxmlformats.org/drawingml/2006/main" noChangeAspect="1"/>
             </wp:cNvGraphicFramePr>
@@ -1296,7 +1350,7 @@
               <a:graphicData uri="http://schemas.openxmlformats.org/drawingml/2006/picture">
                 <pic:pic xmlns:pic="http://schemas.openxmlformats.org/drawingml/2006/picture">
                   <pic:nvPicPr>
-                    <pic:cNvPr id="3" name="algoritmodecalendarizacion.jpg"/>
+                    <pic:cNvPr id="5" name="Flow_Chart_Calendarizacion-page-001.jpg"/>
                     <pic:cNvPicPr/>
                   </pic:nvPicPr>
                   <pic:blipFill>
@@ -1314,7 +1368,7 @@
                   <pic:spPr>
                     <a:xfrm>
                       <a:off x="0" y="0"/>
-                      <a:ext cx="5029200" cy="4592955"/>
+                      <a:ext cx="5943600" cy="4592955"/>
                     </a:xfrm>
                     <a:prstGeom prst="rect">
                       <a:avLst/>
@@ -1729,7 +1783,25 @@
                 <w:sz w:val="24"/>
                 <w:lang w:val="es-DO"/>
               </w:rPr>
-              <w:t>Project &amp; Start Date</w:t>
+              <w:t xml:space="preserve">Project &amp; </w:t>
+            </w:r>
+            <w:proofErr w:type="spellStart"/>
+            <w:r>
+              <w:rPr>
+                <w:rFonts w:ascii="Times New Roman" w:hAnsi="Times New Roman" w:cs="Times New Roman"/>
+                <w:sz w:val="24"/>
+                <w:lang w:val="es-DO"/>
+              </w:rPr>
+              <w:t>Start</w:t>
+            </w:r>
+            <w:proofErr w:type="spellEnd"/>
+            <w:r>
+              <w:rPr>
+                <w:rFonts w:ascii="Times New Roman" w:hAnsi="Times New Roman" w:cs="Times New Roman"/>
+                <w:sz w:val="24"/>
+                <w:lang w:val="es-DO"/>
+              </w:rPr>
+              <w:t xml:space="preserve"> Date</w:t>
             </w:r>
           </w:p>
         </w:tc>
@@ -2090,8 +2162,18 @@
                 <w:sz w:val="24"/>
                 <w:lang w:val="es-DO"/>
               </w:rPr>
-              <w:t>Tiene dependencias?</w:t>
-            </w:r>
+              <w:t>Tiene dependencias</w:t>
+            </w:r>
+            <w:proofErr w:type="gramStart"/>
+            <w:r>
+              <w:rPr>
+                <w:rFonts w:ascii="Times New Roman" w:hAnsi="Times New Roman" w:cs="Times New Roman"/>
+                <w:sz w:val="24"/>
+                <w:lang w:val="es-DO"/>
+              </w:rPr>
+              <w:t>?</w:t>
+            </w:r>
+            <w:proofErr w:type="gramEnd"/>
           </w:p>
         </w:tc>
       </w:tr>
@@ -2264,14 +2346,52 @@
                 <w:lang w:val="es-DO"/>
               </w:rPr>
             </w:pPr>
-            <w:r>
-              <w:rPr>
-                <w:rFonts w:ascii="Times New Roman" w:hAnsi="Times New Roman" w:cs="Times New Roman"/>
-                <w:sz w:val="24"/>
-                <w:lang w:val="es-DO"/>
-              </w:rPr>
-              <w:t>For each child</w:t>
-            </w:r>
+            <w:proofErr w:type="spellStart"/>
+            <w:r>
+              <w:rPr>
+                <w:rFonts w:ascii="Times New Roman" w:hAnsi="Times New Roman" w:cs="Times New Roman"/>
+                <w:sz w:val="24"/>
+                <w:lang w:val="es-DO"/>
+              </w:rPr>
+              <w:t>For</w:t>
+            </w:r>
+            <w:proofErr w:type="spellEnd"/>
+            <w:r>
+              <w:rPr>
+                <w:rFonts w:ascii="Times New Roman" w:hAnsi="Times New Roman" w:cs="Times New Roman"/>
+                <w:sz w:val="24"/>
+                <w:lang w:val="es-DO"/>
+              </w:rPr>
+              <w:t xml:space="preserve"> </w:t>
+            </w:r>
+            <w:proofErr w:type="spellStart"/>
+            <w:r>
+              <w:rPr>
+                <w:rFonts w:ascii="Times New Roman" w:hAnsi="Times New Roman" w:cs="Times New Roman"/>
+                <w:sz w:val="24"/>
+                <w:lang w:val="es-DO"/>
+              </w:rPr>
+              <w:t>each</w:t>
+            </w:r>
+            <w:proofErr w:type="spellEnd"/>
+            <w:r>
+              <w:rPr>
+                <w:rFonts w:ascii="Times New Roman" w:hAnsi="Times New Roman" w:cs="Times New Roman"/>
+                <w:sz w:val="24"/>
+                <w:lang w:val="es-DO"/>
+              </w:rPr>
+              <w:t xml:space="preserve"> </w:t>
+            </w:r>
+            <w:proofErr w:type="spellStart"/>
+            <w:r>
+              <w:rPr>
+                <w:rFonts w:ascii="Times New Roman" w:hAnsi="Times New Roman" w:cs="Times New Roman"/>
+                <w:sz w:val="24"/>
+                <w:lang w:val="es-DO"/>
+              </w:rPr>
+              <w:t>child</w:t>
+            </w:r>
+            <w:proofErr w:type="spellEnd"/>
           </w:p>
         </w:tc>
       </w:tr>
@@ -2374,7 +2494,25 @@
                 <w:sz w:val="24"/>
                 <w:lang w:val="es-DO"/>
               </w:rPr>
-              <w:t>Recorre todas las dependencias de una tarea, y por cada una llama al proceso predefinido Scheduler.</w:t>
+              <w:t xml:space="preserve">Recorre todas las dependencias de una tarea, y por cada una llama al proceso predefinido </w:t>
+            </w:r>
+            <w:proofErr w:type="spellStart"/>
+            <w:r>
+              <w:rPr>
+                <w:rFonts w:ascii="Times New Roman" w:hAnsi="Times New Roman" w:cs="Times New Roman"/>
+                <w:sz w:val="24"/>
+                <w:lang w:val="es-DO"/>
+              </w:rPr>
+              <w:t>Scheduler</w:t>
+            </w:r>
+            <w:proofErr w:type="spellEnd"/>
+            <w:r>
+              <w:rPr>
+                <w:rFonts w:ascii="Times New Roman" w:hAnsi="Times New Roman" w:cs="Times New Roman"/>
+                <w:sz w:val="24"/>
+                <w:lang w:val="es-DO"/>
+              </w:rPr>
+              <w:t>.</w:t>
             </w:r>
           </w:p>
         </w:tc>
@@ -2444,13 +2582,32 @@
                 <w:lang w:val="es-DO"/>
               </w:rPr>
             </w:pPr>
-            <w:r>
-              <w:rPr>
-                <w:rFonts w:ascii="Times New Roman" w:hAnsi="Times New Roman" w:cs="Times New Roman"/>
-                <w:sz w:val="24"/>
-                <w:lang w:val="es-DO"/>
-              </w:rPr>
-              <w:t>Get big</w:t>
+            <w:proofErr w:type="spellStart"/>
+            <w:r>
+              <w:rPr>
+                <w:rFonts w:ascii="Times New Roman" w:hAnsi="Times New Roman" w:cs="Times New Roman"/>
+                <w:sz w:val="24"/>
+                <w:lang w:val="es-DO"/>
+              </w:rPr>
+              <w:t>Get</w:t>
+            </w:r>
+            <w:proofErr w:type="spellEnd"/>
+            <w:r>
+              <w:rPr>
+                <w:rFonts w:ascii="Times New Roman" w:hAnsi="Times New Roman" w:cs="Times New Roman"/>
+                <w:sz w:val="24"/>
+                <w:lang w:val="es-DO"/>
+              </w:rPr>
+              <w:t xml:space="preserve"> </w:t>
+            </w:r>
+            <w:proofErr w:type="spellStart"/>
+            <w:r>
+              <w:rPr>
+                <w:rFonts w:ascii="Times New Roman" w:hAnsi="Times New Roman" w:cs="Times New Roman"/>
+                <w:sz w:val="24"/>
+                <w:lang w:val="es-DO"/>
+              </w:rPr>
+              <w:t>big</w:t>
             </w:r>
             <w:r>
               <w:rPr>
@@ -2468,6 +2625,7 @@
               </w:rPr>
               <w:t>est_end_date</w:t>
             </w:r>
+            <w:proofErr w:type="spellEnd"/>
           </w:p>
         </w:tc>
       </w:tr>
@@ -2646,6 +2804,7 @@
               </w:rPr>
               <w:t xml:space="preserve">Calendarizar </w:t>
             </w:r>
+            <w:proofErr w:type="spellStart"/>
             <w:r>
               <w:rPr>
                 <w:rFonts w:ascii="Times New Roman" w:hAnsi="Times New Roman" w:cs="Times New Roman"/>
@@ -2654,6 +2813,7 @@
               </w:rPr>
               <w:t>task</w:t>
             </w:r>
+            <w:proofErr w:type="spellEnd"/>
             <w:r>
               <w:rPr>
                 <w:rFonts w:ascii="Times New Roman" w:hAnsi="Times New Roman" w:cs="Times New Roman"/>
@@ -2834,14 +2994,34 @@
                 <w:lang w:val="es-DO"/>
               </w:rPr>
             </w:pPr>
-            <w:r>
-              <w:rPr>
-                <w:rFonts w:ascii="Times New Roman" w:hAnsi="Times New Roman" w:cs="Times New Roman"/>
-                <w:sz w:val="24"/>
-                <w:lang w:val="es-DO"/>
-              </w:rPr>
-              <w:t>Return end_date</w:t>
-            </w:r>
+            <w:proofErr w:type="spellStart"/>
+            <w:r>
+              <w:rPr>
+                <w:rFonts w:ascii="Times New Roman" w:hAnsi="Times New Roman" w:cs="Times New Roman"/>
+                <w:sz w:val="24"/>
+                <w:lang w:val="es-DO"/>
+              </w:rPr>
+              <w:t>Return</w:t>
+            </w:r>
+            <w:proofErr w:type="spellEnd"/>
+            <w:r>
+              <w:rPr>
+                <w:rFonts w:ascii="Times New Roman" w:hAnsi="Times New Roman" w:cs="Times New Roman"/>
+                <w:sz w:val="24"/>
+                <w:lang w:val="es-DO"/>
+              </w:rPr>
+              <w:t xml:space="preserve"> </w:t>
+            </w:r>
+            <w:proofErr w:type="spellStart"/>
+            <w:r>
+              <w:rPr>
+                <w:rFonts w:ascii="Times New Roman" w:hAnsi="Times New Roman" w:cs="Times New Roman"/>
+                <w:sz w:val="24"/>
+                <w:lang w:val="es-DO"/>
+              </w:rPr>
+              <w:t>end_date</w:t>
+            </w:r>
+            <w:proofErr w:type="spellEnd"/>
           </w:p>
         </w:tc>
       </w:tr>
@@ -2983,7 +3163,7 @@
           <w:sz w:val="24"/>
           <w:lang w:val="es-DO"/>
         </w:rPr>
-        <w:t>Mockups</w:t>
+        <w:t>Implementación</w:t>
       </w:r>
     </w:p>
     <w:p>
@@ -3007,7 +3187,359 @@
           <w:sz w:val="24"/>
           <w:lang w:val="es-DO"/>
         </w:rPr>
+        <w:t>Diagrama</w:t>
+      </w:r>
+    </w:p>
+    <w:p>
+      <w:pPr>
+        <w:rPr>
+          <w:rFonts w:ascii="Times New Roman" w:hAnsi="Times New Roman" w:cs="Times New Roman"/>
+          <w:b/>
+          <w:sz w:val="24"/>
+          <w:lang w:val="es-DO"/>
+        </w:rPr>
+      </w:pPr>
+      <w:r>
+        <w:rPr>
+          <w:rFonts w:ascii="Times New Roman" w:hAnsi="Times New Roman" w:cs="Times New Roman"/>
+          <w:b/>
+          <w:noProof/>
+          <w:sz w:val="24"/>
+        </w:rPr>
+        <w:lastRenderedPageBreak/>
+        <w:drawing>
+          <wp:inline distT="0" distB="0" distL="0" distR="0">
+            <wp:extent cx="5191850" cy="5696745"/>
+            <wp:effectExtent l="0" t="0" r="8890" b="0"/>
+            <wp:docPr id="1" name="Picture 1"/>
+            <wp:cNvGraphicFramePr>
+              <a:graphicFrameLocks xmlns:a="http://schemas.openxmlformats.org/drawingml/2006/main" noChangeAspect="1"/>
+            </wp:cNvGraphicFramePr>
+            <a:graphic xmlns:a="http://schemas.openxmlformats.org/drawingml/2006/main">
+              <a:graphicData uri="http://schemas.openxmlformats.org/drawingml/2006/picture">
+                <pic:pic xmlns:pic="http://schemas.openxmlformats.org/drawingml/2006/picture">
+                  <pic:nvPicPr>
+                    <pic:cNvPr id="1" name="Capture.PNG"/>
+                    <pic:cNvPicPr/>
+                  </pic:nvPicPr>
+                  <pic:blipFill>
+                    <a:blip r:embed="rId7">
+                      <a:extLst>
+                        <a:ext uri="{28A0092B-C50C-407E-A947-70E740481C1C}">
+                          <a14:useLocalDpi xmlns:a14="http://schemas.microsoft.com/office/drawing/2010/main" val="0"/>
+                        </a:ext>
+                      </a:extLst>
+                    </a:blip>
+                    <a:stretch>
+                      <a:fillRect/>
+                    </a:stretch>
+                  </pic:blipFill>
+                  <pic:spPr>
+                    <a:xfrm>
+                      <a:off x="0" y="0"/>
+                      <a:ext cx="5191850" cy="5696745"/>
+                    </a:xfrm>
+                    <a:prstGeom prst="rect">
+                      <a:avLst/>
+                    </a:prstGeom>
+                  </pic:spPr>
+                </pic:pic>
+              </a:graphicData>
+            </a:graphic>
+          </wp:inline>
+        </w:drawing>
+      </w:r>
+    </w:p>
+    <w:p>
+      <w:pPr>
+        <w:pStyle w:val="ListParagraph"/>
+        <w:numPr>
+          <w:ilvl w:val="1"/>
+          <w:numId w:val="1"/>
+        </w:numPr>
+        <w:rPr>
+          <w:rFonts w:ascii="Times New Roman" w:hAnsi="Times New Roman" w:cs="Times New Roman"/>
+          <w:b/>
+          <w:sz w:val="24"/>
+          <w:lang w:val="es-DO"/>
+        </w:rPr>
+      </w:pPr>
+      <w:r>
+        <w:rPr>
+          <w:rFonts w:ascii="Times New Roman" w:hAnsi="Times New Roman" w:cs="Times New Roman"/>
+          <w:b/>
+          <w:sz w:val="24"/>
+          <w:lang w:val="es-DO"/>
+        </w:rPr>
+        <w:t>Catálogo</w:t>
+      </w:r>
+    </w:p>
+    <w:tbl>
+      <w:tblPr>
+        <w:tblStyle w:val="TableGrid"/>
+        <w:tblW w:w="0" w:type="auto"/>
+        <w:tblInd w:w="1440" w:type="dxa"/>
+        <w:tblLook w:val="04A0" w:firstRow="1" w:lastRow="0" w:firstColumn="1" w:lastColumn="0" w:noHBand="0" w:noVBand="1"/>
+      </w:tblPr>
+      <w:tblGrid>
+        <w:gridCol w:w="1435"/>
+        <w:gridCol w:w="6475"/>
+      </w:tblGrid>
+      <w:tr>
+        <w:tc>
+          <w:tcPr>
+            <w:tcW w:w="1435" w:type="dxa"/>
+          </w:tcPr>
+          <w:p>
+            <w:pPr>
+              <w:pStyle w:val="ListParagraph"/>
+              <w:ind w:left="0"/>
+              <w:rPr>
+                <w:rFonts w:ascii="Times New Roman" w:hAnsi="Times New Roman" w:cs="Times New Roman"/>
+                <w:b/>
+                <w:sz w:val="24"/>
+                <w:lang w:val="es-DO"/>
+              </w:rPr>
+            </w:pPr>
+            <w:r>
+              <w:rPr>
+                <w:rFonts w:ascii="Times New Roman" w:hAnsi="Times New Roman" w:cs="Times New Roman"/>
+                <w:b/>
+                <w:sz w:val="24"/>
+                <w:lang w:val="es-DO"/>
+              </w:rPr>
+              <w:t>Elementos</w:t>
+            </w:r>
+          </w:p>
+        </w:tc>
+        <w:tc>
+          <w:tcPr>
+            <w:tcW w:w="6475" w:type="dxa"/>
+          </w:tcPr>
+          <w:p>
+            <w:pPr>
+              <w:pStyle w:val="ListParagraph"/>
+              <w:numPr>
+                <w:ilvl w:val="0"/>
+                <w:numId w:val="8"/>
+              </w:numPr>
+              <w:rPr>
+                <w:rFonts w:ascii="Times New Roman" w:hAnsi="Times New Roman" w:cs="Times New Roman"/>
+                <w:b/>
+                <w:sz w:val="24"/>
+                <w:lang w:val="es-DO"/>
+              </w:rPr>
+            </w:pPr>
+            <w:r>
+              <w:rPr>
+                <w:rFonts w:ascii="Times New Roman" w:hAnsi="Times New Roman" w:cs="Times New Roman"/>
+                <w:sz w:val="24"/>
+                <w:lang w:val="es-DO"/>
+              </w:rPr>
+              <w:t>Directorios</w:t>
+            </w:r>
+          </w:p>
+          <w:p>
+            <w:pPr>
+              <w:pStyle w:val="ListParagraph"/>
+              <w:numPr>
+                <w:ilvl w:val="0"/>
+                <w:numId w:val="8"/>
+              </w:numPr>
+              <w:rPr>
+                <w:rFonts w:ascii="Times New Roman" w:hAnsi="Times New Roman" w:cs="Times New Roman"/>
+                <w:b/>
+                <w:sz w:val="24"/>
+                <w:lang w:val="es-DO"/>
+              </w:rPr>
+            </w:pPr>
+            <w:r>
+              <w:rPr>
+                <w:rFonts w:ascii="Times New Roman" w:hAnsi="Times New Roman" w:cs="Times New Roman"/>
+                <w:sz w:val="24"/>
+                <w:lang w:val="es-DO"/>
+              </w:rPr>
+              <w:t>Archivos</w:t>
+            </w:r>
+          </w:p>
+        </w:tc>
+      </w:tr>
+      <w:tr>
+        <w:tc>
+          <w:tcPr>
+            <w:tcW w:w="1435" w:type="dxa"/>
+          </w:tcPr>
+          <w:p>
+            <w:pPr>
+              <w:pStyle w:val="ListParagraph"/>
+              <w:ind w:left="0"/>
+              <w:rPr>
+                <w:rFonts w:ascii="Times New Roman" w:hAnsi="Times New Roman" w:cs="Times New Roman"/>
+                <w:b/>
+                <w:sz w:val="24"/>
+                <w:lang w:val="es-DO"/>
+              </w:rPr>
+            </w:pPr>
+            <w:r>
+              <w:rPr>
+                <w:rFonts w:ascii="Times New Roman" w:hAnsi="Times New Roman" w:cs="Times New Roman"/>
+                <w:b/>
+                <w:sz w:val="24"/>
+                <w:lang w:val="es-DO"/>
+              </w:rPr>
+              <w:t>Relaciones</w:t>
+            </w:r>
+          </w:p>
+        </w:tc>
+        <w:tc>
+          <w:tcPr>
+            <w:tcW w:w="6475" w:type="dxa"/>
+          </w:tcPr>
+          <w:p>
+            <w:pPr>
+              <w:pStyle w:val="ListParagraph"/>
+              <w:numPr>
+                <w:ilvl w:val="0"/>
+                <w:numId w:val="9"/>
+              </w:numPr>
+              <w:rPr>
+                <w:rFonts w:ascii="Times New Roman" w:hAnsi="Times New Roman" w:cs="Times New Roman"/>
+                <w:b/>
+                <w:sz w:val="24"/>
+                <w:lang w:val="es-DO"/>
+              </w:rPr>
+            </w:pPr>
+            <w:r>
+              <w:rPr>
+                <w:rFonts w:ascii="Times New Roman" w:hAnsi="Times New Roman" w:cs="Times New Roman"/>
+                <w:sz w:val="24"/>
+                <w:lang w:val="es-DO"/>
+              </w:rPr>
+              <w:t>Asignado a</w:t>
+            </w:r>
+          </w:p>
+        </w:tc>
+      </w:tr>
+    </w:tbl>
+    <w:p>
+      <w:pPr>
+        <w:pStyle w:val="ListParagraph"/>
+        <w:ind w:left="1440"/>
+        <w:rPr>
+          <w:rFonts w:ascii="Times New Roman" w:hAnsi="Times New Roman" w:cs="Times New Roman"/>
+          <w:b/>
+          <w:sz w:val="24"/>
+          <w:lang w:val="es-DO"/>
+        </w:rPr>
+      </w:pPr>
+    </w:p>
+    <w:p>
+      <w:pPr>
+        <w:pStyle w:val="ListParagraph"/>
+        <w:numPr>
+          <w:ilvl w:val="0"/>
+          <w:numId w:val="1"/>
+        </w:numPr>
+        <w:rPr>
+          <w:rFonts w:ascii="Times New Roman" w:hAnsi="Times New Roman" w:cs="Times New Roman"/>
+          <w:b/>
+          <w:sz w:val="24"/>
+          <w:lang w:val="es-DO"/>
+        </w:rPr>
+      </w:pPr>
+      <w:proofErr w:type="spellStart"/>
+      <w:r>
+        <w:rPr>
+          <w:rFonts w:ascii="Times New Roman" w:hAnsi="Times New Roman" w:cs="Times New Roman"/>
+          <w:b/>
+          <w:sz w:val="24"/>
+          <w:lang w:val="es-DO"/>
+        </w:rPr>
+        <w:t>Mockups</w:t>
+      </w:r>
+      <w:proofErr w:type="spellEnd"/>
+    </w:p>
+    <w:p>
+      <w:pPr>
+        <w:pStyle w:val="ListParagraph"/>
+        <w:numPr>
+          <w:ilvl w:val="1"/>
+          <w:numId w:val="1"/>
+        </w:numPr>
+        <w:rPr>
+          <w:rFonts w:ascii="Times New Roman" w:hAnsi="Times New Roman" w:cs="Times New Roman"/>
+          <w:b/>
+          <w:sz w:val="24"/>
+          <w:lang w:val="es-DO"/>
+        </w:rPr>
+      </w:pPr>
+      <w:r>
+        <w:rPr>
+          <w:rFonts w:ascii="Times New Roman" w:hAnsi="Times New Roman" w:cs="Times New Roman"/>
+          <w:b/>
+          <w:sz w:val="24"/>
+          <w:lang w:val="es-DO"/>
+        </w:rPr>
         <w:t>Asignación de la disponibilidad de un recurso</w:t>
+      </w:r>
+    </w:p>
+    <w:p>
+      <w:pPr>
+        <w:pStyle w:val="ListParagraph"/>
+        <w:numPr>
+          <w:ilvl w:val="2"/>
+          <w:numId w:val="1"/>
+        </w:numPr>
+        <w:rPr>
+          <w:rFonts w:ascii="Times New Roman" w:hAnsi="Times New Roman" w:cs="Times New Roman"/>
+          <w:b/>
+          <w:sz w:val="24"/>
+          <w:lang w:val="es-DO"/>
+        </w:rPr>
+      </w:pPr>
+      <w:r>
+        <w:rPr>
+          <w:rFonts w:ascii="Times New Roman" w:hAnsi="Times New Roman" w:cs="Times New Roman"/>
+          <w:b/>
+          <w:sz w:val="24"/>
+          <w:lang w:val="es-DO"/>
+        </w:rPr>
+        <w:t>Descripción</w:t>
+      </w:r>
+    </w:p>
+    <w:p>
+      <w:pPr>
+        <w:rPr>
+          <w:rFonts w:ascii="Times New Roman" w:hAnsi="Times New Roman" w:cs="Times New Roman"/>
+          <w:sz w:val="24"/>
+          <w:lang w:val="es-DO"/>
+        </w:rPr>
+      </w:pPr>
+      <w:bookmarkStart w:id="0" w:name="_GoBack"/>
+      <w:bookmarkEnd w:id="0"/>
+    </w:p>
+    <w:p>
+      <w:pPr>
+        <w:pStyle w:val="ListParagraph"/>
+        <w:numPr>
+          <w:ilvl w:val="2"/>
+          <w:numId w:val="1"/>
+        </w:numPr>
+        <w:rPr>
+          <w:rFonts w:ascii="Times New Roman" w:hAnsi="Times New Roman" w:cs="Times New Roman"/>
+          <w:b/>
+          <w:sz w:val="24"/>
+          <w:lang w:val="es-DO"/>
+        </w:rPr>
+      </w:pPr>
+      <w:r>
+        <w:rPr>
+          <w:rFonts w:ascii="Times New Roman" w:hAnsi="Times New Roman" w:cs="Times New Roman"/>
+          <w:b/>
+          <w:sz w:val="24"/>
+          <w:lang w:val="es-DO"/>
+        </w:rPr>
+        <w:t>Diagrama</w:t>
       </w:r>
     </w:p>
     <w:p>
@@ -3043,7 +3575,7 @@
                     <pic:cNvPicPr/>
                   </pic:nvPicPr>
                   <pic:blipFill>
-                    <a:blip r:embed="rId7">
+                    <a:blip r:embed="rId8">
                       <a:extLst>
                         <a:ext uri="{28A0092B-C50C-407E-A947-70E740481C1C}">
                           <a14:useLocalDpi xmlns:a14="http://schemas.microsoft.com/office/drawing/2010/main" val="0"/>
@@ -3096,6 +3628,54 @@
     </w:p>
     <w:p>
       <w:pPr>
+        <w:pStyle w:val="ListParagraph"/>
+        <w:numPr>
+          <w:ilvl w:val="2"/>
+          <w:numId w:val="1"/>
+        </w:numPr>
+        <w:rPr>
+          <w:rFonts w:ascii="Times New Roman" w:hAnsi="Times New Roman" w:cs="Times New Roman"/>
+          <w:b/>
+          <w:sz w:val="24"/>
+          <w:lang w:val="es-DO"/>
+        </w:rPr>
+      </w:pPr>
+      <w:r>
+        <w:rPr>
+          <w:rFonts w:ascii="Times New Roman" w:hAnsi="Times New Roman" w:cs="Times New Roman"/>
+          <w:b/>
+          <w:sz w:val="24"/>
+          <w:lang w:val="es-DO"/>
+        </w:rPr>
+        <w:t>Descripción</w:t>
+      </w:r>
+    </w:p>
+    <w:p>
+      <w:pPr>
+        <w:pStyle w:val="ListParagraph"/>
+        <w:numPr>
+          <w:ilvl w:val="2"/>
+          <w:numId w:val="1"/>
+        </w:numPr>
+        <w:rPr>
+          <w:rFonts w:ascii="Times New Roman" w:hAnsi="Times New Roman" w:cs="Times New Roman"/>
+          <w:b/>
+          <w:sz w:val="24"/>
+          <w:lang w:val="es-DO"/>
+        </w:rPr>
+      </w:pPr>
+      <w:r>
+        <w:rPr>
+          <w:rFonts w:ascii="Times New Roman" w:hAnsi="Times New Roman" w:cs="Times New Roman"/>
+          <w:b/>
+          <w:sz w:val="24"/>
+          <w:lang w:val="es-DO"/>
+        </w:rPr>
+        <w:t>Diagrama</w:t>
+      </w:r>
+    </w:p>
+    <w:p>
+      <w:pPr>
         <w:rPr>
           <w:rFonts w:ascii="Times New Roman" w:hAnsi="Times New Roman" w:cs="Times New Roman"/>
           <w:b/>
@@ -3126,7 +3706,7 @@
                     <pic:cNvPicPr/>
                   </pic:nvPicPr>
                   <pic:blipFill>
-                    <a:blip r:embed="rId8">
+                    <a:blip r:embed="rId9">
                       <a:extLst>
                         <a:ext uri="{28A0092B-C50C-407E-A947-70E740481C1C}">
                           <a14:useLocalDpi xmlns:a14="http://schemas.microsoft.com/office/drawing/2010/main" val="0"/>
@@ -3179,6 +3759,54 @@
     </w:p>
     <w:p>
       <w:pPr>
+        <w:pStyle w:val="ListParagraph"/>
+        <w:numPr>
+          <w:ilvl w:val="2"/>
+          <w:numId w:val="1"/>
+        </w:numPr>
+        <w:rPr>
+          <w:rFonts w:ascii="Times New Roman" w:hAnsi="Times New Roman" w:cs="Times New Roman"/>
+          <w:b/>
+          <w:sz w:val="24"/>
+          <w:lang w:val="es-DO"/>
+        </w:rPr>
+      </w:pPr>
+      <w:r>
+        <w:rPr>
+          <w:rFonts w:ascii="Times New Roman" w:hAnsi="Times New Roman" w:cs="Times New Roman"/>
+          <w:b/>
+          <w:sz w:val="24"/>
+          <w:lang w:val="es-DO"/>
+        </w:rPr>
+        <w:t>Descripción</w:t>
+      </w:r>
+    </w:p>
+    <w:p>
+      <w:pPr>
+        <w:pStyle w:val="ListParagraph"/>
+        <w:numPr>
+          <w:ilvl w:val="2"/>
+          <w:numId w:val="1"/>
+        </w:numPr>
+        <w:rPr>
+          <w:rFonts w:ascii="Times New Roman" w:hAnsi="Times New Roman" w:cs="Times New Roman"/>
+          <w:b/>
+          <w:sz w:val="24"/>
+          <w:lang w:val="es-DO"/>
+        </w:rPr>
+      </w:pPr>
+      <w:r>
+        <w:rPr>
+          <w:rFonts w:ascii="Times New Roman" w:hAnsi="Times New Roman" w:cs="Times New Roman"/>
+          <w:b/>
+          <w:sz w:val="24"/>
+          <w:lang w:val="es-DO"/>
+        </w:rPr>
+        <w:t>Diagrama</w:t>
+      </w:r>
+    </w:p>
+    <w:p>
+      <w:pPr>
         <w:rPr>
           <w:rFonts w:ascii="Times New Roman" w:hAnsi="Times New Roman" w:cs="Times New Roman"/>
           <w:b/>
@@ -3210,7 +3838,7 @@
                     <pic:cNvPicPr/>
                   </pic:nvPicPr>
                   <pic:blipFill>
-                    <a:blip r:embed="rId9">
+                    <a:blip r:embed="rId10">
                       <a:extLst>
                         <a:ext uri="{28A0092B-C50C-407E-A947-70E740481C1C}">
                           <a14:useLocalDpi xmlns:a14="http://schemas.microsoft.com/office/drawing/2010/main" val="0"/>
@@ -3263,6 +3891,54 @@
     </w:p>
     <w:p>
       <w:pPr>
+        <w:pStyle w:val="ListParagraph"/>
+        <w:numPr>
+          <w:ilvl w:val="2"/>
+          <w:numId w:val="1"/>
+        </w:numPr>
+        <w:rPr>
+          <w:rFonts w:ascii="Times New Roman" w:hAnsi="Times New Roman" w:cs="Times New Roman"/>
+          <w:b/>
+          <w:sz w:val="24"/>
+          <w:lang w:val="es-DO"/>
+        </w:rPr>
+      </w:pPr>
+      <w:r>
+        <w:rPr>
+          <w:rFonts w:ascii="Times New Roman" w:hAnsi="Times New Roman" w:cs="Times New Roman"/>
+          <w:b/>
+          <w:sz w:val="24"/>
+          <w:lang w:val="es-DO"/>
+        </w:rPr>
+        <w:t>Descripción</w:t>
+      </w:r>
+    </w:p>
+    <w:p>
+      <w:pPr>
+        <w:pStyle w:val="ListParagraph"/>
+        <w:numPr>
+          <w:ilvl w:val="2"/>
+          <w:numId w:val="1"/>
+        </w:numPr>
+        <w:rPr>
+          <w:rFonts w:ascii="Times New Roman" w:hAnsi="Times New Roman" w:cs="Times New Roman"/>
+          <w:b/>
+          <w:sz w:val="24"/>
+          <w:lang w:val="es-DO"/>
+        </w:rPr>
+      </w:pPr>
+      <w:r>
+        <w:rPr>
+          <w:rFonts w:ascii="Times New Roman" w:hAnsi="Times New Roman" w:cs="Times New Roman"/>
+          <w:b/>
+          <w:sz w:val="24"/>
+          <w:lang w:val="es-DO"/>
+        </w:rPr>
+        <w:t>Diagrama</w:t>
+      </w:r>
+    </w:p>
+    <w:p>
+      <w:pPr>
         <w:rPr>
           <w:rFonts w:ascii="Times New Roman" w:hAnsi="Times New Roman" w:cs="Times New Roman"/>
           <w:b/>
@@ -3294,7 +3970,7 @@
                     <pic:cNvPicPr/>
                   </pic:nvPicPr>
                   <pic:blipFill>
-                    <a:blip r:embed="rId10">
+                    <a:blip r:embed="rId11">
                       <a:extLst>
                         <a:ext uri="{28A0092B-C50C-407E-A947-70E740481C1C}">
                           <a14:useLocalDpi xmlns:a14="http://schemas.microsoft.com/office/drawing/2010/main" val="0"/>
@@ -3358,6 +4034,345 @@
 <file path=word/numbering.xml><?xml version="1.0" encoding="utf-8"?>
 <w:numbering xmlns:wpc="http://schemas.microsoft.com/office/word/2010/wordprocessingCanvas" xmlns:mc="http://schemas.openxmlformats.org/markup-compatibility/2006" xmlns:o="urn:schemas-microsoft-com:office:office" xmlns:r="http://schemas.openxmlformats.org/officeDocument/2006/relationships" xmlns:m="http://schemas.openxmlformats.org/officeDocument/2006/math" xmlns:v="urn:schemas-microsoft-com:vml" xmlns:wp14="http://schemas.microsoft.com/office/word/2010/wordprocessingDrawing" xmlns:wp="http://schemas.openxmlformats.org/drawingml/2006/wordprocessingDrawing" xmlns:w10="urn:schemas-microsoft-com:office:word" xmlns:w="http://schemas.openxmlformats.org/wordprocessingml/2006/main" xmlns:w14="http://schemas.microsoft.com/office/word/2010/wordml" xmlns:w15="http://schemas.microsoft.com/office/word/2012/wordml" xmlns:wpg="http://schemas.microsoft.com/office/word/2010/wordprocessingGroup" xmlns:wpi="http://schemas.microsoft.com/office/word/2010/wordprocessingInk" xmlns:wne="http://schemas.microsoft.com/office/word/2006/wordml" xmlns:wps="http://schemas.microsoft.com/office/word/2010/wordprocessingShape" mc:Ignorable="w14 w15 wp14">
   <w:abstractNum w:abstractNumId="0">
+    <w:nsid w:val="07AB52EB"/>
+    <w:multiLevelType w:val="hybridMultilevel"/>
+    <w:tmpl w:val="7EB8BE5E"/>
+    <w:lvl w:ilvl="0" w:tplc="04090001">
+      <w:start w:val="1"/>
+      <w:numFmt w:val="bullet"/>
+      <w:lvlText w:val=""/>
+      <w:lvlJc w:val="left"/>
+      <w:pPr>
+        <w:ind w:left="720" w:hanging="360"/>
+      </w:pPr>
+      <w:rPr>
+        <w:rFonts w:ascii="Symbol" w:hAnsi="Symbol" w:hint="default"/>
+      </w:rPr>
+    </w:lvl>
+    <w:lvl w:ilvl="1" w:tplc="04090003" w:tentative="1">
+      <w:start w:val="1"/>
+      <w:numFmt w:val="bullet"/>
+      <w:lvlText w:val="o"/>
+      <w:lvlJc w:val="left"/>
+      <w:pPr>
+        <w:ind w:left="1440" w:hanging="360"/>
+      </w:pPr>
+      <w:rPr>
+        <w:rFonts w:ascii="Courier New" w:hAnsi="Courier New" w:cs="Courier New" w:hint="default"/>
+      </w:rPr>
+    </w:lvl>
+    <w:lvl w:ilvl="2" w:tplc="04090005" w:tentative="1">
+      <w:start w:val="1"/>
+      <w:numFmt w:val="bullet"/>
+      <w:lvlText w:val=""/>
+      <w:lvlJc w:val="left"/>
+      <w:pPr>
+        <w:ind w:left="2160" w:hanging="360"/>
+      </w:pPr>
+      <w:rPr>
+        <w:rFonts w:ascii="Wingdings" w:hAnsi="Wingdings" w:hint="default"/>
+      </w:rPr>
+    </w:lvl>
+    <w:lvl w:ilvl="3" w:tplc="04090001" w:tentative="1">
+      <w:start w:val="1"/>
+      <w:numFmt w:val="bullet"/>
+      <w:lvlText w:val=""/>
+      <w:lvlJc w:val="left"/>
+      <w:pPr>
+        <w:ind w:left="2880" w:hanging="360"/>
+      </w:pPr>
+      <w:rPr>
+        <w:rFonts w:ascii="Symbol" w:hAnsi="Symbol" w:hint="default"/>
+      </w:rPr>
+    </w:lvl>
+    <w:lvl w:ilvl="4" w:tplc="04090003" w:tentative="1">
+      <w:start w:val="1"/>
+      <w:numFmt w:val="bullet"/>
+      <w:lvlText w:val="o"/>
+      <w:lvlJc w:val="left"/>
+      <w:pPr>
+        <w:ind w:left="3600" w:hanging="360"/>
+      </w:pPr>
+      <w:rPr>
+        <w:rFonts w:ascii="Courier New" w:hAnsi="Courier New" w:cs="Courier New" w:hint="default"/>
+      </w:rPr>
+    </w:lvl>
+    <w:lvl w:ilvl="5" w:tplc="04090005" w:tentative="1">
+      <w:start w:val="1"/>
+      <w:numFmt w:val="bullet"/>
+      <w:lvlText w:val=""/>
+      <w:lvlJc w:val="left"/>
+      <w:pPr>
+        <w:ind w:left="4320" w:hanging="360"/>
+      </w:pPr>
+      <w:rPr>
+        <w:rFonts w:ascii="Wingdings" w:hAnsi="Wingdings" w:hint="default"/>
+      </w:rPr>
+    </w:lvl>
+    <w:lvl w:ilvl="6" w:tplc="04090001" w:tentative="1">
+      <w:start w:val="1"/>
+      <w:numFmt w:val="bullet"/>
+      <w:lvlText w:val=""/>
+      <w:lvlJc w:val="left"/>
+      <w:pPr>
+        <w:ind w:left="5040" w:hanging="360"/>
+      </w:pPr>
+      <w:rPr>
+        <w:rFonts w:ascii="Symbol" w:hAnsi="Symbol" w:hint="default"/>
+      </w:rPr>
+    </w:lvl>
+    <w:lvl w:ilvl="7" w:tplc="04090003" w:tentative="1">
+      <w:start w:val="1"/>
+      <w:numFmt w:val="bullet"/>
+      <w:lvlText w:val="o"/>
+      <w:lvlJc w:val="left"/>
+      <w:pPr>
+        <w:ind w:left="5760" w:hanging="360"/>
+      </w:pPr>
+      <w:rPr>
+        <w:rFonts w:ascii="Courier New" w:hAnsi="Courier New" w:cs="Courier New" w:hint="default"/>
+      </w:rPr>
+    </w:lvl>
+    <w:lvl w:ilvl="8" w:tplc="04090005" w:tentative="1">
+      <w:start w:val="1"/>
+      <w:numFmt w:val="bullet"/>
+      <w:lvlText w:val=""/>
+      <w:lvlJc w:val="left"/>
+      <w:pPr>
+        <w:ind w:left="6480" w:hanging="360"/>
+      </w:pPr>
+      <w:rPr>
+        <w:rFonts w:ascii="Wingdings" w:hAnsi="Wingdings" w:hint="default"/>
+      </w:rPr>
+    </w:lvl>
+  </w:abstractNum>
+  <w:abstractNum w:abstractNumId="1">
+    <w:nsid w:val="18D26A00"/>
+    <w:multiLevelType w:val="hybridMultilevel"/>
+    <w:tmpl w:val="C61A5FF2"/>
+    <w:lvl w:ilvl="0" w:tplc="04090005">
+      <w:start w:val="1"/>
+      <w:numFmt w:val="bullet"/>
+      <w:lvlText w:val=""/>
+      <w:lvlJc w:val="left"/>
+      <w:pPr>
+        <w:ind w:left="720" w:hanging="360"/>
+      </w:pPr>
+      <w:rPr>
+        <w:rFonts w:ascii="Wingdings" w:hAnsi="Wingdings" w:hint="default"/>
+      </w:rPr>
+    </w:lvl>
+    <w:lvl w:ilvl="1" w:tplc="04090003" w:tentative="1">
+      <w:start w:val="1"/>
+      <w:numFmt w:val="bullet"/>
+      <w:lvlText w:val="o"/>
+      <w:lvlJc w:val="left"/>
+      <w:pPr>
+        <w:ind w:left="1440" w:hanging="360"/>
+      </w:pPr>
+      <w:rPr>
+        <w:rFonts w:ascii="Courier New" w:hAnsi="Courier New" w:cs="Courier New" w:hint="default"/>
+      </w:rPr>
+    </w:lvl>
+    <w:lvl w:ilvl="2" w:tplc="04090005" w:tentative="1">
+      <w:start w:val="1"/>
+      <w:numFmt w:val="bullet"/>
+      <w:lvlText w:val=""/>
+      <w:lvlJc w:val="left"/>
+      <w:pPr>
+        <w:ind w:left="2160" w:hanging="360"/>
+      </w:pPr>
+      <w:rPr>
+        <w:rFonts w:ascii="Wingdings" w:hAnsi="Wingdings" w:hint="default"/>
+      </w:rPr>
+    </w:lvl>
+    <w:lvl w:ilvl="3" w:tplc="04090001" w:tentative="1">
+      <w:start w:val="1"/>
+      <w:numFmt w:val="bullet"/>
+      <w:lvlText w:val=""/>
+      <w:lvlJc w:val="left"/>
+      <w:pPr>
+        <w:ind w:left="2880" w:hanging="360"/>
+      </w:pPr>
+      <w:rPr>
+        <w:rFonts w:ascii="Symbol" w:hAnsi="Symbol" w:hint="default"/>
+      </w:rPr>
+    </w:lvl>
+    <w:lvl w:ilvl="4" w:tplc="04090003" w:tentative="1">
+      <w:start w:val="1"/>
+      <w:numFmt w:val="bullet"/>
+      <w:lvlText w:val="o"/>
+      <w:lvlJc w:val="left"/>
+      <w:pPr>
+        <w:ind w:left="3600" w:hanging="360"/>
+      </w:pPr>
+      <w:rPr>
+        <w:rFonts w:ascii="Courier New" w:hAnsi="Courier New" w:cs="Courier New" w:hint="default"/>
+      </w:rPr>
+    </w:lvl>
+    <w:lvl w:ilvl="5" w:tplc="04090005" w:tentative="1">
+      <w:start w:val="1"/>
+      <w:numFmt w:val="bullet"/>
+      <w:lvlText w:val=""/>
+      <w:lvlJc w:val="left"/>
+      <w:pPr>
+        <w:ind w:left="4320" w:hanging="360"/>
+      </w:pPr>
+      <w:rPr>
+        <w:rFonts w:ascii="Wingdings" w:hAnsi="Wingdings" w:hint="default"/>
+      </w:rPr>
+    </w:lvl>
+    <w:lvl w:ilvl="6" w:tplc="04090001" w:tentative="1">
+      <w:start w:val="1"/>
+      <w:numFmt w:val="bullet"/>
+      <w:lvlText w:val=""/>
+      <w:lvlJc w:val="left"/>
+      <w:pPr>
+        <w:ind w:left="5040" w:hanging="360"/>
+      </w:pPr>
+      <w:rPr>
+        <w:rFonts w:ascii="Symbol" w:hAnsi="Symbol" w:hint="default"/>
+      </w:rPr>
+    </w:lvl>
+    <w:lvl w:ilvl="7" w:tplc="04090003" w:tentative="1">
+      <w:start w:val="1"/>
+      <w:numFmt w:val="bullet"/>
+      <w:lvlText w:val="o"/>
+      <w:lvlJc w:val="left"/>
+      <w:pPr>
+        <w:ind w:left="5760" w:hanging="360"/>
+      </w:pPr>
+      <w:rPr>
+        <w:rFonts w:ascii="Courier New" w:hAnsi="Courier New" w:cs="Courier New" w:hint="default"/>
+      </w:rPr>
+    </w:lvl>
+    <w:lvl w:ilvl="8" w:tplc="04090005" w:tentative="1">
+      <w:start w:val="1"/>
+      <w:numFmt w:val="bullet"/>
+      <w:lvlText w:val=""/>
+      <w:lvlJc w:val="left"/>
+      <w:pPr>
+        <w:ind w:left="6480" w:hanging="360"/>
+      </w:pPr>
+      <w:rPr>
+        <w:rFonts w:ascii="Wingdings" w:hAnsi="Wingdings" w:hint="default"/>
+      </w:rPr>
+    </w:lvl>
+  </w:abstractNum>
+  <w:abstractNum w:abstractNumId="2">
+    <w:nsid w:val="35972F52"/>
+    <w:multiLevelType w:val="hybridMultilevel"/>
+    <w:tmpl w:val="2FF06E12"/>
+    <w:lvl w:ilvl="0" w:tplc="04090001">
+      <w:start w:val="1"/>
+      <w:numFmt w:val="bullet"/>
+      <w:lvlText w:val=""/>
+      <w:lvlJc w:val="left"/>
+      <w:pPr>
+        <w:ind w:left="720" w:hanging="360"/>
+      </w:pPr>
+      <w:rPr>
+        <w:rFonts w:ascii="Symbol" w:hAnsi="Symbol" w:hint="default"/>
+      </w:rPr>
+    </w:lvl>
+    <w:lvl w:ilvl="1" w:tplc="04090003" w:tentative="1">
+      <w:start w:val="1"/>
+      <w:numFmt w:val="bullet"/>
+      <w:lvlText w:val="o"/>
+      <w:lvlJc w:val="left"/>
+      <w:pPr>
+        <w:ind w:left="1440" w:hanging="360"/>
+      </w:pPr>
+      <w:rPr>
+        <w:rFonts w:ascii="Courier New" w:hAnsi="Courier New" w:cs="Courier New" w:hint="default"/>
+      </w:rPr>
+    </w:lvl>
+    <w:lvl w:ilvl="2" w:tplc="04090005" w:tentative="1">
+      <w:start w:val="1"/>
+      <w:numFmt w:val="bullet"/>
+      <w:lvlText w:val=""/>
+      <w:lvlJc w:val="left"/>
+      <w:pPr>
+        <w:ind w:left="2160" w:hanging="360"/>
+      </w:pPr>
+      <w:rPr>
+        <w:rFonts w:ascii="Wingdings" w:hAnsi="Wingdings" w:hint="default"/>
+      </w:rPr>
+    </w:lvl>
+    <w:lvl w:ilvl="3" w:tplc="04090001" w:tentative="1">
+      <w:start w:val="1"/>
+      <w:numFmt w:val="bullet"/>
+      <w:lvlText w:val=""/>
+      <w:lvlJc w:val="left"/>
+      <w:pPr>
+        <w:ind w:left="2880" w:hanging="360"/>
+      </w:pPr>
+      <w:rPr>
+        <w:rFonts w:ascii="Symbol" w:hAnsi="Symbol" w:hint="default"/>
+      </w:rPr>
+    </w:lvl>
+    <w:lvl w:ilvl="4" w:tplc="04090003" w:tentative="1">
+      <w:start w:val="1"/>
+      <w:numFmt w:val="bullet"/>
+      <w:lvlText w:val="o"/>
+      <w:lvlJc w:val="left"/>
+      <w:pPr>
+        <w:ind w:left="3600" w:hanging="360"/>
+      </w:pPr>
+      <w:rPr>
+        <w:rFonts w:ascii="Courier New" w:hAnsi="Courier New" w:cs="Courier New" w:hint="default"/>
+      </w:rPr>
+    </w:lvl>
+    <w:lvl w:ilvl="5" w:tplc="04090005" w:tentative="1">
+      <w:start w:val="1"/>
+      <w:numFmt w:val="bullet"/>
+      <w:lvlText w:val=""/>
+      <w:lvlJc w:val="left"/>
+      <w:pPr>
+        <w:ind w:left="4320" w:hanging="360"/>
+      </w:pPr>
+      <w:rPr>
+        <w:rFonts w:ascii="Wingdings" w:hAnsi="Wingdings" w:hint="default"/>
+      </w:rPr>
+    </w:lvl>
+    <w:lvl w:ilvl="6" w:tplc="04090001" w:tentative="1">
+      <w:start w:val="1"/>
+      <w:numFmt w:val="bullet"/>
+      <w:lvlText w:val=""/>
+      <w:lvlJc w:val="left"/>
+      <w:pPr>
+        <w:ind w:left="5040" w:hanging="360"/>
+      </w:pPr>
+      <w:rPr>
+        <w:rFonts w:ascii="Symbol" w:hAnsi="Symbol" w:hint="default"/>
+      </w:rPr>
+    </w:lvl>
+    <w:lvl w:ilvl="7" w:tplc="04090003" w:tentative="1">
+      <w:start w:val="1"/>
+      <w:numFmt w:val="bullet"/>
+      <w:lvlText w:val="o"/>
+      <w:lvlJc w:val="left"/>
+      <w:pPr>
+        <w:ind w:left="5760" w:hanging="360"/>
+      </w:pPr>
+      <w:rPr>
+        <w:rFonts w:ascii="Courier New" w:hAnsi="Courier New" w:cs="Courier New" w:hint="default"/>
+      </w:rPr>
+    </w:lvl>
+    <w:lvl w:ilvl="8" w:tplc="04090005" w:tentative="1">
+      <w:start w:val="1"/>
+      <w:numFmt w:val="bullet"/>
+      <w:lvlText w:val=""/>
+      <w:lvlJc w:val="left"/>
+      <w:pPr>
+        <w:ind w:left="6480" w:hanging="360"/>
+      </w:pPr>
+      <w:rPr>
+        <w:rFonts w:ascii="Wingdings" w:hAnsi="Wingdings" w:hint="default"/>
+      </w:rPr>
+    </w:lvl>
+  </w:abstractNum>
+  <w:abstractNum w:abstractNumId="3">
     <w:nsid w:val="420C088E"/>
     <w:multiLevelType w:val="hybridMultilevel"/>
     <w:tmpl w:val="C60E8EFE"/>
@@ -3470,10 +4485,10 @@
       </w:rPr>
     </w:lvl>
   </w:abstractNum>
-  <w:abstractNum w:abstractNumId="1">
+  <w:abstractNum w:abstractNumId="4">
     <w:nsid w:val="48301788"/>
     <w:multiLevelType w:val="hybridMultilevel"/>
-    <w:tmpl w:val="29F025D0"/>
+    <w:tmpl w:val="25F45524"/>
     <w:lvl w:ilvl="0" w:tplc="0409000F">
       <w:start w:val="1"/>
       <w:numFmt w:val="decimal"/>
@@ -3562,7 +4577,7 @@
       </w:pPr>
     </w:lvl>
   </w:abstractNum>
-  <w:abstractNum w:abstractNumId="2">
+  <w:abstractNum w:abstractNumId="5">
     <w:nsid w:val="4B4B2FAA"/>
     <w:multiLevelType w:val="hybridMultilevel"/>
     <w:tmpl w:val="E92E1DFA"/>
@@ -3675,7 +4690,120 @@
       </w:rPr>
     </w:lvl>
   </w:abstractNum>
-  <w:abstractNum w:abstractNumId="3">
+  <w:abstractNum w:abstractNumId="6">
+    <w:nsid w:val="5B9D6B20"/>
+    <w:multiLevelType w:val="hybridMultilevel"/>
+    <w:tmpl w:val="D048D15E"/>
+    <w:lvl w:ilvl="0" w:tplc="04090005">
+      <w:start w:val="1"/>
+      <w:numFmt w:val="bullet"/>
+      <w:lvlText w:val=""/>
+      <w:lvlJc w:val="left"/>
+      <w:pPr>
+        <w:ind w:left="720" w:hanging="360"/>
+      </w:pPr>
+      <w:rPr>
+        <w:rFonts w:ascii="Wingdings" w:hAnsi="Wingdings" w:hint="default"/>
+      </w:rPr>
+    </w:lvl>
+    <w:lvl w:ilvl="1" w:tplc="04090003" w:tentative="1">
+      <w:start w:val="1"/>
+      <w:numFmt w:val="bullet"/>
+      <w:lvlText w:val="o"/>
+      <w:lvlJc w:val="left"/>
+      <w:pPr>
+        <w:ind w:left="1440" w:hanging="360"/>
+      </w:pPr>
+      <w:rPr>
+        <w:rFonts w:ascii="Courier New" w:hAnsi="Courier New" w:cs="Courier New" w:hint="default"/>
+      </w:rPr>
+    </w:lvl>
+    <w:lvl w:ilvl="2" w:tplc="04090005" w:tentative="1">
+      <w:start w:val="1"/>
+      <w:numFmt w:val="bullet"/>
+      <w:lvlText w:val=""/>
+      <w:lvlJc w:val="left"/>
+      <w:pPr>
+        <w:ind w:left="2160" w:hanging="360"/>
+      </w:pPr>
+      <w:rPr>
+        <w:rFonts w:ascii="Wingdings" w:hAnsi="Wingdings" w:hint="default"/>
+      </w:rPr>
+    </w:lvl>
+    <w:lvl w:ilvl="3" w:tplc="04090001" w:tentative="1">
+      <w:start w:val="1"/>
+      <w:numFmt w:val="bullet"/>
+      <w:lvlText w:val=""/>
+      <w:lvlJc w:val="left"/>
+      <w:pPr>
+        <w:ind w:left="2880" w:hanging="360"/>
+      </w:pPr>
+      <w:rPr>
+        <w:rFonts w:ascii="Symbol" w:hAnsi="Symbol" w:hint="default"/>
+      </w:rPr>
+    </w:lvl>
+    <w:lvl w:ilvl="4" w:tplc="04090003" w:tentative="1">
+      <w:start w:val="1"/>
+      <w:numFmt w:val="bullet"/>
+      <w:lvlText w:val="o"/>
+      <w:lvlJc w:val="left"/>
+      <w:pPr>
+        <w:ind w:left="3600" w:hanging="360"/>
+      </w:pPr>
+      <w:rPr>
+        <w:rFonts w:ascii="Courier New" w:hAnsi="Courier New" w:cs="Courier New" w:hint="default"/>
+      </w:rPr>
+    </w:lvl>
+    <w:lvl w:ilvl="5" w:tplc="04090005" w:tentative="1">
+      <w:start w:val="1"/>
+      <w:numFmt w:val="bullet"/>
+      <w:lvlText w:val=""/>
+      <w:lvlJc w:val="left"/>
+      <w:pPr>
+        <w:ind w:left="4320" w:hanging="360"/>
+      </w:pPr>
+      <w:rPr>
+        <w:rFonts w:ascii="Wingdings" w:hAnsi="Wingdings" w:hint="default"/>
+      </w:rPr>
+    </w:lvl>
+    <w:lvl w:ilvl="6" w:tplc="04090001" w:tentative="1">
+      <w:start w:val="1"/>
+      <w:numFmt w:val="bullet"/>
+      <w:lvlText w:val=""/>
+      <w:lvlJc w:val="left"/>
+      <w:pPr>
+        <w:ind w:left="5040" w:hanging="360"/>
+      </w:pPr>
+      <w:rPr>
+        <w:rFonts w:ascii="Symbol" w:hAnsi="Symbol" w:hint="default"/>
+      </w:rPr>
+    </w:lvl>
+    <w:lvl w:ilvl="7" w:tplc="04090003" w:tentative="1">
+      <w:start w:val="1"/>
+      <w:numFmt w:val="bullet"/>
+      <w:lvlText w:val="o"/>
+      <w:lvlJc w:val="left"/>
+      <w:pPr>
+        <w:ind w:left="5760" w:hanging="360"/>
+      </w:pPr>
+      <w:rPr>
+        <w:rFonts w:ascii="Courier New" w:hAnsi="Courier New" w:cs="Courier New" w:hint="default"/>
+      </w:rPr>
+    </w:lvl>
+    <w:lvl w:ilvl="8" w:tplc="04090005" w:tentative="1">
+      <w:start w:val="1"/>
+      <w:numFmt w:val="bullet"/>
+      <w:lvlText w:val=""/>
+      <w:lvlJc w:val="left"/>
+      <w:pPr>
+        <w:ind w:left="6480" w:hanging="360"/>
+      </w:pPr>
+      <w:rPr>
+        <w:rFonts w:ascii="Wingdings" w:hAnsi="Wingdings" w:hint="default"/>
+      </w:rPr>
+    </w:lvl>
+  </w:abstractNum>
+  <w:abstractNum w:abstractNumId="7">
     <w:nsid w:val="632000CE"/>
     <w:multiLevelType w:val="hybridMultilevel"/>
     <w:tmpl w:val="F77038B6"/>
@@ -3788,7 +4916,7 @@
       </w:rPr>
     </w:lvl>
   </w:abstractNum>
-  <w:abstractNum w:abstractNumId="4">
+  <w:abstractNum w:abstractNumId="8">
     <w:nsid w:val="7FE66B21"/>
     <w:multiLevelType w:val="hybridMultilevel"/>
     <w:tmpl w:val="B3A66926"/>
@@ -3902,19 +5030,31 @@
     </w:lvl>
   </w:abstractNum>
   <w:num w:numId="1">
-    <w:abstractNumId w:val="1"/>
+    <w:abstractNumId w:val="4"/>
   </w:num>
   <w:num w:numId="2">
+    <w:abstractNumId w:val="7"/>
+  </w:num>
+  <w:num w:numId="3">
+    <w:abstractNumId w:val="5"/>
+  </w:num>
+  <w:num w:numId="4">
     <w:abstractNumId w:val="3"/>
   </w:num>
-  <w:num w:numId="3">
+  <w:num w:numId="5">
+    <w:abstractNumId w:val="8"/>
+  </w:num>
+  <w:num w:numId="6">
+    <w:abstractNumId w:val="0"/>
+  </w:num>
+  <w:num w:numId="7">
     <w:abstractNumId w:val="2"/>
   </w:num>
-  <w:num w:numId="4">
-    <w:abstractNumId w:val="0"/>
+  <w:num w:numId="8">
+    <w:abstractNumId w:val="6"/>
   </w:num>
-  <w:num w:numId="5">
-    <w:abstractNumId w:val="4"/>
+  <w:num w:numId="9">
+    <w:abstractNumId w:val="1"/>
   </w:num>
 </w:numbering>
 </file>

</xml_diff>

<commit_message>
PM Report y peer review
</commit_message>
<xml_diff>
--- a/arquitectura/sds.docx
+++ b/arquitectura/sds.docx
@@ -1,6 +1,6 @@
 
 <file path=word/document.xml><?xml version="1.0" encoding="utf-8"?>
-<w:document xmlns:wpc="http://schemas.microsoft.com/office/word/2010/wordprocessingCanvas" xmlns:mo="http://schemas.microsoft.com/office/mac/office/2008/main" xmlns:mc="http://schemas.openxmlformats.org/markup-compatibility/2006" xmlns:mv="urn:schemas-microsoft-com:mac:vml" xmlns:o="urn:schemas-microsoft-com:office:office" xmlns:r="http://schemas.openxmlformats.org/officeDocument/2006/relationships" xmlns:m="http://schemas.openxmlformats.org/officeDocument/2006/math" xmlns:v="urn:schemas-microsoft-com:vml" xmlns:wp14="http://schemas.microsoft.com/office/word/2010/wordprocessingDrawing" xmlns:wp="http://schemas.openxmlformats.org/drawingml/2006/wordprocessingDrawing" xmlns:w10="urn:schemas-microsoft-com:office:word" xmlns:w="http://schemas.openxmlformats.org/wordprocessingml/2006/main" xmlns:w14="http://schemas.microsoft.com/office/word/2010/wordml" xmlns:wpg="http://schemas.microsoft.com/office/word/2010/wordprocessingGroup" xmlns:wpi="http://schemas.microsoft.com/office/word/2010/wordprocessingInk" xmlns:wne="http://schemas.microsoft.com/office/word/2006/wordml" xmlns:wps="http://schemas.microsoft.com/office/word/2010/wordprocessingShape" mc:Ignorable="w14 wp14">
+<w:document xmlns:wpc="http://schemas.microsoft.com/office/word/2010/wordprocessingCanvas" xmlns:mc="http://schemas.openxmlformats.org/markup-compatibility/2006" xmlns:o="urn:schemas-microsoft-com:office:office" xmlns:r="http://schemas.openxmlformats.org/officeDocument/2006/relationships" xmlns:m="http://schemas.openxmlformats.org/officeDocument/2006/math" xmlns:v="urn:schemas-microsoft-com:vml" xmlns:wp14="http://schemas.microsoft.com/office/word/2010/wordprocessingDrawing" xmlns:wp="http://schemas.openxmlformats.org/drawingml/2006/wordprocessingDrawing" xmlns:w10="urn:schemas-microsoft-com:office:word" xmlns:w="http://schemas.openxmlformats.org/wordprocessingml/2006/main" xmlns:w14="http://schemas.microsoft.com/office/word/2010/wordml" xmlns:w15="http://schemas.microsoft.com/office/word/2012/wordml" xmlns:wpg="http://schemas.microsoft.com/office/word/2010/wordprocessingGroup" xmlns:wpi="http://schemas.microsoft.com/office/word/2010/wordprocessingInk" xmlns:wne="http://schemas.microsoft.com/office/word/2006/wordml" xmlns:wps="http://schemas.microsoft.com/office/word/2010/wordprocessingShape" mc:Ignorable="w14 w15 wp14">
   <w:body>
     <w:p>
       <w:pPr>
@@ -177,7 +177,27 @@
           <w:szCs w:val="24"/>
           <w:lang w:val="es-DO"/>
         </w:rPr>
-        <w:t>Este proyecto nace con la necesidad de automatizar y eficientizar el uso de las funcionalidades de una herramienta para la gestión de proyectos que incluye un sistema de seguimiento de incidentes con seguimien</w:t>
+        <w:t xml:space="preserve">Este proyecto nace con la necesidad de automatizar y </w:t>
+      </w:r>
+      <w:proofErr w:type="spellStart"/>
+      <w:r>
+        <w:rPr>
+          <w:rFonts w:ascii="Times New Roman" w:hAnsi="Times New Roman"/>
+          <w:sz w:val="24"/>
+          <w:szCs w:val="24"/>
+          <w:lang w:val="es-DO"/>
+        </w:rPr>
+        <w:t>eficientizar</w:t>
+      </w:r>
+      <w:proofErr w:type="spellEnd"/>
+      <w:r>
+        <w:rPr>
+          <w:rFonts w:ascii="Times New Roman" w:hAnsi="Times New Roman"/>
+          <w:sz w:val="24"/>
+          <w:szCs w:val="24"/>
+          <w:lang w:val="es-DO"/>
+        </w:rPr>
+        <w:t xml:space="preserve"> el uso de las funcionalidades de una herramienta para la gestión de proyectos que incluye un sistema de seguimiento de incidentes con seguimien</w:t>
       </w:r>
       <w:r>
         <w:rPr>
@@ -291,7 +311,47 @@
           <w:szCs w:val="24"/>
           <w:lang w:val="es-DO"/>
         </w:rPr>
-        <w:t>Finalmente lo que se quiere lograr con este proyecto es crear un visual allocation para ver la disponibilidad de los recursos en la semana. Es un  Plugin de lo que realmente ofrece Redmine.</w:t>
+        <w:t xml:space="preserve">Finalmente lo que se quiere lograr con este proyecto es crear un visual </w:t>
+      </w:r>
+      <w:proofErr w:type="spellStart"/>
+      <w:r>
+        <w:rPr>
+          <w:rFonts w:ascii="Times New Roman" w:hAnsi="Times New Roman"/>
+          <w:sz w:val="24"/>
+          <w:szCs w:val="24"/>
+          <w:lang w:val="es-DO"/>
+        </w:rPr>
+        <w:t>allocation</w:t>
+      </w:r>
+      <w:proofErr w:type="spellEnd"/>
+      <w:r>
+        <w:rPr>
+          <w:rFonts w:ascii="Times New Roman" w:hAnsi="Times New Roman"/>
+          <w:sz w:val="24"/>
+          <w:szCs w:val="24"/>
+          <w:lang w:val="es-DO"/>
+        </w:rPr>
+        <w:t xml:space="preserve"> para ver la disponibilidad de los recursos en la semana. Es un  </w:t>
+      </w:r>
+      <w:proofErr w:type="spellStart"/>
+      <w:r>
+        <w:rPr>
+          <w:rFonts w:ascii="Times New Roman" w:hAnsi="Times New Roman"/>
+          <w:sz w:val="24"/>
+          <w:szCs w:val="24"/>
+          <w:lang w:val="es-DO"/>
+        </w:rPr>
+        <w:t>Plugin</w:t>
+      </w:r>
+      <w:proofErr w:type="spellEnd"/>
+      <w:r>
+        <w:rPr>
+          <w:rFonts w:ascii="Times New Roman" w:hAnsi="Times New Roman"/>
+          <w:sz w:val="24"/>
+          <w:szCs w:val="24"/>
+          <w:lang w:val="es-DO"/>
+        </w:rPr>
+        <w:t xml:space="preserve"> de lo que realmente ofrece Redmine.</w:t>
       </w:r>
     </w:p>
     <w:p>
@@ -568,7 +628,7 @@
                     <pic:cNvPicPr/>
                   </pic:nvPicPr>
                   <pic:blipFill>
-                    <a:blip r:embed="rId6">
+                    <a:blip r:embed="rId5">
                       <a:extLst>
                         <a:ext uri="{28A0092B-C50C-407E-A947-70E740481C1C}">
                           <a14:useLocalDpi xmlns:a14="http://schemas.microsoft.com/office/drawing/2010/main" val="0"/>
@@ -1294,7 +1354,7 @@
                     <pic:cNvPicPr/>
                   </pic:nvPicPr>
                   <pic:blipFill>
-                    <a:blip r:embed="rId7" cstate="print">
+                    <a:blip r:embed="rId6" cstate="print">
                       <a:extLst>
                         <a:ext uri="{28A0092B-C50C-407E-A947-70E740481C1C}">
                           <a14:useLocalDpi xmlns:a14="http://schemas.microsoft.com/office/drawing/2010/main" val="0"/>
@@ -1723,7 +1783,25 @@
                 <w:sz w:val="24"/>
                 <w:lang w:val="es-DO"/>
               </w:rPr>
-              <w:t>Project &amp; Start Date</w:t>
+              <w:t xml:space="preserve">Project &amp; </w:t>
+            </w:r>
+            <w:proofErr w:type="spellStart"/>
+            <w:r>
+              <w:rPr>
+                <w:rFonts w:ascii="Times New Roman" w:hAnsi="Times New Roman" w:cs="Times New Roman"/>
+                <w:sz w:val="24"/>
+                <w:lang w:val="es-DO"/>
+              </w:rPr>
+              <w:t>Start</w:t>
+            </w:r>
+            <w:proofErr w:type="spellEnd"/>
+            <w:r>
+              <w:rPr>
+                <w:rFonts w:ascii="Times New Roman" w:hAnsi="Times New Roman" w:cs="Times New Roman"/>
+                <w:sz w:val="24"/>
+                <w:lang w:val="es-DO"/>
+              </w:rPr>
+              <w:t xml:space="preserve"> Date</w:t>
             </w:r>
           </w:p>
         </w:tc>
@@ -2084,8 +2162,18 @@
                 <w:sz w:val="24"/>
                 <w:lang w:val="es-DO"/>
               </w:rPr>
-              <w:t>Tiene dependencias?</w:t>
-            </w:r>
+              <w:t>Tiene dependencias</w:t>
+            </w:r>
+            <w:proofErr w:type="gramStart"/>
+            <w:r>
+              <w:rPr>
+                <w:rFonts w:ascii="Times New Roman" w:hAnsi="Times New Roman" w:cs="Times New Roman"/>
+                <w:sz w:val="24"/>
+                <w:lang w:val="es-DO"/>
+              </w:rPr>
+              <w:t>?</w:t>
+            </w:r>
+            <w:proofErr w:type="gramEnd"/>
           </w:p>
         </w:tc>
       </w:tr>
@@ -2258,14 +2346,52 @@
                 <w:lang w:val="es-DO"/>
               </w:rPr>
             </w:pPr>
-            <w:r>
-              <w:rPr>
-                <w:rFonts w:ascii="Times New Roman" w:hAnsi="Times New Roman" w:cs="Times New Roman"/>
-                <w:sz w:val="24"/>
-                <w:lang w:val="es-DO"/>
-              </w:rPr>
-              <w:t>For each child</w:t>
-            </w:r>
+            <w:proofErr w:type="spellStart"/>
+            <w:r>
+              <w:rPr>
+                <w:rFonts w:ascii="Times New Roman" w:hAnsi="Times New Roman" w:cs="Times New Roman"/>
+                <w:sz w:val="24"/>
+                <w:lang w:val="es-DO"/>
+              </w:rPr>
+              <w:t>For</w:t>
+            </w:r>
+            <w:proofErr w:type="spellEnd"/>
+            <w:r>
+              <w:rPr>
+                <w:rFonts w:ascii="Times New Roman" w:hAnsi="Times New Roman" w:cs="Times New Roman"/>
+                <w:sz w:val="24"/>
+                <w:lang w:val="es-DO"/>
+              </w:rPr>
+              <w:t xml:space="preserve"> </w:t>
+            </w:r>
+            <w:proofErr w:type="spellStart"/>
+            <w:r>
+              <w:rPr>
+                <w:rFonts w:ascii="Times New Roman" w:hAnsi="Times New Roman" w:cs="Times New Roman"/>
+                <w:sz w:val="24"/>
+                <w:lang w:val="es-DO"/>
+              </w:rPr>
+              <w:t>each</w:t>
+            </w:r>
+            <w:proofErr w:type="spellEnd"/>
+            <w:r>
+              <w:rPr>
+                <w:rFonts w:ascii="Times New Roman" w:hAnsi="Times New Roman" w:cs="Times New Roman"/>
+                <w:sz w:val="24"/>
+                <w:lang w:val="es-DO"/>
+              </w:rPr>
+              <w:t xml:space="preserve"> </w:t>
+            </w:r>
+            <w:proofErr w:type="spellStart"/>
+            <w:r>
+              <w:rPr>
+                <w:rFonts w:ascii="Times New Roman" w:hAnsi="Times New Roman" w:cs="Times New Roman"/>
+                <w:sz w:val="24"/>
+                <w:lang w:val="es-DO"/>
+              </w:rPr>
+              <w:t>child</w:t>
+            </w:r>
+            <w:proofErr w:type="spellEnd"/>
           </w:p>
         </w:tc>
       </w:tr>
@@ -2368,7 +2494,25 @@
                 <w:sz w:val="24"/>
                 <w:lang w:val="es-DO"/>
               </w:rPr>
-              <w:t>Recorre todas las dependencias de una tarea, y por cada una llama al proceso predefinido Scheduler.</w:t>
+              <w:t xml:space="preserve">Recorre todas las dependencias de una tarea, y por cada una llama al proceso predefinido </w:t>
+            </w:r>
+            <w:proofErr w:type="spellStart"/>
+            <w:r>
+              <w:rPr>
+                <w:rFonts w:ascii="Times New Roman" w:hAnsi="Times New Roman" w:cs="Times New Roman"/>
+                <w:sz w:val="24"/>
+                <w:lang w:val="es-DO"/>
+              </w:rPr>
+              <w:t>Scheduler</w:t>
+            </w:r>
+            <w:proofErr w:type="spellEnd"/>
+            <w:r>
+              <w:rPr>
+                <w:rFonts w:ascii="Times New Roman" w:hAnsi="Times New Roman" w:cs="Times New Roman"/>
+                <w:sz w:val="24"/>
+                <w:lang w:val="es-DO"/>
+              </w:rPr>
+              <w:t>.</w:t>
             </w:r>
           </w:p>
         </w:tc>
@@ -2438,13 +2582,32 @@
                 <w:lang w:val="es-DO"/>
               </w:rPr>
             </w:pPr>
-            <w:r>
-              <w:rPr>
-                <w:rFonts w:ascii="Times New Roman" w:hAnsi="Times New Roman" w:cs="Times New Roman"/>
-                <w:sz w:val="24"/>
-                <w:lang w:val="es-DO"/>
-              </w:rPr>
-              <w:t>Get big</w:t>
+            <w:proofErr w:type="spellStart"/>
+            <w:r>
+              <w:rPr>
+                <w:rFonts w:ascii="Times New Roman" w:hAnsi="Times New Roman" w:cs="Times New Roman"/>
+                <w:sz w:val="24"/>
+                <w:lang w:val="es-DO"/>
+              </w:rPr>
+              <w:t>Get</w:t>
+            </w:r>
+            <w:proofErr w:type="spellEnd"/>
+            <w:r>
+              <w:rPr>
+                <w:rFonts w:ascii="Times New Roman" w:hAnsi="Times New Roman" w:cs="Times New Roman"/>
+                <w:sz w:val="24"/>
+                <w:lang w:val="es-DO"/>
+              </w:rPr>
+              <w:t xml:space="preserve"> </w:t>
+            </w:r>
+            <w:proofErr w:type="spellStart"/>
+            <w:r>
+              <w:rPr>
+                <w:rFonts w:ascii="Times New Roman" w:hAnsi="Times New Roman" w:cs="Times New Roman"/>
+                <w:sz w:val="24"/>
+                <w:lang w:val="es-DO"/>
+              </w:rPr>
+              <w:t>big</w:t>
             </w:r>
             <w:r>
               <w:rPr>
@@ -2462,6 +2625,7 @@
               </w:rPr>
               <w:t>est_end_date</w:t>
             </w:r>
+            <w:proofErr w:type="spellEnd"/>
           </w:p>
         </w:tc>
       </w:tr>
@@ -2640,6 +2804,7 @@
               </w:rPr>
               <w:t xml:space="preserve">Calendarizar </w:t>
             </w:r>
+            <w:proofErr w:type="spellStart"/>
             <w:r>
               <w:rPr>
                 <w:rFonts w:ascii="Times New Roman" w:hAnsi="Times New Roman" w:cs="Times New Roman"/>
@@ -2648,6 +2813,7 @@
               </w:rPr>
               <w:t>task</w:t>
             </w:r>
+            <w:proofErr w:type="spellEnd"/>
             <w:r>
               <w:rPr>
                 <w:rFonts w:ascii="Times New Roman" w:hAnsi="Times New Roman" w:cs="Times New Roman"/>
@@ -2828,14 +2994,34 @@
                 <w:lang w:val="es-DO"/>
               </w:rPr>
             </w:pPr>
-            <w:r>
-              <w:rPr>
-                <w:rFonts w:ascii="Times New Roman" w:hAnsi="Times New Roman" w:cs="Times New Roman"/>
-                <w:sz w:val="24"/>
-                <w:lang w:val="es-DO"/>
-              </w:rPr>
-              <w:t>Return end_date</w:t>
-            </w:r>
+            <w:proofErr w:type="spellStart"/>
+            <w:r>
+              <w:rPr>
+                <w:rFonts w:ascii="Times New Roman" w:hAnsi="Times New Roman" w:cs="Times New Roman"/>
+                <w:sz w:val="24"/>
+                <w:lang w:val="es-DO"/>
+              </w:rPr>
+              <w:t>Return</w:t>
+            </w:r>
+            <w:proofErr w:type="spellEnd"/>
+            <w:r>
+              <w:rPr>
+                <w:rFonts w:ascii="Times New Roman" w:hAnsi="Times New Roman" w:cs="Times New Roman"/>
+                <w:sz w:val="24"/>
+                <w:lang w:val="es-DO"/>
+              </w:rPr>
+              <w:t xml:space="preserve"> </w:t>
+            </w:r>
+            <w:proofErr w:type="spellStart"/>
+            <w:r>
+              <w:rPr>
+                <w:rFonts w:ascii="Times New Roman" w:hAnsi="Times New Roman" w:cs="Times New Roman"/>
+                <w:sz w:val="24"/>
+                <w:lang w:val="es-DO"/>
+              </w:rPr>
+              <w:t>end_date</w:t>
+            </w:r>
+            <w:proofErr w:type="spellEnd"/>
           </w:p>
         </w:tc>
       </w:tr>
@@ -3037,7 +3223,7 @@
                     <pic:cNvPicPr/>
                   </pic:nvPicPr>
                   <pic:blipFill>
-                    <a:blip r:embed="rId8">
+                    <a:blip r:embed="rId7">
                       <a:extLst>
                         <a:ext uri="{28A0092B-C50C-407E-A947-70E740481C1C}">
                           <a14:useLocalDpi xmlns:a14="http://schemas.microsoft.com/office/drawing/2010/main" val="0"/>
@@ -3261,6 +3447,7 @@
           <w:lang w:val="es-DO"/>
         </w:rPr>
       </w:pPr>
+      <w:proofErr w:type="spellStart"/>
       <w:r>
         <w:rPr>
           <w:rFonts w:ascii="Times New Roman" w:hAnsi="Times New Roman" w:cs="Times New Roman"/>
@@ -3270,6 +3457,7 @@
         </w:rPr>
         <w:t>Mockups</w:t>
       </w:r>
+      <w:proofErr w:type="spellEnd"/>
     </w:p>
     <w:p>
       <w:pPr>
@@ -3335,7 +3523,25 @@
           <w:sz w:val="24"/>
           <w:lang w:val="es-DO"/>
         </w:rPr>
-        <w:t>Este mockup muestra la manera en que será asignada la disponibilidad de los recursos. Será la misma pantalla para cuando se edite la información de un recurso y cuando se cree uno nuevo.</w:t>
+        <w:t xml:space="preserve">Este </w:t>
+      </w:r>
+      <w:proofErr w:type="spellStart"/>
+      <w:r>
+        <w:rPr>
+          <w:rFonts w:ascii="Times New Roman" w:hAnsi="Times New Roman" w:cs="Times New Roman"/>
+          <w:sz w:val="24"/>
+          <w:lang w:val="es-DO"/>
+        </w:rPr>
+        <w:t>mockup</w:t>
+      </w:r>
+      <w:proofErr w:type="spellEnd"/>
+      <w:r>
+        <w:rPr>
+          <w:rFonts w:ascii="Times New Roman" w:hAnsi="Times New Roman" w:cs="Times New Roman"/>
+          <w:sz w:val="24"/>
+          <w:lang w:val="es-DO"/>
+        </w:rPr>
+        <w:t xml:space="preserve"> muestra la manera en que será asignada la disponibilidad de los recursos. Será la misma pantalla para cuando se edite la información de un recurso y cuando se cree uno nuevo.</w:t>
       </w:r>
     </w:p>
     <w:p>
@@ -3395,7 +3601,7 @@
                     <pic:cNvPicPr/>
                   </pic:nvPicPr>
                   <pic:blipFill>
-                    <a:blip r:embed="rId9">
+                    <a:blip r:embed="rId8">
                       <a:extLst>
                         <a:ext uri="{28A0092B-C50C-407E-A947-70E740481C1C}">
                           <a14:useLocalDpi xmlns:a14="http://schemas.microsoft.com/office/drawing/2010/main" val="0"/>
@@ -3486,7 +3692,25 @@
           <w:sz w:val="24"/>
           <w:lang w:val="es-DO"/>
         </w:rPr>
-        <w:t xml:space="preserve">Este mockup muestra la manera para establecer el porcentaje de compromiso de un recurso con respecto a un proyecto. Como se puede ver </w:t>
+        <w:t xml:space="preserve">Este </w:t>
+      </w:r>
+      <w:proofErr w:type="spellStart"/>
+      <w:r>
+        <w:rPr>
+          <w:rFonts w:ascii="Times New Roman" w:hAnsi="Times New Roman" w:cs="Times New Roman"/>
+          <w:sz w:val="24"/>
+          <w:lang w:val="es-DO"/>
+        </w:rPr>
+        <w:t>mockup</w:t>
+      </w:r>
+      <w:proofErr w:type="spellEnd"/>
+      <w:r>
+        <w:rPr>
+          <w:rFonts w:ascii="Times New Roman" w:hAnsi="Times New Roman" w:cs="Times New Roman"/>
+          <w:sz w:val="24"/>
+          <w:lang w:val="es-DO"/>
+        </w:rPr>
+        <w:t xml:space="preserve"> muestra la manera para establecer el porcentaje de compromiso de un recurso con respecto a un proyecto. Como se puede ver </w:t>
       </w:r>
       <w:r>
         <w:rPr>
@@ -3553,7 +3777,7 @@
                     <pic:cNvPicPr/>
                   </pic:nvPicPr>
                   <pic:blipFill>
-                    <a:blip r:embed="rId10">
+                    <a:blip r:embed="rId9">
                       <a:extLst>
                         <a:ext uri="{28A0092B-C50C-407E-A947-70E740481C1C}">
                           <a14:useLocalDpi xmlns:a14="http://schemas.microsoft.com/office/drawing/2010/main" val="0"/>
@@ -3643,7 +3867,25 @@
           <w:sz w:val="24"/>
           <w:lang w:val="es-DO"/>
         </w:rPr>
-        <w:t xml:space="preserve">Este mockup muestra </w:t>
+        <w:t xml:space="preserve">Este </w:t>
+      </w:r>
+      <w:proofErr w:type="spellStart"/>
+      <w:r>
+        <w:rPr>
+          <w:rFonts w:ascii="Times New Roman" w:hAnsi="Times New Roman" w:cs="Times New Roman"/>
+          <w:sz w:val="24"/>
+          <w:lang w:val="es-DO"/>
+        </w:rPr>
+        <w:t>mockup</w:t>
+      </w:r>
+      <w:proofErr w:type="spellEnd"/>
+      <w:r>
+        <w:rPr>
+          <w:rFonts w:ascii="Times New Roman" w:hAnsi="Times New Roman" w:cs="Times New Roman"/>
+          <w:sz w:val="24"/>
+          <w:lang w:val="es-DO"/>
+        </w:rPr>
+        <w:t xml:space="preserve"> muestra </w:t>
       </w:r>
       <w:r>
         <w:rPr>
@@ -3809,7 +4051,7 @@
                     <pic:cNvPicPr/>
                   </pic:nvPicPr>
                   <pic:blipFill>
-                    <a:blip r:embed="rId11">
+                    <a:blip r:embed="rId10">
                       <a:extLst>
                         <a:ext uri="{28A0092B-C50C-407E-A947-70E740481C1C}">
                           <a14:useLocalDpi xmlns:a14="http://schemas.microsoft.com/office/drawing/2010/main" val="0"/>
@@ -3898,7 +4140,25 @@
           <w:sz w:val="24"/>
           <w:lang w:val="es-DO"/>
         </w:rPr>
-        <w:t>Este mockup muestra cómo se verá la calendarización de uno o más recursos en un rango de fechas. Los detalles que aparecen son:</w:t>
+        <w:t xml:space="preserve">Este </w:t>
+      </w:r>
+      <w:proofErr w:type="spellStart"/>
+      <w:r>
+        <w:rPr>
+          <w:rFonts w:ascii="Times New Roman" w:hAnsi="Times New Roman" w:cs="Times New Roman"/>
+          <w:sz w:val="24"/>
+          <w:lang w:val="es-DO"/>
+        </w:rPr>
+        <w:t>mockup</w:t>
+      </w:r>
+      <w:proofErr w:type="spellEnd"/>
+      <w:r>
+        <w:rPr>
+          <w:rFonts w:ascii="Times New Roman" w:hAnsi="Times New Roman" w:cs="Times New Roman"/>
+          <w:sz w:val="24"/>
+          <w:lang w:val="es-DO"/>
+        </w:rPr>
+        <w:t xml:space="preserve"> muestra cómo se verá la calendarización de uno o más recursos en un rango de fechas. Los detalles que aparecen son:</w:t>
       </w:r>
     </w:p>
     <w:p>
@@ -4002,7 +4262,7 @@
                     <pic:cNvPicPr/>
                   </pic:nvPicPr>
                   <pic:blipFill>
-                    <a:blip r:embed="rId12">
+                    <a:blip r:embed="rId11">
                       <a:extLst>
                         <a:ext uri="{28A0092B-C50C-407E-A947-70E740481C1C}">
                           <a14:useLocalDpi xmlns:a14="http://schemas.microsoft.com/office/drawing/2010/main" val="0"/>
@@ -4056,6 +4316,7 @@
     <w:p>
       <w:pPr>
         <w:ind w:left="360"/>
+        <w:jc w:val="both"/>
         <w:rPr>
           <w:rFonts w:ascii="Times New Roman" w:hAnsi="Times New Roman" w:cs="Times New Roman"/>
           <w:sz w:val="24"/>
@@ -4074,6 +4335,7 @@
     <w:p>
       <w:pPr>
         <w:ind w:left="360"/>
+        <w:jc w:val="both"/>
         <w:rPr>
           <w:rFonts w:ascii="Times New Roman" w:hAnsi="Times New Roman" w:cs="Times New Roman"/>
           <w:sz w:val="24"/>
@@ -4086,12 +4348,83 @@
           <w:sz w:val="24"/>
           <w:lang w:val="es-ES_tradnl"/>
         </w:rPr>
-        <w:t>PPR será desarrollada como un plugin el cual expandirá las funciones del plugin Importer. El cual, es actuamente utilizado por el cliente para calendarizar sus tareas. PPR pretende automatizar este proceso de calendarización tomando en cuenta las tareas proveídas por el cliente. Así como también información sobre los recursos humanos del proyecto. Tales como: los horarios disponibles, y excepciones a estos horarios.</w:t>
+        <w:t xml:space="preserve">PPR será desarrollada como un </w:t>
+      </w:r>
+      <w:proofErr w:type="spellStart"/>
+      <w:r>
+        <w:rPr>
+          <w:rFonts w:ascii="Times New Roman" w:hAnsi="Times New Roman" w:cs="Times New Roman"/>
+          <w:sz w:val="24"/>
+          <w:lang w:val="es-ES_tradnl"/>
+        </w:rPr>
+        <w:t>plugin</w:t>
+      </w:r>
+      <w:proofErr w:type="spellEnd"/>
+      <w:r>
+        <w:rPr>
+          <w:rFonts w:ascii="Times New Roman" w:hAnsi="Times New Roman" w:cs="Times New Roman"/>
+          <w:sz w:val="24"/>
+          <w:lang w:val="es-ES_tradnl"/>
+        </w:rPr>
+        <w:t xml:space="preserve"> el cual expandirá las funciones del </w:t>
+      </w:r>
+      <w:proofErr w:type="spellStart"/>
+      <w:r>
+        <w:rPr>
+          <w:rFonts w:ascii="Times New Roman" w:hAnsi="Times New Roman" w:cs="Times New Roman"/>
+          <w:sz w:val="24"/>
+          <w:lang w:val="es-ES_tradnl"/>
+        </w:rPr>
+        <w:t>plugin</w:t>
+      </w:r>
+      <w:proofErr w:type="spellEnd"/>
+      <w:r>
+        <w:rPr>
+          <w:rFonts w:ascii="Times New Roman" w:hAnsi="Times New Roman" w:cs="Times New Roman"/>
+          <w:sz w:val="24"/>
+          <w:lang w:val="es-ES_tradnl"/>
+        </w:rPr>
+        <w:t xml:space="preserve"> </w:t>
+      </w:r>
+      <w:proofErr w:type="spellStart"/>
+      <w:r>
+        <w:rPr>
+          <w:rFonts w:ascii="Times New Roman" w:hAnsi="Times New Roman" w:cs="Times New Roman"/>
+          <w:sz w:val="24"/>
+          <w:lang w:val="es-ES_tradnl"/>
+        </w:rPr>
+        <w:t>Importer</w:t>
+      </w:r>
+      <w:proofErr w:type="spellEnd"/>
+      <w:r>
+        <w:rPr>
+          <w:rFonts w:ascii="Times New Roman" w:hAnsi="Times New Roman" w:cs="Times New Roman"/>
+          <w:sz w:val="24"/>
+          <w:lang w:val="es-ES_tradnl"/>
+        </w:rPr>
+        <w:t>. El cual, es actua</w:t>
+      </w:r>
+      <w:r>
+        <w:rPr>
+          <w:rFonts w:ascii="Times New Roman" w:hAnsi="Times New Roman" w:cs="Times New Roman"/>
+          <w:sz w:val="24"/>
+          <w:lang w:val="es-ES_tradnl"/>
+        </w:rPr>
+        <w:t>l</w:t>
+      </w:r>
+      <w:r>
+        <w:rPr>
+          <w:rFonts w:ascii="Times New Roman" w:hAnsi="Times New Roman" w:cs="Times New Roman"/>
+          <w:sz w:val="24"/>
+          <w:lang w:val="es-ES_tradnl"/>
+        </w:rPr>
+        <w:t>mente utilizado por el cliente para calendarizar sus tareas. PPR pretende automatizar este proceso de calendarización tomando en cuenta las tareas proveídas por el cliente. Así como también información sobre los recursos humanos del proyecto. Tales como: los horarios disponibles, y excepciones a estos horarios.</w:t>
       </w:r>
     </w:p>
     <w:p>
       <w:pPr>
         <w:ind w:left="360"/>
+        <w:jc w:val="both"/>
         <w:rPr>
           <w:rFonts w:ascii="Times New Roman" w:hAnsi="Times New Roman" w:cs="Times New Roman"/>
           <w:sz w:val="24"/>
@@ -4104,15 +4437,41 @@
           <w:sz w:val="24"/>
           <w:lang w:val="es-ES_tradnl"/>
         </w:rPr>
-        <w:t>Como se puede ver en los m</w:t>
-      </w:r>
+        <w:t xml:space="preserve">Como se puede ver en los </w:t>
+      </w:r>
+      <w:proofErr w:type="spellStart"/>
       <w:r>
         <w:rPr>
           <w:rFonts w:ascii="Times New Roman" w:hAnsi="Times New Roman" w:cs="Times New Roman"/>
           <w:sz w:val="24"/>
           <w:lang w:val="es-ES_tradnl"/>
         </w:rPr>
-        <w:t>ockups mostrados, donde sea posible</w:t>
+        <w:t>m</w:t>
+      </w:r>
+      <w:r>
+        <w:rPr>
+          <w:rFonts w:ascii="Times New Roman" w:hAnsi="Times New Roman" w:cs="Times New Roman"/>
+          <w:sz w:val="24"/>
+          <w:lang w:val="es-ES_tradnl"/>
+        </w:rPr>
+        <w:t>ockups</w:t>
+      </w:r>
+      <w:proofErr w:type="spellEnd"/>
+      <w:r>
+        <w:rPr>
+          <w:rFonts w:ascii="Times New Roman" w:hAnsi="Times New Roman" w:cs="Times New Roman"/>
+          <w:sz w:val="24"/>
+          <w:lang w:val="es-ES_tradnl"/>
+        </w:rPr>
+        <w:t xml:space="preserve"> mostrados, donde sea posible</w:t>
+      </w:r>
+      <w:r>
+        <w:rPr>
+          <w:rFonts w:ascii="Times New Roman" w:hAnsi="Times New Roman" w:cs="Times New Roman"/>
+          <w:sz w:val="24"/>
+          <w:lang w:val="es-ES_tradnl"/>
+        </w:rPr>
+        <w:t>, PPR se integrará a las vistas de Redmine par</w:t>
       </w:r>
       <w:bookmarkStart w:id="0" w:name="_GoBack"/>
       <w:bookmarkEnd w:id="0"/>
@@ -4122,7 +4481,61 @@
           <w:sz w:val="24"/>
           <w:lang w:val="es-ES_tradnl"/>
         </w:rPr>
-        <w:t>, PPR se integrará a las vistas de Redmine para proveer un ambiente familiar a usuarios existentes de Redmine. Para el horario y excepciones de usuarios, se expandirá la vista de Usuarios de Redmine mediante el uso de Hooks. Para la calendarización, se expandirá las vistas de plugin Importer.</w:t>
+        <w:t xml:space="preserve">a proveer un ambiente familiar a usuarios existentes de Redmine. Para el horario y excepciones de usuarios, se expandirá la vista de Usuarios de Redmine mediante el uso de </w:t>
+      </w:r>
+      <w:proofErr w:type="spellStart"/>
+      <w:r>
+        <w:rPr>
+          <w:rFonts w:ascii="Times New Roman" w:hAnsi="Times New Roman" w:cs="Times New Roman"/>
+          <w:sz w:val="24"/>
+          <w:lang w:val="es-ES_tradnl"/>
+        </w:rPr>
+        <w:t>Hooks</w:t>
+      </w:r>
+      <w:proofErr w:type="spellEnd"/>
+      <w:r>
+        <w:rPr>
+          <w:rFonts w:ascii="Times New Roman" w:hAnsi="Times New Roman" w:cs="Times New Roman"/>
+          <w:sz w:val="24"/>
+          <w:lang w:val="es-ES_tradnl"/>
+        </w:rPr>
+        <w:t xml:space="preserve">. Para la calendarización, se expandirá las vistas de </w:t>
+      </w:r>
+      <w:proofErr w:type="spellStart"/>
+      <w:r>
+        <w:rPr>
+          <w:rFonts w:ascii="Times New Roman" w:hAnsi="Times New Roman" w:cs="Times New Roman"/>
+          <w:sz w:val="24"/>
+          <w:lang w:val="es-ES_tradnl"/>
+        </w:rPr>
+        <w:t>plugin</w:t>
+      </w:r>
+      <w:proofErr w:type="spellEnd"/>
+      <w:r>
+        <w:rPr>
+          <w:rFonts w:ascii="Times New Roman" w:hAnsi="Times New Roman" w:cs="Times New Roman"/>
+          <w:sz w:val="24"/>
+          <w:lang w:val="es-ES_tradnl"/>
+        </w:rPr>
+        <w:t xml:space="preserve"> </w:t>
+      </w:r>
+      <w:proofErr w:type="spellStart"/>
+      <w:r>
+        <w:rPr>
+          <w:rFonts w:ascii="Times New Roman" w:hAnsi="Times New Roman" w:cs="Times New Roman"/>
+          <w:sz w:val="24"/>
+          <w:lang w:val="es-ES_tradnl"/>
+        </w:rPr>
+        <w:t>Importer</w:t>
+      </w:r>
+      <w:proofErr w:type="spellEnd"/>
+      <w:r>
+        <w:rPr>
+          <w:rFonts w:ascii="Times New Roman" w:hAnsi="Times New Roman" w:cs="Times New Roman"/>
+          <w:sz w:val="24"/>
+          <w:lang w:val="es-ES_tradnl"/>
+        </w:rPr>
+        <w:t>.</w:t>
       </w:r>
     </w:p>
     <w:sectPr>
@@ -4136,7 +4549,7 @@
 </file>
 
 <file path=word/numbering.xml><?xml version="1.0" encoding="utf-8"?>
-<w:numbering xmlns:wpc="http://schemas.microsoft.com/office/word/2010/wordprocessingCanvas" xmlns:mo="http://schemas.microsoft.com/office/mac/office/2008/main" xmlns:mc="http://schemas.openxmlformats.org/markup-compatibility/2006" xmlns:mv="urn:schemas-microsoft-com:mac:vml" xmlns:o="urn:schemas-microsoft-com:office:office" xmlns:r="http://schemas.openxmlformats.org/officeDocument/2006/relationships" xmlns:m="http://schemas.openxmlformats.org/officeDocument/2006/math" xmlns:v="urn:schemas-microsoft-com:vml" xmlns:wp14="http://schemas.microsoft.com/office/word/2010/wordprocessingDrawing" xmlns:wp="http://schemas.openxmlformats.org/drawingml/2006/wordprocessingDrawing" xmlns:w10="urn:schemas-microsoft-com:office:word" xmlns:w="http://schemas.openxmlformats.org/wordprocessingml/2006/main" xmlns:w14="http://schemas.microsoft.com/office/word/2010/wordml" xmlns:wpg="http://schemas.microsoft.com/office/word/2010/wordprocessingGroup" xmlns:wpi="http://schemas.microsoft.com/office/word/2010/wordprocessingInk" xmlns:wne="http://schemas.microsoft.com/office/word/2006/wordml" xmlns:wps="http://schemas.microsoft.com/office/word/2010/wordprocessingShape" mc:Ignorable="w14 wp14">
+<w:numbering xmlns:wpc="http://schemas.microsoft.com/office/word/2010/wordprocessingCanvas" xmlns:mc="http://schemas.openxmlformats.org/markup-compatibility/2006" xmlns:o="urn:schemas-microsoft-com:office:office" xmlns:r="http://schemas.openxmlformats.org/officeDocument/2006/relationships" xmlns:m="http://schemas.openxmlformats.org/officeDocument/2006/math" xmlns:v="urn:schemas-microsoft-com:vml" xmlns:wp14="http://schemas.microsoft.com/office/word/2010/wordprocessingDrawing" xmlns:wp="http://schemas.openxmlformats.org/drawingml/2006/wordprocessingDrawing" xmlns:w10="urn:schemas-microsoft-com:office:word" xmlns:w="http://schemas.openxmlformats.org/wordprocessingml/2006/main" xmlns:w14="http://schemas.microsoft.com/office/word/2010/wordml" xmlns:w15="http://schemas.microsoft.com/office/word/2012/wordml" xmlns:wpg="http://schemas.microsoft.com/office/word/2010/wordprocessingGroup" xmlns:wpi="http://schemas.microsoft.com/office/word/2010/wordprocessingInk" xmlns:wne="http://schemas.microsoft.com/office/word/2006/wordml" xmlns:wps="http://schemas.microsoft.com/office/word/2010/wordprocessingShape" mc:Ignorable="w14 w15 wp14">
   <w:abstractNum w:abstractNumId="0">
     <w:nsid w:val="07AB52EB"/>
     <w:multiLevelType w:val="hybridMultilevel"/>
@@ -5280,7 +5693,7 @@
 </file>
 
 <file path=word/styles.xml><?xml version="1.0" encoding="utf-8"?>
-<w:styles xmlns:mc="http://schemas.openxmlformats.org/markup-compatibility/2006" xmlns:r="http://schemas.openxmlformats.org/officeDocument/2006/relationships" xmlns:w="http://schemas.openxmlformats.org/wordprocessingml/2006/main" xmlns:w14="http://schemas.microsoft.com/office/word/2010/wordml" mc:Ignorable="w14">
+<w:styles xmlns:mc="http://schemas.openxmlformats.org/markup-compatibility/2006" xmlns:r="http://schemas.openxmlformats.org/officeDocument/2006/relationships" xmlns:w="http://schemas.openxmlformats.org/wordprocessingml/2006/main" xmlns:w14="http://schemas.microsoft.com/office/word/2010/wordml" xmlns:w15="http://schemas.microsoft.com/office/word/2012/wordml" mc:Ignorable="w14 w15">
   <w:docDefaults>
     <w:rPrDefault>
       <w:rPr>
@@ -5296,153 +5709,369 @@
       </w:pPr>
     </w:pPrDefault>
   </w:docDefaults>
-  <w:latentStyles w:defLockedState="0" w:defUIPriority="99" w:defSemiHidden="1" w:defUnhideWhenUsed="1" w:defQFormat="0" w:count="276">
-    <w:lsdException w:name="Normal" w:semiHidden="0" w:uiPriority="0" w:unhideWhenUsed="0" w:qFormat="1"/>
-    <w:lsdException w:name="heading 1" w:semiHidden="0" w:uiPriority="9" w:unhideWhenUsed="0" w:qFormat="1"/>
-    <w:lsdException w:name="heading 2" w:uiPriority="9" w:qFormat="1"/>
-    <w:lsdException w:name="heading 3" w:uiPriority="9" w:qFormat="1"/>
-    <w:lsdException w:name="heading 4" w:uiPriority="9" w:qFormat="1"/>
-    <w:lsdException w:name="heading 5" w:uiPriority="9" w:qFormat="1"/>
-    <w:lsdException w:name="heading 6" w:uiPriority="9" w:qFormat="1"/>
-    <w:lsdException w:name="heading 7" w:uiPriority="9" w:qFormat="1"/>
-    <w:lsdException w:name="heading 8" w:uiPriority="9" w:qFormat="1"/>
-    <w:lsdException w:name="heading 9" w:uiPriority="9" w:qFormat="1"/>
-    <w:lsdException w:name="toc 1" w:uiPriority="39"/>
-    <w:lsdException w:name="toc 2" w:uiPriority="39"/>
-    <w:lsdException w:name="toc 3" w:uiPriority="39"/>
-    <w:lsdException w:name="toc 4" w:uiPriority="39"/>
-    <w:lsdException w:name="toc 5" w:uiPriority="39"/>
-    <w:lsdException w:name="toc 6" w:uiPriority="39"/>
-    <w:lsdException w:name="toc 7" w:uiPriority="39"/>
-    <w:lsdException w:name="toc 8" w:uiPriority="39"/>
-    <w:lsdException w:name="toc 9" w:uiPriority="39"/>
-    <w:lsdException w:name="caption" w:uiPriority="35" w:qFormat="1"/>
-    <w:lsdException w:name="Title" w:semiHidden="0" w:uiPriority="10" w:unhideWhenUsed="0" w:qFormat="1"/>
-    <w:lsdException w:name="Default Paragraph Font" w:uiPriority="1"/>
-    <w:lsdException w:name="Subtitle" w:semiHidden="0" w:uiPriority="11" w:unhideWhenUsed="0" w:qFormat="1"/>
-    <w:lsdException w:name="Strong" w:semiHidden="0" w:uiPriority="22" w:unhideWhenUsed="0" w:qFormat="1"/>
-    <w:lsdException w:name="Emphasis" w:semiHidden="0" w:uiPriority="20" w:unhideWhenUsed="0" w:qFormat="1"/>
-    <w:lsdException w:name="Table Grid" w:semiHidden="0" w:uiPriority="39" w:unhideWhenUsed="0"/>
-    <w:lsdException w:name="Note Level 1" w:semiHidden="0" w:unhideWhenUsed="0"/>
-    <w:lsdException w:name="Note Level 2" w:semiHidden="0" w:unhideWhenUsed="0"/>
-    <w:lsdException w:name="Note Level 3" w:semiHidden="0" w:unhideWhenUsed="0"/>
-    <w:lsdException w:name="Note Level 4" w:semiHidden="0" w:unhideWhenUsed="0"/>
-    <w:lsdException w:name="Note Level 5" w:semiHidden="0" w:unhideWhenUsed="0"/>
-    <w:lsdException w:name="Note Level 6" w:semiHidden="0" w:unhideWhenUsed="0"/>
-    <w:lsdException w:name="Note Level 7" w:semiHidden="0" w:unhideWhenUsed="0"/>
-    <w:lsdException w:name="Note Level 8" w:semiHidden="0" w:unhideWhenUsed="0"/>
-    <w:lsdException w:name="Note Level 9" w:semiHidden="0" w:unhideWhenUsed="0"/>
-    <w:lsdException w:name="Placeholder Text" w:unhideWhenUsed="0"/>
-    <w:lsdException w:name="No Spacing" w:semiHidden="0" w:uiPriority="1" w:unhideWhenUsed="0" w:qFormat="1"/>
-    <w:lsdException w:name="Light Shading" w:semiHidden="0" w:uiPriority="60" w:unhideWhenUsed="0"/>
-    <w:lsdException w:name="Light List" w:semiHidden="0" w:uiPriority="61" w:unhideWhenUsed="0"/>
-    <w:lsdException w:name="Light Grid" w:semiHidden="0" w:uiPriority="62" w:unhideWhenUsed="0"/>
-    <w:lsdException w:name="Medium Shading 1" w:semiHidden="0" w:uiPriority="63" w:unhideWhenUsed="0"/>
-    <w:lsdException w:name="Medium Shading 2" w:semiHidden="0" w:uiPriority="64" w:unhideWhenUsed="0"/>
-    <w:lsdException w:name="Medium List 1" w:semiHidden="0" w:uiPriority="65" w:unhideWhenUsed="0"/>
-    <w:lsdException w:name="Medium List 2" w:semiHidden="0" w:uiPriority="66" w:unhideWhenUsed="0"/>
-    <w:lsdException w:name="Medium Grid 1" w:semiHidden="0" w:uiPriority="67" w:unhideWhenUsed="0"/>
-    <w:lsdException w:name="Medium Grid 2" w:semiHidden="0" w:uiPriority="68" w:unhideWhenUsed="0"/>
-    <w:lsdException w:name="Medium Grid 3" w:semiHidden="0" w:uiPriority="69" w:unhideWhenUsed="0"/>
-    <w:lsdException w:name="Dark List" w:semiHidden="0" w:uiPriority="70" w:unhideWhenUsed="0"/>
-    <w:lsdException w:name="Colorful Shading" w:semiHidden="0" w:uiPriority="71" w:unhideWhenUsed="0"/>
-    <w:lsdException w:name="Colorful List" w:semiHidden="0" w:uiPriority="72" w:unhideWhenUsed="0"/>
-    <w:lsdException w:name="Colorful Grid" w:semiHidden="0" w:uiPriority="73" w:unhideWhenUsed="0"/>
-    <w:lsdException w:name="Light Shading Accent 1" w:semiHidden="0" w:uiPriority="60" w:unhideWhenUsed="0"/>
-    <w:lsdException w:name="Light List Accent 1" w:semiHidden="0" w:uiPriority="61" w:unhideWhenUsed="0"/>
-    <w:lsdException w:name="Light Grid Accent 1" w:semiHidden="0" w:uiPriority="62" w:unhideWhenUsed="0"/>
-    <w:lsdException w:name="Medium Shading 1 Accent 1" w:semiHidden="0" w:uiPriority="63" w:unhideWhenUsed="0"/>
-    <w:lsdException w:name="Medium Shading 2 Accent 1" w:semiHidden="0" w:uiPriority="64" w:unhideWhenUsed="0"/>
-    <w:lsdException w:name="Medium List 1 Accent 1" w:semiHidden="0" w:uiPriority="65" w:unhideWhenUsed="0"/>
-    <w:lsdException w:name="Revision" w:unhideWhenUsed="0"/>
-    <w:lsdException w:name="List Paragraph" w:semiHidden="0" w:uiPriority="34" w:unhideWhenUsed="0" w:qFormat="1"/>
-    <w:lsdException w:name="Quote" w:semiHidden="0" w:uiPriority="29" w:unhideWhenUsed="0" w:qFormat="1"/>
-    <w:lsdException w:name="Intense Quote" w:semiHidden="0" w:uiPriority="30" w:unhideWhenUsed="0" w:qFormat="1"/>
-    <w:lsdException w:name="Medium List 2 Accent 1" w:semiHidden="0" w:uiPriority="66" w:unhideWhenUsed="0"/>
-    <w:lsdException w:name="Medium Grid 1 Accent 1" w:semiHidden="0" w:uiPriority="67" w:unhideWhenUsed="0"/>
-    <w:lsdException w:name="Medium Grid 2 Accent 1" w:semiHidden="0" w:uiPriority="68" w:unhideWhenUsed="0"/>
-    <w:lsdException w:name="Medium Grid 3 Accent 1" w:semiHidden="0" w:uiPriority="69" w:unhideWhenUsed="0"/>
-    <w:lsdException w:name="Dark List Accent 1" w:semiHidden="0" w:uiPriority="70" w:unhideWhenUsed="0"/>
-    <w:lsdException w:name="Colorful Shading Accent 1" w:semiHidden="0" w:uiPriority="71" w:unhideWhenUsed="0"/>
-    <w:lsdException w:name="Colorful List Accent 1" w:semiHidden="0" w:uiPriority="72" w:unhideWhenUsed="0"/>
-    <w:lsdException w:name="Colorful Grid Accent 1" w:semiHidden="0" w:uiPriority="73" w:unhideWhenUsed="0"/>
-    <w:lsdException w:name="Light Shading Accent 2" w:semiHidden="0" w:uiPriority="60" w:unhideWhenUsed="0"/>
-    <w:lsdException w:name="Light List Accent 2" w:semiHidden="0" w:uiPriority="61" w:unhideWhenUsed="0"/>
-    <w:lsdException w:name="Light Grid Accent 2" w:semiHidden="0" w:uiPriority="62" w:unhideWhenUsed="0"/>
-    <w:lsdException w:name="Medium Shading 1 Accent 2" w:semiHidden="0" w:uiPriority="63" w:unhideWhenUsed="0"/>
-    <w:lsdException w:name="Medium Shading 2 Accent 2" w:semiHidden="0" w:uiPriority="64" w:unhideWhenUsed="0"/>
-    <w:lsdException w:name="Medium List 1 Accent 2" w:semiHidden="0" w:uiPriority="65" w:unhideWhenUsed="0"/>
-    <w:lsdException w:name="Medium List 2 Accent 2" w:semiHidden="0" w:uiPriority="66" w:unhideWhenUsed="0"/>
-    <w:lsdException w:name="Medium Grid 1 Accent 2" w:semiHidden="0" w:uiPriority="67" w:unhideWhenUsed="0"/>
-    <w:lsdException w:name="Medium Grid 2 Accent 2" w:semiHidden="0" w:uiPriority="68" w:unhideWhenUsed="0"/>
-    <w:lsdException w:name="Medium Grid 3 Accent 2" w:semiHidden="0" w:uiPriority="69" w:unhideWhenUsed="0"/>
-    <w:lsdException w:name="Dark List Accent 2" w:semiHidden="0" w:uiPriority="70" w:unhideWhenUsed="0"/>
-    <w:lsdException w:name="Colorful Shading Accent 2" w:semiHidden="0" w:uiPriority="71" w:unhideWhenUsed="0"/>
-    <w:lsdException w:name="Colorful List Accent 2" w:semiHidden="0" w:uiPriority="72" w:unhideWhenUsed="0"/>
-    <w:lsdException w:name="Colorful Grid Accent 2" w:semiHidden="0" w:uiPriority="73" w:unhideWhenUsed="0"/>
-    <w:lsdException w:name="Light Shading Accent 3" w:semiHidden="0" w:uiPriority="60" w:unhideWhenUsed="0"/>
-    <w:lsdException w:name="Light List Accent 3" w:semiHidden="0" w:uiPriority="61" w:unhideWhenUsed="0"/>
-    <w:lsdException w:name="Light Grid Accent 3" w:semiHidden="0" w:uiPriority="62" w:unhideWhenUsed="0"/>
-    <w:lsdException w:name="Medium Shading 1 Accent 3" w:semiHidden="0" w:uiPriority="63" w:unhideWhenUsed="0"/>
-    <w:lsdException w:name="Medium Shading 2 Accent 3" w:semiHidden="0" w:uiPriority="64" w:unhideWhenUsed="0"/>
-    <w:lsdException w:name="Medium List 1 Accent 3" w:semiHidden="0" w:uiPriority="65" w:unhideWhenUsed="0"/>
-    <w:lsdException w:name="Medium List 2 Accent 3" w:semiHidden="0" w:uiPriority="66" w:unhideWhenUsed="0"/>
-    <w:lsdException w:name="Medium Grid 1 Accent 3" w:semiHidden="0" w:uiPriority="67" w:unhideWhenUsed="0"/>
-    <w:lsdException w:name="Medium Grid 2 Accent 3" w:semiHidden="0" w:uiPriority="68" w:unhideWhenUsed="0"/>
-    <w:lsdException w:name="Medium Grid 3 Accent 3" w:semiHidden="0" w:uiPriority="69" w:unhideWhenUsed="0"/>
-    <w:lsdException w:name="Dark List Accent 3" w:semiHidden="0" w:uiPriority="70" w:unhideWhenUsed="0"/>
-    <w:lsdException w:name="Colorful Shading Accent 3" w:semiHidden="0" w:uiPriority="71" w:unhideWhenUsed="0"/>
-    <w:lsdException w:name="Colorful List Accent 3" w:semiHidden="0" w:uiPriority="72" w:unhideWhenUsed="0"/>
-    <w:lsdException w:name="Colorful Grid Accent 3" w:semiHidden="0" w:uiPriority="73" w:unhideWhenUsed="0"/>
-    <w:lsdException w:name="Light Shading Accent 4" w:semiHidden="0" w:uiPriority="60" w:unhideWhenUsed="0"/>
-    <w:lsdException w:name="Light List Accent 4" w:semiHidden="0" w:uiPriority="61" w:unhideWhenUsed="0"/>
-    <w:lsdException w:name="Light Grid Accent 4" w:semiHidden="0" w:uiPriority="62" w:unhideWhenUsed="0"/>
-    <w:lsdException w:name="Medium Shading 1 Accent 4" w:semiHidden="0" w:uiPriority="63" w:unhideWhenUsed="0"/>
-    <w:lsdException w:name="Medium Shading 2 Accent 4" w:semiHidden="0" w:uiPriority="64" w:unhideWhenUsed="0"/>
-    <w:lsdException w:name="Medium List 1 Accent 4" w:semiHidden="0" w:uiPriority="65" w:unhideWhenUsed="0"/>
-    <w:lsdException w:name="Medium List 2 Accent 4" w:semiHidden="0" w:uiPriority="66" w:unhideWhenUsed="0"/>
-    <w:lsdException w:name="Medium Grid 1 Accent 4" w:semiHidden="0" w:uiPriority="67" w:unhideWhenUsed="0"/>
-    <w:lsdException w:name="Medium Grid 2 Accent 4" w:semiHidden="0" w:uiPriority="68" w:unhideWhenUsed="0"/>
-    <w:lsdException w:name="Medium Grid 3 Accent 4" w:semiHidden="0" w:uiPriority="69" w:unhideWhenUsed="0"/>
-    <w:lsdException w:name="Dark List Accent 4" w:semiHidden="0" w:uiPriority="70" w:unhideWhenUsed="0"/>
-    <w:lsdException w:name="Colorful Shading Accent 4" w:semiHidden="0" w:uiPriority="71" w:unhideWhenUsed="0"/>
-    <w:lsdException w:name="Colorful List Accent 4" w:semiHidden="0" w:uiPriority="72" w:unhideWhenUsed="0"/>
-    <w:lsdException w:name="Colorful Grid Accent 4" w:semiHidden="0" w:uiPriority="73" w:unhideWhenUsed="0"/>
-    <w:lsdException w:name="Light Shading Accent 5" w:semiHidden="0" w:uiPriority="60" w:unhideWhenUsed="0"/>
-    <w:lsdException w:name="Light List Accent 5" w:semiHidden="0" w:uiPriority="61" w:unhideWhenUsed="0"/>
-    <w:lsdException w:name="Light Grid Accent 5" w:semiHidden="0" w:uiPriority="62" w:unhideWhenUsed="0"/>
-    <w:lsdException w:name="Medium Shading 1 Accent 5" w:semiHidden="0" w:uiPriority="63" w:unhideWhenUsed="0"/>
-    <w:lsdException w:name="Medium Shading 2 Accent 5" w:semiHidden="0" w:uiPriority="64" w:unhideWhenUsed="0"/>
-    <w:lsdException w:name="Medium List 1 Accent 5" w:semiHidden="0" w:uiPriority="65" w:unhideWhenUsed="0"/>
-    <w:lsdException w:name="Medium List 2 Accent 5" w:semiHidden="0" w:uiPriority="66" w:unhideWhenUsed="0"/>
-    <w:lsdException w:name="Medium Grid 1 Accent 5" w:semiHidden="0" w:uiPriority="67" w:unhideWhenUsed="0"/>
-    <w:lsdException w:name="Medium Grid 2 Accent 5" w:semiHidden="0" w:uiPriority="68" w:unhideWhenUsed="0"/>
-    <w:lsdException w:name="Medium Grid 3 Accent 5" w:semiHidden="0" w:uiPriority="69" w:unhideWhenUsed="0"/>
-    <w:lsdException w:name="Dark List Accent 5" w:semiHidden="0" w:uiPriority="70" w:unhideWhenUsed="0"/>
-    <w:lsdException w:name="Colorful Shading Accent 5" w:semiHidden="0" w:uiPriority="71" w:unhideWhenUsed="0"/>
-    <w:lsdException w:name="Colorful List Accent 5" w:semiHidden="0" w:uiPriority="72" w:unhideWhenUsed="0"/>
-    <w:lsdException w:name="Colorful Grid Accent 5" w:semiHidden="0" w:uiPriority="73" w:unhideWhenUsed="0"/>
-    <w:lsdException w:name="Light Shading Accent 6" w:semiHidden="0" w:uiPriority="60" w:unhideWhenUsed="0"/>
-    <w:lsdException w:name="Light List Accent 6" w:semiHidden="0" w:uiPriority="61" w:unhideWhenUsed="0"/>
-    <w:lsdException w:name="Light Grid Accent 6" w:semiHidden="0" w:uiPriority="62" w:unhideWhenUsed="0"/>
-    <w:lsdException w:name="Medium Shading 1 Accent 6" w:semiHidden="0" w:uiPriority="63" w:unhideWhenUsed="0"/>
-    <w:lsdException w:name="Medium Shading 2 Accent 6" w:semiHidden="0" w:uiPriority="64" w:unhideWhenUsed="0"/>
-    <w:lsdException w:name="Medium List 1 Accent 6" w:semiHidden="0" w:uiPriority="65" w:unhideWhenUsed="0"/>
-    <w:lsdException w:name="Medium List 2 Accent 6" w:semiHidden="0" w:uiPriority="66" w:unhideWhenUsed="0"/>
-    <w:lsdException w:name="Medium Grid 1 Accent 6" w:semiHidden="0" w:uiPriority="67" w:unhideWhenUsed="0"/>
-    <w:lsdException w:name="Medium Grid 2 Accent 6" w:semiHidden="0" w:uiPriority="68" w:unhideWhenUsed="0"/>
-    <w:lsdException w:name="Medium Grid 3 Accent 6" w:semiHidden="0" w:uiPriority="69" w:unhideWhenUsed="0"/>
-    <w:lsdException w:name="Dark List Accent 6" w:semiHidden="0" w:uiPriority="70" w:unhideWhenUsed="0"/>
-    <w:lsdException w:name="Colorful Shading Accent 6" w:semiHidden="0" w:uiPriority="71" w:unhideWhenUsed="0"/>
-    <w:lsdException w:name="Colorful List Accent 6" w:semiHidden="0" w:uiPriority="72" w:unhideWhenUsed="0"/>
-    <w:lsdException w:name="Colorful Grid Accent 6" w:semiHidden="0" w:uiPriority="73" w:unhideWhenUsed="0"/>
-    <w:lsdException w:name="Subtle Emphasis" w:semiHidden="0" w:uiPriority="19" w:unhideWhenUsed="0" w:qFormat="1"/>
-    <w:lsdException w:name="Intense Emphasis" w:semiHidden="0" w:uiPriority="21" w:unhideWhenUsed="0" w:qFormat="1"/>
-    <w:lsdException w:name="Subtle Reference" w:semiHidden="0" w:uiPriority="31" w:unhideWhenUsed="0" w:qFormat="1"/>
-    <w:lsdException w:name="Intense Reference" w:semiHidden="0" w:uiPriority="32" w:unhideWhenUsed="0" w:qFormat="1"/>
-    <w:lsdException w:name="Book Title" w:semiHidden="0" w:uiPriority="33" w:unhideWhenUsed="0" w:qFormat="1"/>
-    <w:lsdException w:name="Bibliography" w:uiPriority="37"/>
-    <w:lsdException w:name="TOC Heading" w:uiPriority="39" w:qFormat="1"/>
+  <w:latentStyles w:defLockedState="0" w:defUIPriority="99" w:defSemiHidden="0" w:defUnhideWhenUsed="0" w:defQFormat="0" w:count="371">
+    <w:lsdException w:name="Normal" w:uiPriority="0" w:qFormat="1"/>
+    <w:lsdException w:name="heading 1" w:uiPriority="9" w:qFormat="1"/>
+    <w:lsdException w:name="heading 2" w:semiHidden="1" w:uiPriority="9" w:unhideWhenUsed="1" w:qFormat="1"/>
+    <w:lsdException w:name="heading 3" w:semiHidden="1" w:uiPriority="9" w:unhideWhenUsed="1" w:qFormat="1"/>
+    <w:lsdException w:name="heading 4" w:semiHidden="1" w:uiPriority="9" w:unhideWhenUsed="1" w:qFormat="1"/>
+    <w:lsdException w:name="heading 5" w:semiHidden="1" w:uiPriority="9" w:unhideWhenUsed="1" w:qFormat="1"/>
+    <w:lsdException w:name="heading 6" w:semiHidden="1" w:uiPriority="9" w:unhideWhenUsed="1" w:qFormat="1"/>
+    <w:lsdException w:name="heading 7" w:semiHidden="1" w:uiPriority="9" w:unhideWhenUsed="1" w:qFormat="1"/>
+    <w:lsdException w:name="heading 8" w:semiHidden="1" w:uiPriority="9" w:unhideWhenUsed="1" w:qFormat="1"/>
+    <w:lsdException w:name="heading 9" w:semiHidden="1" w:uiPriority="9" w:unhideWhenUsed="1" w:qFormat="1"/>
+    <w:lsdException w:name="index 1" w:semiHidden="1" w:unhideWhenUsed="1"/>
+    <w:lsdException w:name="index 2" w:semiHidden="1" w:unhideWhenUsed="1"/>
+    <w:lsdException w:name="index 3" w:semiHidden="1" w:unhideWhenUsed="1"/>
+    <w:lsdException w:name="index 4" w:semiHidden="1" w:unhideWhenUsed="1"/>
+    <w:lsdException w:name="index 5" w:semiHidden="1" w:unhideWhenUsed="1"/>
+    <w:lsdException w:name="index 6" w:semiHidden="1" w:unhideWhenUsed="1"/>
+    <w:lsdException w:name="index 7" w:semiHidden="1" w:unhideWhenUsed="1"/>
+    <w:lsdException w:name="index 8" w:semiHidden="1" w:unhideWhenUsed="1"/>
+    <w:lsdException w:name="index 9" w:semiHidden="1" w:unhideWhenUsed="1"/>
+    <w:lsdException w:name="toc 1" w:semiHidden="1" w:uiPriority="39" w:unhideWhenUsed="1"/>
+    <w:lsdException w:name="toc 2" w:semiHidden="1" w:uiPriority="39" w:unhideWhenUsed="1"/>
+    <w:lsdException w:name="toc 3" w:semiHidden="1" w:uiPriority="39" w:unhideWhenUsed="1"/>
+    <w:lsdException w:name="toc 4" w:semiHidden="1" w:uiPriority="39" w:unhideWhenUsed="1"/>
+    <w:lsdException w:name="toc 5" w:semiHidden="1" w:uiPriority="39" w:unhideWhenUsed="1"/>
+    <w:lsdException w:name="toc 6" w:semiHidden="1" w:uiPriority="39" w:unhideWhenUsed="1"/>
+    <w:lsdException w:name="toc 7" w:semiHidden="1" w:uiPriority="39" w:unhideWhenUsed="1"/>
+    <w:lsdException w:name="toc 8" w:semiHidden="1" w:uiPriority="39" w:unhideWhenUsed="1"/>
+    <w:lsdException w:name="toc 9" w:semiHidden="1" w:uiPriority="39" w:unhideWhenUsed="1"/>
+    <w:lsdException w:name="Normal Indent" w:semiHidden="1" w:unhideWhenUsed="1"/>
+    <w:lsdException w:name="footnote text" w:semiHidden="1" w:unhideWhenUsed="1"/>
+    <w:lsdException w:name="annotation text" w:semiHidden="1" w:unhideWhenUsed="1"/>
+    <w:lsdException w:name="header" w:semiHidden="1" w:unhideWhenUsed="1"/>
+    <w:lsdException w:name="footer" w:semiHidden="1" w:unhideWhenUsed="1"/>
+    <w:lsdException w:name="index heading" w:semiHidden="1" w:unhideWhenUsed="1"/>
+    <w:lsdException w:name="caption" w:semiHidden="1" w:uiPriority="35" w:unhideWhenUsed="1" w:qFormat="1"/>
+    <w:lsdException w:name="table of figures" w:semiHidden="1" w:unhideWhenUsed="1"/>
+    <w:lsdException w:name="envelope address" w:semiHidden="1" w:unhideWhenUsed="1"/>
+    <w:lsdException w:name="envelope return" w:semiHidden="1" w:unhideWhenUsed="1"/>
+    <w:lsdException w:name="footnote reference" w:semiHidden="1" w:unhideWhenUsed="1"/>
+    <w:lsdException w:name="annotation reference" w:semiHidden="1" w:unhideWhenUsed="1"/>
+    <w:lsdException w:name="line number" w:semiHidden="1" w:unhideWhenUsed="1"/>
+    <w:lsdException w:name="page number" w:semiHidden="1" w:unhideWhenUsed="1"/>
+    <w:lsdException w:name="endnote reference" w:semiHidden="1" w:unhideWhenUsed="1"/>
+    <w:lsdException w:name="endnote text" w:semiHidden="1" w:unhideWhenUsed="1"/>
+    <w:lsdException w:name="table of authorities" w:semiHidden="1" w:unhideWhenUsed="1"/>
+    <w:lsdException w:name="macro" w:semiHidden="1" w:unhideWhenUsed="1"/>
+    <w:lsdException w:name="toa heading" w:semiHidden="1" w:unhideWhenUsed="1"/>
+    <w:lsdException w:name="List" w:semiHidden="1" w:unhideWhenUsed="1"/>
+    <w:lsdException w:name="List Bullet" w:semiHidden="1" w:unhideWhenUsed="1"/>
+    <w:lsdException w:name="List Number" w:semiHidden="1" w:unhideWhenUsed="1"/>
+    <w:lsdException w:name="List 2" w:semiHidden="1" w:unhideWhenUsed="1"/>
+    <w:lsdException w:name="List 3" w:semiHidden="1" w:unhideWhenUsed="1"/>
+    <w:lsdException w:name="List 4" w:semiHidden="1" w:unhideWhenUsed="1"/>
+    <w:lsdException w:name="List 5" w:semiHidden="1" w:unhideWhenUsed="1"/>
+    <w:lsdException w:name="List Bullet 2" w:semiHidden="1" w:unhideWhenUsed="1"/>
+    <w:lsdException w:name="List Bullet 3" w:semiHidden="1" w:unhideWhenUsed="1"/>
+    <w:lsdException w:name="List Bullet 4" w:semiHidden="1" w:unhideWhenUsed="1"/>
+    <w:lsdException w:name="List Bullet 5" w:semiHidden="1" w:unhideWhenUsed="1"/>
+    <w:lsdException w:name="List Number 2" w:semiHidden="1" w:unhideWhenUsed="1"/>
+    <w:lsdException w:name="List Number 3" w:semiHidden="1" w:unhideWhenUsed="1"/>
+    <w:lsdException w:name="List Number 4" w:semiHidden="1" w:unhideWhenUsed="1"/>
+    <w:lsdException w:name="List Number 5" w:semiHidden="1" w:unhideWhenUsed="1"/>
+    <w:lsdException w:name="Title" w:uiPriority="10" w:qFormat="1"/>
+    <w:lsdException w:name="Closing" w:semiHidden="1" w:unhideWhenUsed="1"/>
+    <w:lsdException w:name="Signature" w:semiHidden="1" w:unhideWhenUsed="1"/>
+    <w:lsdException w:name="Default Paragraph Font" w:semiHidden="1" w:uiPriority="1" w:unhideWhenUsed="1"/>
+    <w:lsdException w:name="Body Text" w:semiHidden="1" w:unhideWhenUsed="1"/>
+    <w:lsdException w:name="Body Text Indent" w:semiHidden="1" w:unhideWhenUsed="1"/>
+    <w:lsdException w:name="List Continue" w:semiHidden="1" w:unhideWhenUsed="1"/>
+    <w:lsdException w:name="List Continue 2" w:semiHidden="1" w:unhideWhenUsed="1"/>
+    <w:lsdException w:name="List Continue 3" w:semiHidden="1" w:unhideWhenUsed="1"/>
+    <w:lsdException w:name="List Continue 4" w:semiHidden="1" w:unhideWhenUsed="1"/>
+    <w:lsdException w:name="List Continue 5" w:semiHidden="1" w:unhideWhenUsed="1"/>
+    <w:lsdException w:name="Message Header" w:semiHidden="1" w:unhideWhenUsed="1"/>
+    <w:lsdException w:name="Subtitle" w:uiPriority="11" w:qFormat="1"/>
+    <w:lsdException w:name="Salutation" w:semiHidden="1" w:unhideWhenUsed="1"/>
+    <w:lsdException w:name="Date" w:semiHidden="1" w:unhideWhenUsed="1"/>
+    <w:lsdException w:name="Body Text First Indent" w:semiHidden="1" w:unhideWhenUsed="1"/>
+    <w:lsdException w:name="Body Text First Indent 2" w:semiHidden="1" w:unhideWhenUsed="1"/>
+    <w:lsdException w:name="Note Heading" w:semiHidden="1" w:unhideWhenUsed="1"/>
+    <w:lsdException w:name="Body Text 2" w:semiHidden="1" w:unhideWhenUsed="1"/>
+    <w:lsdException w:name="Body Text 3" w:semiHidden="1" w:unhideWhenUsed="1"/>
+    <w:lsdException w:name="Body Text Indent 2" w:semiHidden="1" w:unhideWhenUsed="1"/>
+    <w:lsdException w:name="Body Text Indent 3" w:semiHidden="1" w:unhideWhenUsed="1"/>
+    <w:lsdException w:name="Block Text" w:semiHidden="1" w:unhideWhenUsed="1"/>
+    <w:lsdException w:name="Hyperlink" w:semiHidden="1" w:unhideWhenUsed="1"/>
+    <w:lsdException w:name="FollowedHyperlink" w:semiHidden="1" w:unhideWhenUsed="1"/>
+    <w:lsdException w:name="Strong" w:uiPriority="22" w:qFormat="1"/>
+    <w:lsdException w:name="Emphasis" w:uiPriority="20" w:qFormat="1"/>
+    <w:lsdException w:name="Document Map" w:semiHidden="1" w:unhideWhenUsed="1"/>
+    <w:lsdException w:name="Plain Text" w:semiHidden="1" w:unhideWhenUsed="1"/>
+    <w:lsdException w:name="E-mail Signature" w:semiHidden="1" w:unhideWhenUsed="1"/>
+    <w:lsdException w:name="HTML Top of Form" w:semiHidden="1" w:unhideWhenUsed="1"/>
+    <w:lsdException w:name="HTML Bottom of Form" w:semiHidden="1" w:unhideWhenUsed="1"/>
+    <w:lsdException w:name="Normal (Web)" w:semiHidden="1" w:unhideWhenUsed="1"/>
+    <w:lsdException w:name="HTML Acronym" w:semiHidden="1" w:unhideWhenUsed="1"/>
+    <w:lsdException w:name="HTML Address" w:semiHidden="1" w:unhideWhenUsed="1"/>
+    <w:lsdException w:name="HTML Cite" w:semiHidden="1" w:unhideWhenUsed="1"/>
+    <w:lsdException w:name="HTML Code" w:semiHidden="1" w:unhideWhenUsed="1"/>
+    <w:lsdException w:name="HTML Definition" w:semiHidden="1" w:unhideWhenUsed="1"/>
+    <w:lsdException w:name="HTML Keyboard" w:semiHidden="1" w:unhideWhenUsed="1"/>
+    <w:lsdException w:name="HTML Preformatted" w:semiHidden="1" w:unhideWhenUsed="1"/>
+    <w:lsdException w:name="HTML Sample" w:semiHidden="1" w:unhideWhenUsed="1"/>
+    <w:lsdException w:name="HTML Typewriter" w:semiHidden="1" w:unhideWhenUsed="1"/>
+    <w:lsdException w:name="HTML Variable" w:semiHidden="1" w:unhideWhenUsed="1"/>
+    <w:lsdException w:name="Normal Table" w:semiHidden="1" w:unhideWhenUsed="1"/>
+    <w:lsdException w:name="annotation subject" w:semiHidden="1" w:unhideWhenUsed="1"/>
+    <w:lsdException w:name="No List" w:semiHidden="1" w:unhideWhenUsed="1"/>
+    <w:lsdException w:name="Outline List 1" w:semiHidden="1" w:unhideWhenUsed="1"/>
+    <w:lsdException w:name="Outline List 2" w:semiHidden="1" w:unhideWhenUsed="1"/>
+    <w:lsdException w:name="Outline List 3" w:semiHidden="1" w:unhideWhenUsed="1"/>
+    <w:lsdException w:name="Table Simple 1" w:semiHidden="1" w:unhideWhenUsed="1"/>
+    <w:lsdException w:name="Table Simple 2" w:semiHidden="1" w:unhideWhenUsed="1"/>
+    <w:lsdException w:name="Table Simple 3" w:semiHidden="1" w:unhideWhenUsed="1"/>
+    <w:lsdException w:name="Table Classic 1" w:semiHidden="1" w:unhideWhenUsed="1"/>
+    <w:lsdException w:name="Table Classic 2" w:semiHidden="1" w:unhideWhenUsed="1"/>
+    <w:lsdException w:name="Table Classic 3" w:semiHidden="1" w:unhideWhenUsed="1"/>
+    <w:lsdException w:name="Table Classic 4" w:semiHidden="1" w:unhideWhenUsed="1"/>
+    <w:lsdException w:name="Table Colorful 1" w:semiHidden="1" w:unhideWhenUsed="1"/>
+    <w:lsdException w:name="Table Colorful 2" w:semiHidden="1" w:unhideWhenUsed="1"/>
+    <w:lsdException w:name="Table Colorful 3" w:semiHidden="1" w:unhideWhenUsed="1"/>
+    <w:lsdException w:name="Table Columns 1" w:semiHidden="1" w:unhideWhenUsed="1"/>
+    <w:lsdException w:name="Table Columns 2" w:semiHidden="1" w:unhideWhenUsed="1"/>
+    <w:lsdException w:name="Table Columns 3" w:semiHidden="1" w:unhideWhenUsed="1"/>
+    <w:lsdException w:name="Table Columns 4" w:semiHidden="1" w:unhideWhenUsed="1"/>
+    <w:lsdException w:name="Table Columns 5" w:semiHidden="1" w:unhideWhenUsed="1"/>
+    <w:lsdException w:name="Table Grid 1" w:semiHidden="1" w:unhideWhenUsed="1"/>
+    <w:lsdException w:name="Table Grid 2" w:semiHidden="1" w:unhideWhenUsed="1"/>
+    <w:lsdException w:name="Table Grid 3" w:semiHidden="1" w:unhideWhenUsed="1"/>
+    <w:lsdException w:name="Table Grid 4" w:semiHidden="1" w:unhideWhenUsed="1"/>
+    <w:lsdException w:name="Table Grid 5" w:semiHidden="1" w:unhideWhenUsed="1"/>
+    <w:lsdException w:name="Table Grid 6" w:semiHidden="1" w:unhideWhenUsed="1"/>
+    <w:lsdException w:name="Table Grid 7" w:semiHidden="1" w:unhideWhenUsed="1"/>
+    <w:lsdException w:name="Table Grid 8" w:semiHidden="1" w:unhideWhenUsed="1"/>
+    <w:lsdException w:name="Table List 1" w:semiHidden="1" w:unhideWhenUsed="1"/>
+    <w:lsdException w:name="Table List 2" w:semiHidden="1" w:unhideWhenUsed="1"/>
+    <w:lsdException w:name="Table List 3" w:semiHidden="1" w:unhideWhenUsed="1"/>
+    <w:lsdException w:name="Table List 4" w:semiHidden="1" w:unhideWhenUsed="1"/>
+    <w:lsdException w:name="Table List 5" w:semiHidden="1" w:unhideWhenUsed="1"/>
+    <w:lsdException w:name="Table List 6" w:semiHidden="1" w:unhideWhenUsed="1"/>
+    <w:lsdException w:name="Table List 7" w:semiHidden="1" w:unhideWhenUsed="1"/>
+    <w:lsdException w:name="Table List 8" w:semiHidden="1" w:unhideWhenUsed="1"/>
+    <w:lsdException w:name="Table 3D effects 1" w:semiHidden="1" w:unhideWhenUsed="1"/>
+    <w:lsdException w:name="Table 3D effects 2" w:semiHidden="1" w:unhideWhenUsed="1"/>
+    <w:lsdException w:name="Table 3D effects 3" w:semiHidden="1" w:unhideWhenUsed="1"/>
+    <w:lsdException w:name="Table Contemporary" w:semiHidden="1" w:unhideWhenUsed="1"/>
+    <w:lsdException w:name="Table Elegant" w:semiHidden="1" w:unhideWhenUsed="1"/>
+    <w:lsdException w:name="Table Professional" w:semiHidden="1" w:unhideWhenUsed="1"/>
+    <w:lsdException w:name="Table Subtle 1" w:semiHidden="1" w:unhideWhenUsed="1"/>
+    <w:lsdException w:name="Table Subtle 2" w:semiHidden="1" w:unhideWhenUsed="1"/>
+    <w:lsdException w:name="Table Web 1" w:semiHidden="1" w:unhideWhenUsed="1"/>
+    <w:lsdException w:name="Table Web 2" w:semiHidden="1" w:unhideWhenUsed="1"/>
+    <w:lsdException w:name="Table Web 3" w:semiHidden="1" w:unhideWhenUsed="1"/>
+    <w:lsdException w:name="Balloon Text" w:semiHidden="1" w:unhideWhenUsed="1"/>
+    <w:lsdException w:name="Table Grid" w:uiPriority="39"/>
+    <w:lsdException w:name="Table Theme" w:semiHidden="1" w:unhideWhenUsed="1"/>
+    <w:lsdException w:name="Placeholder Text" w:semiHidden="1"/>
+    <w:lsdException w:name="No Spacing" w:uiPriority="1" w:qFormat="1"/>
+    <w:lsdException w:name="Light Shading" w:uiPriority="60"/>
+    <w:lsdException w:name="Light List" w:uiPriority="61"/>
+    <w:lsdException w:name="Light Grid" w:uiPriority="62"/>
+    <w:lsdException w:name="Medium Shading 1" w:uiPriority="63"/>
+    <w:lsdException w:name="Medium Shading 2" w:uiPriority="64"/>
+    <w:lsdException w:name="Medium List 1" w:uiPriority="65"/>
+    <w:lsdException w:name="Medium List 2" w:uiPriority="66"/>
+    <w:lsdException w:name="Medium Grid 1" w:uiPriority="67"/>
+    <w:lsdException w:name="Medium Grid 2" w:uiPriority="68"/>
+    <w:lsdException w:name="Medium Grid 3" w:uiPriority="69"/>
+    <w:lsdException w:name="Dark List" w:uiPriority="70"/>
+    <w:lsdException w:name="Colorful Shading" w:uiPriority="71"/>
+    <w:lsdException w:name="Colorful List" w:uiPriority="72"/>
+    <w:lsdException w:name="Colorful Grid" w:uiPriority="73"/>
+    <w:lsdException w:name="Light Shading Accent 1" w:uiPriority="60"/>
+    <w:lsdException w:name="Light List Accent 1" w:uiPriority="61"/>
+    <w:lsdException w:name="Light Grid Accent 1" w:uiPriority="62"/>
+    <w:lsdException w:name="Medium Shading 1 Accent 1" w:uiPriority="63"/>
+    <w:lsdException w:name="Medium Shading 2 Accent 1" w:uiPriority="64"/>
+    <w:lsdException w:name="Medium List 1 Accent 1" w:uiPriority="65"/>
+    <w:lsdException w:name="Revision" w:semiHidden="1"/>
+    <w:lsdException w:name="List Paragraph" w:uiPriority="34" w:qFormat="1"/>
+    <w:lsdException w:name="Quote" w:uiPriority="29" w:qFormat="1"/>
+    <w:lsdException w:name="Intense Quote" w:uiPriority="30" w:qFormat="1"/>
+    <w:lsdException w:name="Medium List 2 Accent 1" w:uiPriority="66"/>
+    <w:lsdException w:name="Medium Grid 1 Accent 1" w:uiPriority="67"/>
+    <w:lsdException w:name="Medium Grid 2 Accent 1" w:uiPriority="68"/>
+    <w:lsdException w:name="Medium Grid 3 Accent 1" w:uiPriority="69"/>
+    <w:lsdException w:name="Dark List Accent 1" w:uiPriority="70"/>
+    <w:lsdException w:name="Colorful Shading Accent 1" w:uiPriority="71"/>
+    <w:lsdException w:name="Colorful List Accent 1" w:uiPriority="72"/>
+    <w:lsdException w:name="Colorful Grid Accent 1" w:uiPriority="73"/>
+    <w:lsdException w:name="Light Shading Accent 2" w:uiPriority="60"/>
+    <w:lsdException w:name="Light List Accent 2" w:uiPriority="61"/>
+    <w:lsdException w:name="Light Grid Accent 2" w:uiPriority="62"/>
+    <w:lsdException w:name="Medium Shading 1 Accent 2" w:uiPriority="63"/>
+    <w:lsdException w:name="Medium Shading 2 Accent 2" w:uiPriority="64"/>
+    <w:lsdException w:name="Medium List 1 Accent 2" w:uiPriority="65"/>
+    <w:lsdException w:name="Medium List 2 Accent 2" w:uiPriority="66"/>
+    <w:lsdException w:name="Medium Grid 1 Accent 2" w:uiPriority="67"/>
+    <w:lsdException w:name="Medium Grid 2 Accent 2" w:uiPriority="68"/>
+    <w:lsdException w:name="Medium Grid 3 Accent 2" w:uiPriority="69"/>
+    <w:lsdException w:name="Dark List Accent 2" w:uiPriority="70"/>
+    <w:lsdException w:name="Colorful Shading Accent 2" w:uiPriority="71"/>
+    <w:lsdException w:name="Colorful List Accent 2" w:uiPriority="72"/>
+    <w:lsdException w:name="Colorful Grid Accent 2" w:uiPriority="73"/>
+    <w:lsdException w:name="Light Shading Accent 3" w:uiPriority="60"/>
+    <w:lsdException w:name="Light List Accent 3" w:uiPriority="61"/>
+    <w:lsdException w:name="Light Grid Accent 3" w:uiPriority="62"/>
+    <w:lsdException w:name="Medium Shading 1 Accent 3" w:uiPriority="63"/>
+    <w:lsdException w:name="Medium Shading 2 Accent 3" w:uiPriority="64"/>
+    <w:lsdException w:name="Medium List 1 Accent 3" w:uiPriority="65"/>
+    <w:lsdException w:name="Medium List 2 Accent 3" w:uiPriority="66"/>
+    <w:lsdException w:name="Medium Grid 1 Accent 3" w:uiPriority="67"/>
+    <w:lsdException w:name="Medium Grid 2 Accent 3" w:uiPriority="68"/>
+    <w:lsdException w:name="Medium Grid 3 Accent 3" w:uiPriority="69"/>
+    <w:lsdException w:name="Dark List Accent 3" w:uiPriority="70"/>
+    <w:lsdException w:name="Colorful Shading Accent 3" w:uiPriority="71"/>
+    <w:lsdException w:name="Colorful List Accent 3" w:uiPriority="72"/>
+    <w:lsdException w:name="Colorful Grid Accent 3" w:uiPriority="73"/>
+    <w:lsdException w:name="Light Shading Accent 4" w:uiPriority="60"/>
+    <w:lsdException w:name="Light List Accent 4" w:uiPriority="61"/>
+    <w:lsdException w:name="Light Grid Accent 4" w:uiPriority="62"/>
+    <w:lsdException w:name="Medium Shading 1 Accent 4" w:uiPriority="63"/>
+    <w:lsdException w:name="Medium Shading 2 Accent 4" w:uiPriority="64"/>
+    <w:lsdException w:name="Medium List 1 Accent 4" w:uiPriority="65"/>
+    <w:lsdException w:name="Medium List 2 Accent 4" w:uiPriority="66"/>
+    <w:lsdException w:name="Medium Grid 1 Accent 4" w:uiPriority="67"/>
+    <w:lsdException w:name="Medium Grid 2 Accent 4" w:uiPriority="68"/>
+    <w:lsdException w:name="Medium Grid 3 Accent 4" w:uiPriority="69"/>
+    <w:lsdException w:name="Dark List Accent 4" w:uiPriority="70"/>
+    <w:lsdException w:name="Colorful Shading Accent 4" w:uiPriority="71"/>
+    <w:lsdException w:name="Colorful List Accent 4" w:uiPriority="72"/>
+    <w:lsdException w:name="Colorful Grid Accent 4" w:uiPriority="73"/>
+    <w:lsdException w:name="Light Shading Accent 5" w:uiPriority="60"/>
+    <w:lsdException w:name="Light List Accent 5" w:uiPriority="61"/>
+    <w:lsdException w:name="Light Grid Accent 5" w:uiPriority="62"/>
+    <w:lsdException w:name="Medium Shading 1 Accent 5" w:uiPriority="63"/>
+    <w:lsdException w:name="Medium Shading 2 Accent 5" w:uiPriority="64"/>
+    <w:lsdException w:name="Medium List 1 Accent 5" w:uiPriority="65"/>
+    <w:lsdException w:name="Medium List 2 Accent 5" w:uiPriority="66"/>
+    <w:lsdException w:name="Medium Grid 1 Accent 5" w:uiPriority="67"/>
+    <w:lsdException w:name="Medium Grid 2 Accent 5" w:uiPriority="68"/>
+    <w:lsdException w:name="Medium Grid 3 Accent 5" w:uiPriority="69"/>
+    <w:lsdException w:name="Dark List Accent 5" w:uiPriority="70"/>
+    <w:lsdException w:name="Colorful Shading Accent 5" w:uiPriority="71"/>
+    <w:lsdException w:name="Colorful List Accent 5" w:uiPriority="72"/>
+    <w:lsdException w:name="Colorful Grid Accent 5" w:uiPriority="73"/>
+    <w:lsdException w:name="Light Shading Accent 6" w:uiPriority="60"/>
+    <w:lsdException w:name="Light List Accent 6" w:uiPriority="61"/>
+    <w:lsdException w:name="Light Grid Accent 6" w:uiPriority="62"/>
+    <w:lsdException w:name="Medium Shading 1 Accent 6" w:uiPriority="63"/>
+    <w:lsdException w:name="Medium Shading 2 Accent 6" w:uiPriority="64"/>
+    <w:lsdException w:name="Medium List 1 Accent 6" w:uiPriority="65"/>
+    <w:lsdException w:name="Medium List 2 Accent 6" w:uiPriority="66"/>
+    <w:lsdException w:name="Medium Grid 1 Accent 6" w:uiPriority="67"/>
+    <w:lsdException w:name="Medium Grid 2 Accent 6" w:uiPriority="68"/>
+    <w:lsdException w:name="Medium Grid 3 Accent 6" w:uiPriority="69"/>
+    <w:lsdException w:name="Dark List Accent 6" w:uiPriority="70"/>
+    <w:lsdException w:name="Colorful Shading Accent 6" w:uiPriority="71"/>
+    <w:lsdException w:name="Colorful List Accent 6" w:uiPriority="72"/>
+    <w:lsdException w:name="Colorful Grid Accent 6" w:uiPriority="73"/>
+    <w:lsdException w:name="Subtle Emphasis" w:uiPriority="19" w:qFormat="1"/>
+    <w:lsdException w:name="Intense Emphasis" w:uiPriority="21" w:qFormat="1"/>
+    <w:lsdException w:name="Subtle Reference" w:uiPriority="31" w:qFormat="1"/>
+    <w:lsdException w:name="Intense Reference" w:uiPriority="32" w:qFormat="1"/>
+    <w:lsdException w:name="Book Title" w:uiPriority="33" w:qFormat="1"/>
+    <w:lsdException w:name="Bibliography" w:semiHidden="1" w:uiPriority="37" w:unhideWhenUsed="1"/>
+    <w:lsdException w:name="TOC Heading" w:semiHidden="1" w:uiPriority="39" w:unhideWhenUsed="1" w:qFormat="1"/>
+    <w:lsdException w:name="Grid Table 4" w:uiPriority="49"/>
+    <w:lsdException w:name="Grid Table 5 Dark" w:uiPriority="50"/>
+    <w:lsdException w:name="Grid Table 6 Colorful" w:uiPriority="51"/>
+    <w:lsdException w:name="Grid Table 7 Colorful" w:uiPriority="52"/>
+    <w:lsdException w:name="Grid Table 1 Light Accent 1" w:uiPriority="46"/>
+    <w:lsdException w:name="Grid Table 2 Accent 1" w:uiPriority="47"/>
+    <w:lsdException w:name="Grid Table 3 Accent 1" w:uiPriority="48"/>
+    <w:lsdException w:name="Grid Table 4 Accent 1" w:uiPriority="49"/>
+    <w:lsdException w:name="Grid Table 5 Dark Accent 1" w:uiPriority="50"/>
+    <w:lsdException w:name="Grid Table 6 Colorful Accent 1" w:uiPriority="51"/>
+    <w:lsdException w:name="Grid Table 7 Colorful Accent 1" w:uiPriority="52"/>
+    <w:lsdException w:name="Grid Table 1 Light Accent 2" w:uiPriority="46"/>
+    <w:lsdException w:name="Grid Table 2 Accent 2" w:uiPriority="47"/>
+    <w:lsdException w:name="Grid Table 3 Accent 2" w:uiPriority="48"/>
+    <w:lsdException w:name="Grid Table 4 Accent 2" w:uiPriority="49"/>
+    <w:lsdException w:name="Grid Table 5 Dark Accent 2" w:uiPriority="50"/>
+    <w:lsdException w:name="Grid Table 6 Colorful Accent 2" w:uiPriority="51"/>
+    <w:lsdException w:name="Grid Table 7 Colorful Accent 2" w:uiPriority="52"/>
+    <w:lsdException w:name="Grid Table 1 Light Accent 3" w:uiPriority="46"/>
+    <w:lsdException w:name="Grid Table 2 Accent 3" w:uiPriority="47"/>
+    <w:lsdException w:name="Grid Table 3 Accent 3" w:uiPriority="48"/>
+    <w:lsdException w:name="Grid Table 4 Accent 3" w:uiPriority="49"/>
+    <w:lsdException w:name="Grid Table 5 Dark Accent 3" w:uiPriority="50"/>
+    <w:lsdException w:name="Grid Table 6 Colorful Accent 3" w:uiPriority="51"/>
+    <w:lsdException w:name="Grid Table 7 Colorful Accent 3" w:uiPriority="52"/>
+    <w:lsdException w:name="Grid Table 1 Light Accent 4" w:uiPriority="46"/>
+    <w:lsdException w:name="Grid Table 2 Accent 4" w:uiPriority="47"/>
+    <w:lsdException w:name="Grid Table 3 Accent 4" w:uiPriority="48"/>
+    <w:lsdException w:name="Grid Table 4 Accent 4" w:uiPriority="49"/>
+    <w:lsdException w:name="Grid Table 5 Dark Accent 4" w:uiPriority="50"/>
+    <w:lsdException w:name="Grid Table 6 Colorful Accent 4" w:uiPriority="51"/>
+    <w:lsdException w:name="Grid Table 7 Colorful Accent 4" w:uiPriority="52"/>
+    <w:lsdException w:name="Grid Table 1 Light Accent 5" w:uiPriority="46"/>
+    <w:lsdException w:name="Grid Table 2 Accent 5" w:uiPriority="47"/>
+    <w:lsdException w:name="Grid Table 3 Accent 5" w:uiPriority="48"/>
+    <w:lsdException w:name="Grid Table 4 Accent 5" w:uiPriority="49"/>
+    <w:lsdException w:name="Grid Table 5 Dark Accent 5" w:uiPriority="50"/>
+    <w:lsdException w:name="Grid Table 6 Colorful Accent 5" w:uiPriority="51"/>
+    <w:lsdException w:name="Grid Table 7 Colorful Accent 5" w:uiPriority="52"/>
+    <w:lsdException w:name="Grid Table 1 Light Accent 6" w:uiPriority="46"/>
+    <w:lsdException w:name="Grid Table 2 Accent 6" w:uiPriority="47"/>
+    <w:lsdException w:name="Grid Table 3 Accent 6" w:uiPriority="48"/>
+    <w:lsdException w:name="Grid Table 4 Accent 6" w:uiPriority="49"/>
+    <w:lsdException w:name="Grid Table 5 Dark Accent 6" w:uiPriority="50"/>
+    <w:lsdException w:name="Grid Table 6 Colorful Accent 6" w:uiPriority="51"/>
+    <w:lsdException w:name="Grid Table 7 Colorful Accent 6" w:uiPriority="52"/>
+    <w:lsdException w:name="List Table 1 Light" w:uiPriority="46"/>
+    <w:lsdException w:name="List Table 2" w:uiPriority="47"/>
+    <w:lsdException w:name="List Table 3" w:uiPriority="48"/>
+    <w:lsdException w:name="List Table 4" w:uiPriority="49"/>
+    <w:lsdException w:name="List Table 5 Dark" w:uiPriority="50"/>
+    <w:lsdException w:name="List Table 6 Colorful" w:uiPriority="51"/>
+    <w:lsdException w:name="List Table 7 Colorful" w:uiPriority="52"/>
+    <w:lsdException w:name="List Table 1 Light Accent 1" w:uiPriority="46"/>
+    <w:lsdException w:name="List Table 2 Accent 1" w:uiPriority="47"/>
+    <w:lsdException w:name="List Table 3 Accent 1" w:uiPriority="48"/>
+    <w:lsdException w:name="List Table 4 Accent 1" w:uiPriority="49"/>
+    <w:lsdException w:name="List Table 5 Dark Accent 1" w:uiPriority="50"/>
+    <w:lsdException w:name="List Table 6 Colorful Accent 1" w:uiPriority="51"/>
+    <w:lsdException w:name="List Table 7 Colorful Accent 1" w:uiPriority="52"/>
+    <w:lsdException w:name="List Table 1 Light Accent 2" w:uiPriority="46"/>
+    <w:lsdException w:name="List Table 2 Accent 2" w:uiPriority="47"/>
+    <w:lsdException w:name="List Table 3 Accent 2" w:uiPriority="48"/>
+    <w:lsdException w:name="List Table 4 Accent 2" w:uiPriority="49"/>
+    <w:lsdException w:name="List Table 5 Dark Accent 2" w:uiPriority="50"/>
+    <w:lsdException w:name="List Table 6 Colorful Accent 2" w:uiPriority="51"/>
+    <w:lsdException w:name="List Table 7 Colorful Accent 2" w:uiPriority="52"/>
+    <w:lsdException w:name="List Table 1 Light Accent 3" w:uiPriority="46"/>
+    <w:lsdException w:name="List Table 2 Accent 3" w:uiPriority="47"/>
+    <w:lsdException w:name="List Table 3 Accent 3" w:uiPriority="48"/>
+    <w:lsdException w:name="List Table 4 Accent 3" w:uiPriority="49"/>
+    <w:lsdException w:name="List Table 5 Dark Accent 3" w:uiPriority="50"/>
+    <w:lsdException w:name="List Table 6 Colorful Accent 3" w:uiPriority="51"/>
+    <w:lsdException w:name="List Table 7 Colorful Accent 3" w:uiPriority="52"/>
+    <w:lsdException w:name="List Table 1 Light Accent 4" w:uiPriority="46"/>
+    <w:lsdException w:name="List Table 2 Accent 4" w:uiPriority="47"/>
+    <w:lsdException w:name="List Table 3 Accent 4" w:uiPriority="48"/>
+    <w:lsdException w:name="List Table 4 Accent 4" w:uiPriority="49"/>
+    <w:lsdException w:name="List Table 5 Dark Accent 4" w:uiPriority="50"/>
+    <w:lsdException w:name="List Table 6 Colorful Accent 4" w:uiPriority="51"/>
+    <w:lsdException w:name="List Table 7 Colorful Accent 4" w:uiPriority="52"/>
+    <w:lsdException w:name="List Table 1 Light Accent 5" w:uiPriority="46"/>
+    <w:lsdException w:name="List Table 2 Accent 5" w:uiPriority="47"/>
+    <w:lsdException w:name="List Table 3 Accent 5" w:uiPriority="48"/>
+    <w:lsdException w:name="List Table 4 Accent 5" w:uiPriority="49"/>
+    <w:lsdException w:name="List Table 5 Dark Accent 5" w:uiPriority="50"/>
+    <w:lsdException w:name="List Table 6 Colorful Accent 5" w:uiPriority="51"/>
+    <w:lsdException w:name="List Table 7 Colorful Accent 5" w:uiPriority="52"/>
+    <w:lsdException w:name="List Table 1 Light Accent 6" w:uiPriority="46"/>
+    <w:lsdException w:name="List Table 2 Accent 6" w:uiPriority="47"/>
+    <w:lsdException w:name="List Table 3 Accent 6" w:uiPriority="48"/>
+    <w:lsdException w:name="List Table 4 Accent 6" w:uiPriority="49"/>
+    <w:lsdException w:name="List Table 5 Dark Accent 6" w:uiPriority="50"/>
+    <w:lsdException w:name="List Table 6 Colorful Accent 6" w:uiPriority="51"/>
+    <w:lsdException w:name="List Table 7 Colorful Accent 6" w:uiPriority="52"/>
   </w:latentStyles>
   <w:style w:type="paragraph" w:default="1" w:styleId="Normal">
     <w:name w:val="Normal"/>
@@ -5495,7 +6124,6 @@
       <w:spacing w:after="0" w:line="240" w:lineRule="auto"/>
     </w:pPr>
     <w:tblPr>
-      <w:tblInd w:w="0" w:type="dxa"/>
       <w:tblBorders>
         <w:top w:val="single" w:sz="4" w:space="0" w:color="auto"/>
         <w:left w:val="single" w:sz="4" w:space="0" w:color="auto"/>
@@ -5504,288 +6132,6 @@
         <w:insideH w:val="single" w:sz="4" w:space="0" w:color="auto"/>
         <w:insideV w:val="single" w:sz="4" w:space="0" w:color="auto"/>
       </w:tblBorders>
-      <w:tblCellMar>
-        <w:top w:w="0" w:type="dxa"/>
-        <w:left w:w="108" w:type="dxa"/>
-        <w:bottom w:w="0" w:type="dxa"/>
-        <w:right w:w="108" w:type="dxa"/>
-      </w:tblCellMar>
-    </w:tblPr>
-  </w:style>
-  <w:style w:type="character" w:styleId="PlaceholderText">
-    <w:name w:val="Placeholder Text"/>
-    <w:basedOn w:val="DefaultParagraphFont"/>
-    <w:uiPriority w:val="99"/>
-    <w:semiHidden/>
-    <w:rsid w:val="00796EED"/>
-    <w:rPr>
-      <w:color w:val="808080"/>
-    </w:rPr>
-  </w:style>
-  <w:style w:type="paragraph" w:styleId="BalloonText">
-    <w:name w:val="Balloon Text"/>
-    <w:basedOn w:val="Normal"/>
-    <w:link w:val="BalloonTextChar"/>
-    <w:uiPriority w:val="99"/>
-    <w:semiHidden/>
-    <w:unhideWhenUsed/>
-    <w:rsid w:val="007F57F3"/>
-    <w:pPr>
-      <w:spacing w:after="0" w:line="240" w:lineRule="auto"/>
-    </w:pPr>
-    <w:rPr>
-      <w:rFonts w:ascii="Lucida Grande" w:hAnsi="Lucida Grande"/>
-      <w:sz w:val="18"/>
-      <w:szCs w:val="18"/>
-    </w:rPr>
-  </w:style>
-  <w:style w:type="character" w:customStyle="1" w:styleId="BalloonTextChar">
-    <w:name w:val="Balloon Text Char"/>
-    <w:basedOn w:val="DefaultParagraphFont"/>
-    <w:link w:val="BalloonText"/>
-    <w:uiPriority w:val="99"/>
-    <w:semiHidden/>
-    <w:rsid w:val="007F57F3"/>
-    <w:rPr>
-      <w:rFonts w:ascii="Lucida Grande" w:hAnsi="Lucida Grande"/>
-      <w:sz w:val="18"/>
-      <w:szCs w:val="18"/>
-    </w:rPr>
-  </w:style>
-</w:styles>
-</file>
-
-<file path=word/stylesWithEffects.xml><?xml version="1.0" encoding="utf-8"?>
-<w:styles xmlns:wpc="http://schemas.microsoft.com/office/word/2010/wordprocessingCanvas" xmlns:mo="http://schemas.microsoft.com/office/mac/office/2008/main" xmlns:mc="http://schemas.openxmlformats.org/markup-compatibility/2006" xmlns:mv="urn:schemas-microsoft-com:mac:vml" xmlns:o="urn:schemas-microsoft-com:office:office" xmlns:r="http://schemas.openxmlformats.org/officeDocument/2006/relationships" xmlns:m="http://schemas.openxmlformats.org/officeDocument/2006/math" xmlns:v="urn:schemas-microsoft-com:vml" xmlns:wp14="http://schemas.microsoft.com/office/word/2010/wordprocessingDrawing" xmlns:wp="http://schemas.openxmlformats.org/drawingml/2006/wordprocessingDrawing" xmlns:w10="urn:schemas-microsoft-com:office:word" xmlns:w="http://schemas.openxmlformats.org/wordprocessingml/2006/main" xmlns:w14="http://schemas.microsoft.com/office/word/2010/wordml" xmlns:wpg="http://schemas.microsoft.com/office/word/2010/wordprocessingGroup" xmlns:wpi="http://schemas.microsoft.com/office/word/2010/wordprocessingInk" xmlns:wne="http://schemas.microsoft.com/office/word/2006/wordml" xmlns:wps="http://schemas.microsoft.com/office/word/2010/wordprocessingShape" mc:Ignorable="w14 wp14">
-  <w:docDefaults>
-    <w:rPrDefault>
-      <w:rPr>
-        <w:rFonts w:asciiTheme="minorHAnsi" w:eastAsiaTheme="minorHAnsi" w:hAnsiTheme="minorHAnsi" w:cstheme="minorBidi"/>
-        <w:sz w:val="22"/>
-        <w:szCs w:val="22"/>
-        <w:lang w:val="en-US" w:eastAsia="en-US" w:bidi="ar-SA"/>
-      </w:rPr>
-    </w:rPrDefault>
-    <w:pPrDefault>
-      <w:pPr>
-        <w:spacing w:after="160" w:line="259" w:lineRule="auto"/>
-      </w:pPr>
-    </w:pPrDefault>
-  </w:docDefaults>
-  <w:latentStyles w:defLockedState="0" w:defUIPriority="99" w:defSemiHidden="1" w:defUnhideWhenUsed="1" w:defQFormat="0" w:count="276">
-    <w:lsdException w:name="Normal" w:semiHidden="0" w:uiPriority="0" w:unhideWhenUsed="0" w:qFormat="1"/>
-    <w:lsdException w:name="heading 1" w:semiHidden="0" w:uiPriority="9" w:unhideWhenUsed="0" w:qFormat="1"/>
-    <w:lsdException w:name="heading 2" w:uiPriority="9" w:qFormat="1"/>
-    <w:lsdException w:name="heading 3" w:uiPriority="9" w:qFormat="1"/>
-    <w:lsdException w:name="heading 4" w:uiPriority="9" w:qFormat="1"/>
-    <w:lsdException w:name="heading 5" w:uiPriority="9" w:qFormat="1"/>
-    <w:lsdException w:name="heading 6" w:uiPriority="9" w:qFormat="1"/>
-    <w:lsdException w:name="heading 7" w:uiPriority="9" w:qFormat="1"/>
-    <w:lsdException w:name="heading 8" w:uiPriority="9" w:qFormat="1"/>
-    <w:lsdException w:name="heading 9" w:uiPriority="9" w:qFormat="1"/>
-    <w:lsdException w:name="toc 1" w:uiPriority="39"/>
-    <w:lsdException w:name="toc 2" w:uiPriority="39"/>
-    <w:lsdException w:name="toc 3" w:uiPriority="39"/>
-    <w:lsdException w:name="toc 4" w:uiPriority="39"/>
-    <w:lsdException w:name="toc 5" w:uiPriority="39"/>
-    <w:lsdException w:name="toc 6" w:uiPriority="39"/>
-    <w:lsdException w:name="toc 7" w:uiPriority="39"/>
-    <w:lsdException w:name="toc 8" w:uiPriority="39"/>
-    <w:lsdException w:name="toc 9" w:uiPriority="39"/>
-    <w:lsdException w:name="caption" w:uiPriority="35" w:qFormat="1"/>
-    <w:lsdException w:name="Title" w:semiHidden="0" w:uiPriority="10" w:unhideWhenUsed="0" w:qFormat="1"/>
-    <w:lsdException w:name="Default Paragraph Font" w:uiPriority="1"/>
-    <w:lsdException w:name="Subtitle" w:semiHidden="0" w:uiPriority="11" w:unhideWhenUsed="0" w:qFormat="1"/>
-    <w:lsdException w:name="Strong" w:semiHidden="0" w:uiPriority="22" w:unhideWhenUsed="0" w:qFormat="1"/>
-    <w:lsdException w:name="Emphasis" w:semiHidden="0" w:uiPriority="20" w:unhideWhenUsed="0" w:qFormat="1"/>
-    <w:lsdException w:name="Table Grid" w:semiHidden="0" w:uiPriority="39" w:unhideWhenUsed="0"/>
-    <w:lsdException w:name="Note Level 1" w:semiHidden="0" w:unhideWhenUsed="0"/>
-    <w:lsdException w:name="Note Level 2" w:semiHidden="0" w:unhideWhenUsed="0"/>
-    <w:lsdException w:name="Note Level 3" w:semiHidden="0" w:unhideWhenUsed="0"/>
-    <w:lsdException w:name="Note Level 4" w:semiHidden="0" w:unhideWhenUsed="0"/>
-    <w:lsdException w:name="Note Level 5" w:semiHidden="0" w:unhideWhenUsed="0"/>
-    <w:lsdException w:name="Note Level 6" w:semiHidden="0" w:unhideWhenUsed="0"/>
-    <w:lsdException w:name="Note Level 7" w:semiHidden="0" w:unhideWhenUsed="0"/>
-    <w:lsdException w:name="Note Level 8" w:semiHidden="0" w:unhideWhenUsed="0"/>
-    <w:lsdException w:name="Note Level 9" w:semiHidden="0" w:unhideWhenUsed="0"/>
-    <w:lsdException w:name="Placeholder Text" w:unhideWhenUsed="0"/>
-    <w:lsdException w:name="No Spacing" w:semiHidden="0" w:uiPriority="1" w:unhideWhenUsed="0" w:qFormat="1"/>
-    <w:lsdException w:name="Light Shading" w:semiHidden="0" w:uiPriority="60" w:unhideWhenUsed="0"/>
-    <w:lsdException w:name="Light List" w:semiHidden="0" w:uiPriority="61" w:unhideWhenUsed="0"/>
-    <w:lsdException w:name="Light Grid" w:semiHidden="0" w:uiPriority="62" w:unhideWhenUsed="0"/>
-    <w:lsdException w:name="Medium Shading 1" w:semiHidden="0" w:uiPriority="63" w:unhideWhenUsed="0"/>
-    <w:lsdException w:name="Medium Shading 2" w:semiHidden="0" w:uiPriority="64" w:unhideWhenUsed="0"/>
-    <w:lsdException w:name="Medium List 1" w:semiHidden="0" w:uiPriority="65" w:unhideWhenUsed="0"/>
-    <w:lsdException w:name="Medium List 2" w:semiHidden="0" w:uiPriority="66" w:unhideWhenUsed="0"/>
-    <w:lsdException w:name="Medium Grid 1" w:semiHidden="0" w:uiPriority="67" w:unhideWhenUsed="0"/>
-    <w:lsdException w:name="Medium Grid 2" w:semiHidden="0" w:uiPriority="68" w:unhideWhenUsed="0"/>
-    <w:lsdException w:name="Medium Grid 3" w:semiHidden="0" w:uiPriority="69" w:unhideWhenUsed="0"/>
-    <w:lsdException w:name="Dark List" w:semiHidden="0" w:uiPriority="70" w:unhideWhenUsed="0"/>
-    <w:lsdException w:name="Colorful Shading" w:semiHidden="0" w:uiPriority="71" w:unhideWhenUsed="0"/>
-    <w:lsdException w:name="Colorful List" w:semiHidden="0" w:uiPriority="72" w:unhideWhenUsed="0"/>
-    <w:lsdException w:name="Colorful Grid" w:semiHidden="0" w:uiPriority="73" w:unhideWhenUsed="0"/>
-    <w:lsdException w:name="Light Shading Accent 1" w:semiHidden="0" w:uiPriority="60" w:unhideWhenUsed="0"/>
-    <w:lsdException w:name="Light List Accent 1" w:semiHidden="0" w:uiPriority="61" w:unhideWhenUsed="0"/>
-    <w:lsdException w:name="Light Grid Accent 1" w:semiHidden="0" w:uiPriority="62" w:unhideWhenUsed="0"/>
-    <w:lsdException w:name="Medium Shading 1 Accent 1" w:semiHidden="0" w:uiPriority="63" w:unhideWhenUsed="0"/>
-    <w:lsdException w:name="Medium Shading 2 Accent 1" w:semiHidden="0" w:uiPriority="64" w:unhideWhenUsed="0"/>
-    <w:lsdException w:name="Medium List 1 Accent 1" w:semiHidden="0" w:uiPriority="65" w:unhideWhenUsed="0"/>
-    <w:lsdException w:name="Revision" w:unhideWhenUsed="0"/>
-    <w:lsdException w:name="List Paragraph" w:semiHidden="0" w:uiPriority="34" w:unhideWhenUsed="0" w:qFormat="1"/>
-    <w:lsdException w:name="Quote" w:semiHidden="0" w:uiPriority="29" w:unhideWhenUsed="0" w:qFormat="1"/>
-    <w:lsdException w:name="Intense Quote" w:semiHidden="0" w:uiPriority="30" w:unhideWhenUsed="0" w:qFormat="1"/>
-    <w:lsdException w:name="Medium List 2 Accent 1" w:semiHidden="0" w:uiPriority="66" w:unhideWhenUsed="0"/>
-    <w:lsdException w:name="Medium Grid 1 Accent 1" w:semiHidden="0" w:uiPriority="67" w:unhideWhenUsed="0"/>
-    <w:lsdException w:name="Medium Grid 2 Accent 1" w:semiHidden="0" w:uiPriority="68" w:unhideWhenUsed="0"/>
-    <w:lsdException w:name="Medium Grid 3 Accent 1" w:semiHidden="0" w:uiPriority="69" w:unhideWhenUsed="0"/>
-    <w:lsdException w:name="Dark List Accent 1" w:semiHidden="0" w:uiPriority="70" w:unhideWhenUsed="0"/>
-    <w:lsdException w:name="Colorful Shading Accent 1" w:semiHidden="0" w:uiPriority="71" w:unhideWhenUsed="0"/>
-    <w:lsdException w:name="Colorful List Accent 1" w:semiHidden="0" w:uiPriority="72" w:unhideWhenUsed="0"/>
-    <w:lsdException w:name="Colorful Grid Accent 1" w:semiHidden="0" w:uiPriority="73" w:unhideWhenUsed="0"/>
-    <w:lsdException w:name="Light Shading Accent 2" w:semiHidden="0" w:uiPriority="60" w:unhideWhenUsed="0"/>
-    <w:lsdException w:name="Light List Accent 2" w:semiHidden="0" w:uiPriority="61" w:unhideWhenUsed="0"/>
-    <w:lsdException w:name="Light Grid Accent 2" w:semiHidden="0" w:uiPriority="62" w:unhideWhenUsed="0"/>
-    <w:lsdException w:name="Medium Shading 1 Accent 2" w:semiHidden="0" w:uiPriority="63" w:unhideWhenUsed="0"/>
-    <w:lsdException w:name="Medium Shading 2 Accent 2" w:semiHidden="0" w:uiPriority="64" w:unhideWhenUsed="0"/>
-    <w:lsdException w:name="Medium List 1 Accent 2" w:semiHidden="0" w:uiPriority="65" w:unhideWhenUsed="0"/>
-    <w:lsdException w:name="Medium List 2 Accent 2" w:semiHidden="0" w:uiPriority="66" w:unhideWhenUsed="0"/>
-    <w:lsdException w:name="Medium Grid 1 Accent 2" w:semiHidden="0" w:uiPriority="67" w:unhideWhenUsed="0"/>
-    <w:lsdException w:name="Medium Grid 2 Accent 2" w:semiHidden="0" w:uiPriority="68" w:unhideWhenUsed="0"/>
-    <w:lsdException w:name="Medium Grid 3 Accent 2" w:semiHidden="0" w:uiPriority="69" w:unhideWhenUsed="0"/>
-    <w:lsdException w:name="Dark List Accent 2" w:semiHidden="0" w:uiPriority="70" w:unhideWhenUsed="0"/>
-    <w:lsdException w:name="Colorful Shading Accent 2" w:semiHidden="0" w:uiPriority="71" w:unhideWhenUsed="0"/>
-    <w:lsdException w:name="Colorful List Accent 2" w:semiHidden="0" w:uiPriority="72" w:unhideWhenUsed="0"/>
-    <w:lsdException w:name="Colorful Grid Accent 2" w:semiHidden="0" w:uiPriority="73" w:unhideWhenUsed="0"/>
-    <w:lsdException w:name="Light Shading Accent 3" w:semiHidden="0" w:uiPriority="60" w:unhideWhenUsed="0"/>
-    <w:lsdException w:name="Light List Accent 3" w:semiHidden="0" w:uiPriority="61" w:unhideWhenUsed="0"/>
-    <w:lsdException w:name="Light Grid Accent 3" w:semiHidden="0" w:uiPriority="62" w:unhideWhenUsed="0"/>
-    <w:lsdException w:name="Medium Shading 1 Accent 3" w:semiHidden="0" w:uiPriority="63" w:unhideWhenUsed="0"/>
-    <w:lsdException w:name="Medium Shading 2 Accent 3" w:semiHidden="0" w:uiPriority="64" w:unhideWhenUsed="0"/>
-    <w:lsdException w:name="Medium List 1 Accent 3" w:semiHidden="0" w:uiPriority="65" w:unhideWhenUsed="0"/>
-    <w:lsdException w:name="Medium List 2 Accent 3" w:semiHidden="0" w:uiPriority="66" w:unhideWhenUsed="0"/>
-    <w:lsdException w:name="Medium Grid 1 Accent 3" w:semiHidden="0" w:uiPriority="67" w:unhideWhenUsed="0"/>
-    <w:lsdException w:name="Medium Grid 2 Accent 3" w:semiHidden="0" w:uiPriority="68" w:unhideWhenUsed="0"/>
-    <w:lsdException w:name="Medium Grid 3 Accent 3" w:semiHidden="0" w:uiPriority="69" w:unhideWhenUsed="0"/>
-    <w:lsdException w:name="Dark List Accent 3" w:semiHidden="0" w:uiPriority="70" w:unhideWhenUsed="0"/>
-    <w:lsdException w:name="Colorful Shading Accent 3" w:semiHidden="0" w:uiPriority="71" w:unhideWhenUsed="0"/>
-    <w:lsdException w:name="Colorful List Accent 3" w:semiHidden="0" w:uiPriority="72" w:unhideWhenUsed="0"/>
-    <w:lsdException w:name="Colorful Grid Accent 3" w:semiHidden="0" w:uiPriority="73" w:unhideWhenUsed="0"/>
-    <w:lsdException w:name="Light Shading Accent 4" w:semiHidden="0" w:uiPriority="60" w:unhideWhenUsed="0"/>
-    <w:lsdException w:name="Light List Accent 4" w:semiHidden="0" w:uiPriority="61" w:unhideWhenUsed="0"/>
-    <w:lsdException w:name="Light Grid Accent 4" w:semiHidden="0" w:uiPriority="62" w:unhideWhenUsed="0"/>
-    <w:lsdException w:name="Medium Shading 1 Accent 4" w:semiHidden="0" w:uiPriority="63" w:unhideWhenUsed="0"/>
-    <w:lsdException w:name="Medium Shading 2 Accent 4" w:semiHidden="0" w:uiPriority="64" w:unhideWhenUsed="0"/>
-    <w:lsdException w:name="Medium List 1 Accent 4" w:semiHidden="0" w:uiPriority="65" w:unhideWhenUsed="0"/>
-    <w:lsdException w:name="Medium List 2 Accent 4" w:semiHidden="0" w:uiPriority="66" w:unhideWhenUsed="0"/>
-    <w:lsdException w:name="Medium Grid 1 Accent 4" w:semiHidden="0" w:uiPriority="67" w:unhideWhenUsed="0"/>
-    <w:lsdException w:name="Medium Grid 2 Accent 4" w:semiHidden="0" w:uiPriority="68" w:unhideWhenUsed="0"/>
-    <w:lsdException w:name="Medium Grid 3 Accent 4" w:semiHidden="0" w:uiPriority="69" w:unhideWhenUsed="0"/>
-    <w:lsdException w:name="Dark List Accent 4" w:semiHidden="0" w:uiPriority="70" w:unhideWhenUsed="0"/>
-    <w:lsdException w:name="Colorful Shading Accent 4" w:semiHidden="0" w:uiPriority="71" w:unhideWhenUsed="0"/>
-    <w:lsdException w:name="Colorful List Accent 4" w:semiHidden="0" w:uiPriority="72" w:unhideWhenUsed="0"/>
-    <w:lsdException w:name="Colorful Grid Accent 4" w:semiHidden="0" w:uiPriority="73" w:unhideWhenUsed="0"/>
-    <w:lsdException w:name="Light Shading Accent 5" w:semiHidden="0" w:uiPriority="60" w:unhideWhenUsed="0"/>
-    <w:lsdException w:name="Light List Accent 5" w:semiHidden="0" w:uiPriority="61" w:unhideWhenUsed="0"/>
-    <w:lsdException w:name="Light Grid Accent 5" w:semiHidden="0" w:uiPriority="62" w:unhideWhenUsed="0"/>
-    <w:lsdException w:name="Medium Shading 1 Accent 5" w:semiHidden="0" w:uiPriority="63" w:unhideWhenUsed="0"/>
-    <w:lsdException w:name="Medium Shading 2 Accent 5" w:semiHidden="0" w:uiPriority="64" w:unhideWhenUsed="0"/>
-    <w:lsdException w:name="Medium List 1 Accent 5" w:semiHidden="0" w:uiPriority="65" w:unhideWhenUsed="0"/>
-    <w:lsdException w:name="Medium List 2 Accent 5" w:semiHidden="0" w:uiPriority="66" w:unhideWhenUsed="0"/>
-    <w:lsdException w:name="Medium Grid 1 Accent 5" w:semiHidden="0" w:uiPriority="67" w:unhideWhenUsed="0"/>
-    <w:lsdException w:name="Medium Grid 2 Accent 5" w:semiHidden="0" w:uiPriority="68" w:unhideWhenUsed="0"/>
-    <w:lsdException w:name="Medium Grid 3 Accent 5" w:semiHidden="0" w:uiPriority="69" w:unhideWhenUsed="0"/>
-    <w:lsdException w:name="Dark List Accent 5" w:semiHidden="0" w:uiPriority="70" w:unhideWhenUsed="0"/>
-    <w:lsdException w:name="Colorful Shading Accent 5" w:semiHidden="0" w:uiPriority="71" w:unhideWhenUsed="0"/>
-    <w:lsdException w:name="Colorful List Accent 5" w:semiHidden="0" w:uiPriority="72" w:unhideWhenUsed="0"/>
-    <w:lsdException w:name="Colorful Grid Accent 5" w:semiHidden="0" w:uiPriority="73" w:unhideWhenUsed="0"/>
-    <w:lsdException w:name="Light Shading Accent 6" w:semiHidden="0" w:uiPriority="60" w:unhideWhenUsed="0"/>
-    <w:lsdException w:name="Light List Accent 6" w:semiHidden="0" w:uiPriority="61" w:unhideWhenUsed="0"/>
-    <w:lsdException w:name="Light Grid Accent 6" w:semiHidden="0" w:uiPriority="62" w:unhideWhenUsed="0"/>
-    <w:lsdException w:name="Medium Shading 1 Accent 6" w:semiHidden="0" w:uiPriority="63" w:unhideWhenUsed="0"/>
-    <w:lsdException w:name="Medium Shading 2 Accent 6" w:semiHidden="0" w:uiPriority="64" w:unhideWhenUsed="0"/>
-    <w:lsdException w:name="Medium List 1 Accent 6" w:semiHidden="0" w:uiPriority="65" w:unhideWhenUsed="0"/>
-    <w:lsdException w:name="Medium List 2 Accent 6" w:semiHidden="0" w:uiPriority="66" w:unhideWhenUsed="0"/>
-    <w:lsdException w:name="Medium Grid 1 Accent 6" w:semiHidden="0" w:uiPriority="67" w:unhideWhenUsed="0"/>
-    <w:lsdException w:name="Medium Grid 2 Accent 6" w:semiHidden="0" w:uiPriority="68" w:unhideWhenUsed="0"/>
-    <w:lsdException w:name="Medium Grid 3 Accent 6" w:semiHidden="0" w:uiPriority="69" w:unhideWhenUsed="0"/>
-    <w:lsdException w:name="Dark List Accent 6" w:semiHidden="0" w:uiPriority="70" w:unhideWhenUsed="0"/>
-    <w:lsdException w:name="Colorful Shading Accent 6" w:semiHidden="0" w:uiPriority="71" w:unhideWhenUsed="0"/>
-    <w:lsdException w:name="Colorful List Accent 6" w:semiHidden="0" w:uiPriority="72" w:unhideWhenUsed="0"/>
-    <w:lsdException w:name="Colorful Grid Accent 6" w:semiHidden="0" w:uiPriority="73" w:unhideWhenUsed="0"/>
-    <w:lsdException w:name="Subtle Emphasis" w:semiHidden="0" w:uiPriority="19" w:unhideWhenUsed="0" w:qFormat="1"/>
-    <w:lsdException w:name="Intense Emphasis" w:semiHidden="0" w:uiPriority="21" w:unhideWhenUsed="0" w:qFormat="1"/>
-    <w:lsdException w:name="Subtle Reference" w:semiHidden="0" w:uiPriority="31" w:unhideWhenUsed="0" w:qFormat="1"/>
-    <w:lsdException w:name="Intense Reference" w:semiHidden="0" w:uiPriority="32" w:unhideWhenUsed="0" w:qFormat="1"/>
-    <w:lsdException w:name="Book Title" w:semiHidden="0" w:uiPriority="33" w:unhideWhenUsed="0" w:qFormat="1"/>
-    <w:lsdException w:name="Bibliography" w:uiPriority="37"/>
-    <w:lsdException w:name="TOC Heading" w:uiPriority="39" w:qFormat="1"/>
-  </w:latentStyles>
-  <w:style w:type="paragraph" w:default="1" w:styleId="Normal">
-    <w:name w:val="Normal"/>
-    <w:qFormat/>
-  </w:style>
-  <w:style w:type="character" w:default="1" w:styleId="DefaultParagraphFont">
-    <w:name w:val="Default Paragraph Font"/>
-    <w:uiPriority w:val="1"/>
-    <w:semiHidden/>
-    <w:unhideWhenUsed/>
-  </w:style>
-  <w:style w:type="table" w:default="1" w:styleId="TableNormal">
-    <w:name w:val="Normal Table"/>
-    <w:uiPriority w:val="99"/>
-    <w:semiHidden/>
-    <w:unhideWhenUsed/>
-    <w:tblPr>
-      <w:tblInd w:w="0" w:type="dxa"/>
-      <w:tblCellMar>
-        <w:top w:w="0" w:type="dxa"/>
-        <w:left w:w="108" w:type="dxa"/>
-        <w:bottom w:w="0" w:type="dxa"/>
-        <w:right w:w="108" w:type="dxa"/>
-      </w:tblCellMar>
-    </w:tblPr>
-  </w:style>
-  <w:style w:type="numbering" w:default="1" w:styleId="NoList">
-    <w:name w:val="No List"/>
-    <w:uiPriority w:val="99"/>
-    <w:semiHidden/>
-    <w:unhideWhenUsed/>
-  </w:style>
-  <w:style w:type="paragraph" w:styleId="ListParagraph">
-    <w:name w:val="List Paragraph"/>
-    <w:basedOn w:val="Normal"/>
-    <w:uiPriority w:val="34"/>
-    <w:qFormat/>
-    <w:rsid w:val="004B35B0"/>
-    <w:pPr>
-      <w:ind w:left="720"/>
-      <w:contextualSpacing/>
-    </w:pPr>
-  </w:style>
-  <w:style w:type="table" w:styleId="TableGrid">
-    <w:name w:val="Table Grid"/>
-    <w:basedOn w:val="TableNormal"/>
-    <w:uiPriority w:val="39"/>
-    <w:rsid w:val="00092FD5"/>
-    <w:pPr>
-      <w:spacing w:after="0" w:line="240" w:lineRule="auto"/>
-    </w:pPr>
-    <w:tblPr>
-      <w:tblInd w:w="0" w:type="dxa"/>
-      <w:tblBorders>
-        <w:top w:val="single" w:sz="4" w:space="0" w:color="auto"/>
-        <w:left w:val="single" w:sz="4" w:space="0" w:color="auto"/>
-        <w:bottom w:val="single" w:sz="4" w:space="0" w:color="auto"/>
-        <w:right w:val="single" w:sz="4" w:space="0" w:color="auto"/>
-        <w:insideH w:val="single" w:sz="4" w:space="0" w:color="auto"/>
-        <w:insideV w:val="single" w:sz="4" w:space="0" w:color="auto"/>
-      </w:tblBorders>
-      <w:tblCellMar>
-        <w:top w:w="0" w:type="dxa"/>
-        <w:left w:w="108" w:type="dxa"/>
-        <w:bottom w:w="0" w:type="dxa"/>
-        <w:right w:w="108" w:type="dxa"/>
-      </w:tblCellMar>
     </w:tblPr>
   </w:style>
   <w:style w:type="character" w:styleId="PlaceholderText">
@@ -6086,7 +6432,7 @@
   <a:extraClrSchemeLst/>
   <a:extLst>
     <a:ext uri="{05A4C25C-085E-4340-85A3-A5531E510DB2}">
-      <thm15:themeFamily xmlns:thm15="http://schemas.microsoft.com/office/thememl/2012/main" xmlns="" name="Office Theme" id="{62F939B6-93AF-4DB8-9C6B-D6C7DFDC589F}" vid="{4A3C46E8-61CC-4603-A589-7422A47A8E4A}"/>
+      <thm15:themeFamily xmlns:thm15="http://schemas.microsoft.com/office/thememl/2012/main" name="Office Theme" id="{62F939B6-93AF-4DB8-9C6B-D6C7DFDC589F}" vid="{4A3C46E8-61CC-4603-A589-7422A47A8E4A}"/>
     </a:ext>
   </a:extLst>
 </a:theme>

</xml_diff>

<commit_message>
Actualización SRS, SDS y Mockups Moví los mockups del documento de arquitectura a otro.
</commit_message>
<xml_diff>
--- a/arquitectura/sds.docx
+++ b/arquitectura/sds.docx
@@ -13,6 +13,8 @@
           <w:lang w:val="es-DO"/>
         </w:rPr>
       </w:pPr>
+      <w:bookmarkStart w:id="0" w:name="_GoBack"/>
+      <w:bookmarkEnd w:id="0"/>
       <w:r>
         <w:rPr>
           <w:rFonts w:ascii="Times New Roman" w:hAnsi="Times New Roman" w:cs="Times New Roman"/>
@@ -99,7 +101,6 @@
     </w:p>
     <w:p>
       <w:pPr>
-        <w:ind w:firstLine="360"/>
         <w:jc w:val="both"/>
         <w:rPr>
           <w:rFonts w:ascii="Times New Roman" w:hAnsi="Times New Roman" w:cs="Times New Roman"/>
@@ -161,7 +162,6 @@
     <w:p>
       <w:pPr>
         <w:spacing w:after="0"/>
-        <w:ind w:firstLine="360"/>
         <w:jc w:val="both"/>
         <w:rPr>
           <w:rFonts w:ascii="Times New Roman" w:hAnsi="Times New Roman"/>
@@ -225,7 +225,6 @@
     <w:p>
       <w:pPr>
         <w:spacing w:after="0"/>
-        <w:ind w:firstLine="360"/>
         <w:jc w:val="both"/>
         <w:rPr>
           <w:rFonts w:ascii="Times New Roman" w:hAnsi="Times New Roman"/>
@@ -260,7 +259,6 @@
     <w:p>
       <w:pPr>
         <w:spacing w:after="0"/>
-        <w:ind w:firstLine="360"/>
         <w:jc w:val="both"/>
         <w:rPr>
           <w:rFonts w:ascii="Times New Roman" w:hAnsi="Times New Roman"/>
@@ -295,7 +293,6 @@
     <w:p>
       <w:pPr>
         <w:spacing w:after="0"/>
-        <w:ind w:firstLine="360"/>
         <w:jc w:val="both"/>
         <w:rPr>
           <w:rFonts w:ascii="Times New Roman" w:hAnsi="Times New Roman"/>
@@ -568,7 +565,7 @@
           <w:sz w:val="24"/>
           <w:lang w:val="es-DO"/>
         </w:rPr>
-        <w:t>Modelo físico de data</w:t>
+        <w:t>Descomposición</w:t>
       </w:r>
     </w:p>
     <w:p>
@@ -597,6 +594,103 @@
     </w:p>
     <w:p>
       <w:pPr>
+        <w:pStyle w:val="ListParagraph"/>
+        <w:numPr>
+          <w:ilvl w:val="1"/>
+          <w:numId w:val="1"/>
+        </w:numPr>
+        <w:rPr>
+          <w:rFonts w:ascii="Times New Roman" w:hAnsi="Times New Roman" w:cs="Times New Roman"/>
+          <w:b/>
+          <w:sz w:val="24"/>
+          <w:lang w:val="es-DO"/>
+        </w:rPr>
+      </w:pPr>
+      <w:r>
+        <w:rPr>
+          <w:rFonts w:ascii="Times New Roman" w:hAnsi="Times New Roman" w:cs="Times New Roman"/>
+          <w:b/>
+          <w:sz w:val="24"/>
+          <w:lang w:val="es-DO"/>
+        </w:rPr>
+        <w:t>Catálogo</w:t>
+      </w:r>
+    </w:p>
+    <w:p>
+      <w:pPr>
+        <w:pStyle w:val="ListParagraph"/>
+        <w:numPr>
+          <w:ilvl w:val="1"/>
+          <w:numId w:val="1"/>
+        </w:numPr>
+        <w:rPr>
+          <w:rFonts w:ascii="Times New Roman" w:hAnsi="Times New Roman" w:cs="Times New Roman"/>
+          <w:b/>
+          <w:sz w:val="24"/>
+          <w:lang w:val="es-DO"/>
+        </w:rPr>
+      </w:pPr>
+      <w:r>
+        <w:rPr>
+          <w:rFonts w:ascii="Times New Roman" w:hAnsi="Times New Roman" w:cs="Times New Roman"/>
+          <w:b/>
+          <w:sz w:val="24"/>
+          <w:lang w:val="es-DO"/>
+        </w:rPr>
+        <w:t>Definición</w:t>
+      </w:r>
+    </w:p>
+    <w:p>
+      <w:pPr>
+        <w:pStyle w:val="ListParagraph"/>
+        <w:numPr>
+          <w:ilvl w:val="0"/>
+          <w:numId w:val="1"/>
+        </w:numPr>
+        <w:rPr>
+          <w:rFonts w:ascii="Times New Roman" w:hAnsi="Times New Roman" w:cs="Times New Roman"/>
+          <w:b/>
+          <w:sz w:val="24"/>
+          <w:lang w:val="es-DO"/>
+        </w:rPr>
+      </w:pPr>
+      <w:r>
+        <w:rPr>
+          <w:rFonts w:ascii="Times New Roman" w:hAnsi="Times New Roman" w:cs="Times New Roman"/>
+          <w:b/>
+          <w:sz w:val="24"/>
+          <w:lang w:val="es-DO"/>
+        </w:rPr>
+        <w:t>Modelo físico de data</w:t>
+      </w:r>
+    </w:p>
+    <w:p>
+      <w:pPr>
+        <w:pStyle w:val="ListParagraph"/>
+        <w:numPr>
+          <w:ilvl w:val="1"/>
+          <w:numId w:val="1"/>
+        </w:numPr>
+        <w:rPr>
+          <w:rFonts w:ascii="Times New Roman" w:hAnsi="Times New Roman" w:cs="Times New Roman"/>
+          <w:b/>
+          <w:sz w:val="24"/>
+          <w:lang w:val="es-DO"/>
+        </w:rPr>
+      </w:pPr>
+      <w:r>
+        <w:rPr>
+          <w:rFonts w:ascii="Times New Roman" w:hAnsi="Times New Roman" w:cs="Times New Roman"/>
+          <w:b/>
+          <w:sz w:val="24"/>
+          <w:lang w:val="es-DO"/>
+        </w:rPr>
+        <w:lastRenderedPageBreak/>
+        <w:t>Diagrama</w:t>
+      </w:r>
+    </w:p>
+    <w:p>
+      <w:pPr>
         <w:rPr>
           <w:rFonts w:ascii="Times New Roman" w:hAnsi="Times New Roman" w:cs="Times New Roman"/>
           <w:b/>
@@ -611,7 +705,6 @@
           <w:noProof/>
           <w:sz w:val="24"/>
         </w:rPr>
-        <w:lastRenderedPageBreak/>
         <w:drawing>
           <wp:inline distT="0" distB="0" distL="0" distR="0" wp14:anchorId="4AF2A87E" wp14:editId="5A36D345">
             <wp:extent cx="5943600" cy="2381885"/>
@@ -1683,7 +1776,7 @@
                 <w:sz w:val="24"/>
                 <w:lang w:val="es-DO"/>
               </w:rPr>
-              <w:t>Responsabilidad</w:t>
+              <w:t>Acción</w:t>
             </w:r>
           </w:p>
         </w:tc>
@@ -1881,7 +1974,7 @@
                 <w:sz w:val="24"/>
                 <w:lang w:val="es-DO"/>
               </w:rPr>
-              <w:t>Responsabilidad</w:t>
+              <w:t>Acción</w:t>
             </w:r>
           </w:p>
         </w:tc>
@@ -2053,7 +2146,7 @@
                 <w:sz w:val="24"/>
                 <w:lang w:val="es-DO"/>
               </w:rPr>
-              <w:t>Responsabilidad</w:t>
+              <w:t>Acción</w:t>
             </w:r>
           </w:p>
         </w:tc>
@@ -2252,7 +2345,7 @@
                 <w:sz w:val="24"/>
                 <w:lang w:val="es-DO"/>
               </w:rPr>
-              <w:t>Responsabilidad</w:t>
+              <w:t>Acción</w:t>
             </w:r>
           </w:p>
         </w:tc>
@@ -2470,7 +2563,7 @@
                 <w:sz w:val="24"/>
                 <w:lang w:val="es-DO"/>
               </w:rPr>
-              <w:t>Responsabilidad</w:t>
+              <w:t>Acción</w:t>
             </w:r>
           </w:p>
         </w:tc>
@@ -2704,7 +2797,7 @@
                 <w:sz w:val="24"/>
                 <w:lang w:val="es-DO"/>
               </w:rPr>
-              <w:t>Responsabilidad</w:t>
+              <w:t>Acción</w:t>
             </w:r>
           </w:p>
         </w:tc>
@@ -2900,7 +2993,7 @@
                 <w:sz w:val="24"/>
                 <w:lang w:val="es-DO"/>
               </w:rPr>
-              <w:t>Responsabilidad</w:t>
+              <w:t>Acción</w:t>
             </w:r>
           </w:p>
         </w:tc>
@@ -3100,7 +3193,7 @@
                 <w:sz w:val="24"/>
                 <w:lang w:val="es-DO"/>
               </w:rPr>
-              <w:t>Responsabilidad</w:t>
+              <w:t>Acción</w:t>
             </w:r>
           </w:p>
         </w:tc>
@@ -3447,1041 +3540,173 @@
           <w:lang w:val="es-DO"/>
         </w:rPr>
       </w:pPr>
-      <w:proofErr w:type="spellStart"/>
-      <w:r>
-        <w:rPr>
-          <w:rFonts w:ascii="Times New Roman" w:hAnsi="Times New Roman" w:cs="Times New Roman"/>
-          <w:b/>
-          <w:sz w:val="24"/>
-          <w:lang w:val="es-DO"/>
-        </w:rPr>
-        <w:t>Mockups</w:t>
-      </w:r>
-      <w:proofErr w:type="spellEnd"/>
+      <w:r>
+        <w:rPr>
+          <w:rFonts w:ascii="Times New Roman" w:hAnsi="Times New Roman" w:cs="Times New Roman"/>
+          <w:b/>
+          <w:sz w:val="24"/>
+          <w:lang w:val="es-DO"/>
+        </w:rPr>
+        <w:t>Conclusión</w:t>
+      </w:r>
     </w:p>
     <w:p>
       <w:pPr>
-        <w:pStyle w:val="ListParagraph"/>
-        <w:numPr>
-          <w:ilvl w:val="1"/>
-          <w:numId w:val="1"/>
-        </w:numPr>
-        <w:rPr>
-          <w:rFonts w:ascii="Times New Roman" w:hAnsi="Times New Roman" w:cs="Times New Roman"/>
-          <w:b/>
-          <w:sz w:val="24"/>
-          <w:lang w:val="es-DO"/>
-        </w:rPr>
-      </w:pPr>
-      <w:r>
-        <w:rPr>
-          <w:rFonts w:ascii="Times New Roman" w:hAnsi="Times New Roman" w:cs="Times New Roman"/>
-          <w:b/>
-          <w:sz w:val="24"/>
-          <w:lang w:val="es-DO"/>
-        </w:rPr>
-        <w:t>Asignación de la disponibilidad de un recurso</w:t>
+        <w:rPr>
+          <w:rFonts w:ascii="Times New Roman" w:hAnsi="Times New Roman" w:cs="Times New Roman"/>
+          <w:b/>
+          <w:sz w:val="24"/>
+          <w:lang w:val="es-DO"/>
+        </w:rPr>
+      </w:pPr>
+      <w:r>
+        <w:rPr>
+          <w:rFonts w:ascii="Times New Roman" w:hAnsi="Times New Roman" w:cs="Times New Roman"/>
+          <w:sz w:val="24"/>
+          <w:lang w:val="es-ES_tradnl"/>
+        </w:rPr>
+        <w:t>En este documento hemos demostrado como implementaremos la solución de Project Planning Redmine.</w:t>
       </w:r>
     </w:p>
     <w:p>
       <w:pPr>
-        <w:pStyle w:val="ListParagraph"/>
-        <w:numPr>
-          <w:ilvl w:val="2"/>
-          <w:numId w:val="1"/>
-        </w:numPr>
-        <w:rPr>
-          <w:rFonts w:ascii="Times New Roman" w:hAnsi="Times New Roman" w:cs="Times New Roman"/>
-          <w:b/>
-          <w:sz w:val="24"/>
-          <w:lang w:val="es-DO"/>
-        </w:rPr>
-      </w:pPr>
-      <w:r>
-        <w:rPr>
-          <w:rFonts w:ascii="Times New Roman" w:hAnsi="Times New Roman" w:cs="Times New Roman"/>
-          <w:b/>
-          <w:sz w:val="24"/>
-          <w:lang w:val="es-DO"/>
-        </w:rPr>
-        <w:t>Descripción</w:t>
+        <w:jc w:val="both"/>
+        <w:rPr>
+          <w:rFonts w:ascii="Times New Roman" w:hAnsi="Times New Roman" w:cs="Times New Roman"/>
+          <w:sz w:val="24"/>
+          <w:lang w:val="es-ES_tradnl"/>
+        </w:rPr>
+      </w:pPr>
+      <w:r>
+        <w:rPr>
+          <w:rFonts w:ascii="Times New Roman" w:hAnsi="Times New Roman" w:cs="Times New Roman"/>
+          <w:sz w:val="24"/>
+          <w:lang w:val="es-ES_tradnl"/>
+        </w:rPr>
+        <w:t xml:space="preserve">PPR será desarrollada como un </w:t>
+      </w:r>
+      <w:proofErr w:type="spellStart"/>
+      <w:r>
+        <w:rPr>
+          <w:rFonts w:ascii="Times New Roman" w:hAnsi="Times New Roman" w:cs="Times New Roman"/>
+          <w:sz w:val="24"/>
+          <w:lang w:val="es-ES_tradnl"/>
+        </w:rPr>
+        <w:t>plugin</w:t>
+      </w:r>
+      <w:proofErr w:type="spellEnd"/>
+      <w:r>
+        <w:rPr>
+          <w:rFonts w:ascii="Times New Roman" w:hAnsi="Times New Roman" w:cs="Times New Roman"/>
+          <w:sz w:val="24"/>
+          <w:lang w:val="es-ES_tradnl"/>
+        </w:rPr>
+        <w:t xml:space="preserve"> el cual expandirá las funciones del </w:t>
+      </w:r>
+      <w:proofErr w:type="spellStart"/>
+      <w:r>
+        <w:rPr>
+          <w:rFonts w:ascii="Times New Roman" w:hAnsi="Times New Roman" w:cs="Times New Roman"/>
+          <w:sz w:val="24"/>
+          <w:lang w:val="es-ES_tradnl"/>
+        </w:rPr>
+        <w:t>plugin</w:t>
+      </w:r>
+      <w:proofErr w:type="spellEnd"/>
+      <w:r>
+        <w:rPr>
+          <w:rFonts w:ascii="Times New Roman" w:hAnsi="Times New Roman" w:cs="Times New Roman"/>
+          <w:sz w:val="24"/>
+          <w:lang w:val="es-ES_tradnl"/>
+        </w:rPr>
+        <w:t xml:space="preserve"> </w:t>
+      </w:r>
+      <w:proofErr w:type="spellStart"/>
+      <w:r>
+        <w:rPr>
+          <w:rFonts w:ascii="Times New Roman" w:hAnsi="Times New Roman" w:cs="Times New Roman"/>
+          <w:sz w:val="24"/>
+          <w:lang w:val="es-ES_tradnl"/>
+        </w:rPr>
+        <w:t>Importer</w:t>
+      </w:r>
+      <w:proofErr w:type="spellEnd"/>
+      <w:r>
+        <w:rPr>
+          <w:rFonts w:ascii="Times New Roman" w:hAnsi="Times New Roman" w:cs="Times New Roman"/>
+          <w:sz w:val="24"/>
+          <w:lang w:val="es-ES_tradnl"/>
+        </w:rPr>
+        <w:t>. El cual, es actua</w:t>
+      </w:r>
+      <w:r>
+        <w:rPr>
+          <w:rFonts w:ascii="Times New Roman" w:hAnsi="Times New Roman" w:cs="Times New Roman"/>
+          <w:sz w:val="24"/>
+          <w:lang w:val="es-ES_tradnl"/>
+        </w:rPr>
+        <w:t>l</w:t>
+      </w:r>
+      <w:r>
+        <w:rPr>
+          <w:rFonts w:ascii="Times New Roman" w:hAnsi="Times New Roman" w:cs="Times New Roman"/>
+          <w:sz w:val="24"/>
+          <w:lang w:val="es-ES_tradnl"/>
+        </w:rPr>
+        <w:t>mente utilizado por el cliente para calendarizar sus tareas. PPR pretende automatizar este proceso de calendarización tomando en cuenta las tareas proveídas por el cliente. Así como también información sobre los recursos humanos del proyecto. Tales como: los horarios disponibles, y excepciones a estos horarios.</w:t>
       </w:r>
     </w:p>
     <w:p>
       <w:pPr>
-        <w:ind w:firstLine="720"/>
         <w:jc w:val="both"/>
         <w:rPr>
           <w:rFonts w:ascii="Times New Roman" w:hAnsi="Times New Roman" w:cs="Times New Roman"/>
           <w:sz w:val="24"/>
-          <w:lang w:val="es-DO"/>
-        </w:rPr>
-      </w:pPr>
-      <w:r>
-        <w:rPr>
-          <w:rFonts w:ascii="Times New Roman" w:hAnsi="Times New Roman" w:cs="Times New Roman"/>
-          <w:sz w:val="24"/>
-          <w:lang w:val="es-DO"/>
-        </w:rPr>
-        <w:t xml:space="preserve">Este </w:t>
+          <w:lang w:val="es-ES_tradnl"/>
+        </w:rPr>
+      </w:pPr>
+      <w:r>
+        <w:rPr>
+          <w:rFonts w:ascii="Times New Roman" w:hAnsi="Times New Roman" w:cs="Times New Roman"/>
+          <w:sz w:val="24"/>
+          <w:lang w:val="es-ES_tradnl"/>
+        </w:rPr>
+        <w:lastRenderedPageBreak/>
+        <w:t xml:space="preserve">Como se puede ver en los </w:t>
       </w:r>
       <w:proofErr w:type="spellStart"/>
       <w:r>
         <w:rPr>
           <w:rFonts w:ascii="Times New Roman" w:hAnsi="Times New Roman" w:cs="Times New Roman"/>
           <w:sz w:val="24"/>
-          <w:lang w:val="es-DO"/>
-        </w:rPr>
-        <w:t>mockup</w:t>
+          <w:lang w:val="es-ES_tradnl"/>
+        </w:rPr>
+        <w:t>m</w:t>
+      </w:r>
+      <w:r>
+        <w:rPr>
+          <w:rFonts w:ascii="Times New Roman" w:hAnsi="Times New Roman" w:cs="Times New Roman"/>
+          <w:sz w:val="24"/>
+          <w:lang w:val="es-ES_tradnl"/>
+        </w:rPr>
+        <w:t>ockups</w:t>
       </w:r>
       <w:proofErr w:type="spellEnd"/>
       <w:r>
         <w:rPr>
           <w:rFonts w:ascii="Times New Roman" w:hAnsi="Times New Roman" w:cs="Times New Roman"/>
           <w:sz w:val="24"/>
-          <w:lang w:val="es-DO"/>
-        </w:rPr>
-        <w:t xml:space="preserve"> muestra la manera en que será asignada la disponibilidad de los recursos. Será la misma pantalla para cuando se edite la información de un recurso y cuando se cree uno nuevo.</w:t>
-      </w:r>
-    </w:p>
-    <w:p>
-      <w:pPr>
-        <w:pStyle w:val="ListParagraph"/>
-        <w:numPr>
-          <w:ilvl w:val="2"/>
-          <w:numId w:val="1"/>
-        </w:numPr>
-        <w:rPr>
-          <w:rFonts w:ascii="Times New Roman" w:hAnsi="Times New Roman" w:cs="Times New Roman"/>
-          <w:b/>
-          <w:sz w:val="24"/>
-          <w:lang w:val="es-DO"/>
-        </w:rPr>
-      </w:pPr>
-      <w:r>
-        <w:rPr>
-          <w:rFonts w:ascii="Times New Roman" w:hAnsi="Times New Roman" w:cs="Times New Roman"/>
-          <w:b/>
-          <w:sz w:val="24"/>
-          <w:lang w:val="es-DO"/>
-        </w:rPr>
-        <w:t>Diagrama</w:t>
-      </w:r>
-    </w:p>
-    <w:p>
-      <w:pPr>
-        <w:rPr>
-          <w:rFonts w:ascii="Times New Roman" w:hAnsi="Times New Roman" w:cs="Times New Roman"/>
-          <w:b/>
-          <w:sz w:val="24"/>
-          <w:lang w:val="es-DO"/>
-        </w:rPr>
-      </w:pPr>
-      <w:r>
-        <w:rPr>
-          <w:rFonts w:ascii="Times New Roman" w:hAnsi="Times New Roman" w:cs="Times New Roman"/>
-          <w:b/>
-          <w:noProof/>
-          <w:sz w:val="24"/>
-        </w:rPr>
-        <w:lastRenderedPageBreak/>
-        <w:drawing>
-          <wp:inline distT="0" distB="0" distL="0" distR="0" wp14:anchorId="06E8F8CD" wp14:editId="329D92DC">
-            <wp:extent cx="5943600" cy="3019647"/>
-            <wp:effectExtent l="0" t="0" r="0" b="9525"/>
-            <wp:docPr id="8" name="Picture 8"/>
-            <wp:cNvGraphicFramePr>
-              <a:graphicFrameLocks xmlns:a="http://schemas.openxmlformats.org/drawingml/2006/main" noChangeAspect="1"/>
-            </wp:cNvGraphicFramePr>
-            <a:graphic xmlns:a="http://schemas.openxmlformats.org/drawingml/2006/main">
-              <a:graphicData uri="http://schemas.openxmlformats.org/drawingml/2006/picture">
-                <pic:pic xmlns:pic="http://schemas.openxmlformats.org/drawingml/2006/picture">
-                  <pic:nvPicPr>
-                    <pic:cNvPr id="8" name="asignacion-disponibilidad-recurso.PNG"/>
-                    <pic:cNvPicPr/>
-                  </pic:nvPicPr>
-                  <pic:blipFill>
-                    <a:blip r:embed="rId8">
-                      <a:extLst>
-                        <a:ext uri="{28A0092B-C50C-407E-A947-70E740481C1C}">
-                          <a14:useLocalDpi xmlns:a14="http://schemas.microsoft.com/office/drawing/2010/main" val="0"/>
-                        </a:ext>
-                      </a:extLst>
-                    </a:blip>
-                    <a:stretch>
-                      <a:fillRect/>
-                    </a:stretch>
-                  </pic:blipFill>
-                  <pic:spPr>
-                    <a:xfrm>
-                      <a:off x="0" y="0"/>
-                      <a:ext cx="5945267" cy="3020494"/>
-                    </a:xfrm>
-                    <a:prstGeom prst="rect">
-                      <a:avLst/>
-                    </a:prstGeom>
-                  </pic:spPr>
-                </pic:pic>
-              </a:graphicData>
-            </a:graphic>
-          </wp:inline>
-        </w:drawing>
-      </w:r>
-    </w:p>
-    <w:p>
-      <w:pPr>
-        <w:pStyle w:val="ListParagraph"/>
-        <w:numPr>
-          <w:ilvl w:val="1"/>
-          <w:numId w:val="1"/>
-        </w:numPr>
-        <w:rPr>
-          <w:rFonts w:ascii="Times New Roman" w:hAnsi="Times New Roman" w:cs="Times New Roman"/>
-          <w:b/>
-          <w:sz w:val="24"/>
-          <w:lang w:val="es-DO"/>
-        </w:rPr>
-      </w:pPr>
-      <w:r>
-        <w:rPr>
-          <w:rFonts w:ascii="Times New Roman" w:hAnsi="Times New Roman" w:cs="Times New Roman"/>
-          <w:b/>
-          <w:sz w:val="24"/>
-          <w:lang w:val="es-DO"/>
-        </w:rPr>
-        <w:t>Porcentaje de compromiso con respecto a un proyecto</w:t>
-      </w:r>
-    </w:p>
-    <w:p>
-      <w:pPr>
-        <w:pStyle w:val="ListParagraph"/>
-        <w:numPr>
-          <w:ilvl w:val="2"/>
-          <w:numId w:val="1"/>
-        </w:numPr>
-        <w:rPr>
-          <w:rFonts w:ascii="Times New Roman" w:hAnsi="Times New Roman" w:cs="Times New Roman"/>
-          <w:b/>
-          <w:sz w:val="24"/>
-          <w:lang w:val="es-DO"/>
-        </w:rPr>
-      </w:pPr>
-      <w:r>
-        <w:rPr>
-          <w:rFonts w:ascii="Times New Roman" w:hAnsi="Times New Roman" w:cs="Times New Roman"/>
-          <w:b/>
-          <w:sz w:val="24"/>
-          <w:lang w:val="es-DO"/>
-        </w:rPr>
-        <w:t>Descripción</w:t>
-      </w:r>
-    </w:p>
-    <w:p>
-      <w:pPr>
-        <w:ind w:firstLine="720"/>
-        <w:jc w:val="both"/>
-        <w:rPr>
-          <w:rFonts w:ascii="Times New Roman" w:hAnsi="Times New Roman" w:cs="Times New Roman"/>
-          <w:sz w:val="24"/>
-          <w:lang w:val="es-DO"/>
-        </w:rPr>
-      </w:pPr>
-      <w:r>
-        <w:rPr>
-          <w:rFonts w:ascii="Times New Roman" w:hAnsi="Times New Roman" w:cs="Times New Roman"/>
-          <w:sz w:val="24"/>
-          <w:lang w:val="es-DO"/>
-        </w:rPr>
-        <w:t xml:space="preserve">Este </w:t>
-      </w:r>
-      <w:proofErr w:type="spellStart"/>
-      <w:r>
-        <w:rPr>
-          <w:rFonts w:ascii="Times New Roman" w:hAnsi="Times New Roman" w:cs="Times New Roman"/>
-          <w:sz w:val="24"/>
-          <w:lang w:val="es-DO"/>
-        </w:rPr>
-        <w:t>mockup</w:t>
-      </w:r>
-      <w:proofErr w:type="spellEnd"/>
-      <w:r>
-        <w:rPr>
-          <w:rFonts w:ascii="Times New Roman" w:hAnsi="Times New Roman" w:cs="Times New Roman"/>
-          <w:sz w:val="24"/>
-          <w:lang w:val="es-DO"/>
-        </w:rPr>
-        <w:t xml:space="preserve"> muestra la manera para establecer el porcentaje de compromiso de un recurso con respecto a un proyecto. Como se puede ver </w:t>
-      </w:r>
-      <w:r>
-        <w:rPr>
-          <w:rFonts w:ascii="Times New Roman" w:hAnsi="Times New Roman" w:cs="Times New Roman"/>
-          <w:sz w:val="24"/>
-          <w:lang w:val="es-DO"/>
-        </w:rPr>
-        <w:t>el porcentaje se puede editar después de agregado al proyecto o mientras se está agregando al proyecto. En ambos casos se debe validar que la sumatoria del porcentaje de compromiso de todos los proyectos del recurso sea menor o igual que 100.</w:t>
-      </w:r>
-    </w:p>
-    <w:p>
-      <w:pPr>
-        <w:pStyle w:val="ListParagraph"/>
-        <w:numPr>
-          <w:ilvl w:val="2"/>
-          <w:numId w:val="1"/>
-        </w:numPr>
-        <w:rPr>
-          <w:rFonts w:ascii="Times New Roman" w:hAnsi="Times New Roman" w:cs="Times New Roman"/>
-          <w:b/>
-          <w:sz w:val="24"/>
-          <w:lang w:val="es-DO"/>
-        </w:rPr>
-      </w:pPr>
-      <w:r>
-        <w:rPr>
-          <w:rFonts w:ascii="Times New Roman" w:hAnsi="Times New Roman" w:cs="Times New Roman"/>
-          <w:b/>
-          <w:sz w:val="24"/>
-          <w:lang w:val="es-DO"/>
-        </w:rPr>
-        <w:t>Diagrama</w:t>
-      </w:r>
-    </w:p>
-    <w:p>
-      <w:pPr>
-        <w:rPr>
-          <w:rFonts w:ascii="Times New Roman" w:hAnsi="Times New Roman" w:cs="Times New Roman"/>
-          <w:b/>
-          <w:sz w:val="24"/>
-          <w:lang w:val="es-DO"/>
-        </w:rPr>
-      </w:pPr>
-      <w:r>
-        <w:rPr>
-          <w:rFonts w:ascii="Times New Roman" w:hAnsi="Times New Roman" w:cs="Times New Roman"/>
-          <w:b/>
-          <w:noProof/>
-          <w:sz w:val="24"/>
-        </w:rPr>
-        <w:drawing>
-          <wp:inline distT="0" distB="0" distL="0" distR="0" wp14:anchorId="6217D936" wp14:editId="47F4DDE9">
-            <wp:extent cx="5943600" cy="2793365"/>
-            <wp:effectExtent l="0" t="0" r="0" b="6985"/>
-            <wp:docPr id="9" name="Picture 9"/>
-            <wp:cNvGraphicFramePr>
-              <a:graphicFrameLocks xmlns:a="http://schemas.openxmlformats.org/drawingml/2006/main" noChangeAspect="1"/>
-            </wp:cNvGraphicFramePr>
-            <a:graphic xmlns:a="http://schemas.openxmlformats.org/drawingml/2006/main">
-              <a:graphicData uri="http://schemas.openxmlformats.org/drawingml/2006/picture">
-                <pic:pic xmlns:pic="http://schemas.openxmlformats.org/drawingml/2006/picture">
-                  <pic:nvPicPr>
-                    <pic:cNvPr id="9" name="porcentaje-compromiso-recurso-proyecto.PNG"/>
-                    <pic:cNvPicPr/>
-                  </pic:nvPicPr>
-                  <pic:blipFill>
-                    <a:blip r:embed="rId9">
-                      <a:extLst>
-                        <a:ext uri="{28A0092B-C50C-407E-A947-70E740481C1C}">
-                          <a14:useLocalDpi xmlns:a14="http://schemas.microsoft.com/office/drawing/2010/main" val="0"/>
-                        </a:ext>
-                      </a:extLst>
-                    </a:blip>
-                    <a:stretch>
-                      <a:fillRect/>
-                    </a:stretch>
-                  </pic:blipFill>
-                  <pic:spPr>
-                    <a:xfrm>
-                      <a:off x="0" y="0"/>
-                      <a:ext cx="5943600" cy="2793365"/>
-                    </a:xfrm>
-                    <a:prstGeom prst="rect">
-                      <a:avLst/>
-                    </a:prstGeom>
-                  </pic:spPr>
-                </pic:pic>
-              </a:graphicData>
-            </a:graphic>
-          </wp:inline>
-        </w:drawing>
-      </w:r>
-    </w:p>
-    <w:p>
-      <w:pPr>
-        <w:pStyle w:val="ListParagraph"/>
-        <w:numPr>
-          <w:ilvl w:val="1"/>
-          <w:numId w:val="1"/>
-        </w:numPr>
-        <w:rPr>
-          <w:rFonts w:ascii="Times New Roman" w:hAnsi="Times New Roman" w:cs="Times New Roman"/>
-          <w:b/>
-          <w:sz w:val="24"/>
-          <w:lang w:val="es-DO"/>
-        </w:rPr>
-      </w:pPr>
-      <w:r>
-        <w:rPr>
-          <w:rFonts w:ascii="Times New Roman" w:hAnsi="Times New Roman" w:cs="Times New Roman"/>
-          <w:b/>
-          <w:sz w:val="24"/>
-          <w:lang w:val="es-DO"/>
-        </w:rPr>
-        <w:t>Calendarización de un proyecto</w:t>
-      </w:r>
-    </w:p>
-    <w:p>
-      <w:pPr>
-        <w:pStyle w:val="ListParagraph"/>
-        <w:numPr>
-          <w:ilvl w:val="2"/>
-          <w:numId w:val="1"/>
-        </w:numPr>
-        <w:rPr>
-          <w:rFonts w:ascii="Times New Roman" w:hAnsi="Times New Roman" w:cs="Times New Roman"/>
-          <w:b/>
-          <w:sz w:val="24"/>
-          <w:lang w:val="es-DO"/>
-        </w:rPr>
-      </w:pPr>
-      <w:r>
-        <w:rPr>
-          <w:rFonts w:ascii="Times New Roman" w:hAnsi="Times New Roman" w:cs="Times New Roman"/>
-          <w:b/>
-          <w:sz w:val="24"/>
-          <w:lang w:val="es-DO"/>
-        </w:rPr>
-        <w:lastRenderedPageBreak/>
-        <w:t>Descripción</w:t>
-      </w:r>
-    </w:p>
-    <w:p>
-      <w:pPr>
-        <w:rPr>
-          <w:rFonts w:ascii="Times New Roman" w:hAnsi="Times New Roman" w:cs="Times New Roman"/>
-          <w:sz w:val="24"/>
-          <w:lang w:val="es-DO"/>
-        </w:rPr>
-      </w:pPr>
-      <w:r>
-        <w:rPr>
-          <w:rFonts w:ascii="Times New Roman" w:hAnsi="Times New Roman" w:cs="Times New Roman"/>
-          <w:sz w:val="24"/>
-          <w:lang w:val="es-DO"/>
-        </w:rPr>
-        <w:t xml:space="preserve">Este </w:t>
-      </w:r>
-      <w:proofErr w:type="spellStart"/>
-      <w:r>
-        <w:rPr>
-          <w:rFonts w:ascii="Times New Roman" w:hAnsi="Times New Roman" w:cs="Times New Roman"/>
-          <w:sz w:val="24"/>
-          <w:lang w:val="es-DO"/>
-        </w:rPr>
-        <w:t>mockup</w:t>
-      </w:r>
-      <w:proofErr w:type="spellEnd"/>
-      <w:r>
-        <w:rPr>
-          <w:rFonts w:ascii="Times New Roman" w:hAnsi="Times New Roman" w:cs="Times New Roman"/>
-          <w:sz w:val="24"/>
-          <w:lang w:val="es-DO"/>
-        </w:rPr>
-        <w:t xml:space="preserve"> muestra </w:t>
-      </w:r>
-      <w:r>
-        <w:rPr>
-          <w:rFonts w:ascii="Times New Roman" w:hAnsi="Times New Roman" w:cs="Times New Roman"/>
-          <w:sz w:val="24"/>
-          <w:lang w:val="es-DO"/>
-        </w:rPr>
-        <w:t xml:space="preserve">cómo se verá </w:t>
-      </w:r>
-      <w:r>
-        <w:rPr>
-          <w:rFonts w:ascii="Times New Roman" w:hAnsi="Times New Roman" w:cs="Times New Roman"/>
-          <w:sz w:val="24"/>
-          <w:lang w:val="es-DO"/>
-        </w:rPr>
-        <w:t>el resultado de la calendarización</w:t>
-      </w:r>
-      <w:r>
-        <w:rPr>
-          <w:rFonts w:ascii="Times New Roman" w:hAnsi="Times New Roman" w:cs="Times New Roman"/>
-          <w:sz w:val="24"/>
-          <w:lang w:val="es-DO"/>
-        </w:rPr>
-        <w:t xml:space="preserve"> de un proyecto</w:t>
-      </w:r>
-      <w:r>
-        <w:rPr>
-          <w:rFonts w:ascii="Times New Roman" w:hAnsi="Times New Roman" w:cs="Times New Roman"/>
-          <w:sz w:val="24"/>
-          <w:lang w:val="es-DO"/>
-        </w:rPr>
-        <w:t>. Los resultados que muestra son los siguientes.</w:t>
-      </w:r>
-    </w:p>
-    <w:p>
-      <w:pPr>
-        <w:pStyle w:val="ListParagraph"/>
-        <w:numPr>
-          <w:ilvl w:val="0"/>
-          <w:numId w:val="9"/>
-        </w:numPr>
-        <w:rPr>
-          <w:rFonts w:ascii="Times New Roman" w:hAnsi="Times New Roman" w:cs="Times New Roman"/>
-          <w:sz w:val="24"/>
-          <w:lang w:val="es-DO"/>
-        </w:rPr>
-      </w:pPr>
-      <w:r>
-        <w:rPr>
-          <w:rFonts w:ascii="Times New Roman" w:hAnsi="Times New Roman" w:cs="Times New Roman"/>
-          <w:sz w:val="24"/>
-          <w:lang w:val="es-DO"/>
-        </w:rPr>
-        <w:t>Cantidad de tareas y horas estimadas por recurso.</w:t>
-      </w:r>
-    </w:p>
-    <w:p>
-      <w:pPr>
-        <w:pStyle w:val="ListParagraph"/>
-        <w:numPr>
-          <w:ilvl w:val="0"/>
-          <w:numId w:val="9"/>
-        </w:numPr>
-        <w:rPr>
-          <w:rFonts w:ascii="Times New Roman" w:hAnsi="Times New Roman" w:cs="Times New Roman"/>
-          <w:sz w:val="24"/>
-          <w:lang w:val="es-DO"/>
-        </w:rPr>
-      </w:pPr>
-      <w:r>
-        <w:rPr>
-          <w:rFonts w:ascii="Times New Roman" w:hAnsi="Times New Roman" w:cs="Times New Roman"/>
-          <w:sz w:val="24"/>
-          <w:lang w:val="es-DO"/>
-        </w:rPr>
-        <w:t>Fecha de inicio y finalización del proyecto.</w:t>
-      </w:r>
-    </w:p>
-    <w:p>
-      <w:pPr>
-        <w:pStyle w:val="ListParagraph"/>
-        <w:numPr>
-          <w:ilvl w:val="0"/>
-          <w:numId w:val="9"/>
-        </w:numPr>
-        <w:rPr>
-          <w:rFonts w:ascii="Times New Roman" w:hAnsi="Times New Roman" w:cs="Times New Roman"/>
-          <w:sz w:val="24"/>
-          <w:lang w:val="es-DO"/>
-        </w:rPr>
-      </w:pPr>
-      <w:r>
-        <w:rPr>
-          <w:rFonts w:ascii="Times New Roman" w:hAnsi="Times New Roman" w:cs="Times New Roman"/>
-          <w:sz w:val="24"/>
-          <w:lang w:val="es-DO"/>
-        </w:rPr>
-        <w:t>Todas las tareas del proyecto en el día que fueron asignadas.</w:t>
-      </w:r>
-    </w:p>
-    <w:p>
-      <w:pPr>
-        <w:rPr>
-          <w:rFonts w:ascii="Times New Roman" w:hAnsi="Times New Roman" w:cs="Times New Roman"/>
-          <w:sz w:val="24"/>
-          <w:lang w:val="es-DO"/>
-        </w:rPr>
-      </w:pPr>
-    </w:p>
-    <w:p>
-      <w:pPr>
-        <w:pStyle w:val="ListParagraph"/>
-        <w:numPr>
-          <w:ilvl w:val="2"/>
-          <w:numId w:val="1"/>
-        </w:numPr>
-        <w:rPr>
-          <w:rFonts w:ascii="Times New Roman" w:hAnsi="Times New Roman" w:cs="Times New Roman"/>
-          <w:b/>
-          <w:sz w:val="24"/>
-          <w:lang w:val="es-DO"/>
-        </w:rPr>
-      </w:pPr>
-      <w:r>
-        <w:rPr>
-          <w:rFonts w:ascii="Times New Roman" w:hAnsi="Times New Roman" w:cs="Times New Roman"/>
-          <w:b/>
-          <w:sz w:val="24"/>
-          <w:lang w:val="es-DO"/>
-        </w:rPr>
-        <w:t>Diagrama</w:t>
-      </w:r>
-    </w:p>
-    <w:p>
-      <w:pPr>
-        <w:rPr>
-          <w:rFonts w:ascii="Times New Roman" w:hAnsi="Times New Roman" w:cs="Times New Roman"/>
-          <w:b/>
-          <w:sz w:val="24"/>
-          <w:lang w:val="es-DO"/>
-        </w:rPr>
-      </w:pPr>
-      <w:r>
-        <w:rPr>
-          <w:rFonts w:ascii="Times New Roman" w:hAnsi="Times New Roman" w:cs="Times New Roman"/>
-          <w:b/>
-          <w:noProof/>
-          <w:sz w:val="24"/>
-        </w:rPr>
-        <w:drawing>
-          <wp:inline distT="0" distB="0" distL="0" distR="0" wp14:anchorId="17F1FFB3" wp14:editId="39EB3784">
-            <wp:extent cx="5943600" cy="4800600"/>
-            <wp:effectExtent l="0" t="0" r="0" b="0"/>
-            <wp:docPr id="6" name="Picture 6"/>
-            <wp:cNvGraphicFramePr>
-              <a:graphicFrameLocks xmlns:a="http://schemas.openxmlformats.org/drawingml/2006/main" noChangeAspect="1"/>
-            </wp:cNvGraphicFramePr>
-            <a:graphic xmlns:a="http://schemas.openxmlformats.org/drawingml/2006/main">
-              <a:graphicData uri="http://schemas.openxmlformats.org/drawingml/2006/picture">
-                <pic:pic xmlns:pic="http://schemas.openxmlformats.org/drawingml/2006/picture">
-                  <pic:nvPicPr>
-                    <pic:cNvPr id="6" name="calendarizacion-proyecto.png"/>
-                    <pic:cNvPicPr/>
-                  </pic:nvPicPr>
-                  <pic:blipFill>
-                    <a:blip r:embed="rId10">
-                      <a:extLst>
-                        <a:ext uri="{28A0092B-C50C-407E-A947-70E740481C1C}">
-                          <a14:useLocalDpi xmlns:a14="http://schemas.microsoft.com/office/drawing/2010/main" val="0"/>
-                        </a:ext>
-                      </a:extLst>
-                    </a:blip>
-                    <a:stretch>
-                      <a:fillRect/>
-                    </a:stretch>
-                  </pic:blipFill>
-                  <pic:spPr>
-                    <a:xfrm>
-                      <a:off x="0" y="0"/>
-                      <a:ext cx="5943600" cy="4800600"/>
-                    </a:xfrm>
-                    <a:prstGeom prst="rect">
-                      <a:avLst/>
-                    </a:prstGeom>
-                  </pic:spPr>
-                </pic:pic>
-              </a:graphicData>
-            </a:graphic>
-          </wp:inline>
-        </w:drawing>
-      </w:r>
-    </w:p>
-    <w:p>
-      <w:pPr>
-        <w:pStyle w:val="ListParagraph"/>
-        <w:numPr>
-          <w:ilvl w:val="1"/>
-          <w:numId w:val="1"/>
-        </w:numPr>
-        <w:rPr>
-          <w:rFonts w:ascii="Times New Roman" w:hAnsi="Times New Roman" w:cs="Times New Roman"/>
-          <w:b/>
-          <w:sz w:val="24"/>
-          <w:lang w:val="es-DO"/>
-        </w:rPr>
-      </w:pPr>
-      <w:r>
-        <w:rPr>
-          <w:rFonts w:ascii="Times New Roman" w:hAnsi="Times New Roman" w:cs="Times New Roman"/>
-          <w:b/>
-          <w:sz w:val="24"/>
-          <w:lang w:val="es-DO"/>
-        </w:rPr>
-        <w:t>Calendarización de uno o más recursos</w:t>
-      </w:r>
-    </w:p>
-    <w:p>
-      <w:pPr>
-        <w:pStyle w:val="ListParagraph"/>
-        <w:numPr>
-          <w:ilvl w:val="2"/>
-          <w:numId w:val="1"/>
-        </w:numPr>
-        <w:rPr>
-          <w:rFonts w:ascii="Times New Roman" w:hAnsi="Times New Roman" w:cs="Times New Roman"/>
-          <w:b/>
-          <w:sz w:val="24"/>
-          <w:lang w:val="es-DO"/>
-        </w:rPr>
-      </w:pPr>
-      <w:r>
-        <w:rPr>
-          <w:rFonts w:ascii="Times New Roman" w:hAnsi="Times New Roman" w:cs="Times New Roman"/>
-          <w:b/>
-          <w:sz w:val="24"/>
-          <w:lang w:val="es-DO"/>
-        </w:rPr>
-        <w:t>Descripción</w:t>
-      </w:r>
-    </w:p>
-    <w:p>
-      <w:pPr>
-        <w:rPr>
-          <w:rFonts w:ascii="Times New Roman" w:hAnsi="Times New Roman" w:cs="Times New Roman"/>
-          <w:sz w:val="24"/>
-          <w:lang w:val="es-DO"/>
-        </w:rPr>
-      </w:pPr>
-      <w:r>
-        <w:rPr>
-          <w:rFonts w:ascii="Times New Roman" w:hAnsi="Times New Roman" w:cs="Times New Roman"/>
-          <w:sz w:val="24"/>
-          <w:lang w:val="es-DO"/>
-        </w:rPr>
-        <w:t xml:space="preserve">Este </w:t>
-      </w:r>
-      <w:proofErr w:type="spellStart"/>
-      <w:r>
-        <w:rPr>
-          <w:rFonts w:ascii="Times New Roman" w:hAnsi="Times New Roman" w:cs="Times New Roman"/>
-          <w:sz w:val="24"/>
-          <w:lang w:val="es-DO"/>
-        </w:rPr>
-        <w:t>mockup</w:t>
-      </w:r>
-      <w:proofErr w:type="spellEnd"/>
-      <w:r>
-        <w:rPr>
-          <w:rFonts w:ascii="Times New Roman" w:hAnsi="Times New Roman" w:cs="Times New Roman"/>
-          <w:sz w:val="24"/>
-          <w:lang w:val="es-DO"/>
-        </w:rPr>
-        <w:t xml:space="preserve"> muestra cómo se verá la calendarización de uno o más recursos en un rango de fechas. Los detalles que aparecen son:</w:t>
-      </w:r>
-    </w:p>
-    <w:p>
-      <w:pPr>
-        <w:pStyle w:val="ListParagraph"/>
-        <w:numPr>
-          <w:ilvl w:val="0"/>
-          <w:numId w:val="10"/>
-        </w:numPr>
-        <w:rPr>
-          <w:rFonts w:ascii="Times New Roman" w:hAnsi="Times New Roman" w:cs="Times New Roman"/>
-          <w:sz w:val="24"/>
-          <w:lang w:val="es-DO"/>
-        </w:rPr>
-      </w:pPr>
-      <w:r>
-        <w:rPr>
-          <w:rFonts w:ascii="Times New Roman" w:hAnsi="Times New Roman" w:cs="Times New Roman"/>
-          <w:sz w:val="24"/>
-          <w:lang w:val="es-DO"/>
-        </w:rPr>
-        <w:t>Cantidad de tareas y horas estimadas por recurso.</w:t>
-      </w:r>
-    </w:p>
-    <w:p>
-      <w:pPr>
-        <w:pStyle w:val="ListParagraph"/>
-        <w:numPr>
-          <w:ilvl w:val="0"/>
-          <w:numId w:val="10"/>
-        </w:numPr>
-        <w:rPr>
-          <w:rFonts w:ascii="Times New Roman" w:hAnsi="Times New Roman" w:cs="Times New Roman"/>
-          <w:sz w:val="24"/>
-          <w:lang w:val="es-DO"/>
-        </w:rPr>
-      </w:pPr>
-      <w:r>
-        <w:rPr>
-          <w:rFonts w:ascii="Times New Roman" w:hAnsi="Times New Roman" w:cs="Times New Roman"/>
-          <w:sz w:val="24"/>
-          <w:lang w:val="es-DO"/>
-        </w:rPr>
-        <w:lastRenderedPageBreak/>
-        <w:t>Cantidad horas asignadas a cada recurso por día.</w:t>
-      </w:r>
-    </w:p>
-    <w:p>
-      <w:pPr>
-        <w:pStyle w:val="ListParagraph"/>
-        <w:numPr>
-          <w:ilvl w:val="2"/>
-          <w:numId w:val="1"/>
-        </w:numPr>
-        <w:rPr>
-          <w:rFonts w:ascii="Times New Roman" w:hAnsi="Times New Roman" w:cs="Times New Roman"/>
-          <w:b/>
-          <w:sz w:val="24"/>
-          <w:lang w:val="es-DO"/>
-        </w:rPr>
-      </w:pPr>
-      <w:r>
-        <w:rPr>
-          <w:rFonts w:ascii="Times New Roman" w:hAnsi="Times New Roman" w:cs="Times New Roman"/>
-          <w:b/>
-          <w:sz w:val="24"/>
-          <w:lang w:val="es-DO"/>
-        </w:rPr>
-        <w:t>Diagrama</w:t>
-      </w:r>
-    </w:p>
-    <w:p>
-      <w:pPr>
-        <w:rPr>
-          <w:rFonts w:ascii="Times New Roman" w:hAnsi="Times New Roman" w:cs="Times New Roman"/>
-          <w:b/>
-          <w:sz w:val="24"/>
-          <w:lang w:val="es-DO"/>
-        </w:rPr>
-      </w:pPr>
-      <w:r>
-        <w:rPr>
-          <w:rFonts w:ascii="Times New Roman" w:hAnsi="Times New Roman" w:cs="Times New Roman"/>
-          <w:b/>
-          <w:noProof/>
-          <w:sz w:val="24"/>
-        </w:rPr>
-        <w:drawing>
-          <wp:inline distT="0" distB="0" distL="0" distR="0" wp14:anchorId="0FBD935B" wp14:editId="76CAB9B6">
-            <wp:extent cx="5943600" cy="4419600"/>
-            <wp:effectExtent l="0" t="0" r="0" b="0"/>
-            <wp:docPr id="7" name="Picture 7"/>
-            <wp:cNvGraphicFramePr>
-              <a:graphicFrameLocks xmlns:a="http://schemas.openxmlformats.org/drawingml/2006/main" noChangeAspect="1"/>
-            </wp:cNvGraphicFramePr>
-            <a:graphic xmlns:a="http://schemas.openxmlformats.org/drawingml/2006/main">
-              <a:graphicData uri="http://schemas.openxmlformats.org/drawingml/2006/picture">
-                <pic:pic xmlns:pic="http://schemas.openxmlformats.org/drawingml/2006/picture">
-                  <pic:nvPicPr>
-                    <pic:cNvPr id="7" name="calendarizacion-recursos.png"/>
-                    <pic:cNvPicPr/>
-                  </pic:nvPicPr>
-                  <pic:blipFill>
-                    <a:blip r:embed="rId11">
-                      <a:extLst>
-                        <a:ext uri="{28A0092B-C50C-407E-A947-70E740481C1C}">
-                          <a14:useLocalDpi xmlns:a14="http://schemas.microsoft.com/office/drawing/2010/main" val="0"/>
-                        </a:ext>
-                      </a:extLst>
-                    </a:blip>
-                    <a:stretch>
-                      <a:fillRect/>
-                    </a:stretch>
-                  </pic:blipFill>
-                  <pic:spPr>
-                    <a:xfrm>
-                      <a:off x="0" y="0"/>
-                      <a:ext cx="5943600" cy="4419600"/>
-                    </a:xfrm>
-                    <a:prstGeom prst="rect">
-                      <a:avLst/>
-                    </a:prstGeom>
-                  </pic:spPr>
-                </pic:pic>
-              </a:graphicData>
-            </a:graphic>
-          </wp:inline>
-        </w:drawing>
-      </w:r>
-    </w:p>
-    <w:p>
-      <w:pPr>
-        <w:pStyle w:val="ListParagraph"/>
-        <w:numPr>
-          <w:ilvl w:val="0"/>
-          <w:numId w:val="1"/>
-        </w:numPr>
-        <w:rPr>
-          <w:rFonts w:ascii="Times New Roman" w:hAnsi="Times New Roman" w:cs="Times New Roman"/>
-          <w:b/>
-          <w:sz w:val="24"/>
-          <w:lang w:val="es-DO"/>
-        </w:rPr>
-      </w:pPr>
-      <w:r>
-        <w:rPr>
-          <w:rFonts w:ascii="Times New Roman" w:hAnsi="Times New Roman" w:cs="Times New Roman"/>
-          <w:b/>
-          <w:sz w:val="24"/>
-          <w:lang w:val="es-DO"/>
-        </w:rPr>
-        <w:t>Conclusión</w:t>
-      </w:r>
-    </w:p>
-    <w:p>
-      <w:pPr>
-        <w:ind w:left="360"/>
-        <w:jc w:val="both"/>
-        <w:rPr>
-          <w:rFonts w:ascii="Times New Roman" w:hAnsi="Times New Roman" w:cs="Times New Roman"/>
-          <w:sz w:val="24"/>
           <w:lang w:val="es-ES_tradnl"/>
         </w:rPr>
-      </w:pPr>
+        <w:t xml:space="preserve"> mostrados, donde sea posible</w:t>
+      </w:r>
       <w:r>
         <w:rPr>
           <w:rFonts w:ascii="Times New Roman" w:hAnsi="Times New Roman" w:cs="Times New Roman"/>
           <w:sz w:val="24"/>
           <w:lang w:val="es-ES_tradnl"/>
         </w:rPr>
-        <w:t>En este documento hemos demostrado como implementaremos la solución de Project Planning Redmine.</w:t>
-      </w:r>
-    </w:p>
-    <w:p>
-      <w:pPr>
-        <w:ind w:left="360"/>
-        <w:jc w:val="both"/>
-        <w:rPr>
-          <w:rFonts w:ascii="Times New Roman" w:hAnsi="Times New Roman" w:cs="Times New Roman"/>
-          <w:sz w:val="24"/>
-          <w:lang w:val="es-ES_tradnl"/>
-        </w:rPr>
-      </w:pPr>
-      <w:r>
-        <w:rPr>
-          <w:rFonts w:ascii="Times New Roman" w:hAnsi="Times New Roman" w:cs="Times New Roman"/>
-          <w:sz w:val="24"/>
-          <w:lang w:val="es-ES_tradnl"/>
-        </w:rPr>
-        <w:t xml:space="preserve">PPR será desarrollada como un </w:t>
-      </w:r>
-      <w:proofErr w:type="spellStart"/>
-      <w:r>
-        <w:rPr>
-          <w:rFonts w:ascii="Times New Roman" w:hAnsi="Times New Roman" w:cs="Times New Roman"/>
-          <w:sz w:val="24"/>
-          <w:lang w:val="es-ES_tradnl"/>
-        </w:rPr>
-        <w:t>plugin</w:t>
-      </w:r>
-      <w:proofErr w:type="spellEnd"/>
-      <w:r>
-        <w:rPr>
-          <w:rFonts w:ascii="Times New Roman" w:hAnsi="Times New Roman" w:cs="Times New Roman"/>
-          <w:sz w:val="24"/>
-          <w:lang w:val="es-ES_tradnl"/>
-        </w:rPr>
-        <w:t xml:space="preserve"> el cual expandirá las funciones del </w:t>
-      </w:r>
-      <w:proofErr w:type="spellStart"/>
-      <w:r>
-        <w:rPr>
-          <w:rFonts w:ascii="Times New Roman" w:hAnsi="Times New Roman" w:cs="Times New Roman"/>
-          <w:sz w:val="24"/>
-          <w:lang w:val="es-ES_tradnl"/>
-        </w:rPr>
-        <w:t>plugin</w:t>
-      </w:r>
-      <w:proofErr w:type="spellEnd"/>
-      <w:r>
-        <w:rPr>
-          <w:rFonts w:ascii="Times New Roman" w:hAnsi="Times New Roman" w:cs="Times New Roman"/>
-          <w:sz w:val="24"/>
-          <w:lang w:val="es-ES_tradnl"/>
-        </w:rPr>
-        <w:t xml:space="preserve"> </w:t>
-      </w:r>
-      <w:proofErr w:type="spellStart"/>
-      <w:r>
-        <w:rPr>
-          <w:rFonts w:ascii="Times New Roman" w:hAnsi="Times New Roman" w:cs="Times New Roman"/>
-          <w:sz w:val="24"/>
-          <w:lang w:val="es-ES_tradnl"/>
-        </w:rPr>
-        <w:t>Importer</w:t>
-      </w:r>
-      <w:proofErr w:type="spellEnd"/>
-      <w:r>
-        <w:rPr>
-          <w:rFonts w:ascii="Times New Roman" w:hAnsi="Times New Roman" w:cs="Times New Roman"/>
-          <w:sz w:val="24"/>
-          <w:lang w:val="es-ES_tradnl"/>
-        </w:rPr>
-        <w:t>. El cual, es actua</w:t>
-      </w:r>
-      <w:r>
-        <w:rPr>
-          <w:rFonts w:ascii="Times New Roman" w:hAnsi="Times New Roman" w:cs="Times New Roman"/>
-          <w:sz w:val="24"/>
-          <w:lang w:val="es-ES_tradnl"/>
-        </w:rPr>
-        <w:t>l</w:t>
-      </w:r>
-      <w:r>
-        <w:rPr>
-          <w:rFonts w:ascii="Times New Roman" w:hAnsi="Times New Roman" w:cs="Times New Roman"/>
-          <w:sz w:val="24"/>
-          <w:lang w:val="es-ES_tradnl"/>
-        </w:rPr>
-        <w:t>mente utilizado por el cliente para calendarizar sus tareas. PPR pretende automatizar este proceso de calendarización tomando en cuenta las tareas proveídas por el cliente. Así como también información sobre los recursos humanos del proyecto. Tales como: los horarios disponibles, y excepciones a estos horarios.</w:t>
-      </w:r>
-    </w:p>
-    <w:p>
-      <w:pPr>
-        <w:ind w:left="360"/>
-        <w:jc w:val="both"/>
-        <w:rPr>
-          <w:rFonts w:ascii="Times New Roman" w:hAnsi="Times New Roman" w:cs="Times New Roman"/>
-          <w:sz w:val="24"/>
-          <w:lang w:val="es-ES_tradnl"/>
-        </w:rPr>
-      </w:pPr>
-      <w:r>
-        <w:rPr>
-          <w:rFonts w:ascii="Times New Roman" w:hAnsi="Times New Roman" w:cs="Times New Roman"/>
-          <w:sz w:val="24"/>
-          <w:lang w:val="es-ES_tradnl"/>
-        </w:rPr>
-        <w:t xml:space="preserve">Como se puede ver en los </w:t>
-      </w:r>
-      <w:proofErr w:type="spellStart"/>
-      <w:r>
-        <w:rPr>
-          <w:rFonts w:ascii="Times New Roman" w:hAnsi="Times New Roman" w:cs="Times New Roman"/>
-          <w:sz w:val="24"/>
-          <w:lang w:val="es-ES_tradnl"/>
-        </w:rPr>
-        <w:t>m</w:t>
-      </w:r>
-      <w:r>
-        <w:rPr>
-          <w:rFonts w:ascii="Times New Roman" w:hAnsi="Times New Roman" w:cs="Times New Roman"/>
-          <w:sz w:val="24"/>
-          <w:lang w:val="es-ES_tradnl"/>
-        </w:rPr>
-        <w:t>ockups</w:t>
-      </w:r>
-      <w:proofErr w:type="spellEnd"/>
-      <w:r>
-        <w:rPr>
-          <w:rFonts w:ascii="Times New Roman" w:hAnsi="Times New Roman" w:cs="Times New Roman"/>
-          <w:sz w:val="24"/>
-          <w:lang w:val="es-ES_tradnl"/>
-        </w:rPr>
-        <w:t xml:space="preserve"> mostrados, donde sea posible</w:t>
-      </w:r>
-      <w:r>
-        <w:rPr>
-          <w:rFonts w:ascii="Times New Roman" w:hAnsi="Times New Roman" w:cs="Times New Roman"/>
-          <w:sz w:val="24"/>
-          <w:lang w:val="es-ES_tradnl"/>
-        </w:rPr>
-        <w:t>, PPR se integrará a las vistas de Redmine par</w:t>
-      </w:r>
-      <w:bookmarkStart w:id="0" w:name="_GoBack"/>
-      <w:bookmarkEnd w:id="0"/>
-      <w:r>
-        <w:rPr>
-          <w:rFonts w:ascii="Times New Roman" w:hAnsi="Times New Roman" w:cs="Times New Roman"/>
-          <w:sz w:val="24"/>
-          <w:lang w:val="es-ES_tradnl"/>
-        </w:rPr>
-        <w:t xml:space="preserve">a proveer un ambiente familiar a usuarios existentes de Redmine. Para el horario y excepciones de usuarios, se expandirá la vista de Usuarios de Redmine mediante el uso de </w:t>
+        <w:t xml:space="preserve">, PPR se integrará a las vistas de Redmine para proveer un ambiente familiar a usuarios existentes de Redmine. Para el horario y excepciones de usuarios, se expandirá la vista de Usuarios de Redmine mediante el uso de </w:t>
       </w:r>
       <w:proofErr w:type="spellStart"/>
       <w:r>

</xml_diff>

<commit_message>
Agrege el decomposition style al documento
</commit_message>
<xml_diff>
--- a/arquitectura/sds.docx
+++ b/arquitectura/sds.docx
@@ -55,8 +55,10 @@
           <w:b/>
           <w:sz w:val="28"/>
           <w:b/>
-          <w:rFonts w:ascii="Times New Roman" w:hAnsi="Times New Roman" w:cs="Times New Roman"/>
-          <w:lang w:val="es-DO"/>
+          <w:szCs w:val="22"/>
+          <w:rFonts w:ascii="Times New Roman" w:hAnsi="Times New Roman" w:eastAsia="Calibri" w:cs="Times New Roman" w:eastAsiaTheme="minorHAnsi"/>
+          <w:color w:val="00000A"/>
+          <w:lang w:val="es-DO" w:eastAsia="en-US" w:bidi="ar-SA"/>
         </w:rPr>
       </w:pPr>
       <w:r>
@@ -130,8 +132,9 @@
           <w:sz w:val="24"/>
           <w:sz w:val="24"/>
           <w:szCs w:val="24"/>
-          <w:rFonts w:ascii="Times New Roman" w:hAnsi="Times New Roman"/>
-          <w:lang w:val="es-DO"/>
+          <w:rFonts w:ascii="Times New Roman" w:hAnsi="Times New Roman" w:eastAsia="Calibri" w:cs="" w:cstheme="minorBidi" w:eastAsiaTheme="minorHAnsi"/>
+          <w:color w:val="00000A"/>
+          <w:lang w:val="es-DO" w:eastAsia="en-US" w:bidi="ar-SA"/>
         </w:rPr>
       </w:pPr>
       <w:r>
@@ -206,8 +209,10 @@
           <w:b/>
           <w:sz w:val="24"/>
           <w:b/>
-          <w:rFonts w:ascii="Times New Roman" w:hAnsi="Times New Roman" w:cs="Times New Roman"/>
-          <w:lang w:val="es-DO"/>
+          <w:szCs w:val="22"/>
+          <w:rFonts w:ascii="Times New Roman" w:hAnsi="Times New Roman" w:eastAsia="Calibri" w:cs="Times New Roman" w:eastAsiaTheme="minorHAnsi"/>
+          <w:color w:val="00000A"/>
+          <w:lang w:val="es-DO" w:eastAsia="en-US" w:bidi="ar-SA"/>
         </w:rPr>
       </w:pPr>
       <w:r>
@@ -255,8 +260,10 @@
           <w:b/>
           <w:sz w:val="24"/>
           <w:b/>
-          <w:rFonts w:ascii="Times New Roman" w:hAnsi="Times New Roman" w:cs="Times New Roman"/>
-          <w:lang w:val="es-DO"/>
+          <w:szCs w:val="22"/>
+          <w:rFonts w:ascii="Times New Roman" w:hAnsi="Times New Roman" w:eastAsia="Calibri" w:cs="Times New Roman" w:eastAsiaTheme="minorHAnsi"/>
+          <w:color w:val="00000A"/>
+          <w:lang w:val="es-DO" w:eastAsia="en-US" w:bidi="ar-SA"/>
         </w:rPr>
       </w:pPr>
       <w:r>
@@ -303,8 +310,9 @@
           <w:sz w:val="24"/>
           <w:sz w:val="24"/>
           <w:szCs w:val="24"/>
-          <w:rFonts w:ascii="Times New Roman" w:hAnsi="Times New Roman"/>
-          <w:lang w:val="es-DO"/>
+          <w:rFonts w:ascii="Times New Roman" w:hAnsi="Times New Roman" w:eastAsia="Calibri" w:cs="" w:cstheme="minorBidi" w:eastAsiaTheme="minorHAnsi"/>
+          <w:color w:val="00000A"/>
+          <w:lang w:val="es-DO" w:eastAsia="en-US" w:bidi="ar-SA"/>
         </w:rPr>
       </w:pPr>
       <w:r>
@@ -349,8 +357,10 @@
           <w:b/>
           <w:sz w:val="24"/>
           <w:b/>
-          <w:rFonts w:ascii="Times New Roman" w:hAnsi="Times New Roman" w:cs="Times New Roman"/>
-          <w:lang w:val="es-DO"/>
+          <w:szCs w:val="22"/>
+          <w:rFonts w:ascii="Times New Roman" w:hAnsi="Times New Roman" w:eastAsia="Calibri" w:cs="Times New Roman" w:eastAsiaTheme="minorHAnsi"/>
+          <w:color w:val="00000A"/>
+          <w:lang w:val="es-DO" w:eastAsia="en-US" w:bidi="ar-SA"/>
         </w:rPr>
       </w:pPr>
       <w:r>
@@ -610,14 +620,21 @@
           <w:b/>
           <w:sz w:val="24"/>
           <w:b/>
-          <w:rFonts w:ascii="Times New Roman" w:hAnsi="Times New Roman" w:cs="Times New Roman"/>
-          <w:lang w:val="es-DO"/>
+          <w:szCs w:val="22"/>
+          <w:rFonts w:ascii="Times New Roman" w:hAnsi="Times New Roman" w:eastAsia="Calibri" w:cs="Times New Roman" w:eastAsiaTheme="minorHAnsi"/>
+          <w:color w:val="00000A"/>
+          <w:lang w:val="es-DO" w:eastAsia="en-US" w:bidi="ar-SA"/>
         </w:rPr>
       </w:pPr>
       <w:r>
-        <w:rPr/>
+        <w:rPr>
+          <w:rFonts w:cs="Times New Roman" w:ascii="Times New Roman" w:hAnsi="Times New Roman"/>
+          <w:b/>
+          <w:sz w:val="24"/>
+          <w:lang w:val="es-DO"/>
+        </w:rPr>
         <w:drawing>
-          <wp:anchor behindDoc="0" distT="0" distB="101600" distL="0" distR="0" simplePos="0" locked="0" layoutInCell="1" allowOverlap="1" relativeHeight="5">
+          <wp:anchor behindDoc="0" distT="0" distB="0" distL="0" distR="0" simplePos="0" locked="0" layoutInCell="1" allowOverlap="1" relativeHeight="5">
             <wp:simplePos x="0" y="0"/>
             <wp:positionH relativeFrom="column">
               <wp:align>center</wp:align>
@@ -818,28 +835,28 @@
         <w:tblStyle w:val="TableGrid"/>
         <w:tblW w:w="7910" w:type="dxa"/>
         <w:jc w:val="left"/>
-        <w:tblInd w:w="1440" w:type="dxa"/>
+        <w:tblInd w:w="1435" w:type="dxa"/>
         <w:tblBorders/>
         <w:tblCellMar>
           <w:top w:w="0" w:type="dxa"/>
-          <w:left w:w="108" w:type="dxa"/>
+          <w:left w:w="103" w:type="dxa"/>
           <w:bottom w:w="0" w:type="dxa"/>
           <w:right w:w="108" w:type="dxa"/>
         </w:tblCellMar>
       </w:tblPr>
       <w:tblGrid>
-        <w:gridCol w:w="1614"/>
-        <w:gridCol w:w="6295"/>
+        <w:gridCol w:w="1613"/>
+        <w:gridCol w:w="6296"/>
       </w:tblGrid>
       <w:tr>
         <w:trPr/>
         <w:tc>
           <w:tcPr>
-            <w:tcW w:w="1614" w:type="dxa"/>
-            <w:tcBorders/>
-            <w:shd w:fill="auto" w:val="clear"/>
-            <w:tcMar>
-              <w:left w:w="108" w:type="dxa"/>
+            <w:tcW w:w="1613" w:type="dxa"/>
+            <w:tcBorders/>
+            <w:shd w:fill="auto" w:val="clear"/>
+            <w:tcMar>
+              <w:left w:w="103" w:type="dxa"/>
             </w:tcMar>
           </w:tcPr>
           <w:p>
@@ -871,11 +888,11 @@
         </w:tc>
         <w:tc>
           <w:tcPr>
-            <w:tcW w:w="6295" w:type="dxa"/>
-            <w:tcBorders/>
-            <w:shd w:fill="auto" w:val="clear"/>
-            <w:tcMar>
-              <w:left w:w="108" w:type="dxa"/>
+            <w:tcW w:w="6296" w:type="dxa"/>
+            <w:tcBorders/>
+            <w:shd w:fill="auto" w:val="clear"/>
+            <w:tcMar>
+              <w:left w:w="103" w:type="dxa"/>
             </w:tcMar>
           </w:tcPr>
           <w:p>
@@ -940,11 +957,11 @@
         <w:trPr/>
         <w:tc>
           <w:tcPr>
-            <w:tcW w:w="1614" w:type="dxa"/>
-            <w:tcBorders/>
-            <w:shd w:fill="auto" w:val="clear"/>
-            <w:tcMar>
-              <w:left w:w="108" w:type="dxa"/>
+            <w:tcW w:w="1613" w:type="dxa"/>
+            <w:tcBorders/>
+            <w:shd w:fill="auto" w:val="clear"/>
+            <w:tcMar>
+              <w:left w:w="103" w:type="dxa"/>
             </w:tcMar>
           </w:tcPr>
           <w:p>
@@ -976,11 +993,11 @@
         </w:tc>
         <w:tc>
           <w:tcPr>
-            <w:tcW w:w="6295" w:type="dxa"/>
-            <w:tcBorders/>
-            <w:shd w:fill="auto" w:val="clear"/>
-            <w:tcMar>
-              <w:left w:w="108" w:type="dxa"/>
+            <w:tcW w:w="6296" w:type="dxa"/>
+            <w:tcBorders/>
+            <w:shd w:fill="auto" w:val="clear"/>
+            <w:tcMar>
+              <w:left w:w="103" w:type="dxa"/>
             </w:tcMar>
           </w:tcPr>
           <w:p>
@@ -1101,11 +1118,11 @@
         <w:trPr/>
         <w:tc>
           <w:tcPr>
-            <w:tcW w:w="1614" w:type="dxa"/>
-            <w:tcBorders/>
-            <w:shd w:fill="auto" w:val="clear"/>
-            <w:tcMar>
-              <w:left w:w="108" w:type="dxa"/>
+            <w:tcW w:w="1613" w:type="dxa"/>
+            <w:tcBorders/>
+            <w:shd w:fill="auto" w:val="clear"/>
+            <w:tcMar>
+              <w:left w:w="103" w:type="dxa"/>
             </w:tcMar>
           </w:tcPr>
           <w:p>
@@ -1137,11 +1154,11 @@
         </w:tc>
         <w:tc>
           <w:tcPr>
-            <w:tcW w:w="6295" w:type="dxa"/>
-            <w:tcBorders/>
-            <w:shd w:fill="auto" w:val="clear"/>
-            <w:tcMar>
-              <w:left w:w="108" w:type="dxa"/>
+            <w:tcW w:w="6296" w:type="dxa"/>
+            <w:tcBorders/>
+            <w:shd w:fill="auto" w:val="clear"/>
+            <w:tcMar>
+              <w:left w:w="103" w:type="dxa"/>
             </w:tcMar>
           </w:tcPr>
           <w:p>
@@ -1212,8 +1229,10 @@
           <w:b/>
           <w:sz w:val="24"/>
           <w:b/>
-          <w:rFonts w:ascii="Times New Roman" w:hAnsi="Times New Roman" w:cs="Times New Roman"/>
-          <w:lang w:val="es-DO"/>
+          <w:szCs w:val="22"/>
+          <w:rFonts w:ascii="Times New Roman" w:hAnsi="Times New Roman" w:eastAsia="Calibri" w:cs="Times New Roman" w:eastAsiaTheme="minorHAnsi"/>
+          <w:color w:val="00000A"/>
+          <w:lang w:val="es-DO" w:eastAsia="en-US" w:bidi="ar-SA"/>
         </w:rPr>
       </w:pPr>
       <w:r>
@@ -1258,28 +1277,28 @@
         <w:tblStyle w:val="TableGrid"/>
         <w:tblW w:w="7910" w:type="dxa"/>
         <w:jc w:val="left"/>
-        <w:tblInd w:w="1440" w:type="dxa"/>
+        <w:tblInd w:w="1435" w:type="dxa"/>
         <w:tblBorders/>
         <w:tblCellMar>
           <w:top w:w="0" w:type="dxa"/>
-          <w:left w:w="108" w:type="dxa"/>
+          <w:left w:w="103" w:type="dxa"/>
           <w:bottom w:w="0" w:type="dxa"/>
           <w:right w:w="108" w:type="dxa"/>
         </w:tblCellMar>
       </w:tblPr>
       <w:tblGrid>
-        <w:gridCol w:w="2064"/>
-        <w:gridCol w:w="5845"/>
+        <w:gridCol w:w="2063"/>
+        <w:gridCol w:w="5846"/>
       </w:tblGrid>
       <w:tr>
         <w:trPr/>
         <w:tc>
           <w:tcPr>
-            <w:tcW w:w="2064" w:type="dxa"/>
-            <w:tcBorders/>
-            <w:shd w:fill="auto" w:val="clear"/>
-            <w:tcMar>
-              <w:left w:w="108" w:type="dxa"/>
+            <w:tcW w:w="2063" w:type="dxa"/>
+            <w:tcBorders/>
+            <w:shd w:fill="auto" w:val="clear"/>
+            <w:tcMar>
+              <w:left w:w="103" w:type="dxa"/>
             </w:tcMar>
           </w:tcPr>
           <w:p>
@@ -1311,11 +1330,11 @@
         </w:tc>
         <w:tc>
           <w:tcPr>
-            <w:tcW w:w="5845" w:type="dxa"/>
-            <w:tcBorders/>
-            <w:shd w:fill="auto" w:val="clear"/>
-            <w:tcMar>
-              <w:left w:w="108" w:type="dxa"/>
+            <w:tcW w:w="5846" w:type="dxa"/>
+            <w:tcBorders/>
+            <w:shd w:fill="auto" w:val="clear"/>
+            <w:tcMar>
+              <w:left w:w="103" w:type="dxa"/>
             </w:tcMar>
           </w:tcPr>
           <w:p>
@@ -1347,11 +1366,11 @@
         <w:trPr/>
         <w:tc>
           <w:tcPr>
-            <w:tcW w:w="2064" w:type="dxa"/>
-            <w:tcBorders/>
-            <w:shd w:fill="auto" w:val="clear"/>
-            <w:tcMar>
-              <w:left w:w="108" w:type="dxa"/>
+            <w:tcW w:w="2063" w:type="dxa"/>
+            <w:tcBorders/>
+            <w:shd w:fill="auto" w:val="clear"/>
+            <w:tcMar>
+              <w:left w:w="103" w:type="dxa"/>
             </w:tcMar>
           </w:tcPr>
           <w:p>
@@ -1383,11 +1402,11 @@
         </w:tc>
         <w:tc>
           <w:tcPr>
-            <w:tcW w:w="5845" w:type="dxa"/>
-            <w:tcBorders/>
-            <w:shd w:fill="auto" w:val="clear"/>
-            <w:tcMar>
-              <w:left w:w="108" w:type="dxa"/>
+            <w:tcW w:w="5846" w:type="dxa"/>
+            <w:tcBorders/>
+            <w:shd w:fill="auto" w:val="clear"/>
+            <w:tcMar>
+              <w:left w:w="103" w:type="dxa"/>
             </w:tcMar>
           </w:tcPr>
           <w:p>
@@ -1425,8 +1444,10 @@
           <w:b/>
           <w:sz w:val="24"/>
           <w:b/>
-          <w:rFonts w:ascii="Times New Roman" w:hAnsi="Times New Roman" w:cs="Times New Roman"/>
-          <w:lang w:val="es-DO"/>
+          <w:szCs w:val="22"/>
+          <w:rFonts w:ascii="Times New Roman" w:hAnsi="Times New Roman" w:eastAsia="Calibri" w:cs="Times New Roman" w:eastAsiaTheme="minorHAnsi"/>
+          <w:color w:val="00000A"/>
+          <w:lang w:val="es-DO" w:eastAsia="en-US" w:bidi="ar-SA"/>
         </w:rPr>
       </w:pPr>
       <w:r>
@@ -1444,28 +1465,28 @@
         <w:tblStyle w:val="TableGrid"/>
         <w:tblW w:w="7910" w:type="dxa"/>
         <w:jc w:val="left"/>
-        <w:tblInd w:w="1440" w:type="dxa"/>
+        <w:tblInd w:w="1435" w:type="dxa"/>
         <w:tblBorders/>
         <w:tblCellMar>
           <w:top w:w="0" w:type="dxa"/>
-          <w:left w:w="108" w:type="dxa"/>
+          <w:left w:w="103" w:type="dxa"/>
           <w:bottom w:w="0" w:type="dxa"/>
           <w:right w:w="108" w:type="dxa"/>
         </w:tblCellMar>
       </w:tblPr>
       <w:tblGrid>
-        <w:gridCol w:w="2064"/>
-        <w:gridCol w:w="5845"/>
+        <w:gridCol w:w="2063"/>
+        <w:gridCol w:w="5846"/>
       </w:tblGrid>
       <w:tr>
         <w:trPr/>
         <w:tc>
           <w:tcPr>
-            <w:tcW w:w="2064" w:type="dxa"/>
-            <w:tcBorders/>
-            <w:shd w:fill="auto" w:val="clear"/>
-            <w:tcMar>
-              <w:left w:w="108" w:type="dxa"/>
+            <w:tcW w:w="2063" w:type="dxa"/>
+            <w:tcBorders/>
+            <w:shd w:fill="auto" w:val="clear"/>
+            <w:tcMar>
+              <w:left w:w="103" w:type="dxa"/>
             </w:tcMar>
           </w:tcPr>
           <w:p>
@@ -1497,11 +1518,11 @@
         </w:tc>
         <w:tc>
           <w:tcPr>
-            <w:tcW w:w="5845" w:type="dxa"/>
-            <w:tcBorders/>
-            <w:shd w:fill="auto" w:val="clear"/>
-            <w:tcMar>
-              <w:left w:w="108" w:type="dxa"/>
+            <w:tcW w:w="5846" w:type="dxa"/>
+            <w:tcBorders/>
+            <w:shd w:fill="auto" w:val="clear"/>
+            <w:tcMar>
+              <w:left w:w="103" w:type="dxa"/>
             </w:tcMar>
           </w:tcPr>
           <w:p>
@@ -1533,11 +1554,11 @@
         <w:trPr/>
         <w:tc>
           <w:tcPr>
-            <w:tcW w:w="2064" w:type="dxa"/>
-            <w:tcBorders/>
-            <w:shd w:fill="auto" w:val="clear"/>
-            <w:tcMar>
-              <w:left w:w="108" w:type="dxa"/>
+            <w:tcW w:w="2063" w:type="dxa"/>
+            <w:tcBorders/>
+            <w:shd w:fill="auto" w:val="clear"/>
+            <w:tcMar>
+              <w:left w:w="103" w:type="dxa"/>
             </w:tcMar>
           </w:tcPr>
           <w:p>
@@ -1569,11 +1590,11 @@
         </w:tc>
         <w:tc>
           <w:tcPr>
-            <w:tcW w:w="5845" w:type="dxa"/>
-            <w:tcBorders/>
-            <w:shd w:fill="auto" w:val="clear"/>
-            <w:tcMar>
-              <w:left w:w="108" w:type="dxa"/>
+            <w:tcW w:w="5846" w:type="dxa"/>
+            <w:tcBorders/>
+            <w:shd w:fill="auto" w:val="clear"/>
+            <w:tcMar>
+              <w:left w:w="103" w:type="dxa"/>
             </w:tcMar>
           </w:tcPr>
           <w:p>
@@ -1611,8 +1632,10 @@
           <w:b/>
           <w:sz w:val="24"/>
           <w:b/>
-          <w:rFonts w:ascii="Times New Roman" w:hAnsi="Times New Roman" w:cs="Times New Roman"/>
-          <w:lang w:val="es-DO"/>
+          <w:szCs w:val="22"/>
+          <w:rFonts w:ascii="Times New Roman" w:hAnsi="Times New Roman" w:eastAsia="Calibri" w:cs="Times New Roman" w:eastAsiaTheme="minorHAnsi"/>
+          <w:color w:val="00000A"/>
+          <w:lang w:val="es-DO" w:eastAsia="en-US" w:bidi="ar-SA"/>
         </w:rPr>
       </w:pPr>
       <w:r>
@@ -1772,11 +1795,11 @@
         <w:tblStyle w:val="TableGrid"/>
         <w:tblW w:w="7910" w:type="dxa"/>
         <w:jc w:val="left"/>
-        <w:tblInd w:w="1440" w:type="dxa"/>
+        <w:tblInd w:w="1435" w:type="dxa"/>
         <w:tblBorders/>
         <w:tblCellMar>
           <w:top w:w="0" w:type="dxa"/>
-          <w:left w:w="108" w:type="dxa"/>
+          <w:left w:w="103" w:type="dxa"/>
           <w:bottom w:w="0" w:type="dxa"/>
           <w:right w:w="108" w:type="dxa"/>
         </w:tblCellMar>
@@ -1793,7 +1816,7 @@
             <w:tcBorders/>
             <w:shd w:fill="auto" w:val="clear"/>
             <w:tcMar>
-              <w:left w:w="108" w:type="dxa"/>
+              <w:left w:w="103" w:type="dxa"/>
             </w:tcMar>
           </w:tcPr>
           <w:p>
@@ -1829,7 +1852,7 @@
             <w:tcBorders/>
             <w:shd w:fill="auto" w:val="clear"/>
             <w:tcMar>
-              <w:left w:w="108" w:type="dxa"/>
+              <w:left w:w="103" w:type="dxa"/>
             </w:tcMar>
           </w:tcPr>
           <w:p>
@@ -1954,7 +1977,7 @@
             <w:tcBorders/>
             <w:shd w:fill="auto" w:val="clear"/>
             <w:tcMar>
-              <w:left w:w="108" w:type="dxa"/>
+              <w:left w:w="103" w:type="dxa"/>
             </w:tcMar>
           </w:tcPr>
           <w:p>
@@ -1990,7 +2013,7 @@
             <w:tcBorders/>
             <w:shd w:fill="auto" w:val="clear"/>
             <w:tcMar>
-              <w:left w:w="108" w:type="dxa"/>
+              <w:left w:w="103" w:type="dxa"/>
             </w:tcMar>
           </w:tcPr>
           <w:p>
@@ -2007,8 +2030,10 @@
                 <w:b/>
                 <w:sz w:val="24"/>
                 <w:b/>
-                <w:rFonts w:ascii="Times New Roman" w:hAnsi="Times New Roman" w:cs="Times New Roman"/>
-                <w:lang w:val="es-DO"/>
+                <w:szCs w:val="22"/>
+                <w:rFonts w:ascii="Times New Roman" w:hAnsi="Times New Roman" w:eastAsia="Calibri" w:cs="Times New Roman" w:eastAsiaTheme="minorHAnsi"/>
+                <w:color w:val="00000A"/>
+                <w:lang w:val="es-DO" w:eastAsia="en-US" w:bidi="ar-SA"/>
               </w:rPr>
             </w:pPr>
             <w:r>
@@ -2031,7 +2056,7 @@
             <w:tcBorders/>
             <w:shd w:fill="auto" w:val="clear"/>
             <w:tcMar>
-              <w:left w:w="108" w:type="dxa"/>
+              <w:left w:w="103" w:type="dxa"/>
             </w:tcMar>
           </w:tcPr>
           <w:p>
@@ -2067,7 +2092,7 @@
             <w:tcBorders/>
             <w:shd w:fill="auto" w:val="clear"/>
             <w:tcMar>
-              <w:left w:w="108" w:type="dxa"/>
+              <w:left w:w="103" w:type="dxa"/>
             </w:tcMar>
           </w:tcPr>
           <w:p>
@@ -2160,8 +2185,10 @@
           <w:b/>
           <w:sz w:val="24"/>
           <w:b/>
-          <w:rFonts w:ascii="Times New Roman" w:hAnsi="Times New Roman" w:cs="Times New Roman"/>
-          <w:lang w:val="es-DO"/>
+          <w:szCs w:val="22"/>
+          <w:rFonts w:ascii="Times New Roman" w:hAnsi="Times New Roman" w:eastAsia="Calibri" w:cs="Times New Roman" w:eastAsiaTheme="minorHAnsi"/>
+          <w:color w:val="00000A"/>
+          <w:lang w:val="es-DO" w:eastAsia="en-US" w:bidi="ar-SA"/>
         </w:rPr>
       </w:pPr>
       <w:r>
@@ -2206,28 +2233,28 @@
         <w:tblStyle w:val="TableGrid"/>
         <w:tblW w:w="7910" w:type="dxa"/>
         <w:jc w:val="left"/>
-        <w:tblInd w:w="1440" w:type="dxa"/>
+        <w:tblInd w:w="1435" w:type="dxa"/>
         <w:tblBorders/>
         <w:tblCellMar>
           <w:top w:w="0" w:type="dxa"/>
-          <w:left w:w="108" w:type="dxa"/>
+          <w:left w:w="103" w:type="dxa"/>
           <w:bottom w:w="0" w:type="dxa"/>
           <w:right w:w="108" w:type="dxa"/>
         </w:tblCellMar>
       </w:tblPr>
       <w:tblGrid>
-        <w:gridCol w:w="2064"/>
-        <w:gridCol w:w="5845"/>
+        <w:gridCol w:w="2063"/>
+        <w:gridCol w:w="5846"/>
       </w:tblGrid>
       <w:tr>
         <w:trPr/>
         <w:tc>
           <w:tcPr>
-            <w:tcW w:w="2064" w:type="dxa"/>
-            <w:tcBorders/>
-            <w:shd w:fill="auto" w:val="clear"/>
-            <w:tcMar>
-              <w:left w:w="108" w:type="dxa"/>
+            <w:tcW w:w="2063" w:type="dxa"/>
+            <w:tcBorders/>
+            <w:shd w:fill="auto" w:val="clear"/>
+            <w:tcMar>
+              <w:left w:w="103" w:type="dxa"/>
             </w:tcMar>
           </w:tcPr>
           <w:p>
@@ -2259,11 +2286,11 @@
         </w:tc>
         <w:tc>
           <w:tcPr>
-            <w:tcW w:w="5845" w:type="dxa"/>
-            <w:tcBorders/>
-            <w:shd w:fill="auto" w:val="clear"/>
-            <w:tcMar>
-              <w:left w:w="108" w:type="dxa"/>
+            <w:tcW w:w="5846" w:type="dxa"/>
+            <w:tcBorders/>
+            <w:shd w:fill="auto" w:val="clear"/>
+            <w:tcMar>
+              <w:left w:w="103" w:type="dxa"/>
             </w:tcMar>
           </w:tcPr>
           <w:p>
@@ -2295,11 +2322,11 @@
         <w:trPr/>
         <w:tc>
           <w:tcPr>
-            <w:tcW w:w="2064" w:type="dxa"/>
-            <w:tcBorders/>
-            <w:shd w:fill="auto" w:val="clear"/>
-            <w:tcMar>
-              <w:left w:w="108" w:type="dxa"/>
+            <w:tcW w:w="2063" w:type="dxa"/>
+            <w:tcBorders/>
+            <w:shd w:fill="auto" w:val="clear"/>
+            <w:tcMar>
+              <w:left w:w="103" w:type="dxa"/>
             </w:tcMar>
           </w:tcPr>
           <w:p>
@@ -2331,11 +2358,11 @@
         </w:tc>
         <w:tc>
           <w:tcPr>
-            <w:tcW w:w="5845" w:type="dxa"/>
-            <w:tcBorders/>
-            <w:shd w:fill="auto" w:val="clear"/>
-            <w:tcMar>
-              <w:left w:w="108" w:type="dxa"/>
+            <w:tcW w:w="5846" w:type="dxa"/>
+            <w:tcBorders/>
+            <w:shd w:fill="auto" w:val="clear"/>
+            <w:tcMar>
+              <w:left w:w="103" w:type="dxa"/>
             </w:tcMar>
           </w:tcPr>
           <w:p>
@@ -2367,11 +2394,11 @@
         <w:trPr/>
         <w:tc>
           <w:tcPr>
-            <w:tcW w:w="2064" w:type="dxa"/>
-            <w:tcBorders/>
-            <w:shd w:fill="auto" w:val="clear"/>
-            <w:tcMar>
-              <w:left w:w="108" w:type="dxa"/>
+            <w:tcW w:w="2063" w:type="dxa"/>
+            <w:tcBorders/>
+            <w:shd w:fill="auto" w:val="clear"/>
+            <w:tcMar>
+              <w:left w:w="103" w:type="dxa"/>
             </w:tcMar>
           </w:tcPr>
           <w:p>
@@ -2403,11 +2430,11 @@
         </w:tc>
         <w:tc>
           <w:tcPr>
-            <w:tcW w:w="5845" w:type="dxa"/>
-            <w:tcBorders/>
-            <w:shd w:fill="auto" w:val="clear"/>
-            <w:tcMar>
-              <w:left w:w="108" w:type="dxa"/>
+            <w:tcW w:w="5846" w:type="dxa"/>
+            <w:tcBorders/>
+            <w:shd w:fill="auto" w:val="clear"/>
+            <w:tcMar>
+              <w:left w:w="103" w:type="dxa"/>
             </w:tcMar>
           </w:tcPr>
           <w:p>
@@ -2419,8 +2446,10 @@
               <w:rPr>
                 <w:sz w:val="24"/>
                 <w:sz w:val="24"/>
-                <w:rFonts w:ascii="Times New Roman" w:hAnsi="Times New Roman" w:cs="Times New Roman"/>
-                <w:lang w:val="es-DO"/>
+                <w:szCs w:val="22"/>
+                <w:rFonts w:ascii="Times New Roman" w:hAnsi="Times New Roman" w:eastAsia="Calibri" w:cs="Times New Roman" w:eastAsiaTheme="minorHAnsi"/>
+                <w:color w:val="00000A"/>
+                <w:lang w:val="es-DO" w:eastAsia="en-US" w:bidi="ar-SA"/>
               </w:rPr>
             </w:pPr>
             <w:r>
@@ -2444,8 +2473,10 @@
           <w:b/>
           <w:sz w:val="24"/>
           <w:b/>
-          <w:rFonts w:ascii="Times New Roman" w:hAnsi="Times New Roman" w:cs="Times New Roman"/>
-          <w:lang w:val="es-DO"/>
+          <w:szCs w:val="22"/>
+          <w:rFonts w:ascii="Times New Roman" w:hAnsi="Times New Roman" w:eastAsia="Calibri" w:cs="Times New Roman" w:eastAsiaTheme="minorHAnsi"/>
+          <w:color w:val="00000A"/>
+          <w:lang w:val="es-DO" w:eastAsia="en-US" w:bidi="ar-SA"/>
         </w:rPr>
       </w:pPr>
       <w:r>
@@ -2463,28 +2494,28 @@
         <w:tblStyle w:val="TableGrid"/>
         <w:tblW w:w="7910" w:type="dxa"/>
         <w:jc w:val="left"/>
-        <w:tblInd w:w="1440" w:type="dxa"/>
+        <w:tblInd w:w="1435" w:type="dxa"/>
         <w:tblBorders/>
         <w:tblCellMar>
           <w:top w:w="0" w:type="dxa"/>
-          <w:left w:w="108" w:type="dxa"/>
+          <w:left w:w="103" w:type="dxa"/>
           <w:bottom w:w="0" w:type="dxa"/>
           <w:right w:w="108" w:type="dxa"/>
         </w:tblCellMar>
       </w:tblPr>
       <w:tblGrid>
-        <w:gridCol w:w="2064"/>
-        <w:gridCol w:w="5845"/>
+        <w:gridCol w:w="2063"/>
+        <w:gridCol w:w="5846"/>
       </w:tblGrid>
       <w:tr>
         <w:trPr/>
         <w:tc>
           <w:tcPr>
-            <w:tcW w:w="2064" w:type="dxa"/>
-            <w:tcBorders/>
-            <w:shd w:fill="auto" w:val="clear"/>
-            <w:tcMar>
-              <w:left w:w="108" w:type="dxa"/>
+            <w:tcW w:w="2063" w:type="dxa"/>
+            <w:tcBorders/>
+            <w:shd w:fill="auto" w:val="clear"/>
+            <w:tcMar>
+              <w:left w:w="103" w:type="dxa"/>
             </w:tcMar>
           </w:tcPr>
           <w:p>
@@ -2516,11 +2547,11 @@
         </w:tc>
         <w:tc>
           <w:tcPr>
-            <w:tcW w:w="5845" w:type="dxa"/>
-            <w:tcBorders/>
-            <w:shd w:fill="auto" w:val="clear"/>
-            <w:tcMar>
-              <w:left w:w="108" w:type="dxa"/>
+            <w:tcW w:w="5846" w:type="dxa"/>
+            <w:tcBorders/>
+            <w:shd w:fill="auto" w:val="clear"/>
+            <w:tcMar>
+              <w:left w:w="103" w:type="dxa"/>
             </w:tcMar>
           </w:tcPr>
           <w:p>
@@ -2552,11 +2583,11 @@
         <w:trPr/>
         <w:tc>
           <w:tcPr>
-            <w:tcW w:w="2064" w:type="dxa"/>
-            <w:tcBorders/>
-            <w:shd w:fill="auto" w:val="clear"/>
-            <w:tcMar>
-              <w:left w:w="108" w:type="dxa"/>
+            <w:tcW w:w="2063" w:type="dxa"/>
+            <w:tcBorders/>
+            <w:shd w:fill="auto" w:val="clear"/>
+            <w:tcMar>
+              <w:left w:w="103" w:type="dxa"/>
             </w:tcMar>
           </w:tcPr>
           <w:p>
@@ -2588,11 +2619,11 @@
         </w:tc>
         <w:tc>
           <w:tcPr>
-            <w:tcW w:w="5845" w:type="dxa"/>
-            <w:tcBorders/>
-            <w:shd w:fill="auto" w:val="clear"/>
-            <w:tcMar>
-              <w:left w:w="108" w:type="dxa"/>
+            <w:tcW w:w="5846" w:type="dxa"/>
+            <w:tcBorders/>
+            <w:shd w:fill="auto" w:val="clear"/>
+            <w:tcMar>
+              <w:left w:w="103" w:type="dxa"/>
             </w:tcMar>
           </w:tcPr>
           <w:p>
@@ -2624,11 +2655,11 @@
         <w:trPr/>
         <w:tc>
           <w:tcPr>
-            <w:tcW w:w="2064" w:type="dxa"/>
-            <w:tcBorders/>
-            <w:shd w:fill="auto" w:val="clear"/>
-            <w:tcMar>
-              <w:left w:w="108" w:type="dxa"/>
+            <w:tcW w:w="2063" w:type="dxa"/>
+            <w:tcBorders/>
+            <w:shd w:fill="auto" w:val="clear"/>
+            <w:tcMar>
+              <w:left w:w="103" w:type="dxa"/>
             </w:tcMar>
           </w:tcPr>
           <w:p>
@@ -2660,11 +2691,11 @@
         </w:tc>
         <w:tc>
           <w:tcPr>
-            <w:tcW w:w="5845" w:type="dxa"/>
-            <w:tcBorders/>
-            <w:shd w:fill="auto" w:val="clear"/>
-            <w:tcMar>
-              <w:left w:w="108" w:type="dxa"/>
+            <w:tcW w:w="5846" w:type="dxa"/>
+            <w:tcBorders/>
+            <w:shd w:fill="auto" w:val="clear"/>
+            <w:tcMar>
+              <w:left w:w="103" w:type="dxa"/>
             </w:tcMar>
           </w:tcPr>
           <w:p>
@@ -2702,8 +2733,10 @@
           <w:b/>
           <w:sz w:val="24"/>
           <w:b/>
-          <w:rFonts w:ascii="Times New Roman" w:hAnsi="Times New Roman" w:cs="Times New Roman"/>
-          <w:lang w:val="es-DO"/>
+          <w:szCs w:val="22"/>
+          <w:rFonts w:ascii="Times New Roman" w:hAnsi="Times New Roman" w:eastAsia="Calibri" w:cs="Times New Roman" w:eastAsiaTheme="minorHAnsi"/>
+          <w:color w:val="00000A"/>
+          <w:lang w:val="es-DO" w:eastAsia="en-US" w:bidi="ar-SA"/>
         </w:rPr>
       </w:pPr>
       <w:r>
@@ -2721,28 +2754,28 @@
         <w:tblStyle w:val="TableGrid"/>
         <w:tblW w:w="7910" w:type="dxa"/>
         <w:jc w:val="left"/>
-        <w:tblInd w:w="1440" w:type="dxa"/>
+        <w:tblInd w:w="1435" w:type="dxa"/>
         <w:tblBorders/>
         <w:tblCellMar>
           <w:top w:w="0" w:type="dxa"/>
-          <w:left w:w="108" w:type="dxa"/>
+          <w:left w:w="103" w:type="dxa"/>
           <w:bottom w:w="0" w:type="dxa"/>
           <w:right w:w="108" w:type="dxa"/>
         </w:tblCellMar>
       </w:tblPr>
       <w:tblGrid>
-        <w:gridCol w:w="2064"/>
-        <w:gridCol w:w="5845"/>
+        <w:gridCol w:w="2063"/>
+        <w:gridCol w:w="5846"/>
       </w:tblGrid>
       <w:tr>
         <w:trPr/>
         <w:tc>
           <w:tcPr>
-            <w:tcW w:w="2064" w:type="dxa"/>
-            <w:tcBorders/>
-            <w:shd w:fill="auto" w:val="clear"/>
-            <w:tcMar>
-              <w:left w:w="108" w:type="dxa"/>
+            <w:tcW w:w="2063" w:type="dxa"/>
+            <w:tcBorders/>
+            <w:shd w:fill="auto" w:val="clear"/>
+            <w:tcMar>
+              <w:left w:w="103" w:type="dxa"/>
             </w:tcMar>
           </w:tcPr>
           <w:p>
@@ -2774,11 +2807,11 @@
         </w:tc>
         <w:tc>
           <w:tcPr>
-            <w:tcW w:w="5845" w:type="dxa"/>
-            <w:tcBorders/>
-            <w:shd w:fill="auto" w:val="clear"/>
-            <w:tcMar>
-              <w:left w:w="108" w:type="dxa"/>
+            <w:tcW w:w="5846" w:type="dxa"/>
+            <w:tcBorders/>
+            <w:shd w:fill="auto" w:val="clear"/>
+            <w:tcMar>
+              <w:left w:w="103" w:type="dxa"/>
             </w:tcMar>
           </w:tcPr>
           <w:p>
@@ -2810,11 +2843,11 @@
         <w:trPr/>
         <w:tc>
           <w:tcPr>
-            <w:tcW w:w="2064" w:type="dxa"/>
-            <w:tcBorders/>
-            <w:shd w:fill="auto" w:val="clear"/>
-            <w:tcMar>
-              <w:left w:w="108" w:type="dxa"/>
+            <w:tcW w:w="2063" w:type="dxa"/>
+            <w:tcBorders/>
+            <w:shd w:fill="auto" w:val="clear"/>
+            <w:tcMar>
+              <w:left w:w="103" w:type="dxa"/>
             </w:tcMar>
           </w:tcPr>
           <w:p>
@@ -2846,11 +2879,11 @@
         </w:tc>
         <w:tc>
           <w:tcPr>
-            <w:tcW w:w="5845" w:type="dxa"/>
-            <w:tcBorders/>
-            <w:shd w:fill="auto" w:val="clear"/>
-            <w:tcMar>
-              <w:left w:w="108" w:type="dxa"/>
+            <w:tcW w:w="5846" w:type="dxa"/>
+            <w:tcBorders/>
+            <w:shd w:fill="auto" w:val="clear"/>
+            <w:tcMar>
+              <w:left w:w="103" w:type="dxa"/>
             </w:tcMar>
           </w:tcPr>
           <w:p>
@@ -2882,11 +2915,11 @@
         <w:trPr/>
         <w:tc>
           <w:tcPr>
-            <w:tcW w:w="2064" w:type="dxa"/>
-            <w:tcBorders/>
-            <w:shd w:fill="auto" w:val="clear"/>
-            <w:tcMar>
-              <w:left w:w="108" w:type="dxa"/>
+            <w:tcW w:w="2063" w:type="dxa"/>
+            <w:tcBorders/>
+            <w:shd w:fill="auto" w:val="clear"/>
+            <w:tcMar>
+              <w:left w:w="103" w:type="dxa"/>
             </w:tcMar>
           </w:tcPr>
           <w:p>
@@ -2918,11 +2951,11 @@
         </w:tc>
         <w:tc>
           <w:tcPr>
-            <w:tcW w:w="5845" w:type="dxa"/>
-            <w:tcBorders/>
-            <w:shd w:fill="auto" w:val="clear"/>
-            <w:tcMar>
-              <w:left w:w="108" w:type="dxa"/>
+            <w:tcW w:w="5846" w:type="dxa"/>
+            <w:tcBorders/>
+            <w:shd w:fill="auto" w:val="clear"/>
+            <w:tcMar>
+              <w:left w:w="103" w:type="dxa"/>
             </w:tcMar>
           </w:tcPr>
           <w:p>
@@ -2960,8 +2993,10 @@
           <w:b/>
           <w:sz w:val="24"/>
           <w:b/>
-          <w:rFonts w:ascii="Times New Roman" w:hAnsi="Times New Roman" w:cs="Times New Roman"/>
-          <w:lang w:val="es-DO"/>
+          <w:szCs w:val="22"/>
+          <w:rFonts w:ascii="Times New Roman" w:hAnsi="Times New Roman" w:eastAsia="Calibri" w:cs="Times New Roman" w:eastAsiaTheme="minorHAnsi"/>
+          <w:color w:val="00000A"/>
+          <w:lang w:val="es-DO" w:eastAsia="en-US" w:bidi="ar-SA"/>
         </w:rPr>
       </w:pPr>
       <w:r>
@@ -2979,28 +3014,28 @@
         <w:tblStyle w:val="TableGrid"/>
         <w:tblW w:w="7910" w:type="dxa"/>
         <w:jc w:val="left"/>
-        <w:tblInd w:w="1440" w:type="dxa"/>
+        <w:tblInd w:w="1435" w:type="dxa"/>
         <w:tblBorders/>
         <w:tblCellMar>
           <w:top w:w="0" w:type="dxa"/>
-          <w:left w:w="108" w:type="dxa"/>
+          <w:left w:w="103" w:type="dxa"/>
           <w:bottom w:w="0" w:type="dxa"/>
           <w:right w:w="108" w:type="dxa"/>
         </w:tblCellMar>
       </w:tblPr>
       <w:tblGrid>
-        <w:gridCol w:w="2064"/>
-        <w:gridCol w:w="5845"/>
+        <w:gridCol w:w="2063"/>
+        <w:gridCol w:w="5846"/>
       </w:tblGrid>
       <w:tr>
         <w:trPr/>
         <w:tc>
           <w:tcPr>
-            <w:tcW w:w="2064" w:type="dxa"/>
-            <w:tcBorders/>
-            <w:shd w:fill="auto" w:val="clear"/>
-            <w:tcMar>
-              <w:left w:w="108" w:type="dxa"/>
+            <w:tcW w:w="2063" w:type="dxa"/>
+            <w:tcBorders/>
+            <w:shd w:fill="auto" w:val="clear"/>
+            <w:tcMar>
+              <w:left w:w="103" w:type="dxa"/>
             </w:tcMar>
           </w:tcPr>
           <w:p>
@@ -3032,11 +3067,11 @@
         </w:tc>
         <w:tc>
           <w:tcPr>
-            <w:tcW w:w="5845" w:type="dxa"/>
-            <w:tcBorders/>
-            <w:shd w:fill="auto" w:val="clear"/>
-            <w:tcMar>
-              <w:left w:w="108" w:type="dxa"/>
+            <w:tcW w:w="5846" w:type="dxa"/>
+            <w:tcBorders/>
+            <w:shd w:fill="auto" w:val="clear"/>
+            <w:tcMar>
+              <w:left w:w="103" w:type="dxa"/>
             </w:tcMar>
           </w:tcPr>
           <w:p>
@@ -3068,11 +3103,11 @@
         <w:trPr/>
         <w:tc>
           <w:tcPr>
-            <w:tcW w:w="2064" w:type="dxa"/>
-            <w:tcBorders/>
-            <w:shd w:fill="auto" w:val="clear"/>
-            <w:tcMar>
-              <w:left w:w="108" w:type="dxa"/>
+            <w:tcW w:w="2063" w:type="dxa"/>
+            <w:tcBorders/>
+            <w:shd w:fill="auto" w:val="clear"/>
+            <w:tcMar>
+              <w:left w:w="103" w:type="dxa"/>
             </w:tcMar>
           </w:tcPr>
           <w:p>
@@ -3104,11 +3139,11 @@
         </w:tc>
         <w:tc>
           <w:tcPr>
-            <w:tcW w:w="5845" w:type="dxa"/>
-            <w:tcBorders/>
-            <w:shd w:fill="auto" w:val="clear"/>
-            <w:tcMar>
-              <w:left w:w="108" w:type="dxa"/>
+            <w:tcW w:w="5846" w:type="dxa"/>
+            <w:tcBorders/>
+            <w:shd w:fill="auto" w:val="clear"/>
+            <w:tcMar>
+              <w:left w:w="103" w:type="dxa"/>
             </w:tcMar>
           </w:tcPr>
           <w:p>
@@ -3140,11 +3175,11 @@
         <w:trPr/>
         <w:tc>
           <w:tcPr>
-            <w:tcW w:w="2064" w:type="dxa"/>
-            <w:tcBorders/>
-            <w:shd w:fill="auto" w:val="clear"/>
-            <w:tcMar>
-              <w:left w:w="108" w:type="dxa"/>
+            <w:tcW w:w="2063" w:type="dxa"/>
+            <w:tcBorders/>
+            <w:shd w:fill="auto" w:val="clear"/>
+            <w:tcMar>
+              <w:left w:w="103" w:type="dxa"/>
             </w:tcMar>
           </w:tcPr>
           <w:p>
@@ -3176,11 +3211,11 @@
         </w:tc>
         <w:tc>
           <w:tcPr>
-            <w:tcW w:w="5845" w:type="dxa"/>
-            <w:tcBorders/>
-            <w:shd w:fill="auto" w:val="clear"/>
-            <w:tcMar>
-              <w:left w:w="108" w:type="dxa"/>
+            <w:tcW w:w="5846" w:type="dxa"/>
+            <w:tcBorders/>
+            <w:shd w:fill="auto" w:val="clear"/>
+            <w:tcMar>
+              <w:left w:w="103" w:type="dxa"/>
             </w:tcMar>
           </w:tcPr>
           <w:p>
@@ -3218,8 +3253,10 @@
           <w:b/>
           <w:sz w:val="24"/>
           <w:b/>
-          <w:rFonts w:ascii="Times New Roman" w:hAnsi="Times New Roman" w:cs="Times New Roman"/>
-          <w:lang w:val="es-DO"/>
+          <w:szCs w:val="22"/>
+          <w:rFonts w:ascii="Times New Roman" w:hAnsi="Times New Roman" w:eastAsia="Calibri" w:cs="Times New Roman" w:eastAsiaTheme="minorHAnsi"/>
+          <w:color w:val="00000A"/>
+          <w:lang w:val="es-DO" w:eastAsia="en-US" w:bidi="ar-SA"/>
         </w:rPr>
       </w:pPr>
       <w:r>
@@ -3237,28 +3274,28 @@
         <w:tblStyle w:val="TableGrid"/>
         <w:tblW w:w="7910" w:type="dxa"/>
         <w:jc w:val="left"/>
-        <w:tblInd w:w="1440" w:type="dxa"/>
+        <w:tblInd w:w="1435" w:type="dxa"/>
         <w:tblBorders/>
         <w:tblCellMar>
           <w:top w:w="0" w:type="dxa"/>
-          <w:left w:w="108" w:type="dxa"/>
+          <w:left w:w="103" w:type="dxa"/>
           <w:bottom w:w="0" w:type="dxa"/>
           <w:right w:w="108" w:type="dxa"/>
         </w:tblCellMar>
       </w:tblPr>
       <w:tblGrid>
-        <w:gridCol w:w="2064"/>
-        <w:gridCol w:w="5845"/>
+        <w:gridCol w:w="2063"/>
+        <w:gridCol w:w="5846"/>
       </w:tblGrid>
       <w:tr>
         <w:trPr/>
         <w:tc>
           <w:tcPr>
-            <w:tcW w:w="2064" w:type="dxa"/>
-            <w:tcBorders/>
-            <w:shd w:fill="auto" w:val="clear"/>
-            <w:tcMar>
-              <w:left w:w="108" w:type="dxa"/>
+            <w:tcW w:w="2063" w:type="dxa"/>
+            <w:tcBorders/>
+            <w:shd w:fill="auto" w:val="clear"/>
+            <w:tcMar>
+              <w:left w:w="103" w:type="dxa"/>
             </w:tcMar>
           </w:tcPr>
           <w:p>
@@ -3290,11 +3327,11 @@
         </w:tc>
         <w:tc>
           <w:tcPr>
-            <w:tcW w:w="5845" w:type="dxa"/>
-            <w:tcBorders/>
-            <w:shd w:fill="auto" w:val="clear"/>
-            <w:tcMar>
-              <w:left w:w="108" w:type="dxa"/>
+            <w:tcW w:w="5846" w:type="dxa"/>
+            <w:tcBorders/>
+            <w:shd w:fill="auto" w:val="clear"/>
+            <w:tcMar>
+              <w:left w:w="103" w:type="dxa"/>
             </w:tcMar>
           </w:tcPr>
           <w:p>
@@ -3326,11 +3363,11 @@
         <w:trPr/>
         <w:tc>
           <w:tcPr>
-            <w:tcW w:w="2064" w:type="dxa"/>
-            <w:tcBorders/>
-            <w:shd w:fill="auto" w:val="clear"/>
-            <w:tcMar>
-              <w:left w:w="108" w:type="dxa"/>
+            <w:tcW w:w="2063" w:type="dxa"/>
+            <w:tcBorders/>
+            <w:shd w:fill="auto" w:val="clear"/>
+            <w:tcMar>
+              <w:left w:w="103" w:type="dxa"/>
             </w:tcMar>
           </w:tcPr>
           <w:p>
@@ -3362,11 +3399,11 @@
         </w:tc>
         <w:tc>
           <w:tcPr>
-            <w:tcW w:w="5845" w:type="dxa"/>
-            <w:tcBorders/>
-            <w:shd w:fill="auto" w:val="clear"/>
-            <w:tcMar>
-              <w:left w:w="108" w:type="dxa"/>
+            <w:tcW w:w="5846" w:type="dxa"/>
+            <w:tcBorders/>
+            <w:shd w:fill="auto" w:val="clear"/>
+            <w:tcMar>
+              <w:left w:w="103" w:type="dxa"/>
             </w:tcMar>
           </w:tcPr>
           <w:p>
@@ -3398,11 +3435,11 @@
         <w:trPr/>
         <w:tc>
           <w:tcPr>
-            <w:tcW w:w="2064" w:type="dxa"/>
-            <w:tcBorders/>
-            <w:shd w:fill="auto" w:val="clear"/>
-            <w:tcMar>
-              <w:left w:w="108" w:type="dxa"/>
+            <w:tcW w:w="2063" w:type="dxa"/>
+            <w:tcBorders/>
+            <w:shd w:fill="auto" w:val="clear"/>
+            <w:tcMar>
+              <w:left w:w="103" w:type="dxa"/>
             </w:tcMar>
           </w:tcPr>
           <w:p>
@@ -3434,11 +3471,11 @@
         </w:tc>
         <w:tc>
           <w:tcPr>
-            <w:tcW w:w="5845" w:type="dxa"/>
-            <w:tcBorders/>
-            <w:shd w:fill="auto" w:val="clear"/>
-            <w:tcMar>
-              <w:left w:w="108" w:type="dxa"/>
+            <w:tcW w:w="5846" w:type="dxa"/>
+            <w:tcBorders/>
+            <w:shd w:fill="auto" w:val="clear"/>
+            <w:tcMar>
+              <w:left w:w="103" w:type="dxa"/>
             </w:tcMar>
           </w:tcPr>
           <w:p>
@@ -3475,8 +3512,10 @@
           <w:b/>
           <w:sz w:val="24"/>
           <w:b/>
-          <w:rFonts w:ascii="Times New Roman" w:hAnsi="Times New Roman" w:cs="Times New Roman"/>
-          <w:lang w:val="es-DO"/>
+          <w:szCs w:val="22"/>
+          <w:rFonts w:ascii="Times New Roman" w:hAnsi="Times New Roman" w:eastAsia="Calibri" w:cs="Times New Roman" w:eastAsiaTheme="minorHAnsi"/>
+          <w:color w:val="00000A"/>
+          <w:lang w:val="es-DO" w:eastAsia="en-US" w:bidi="ar-SA"/>
         </w:rPr>
       </w:pPr>
       <w:r>
@@ -3494,28 +3533,28 @@
         <w:tblStyle w:val="TableGrid"/>
         <w:tblW w:w="7910" w:type="dxa"/>
         <w:jc w:val="left"/>
-        <w:tblInd w:w="1440" w:type="dxa"/>
+        <w:tblInd w:w="1435" w:type="dxa"/>
         <w:tblBorders/>
         <w:tblCellMar>
           <w:top w:w="0" w:type="dxa"/>
-          <w:left w:w="108" w:type="dxa"/>
+          <w:left w:w="103" w:type="dxa"/>
           <w:bottom w:w="0" w:type="dxa"/>
           <w:right w:w="108" w:type="dxa"/>
         </w:tblCellMar>
       </w:tblPr>
       <w:tblGrid>
-        <w:gridCol w:w="2064"/>
-        <w:gridCol w:w="5845"/>
+        <w:gridCol w:w="2063"/>
+        <w:gridCol w:w="5846"/>
       </w:tblGrid>
       <w:tr>
         <w:trPr/>
         <w:tc>
           <w:tcPr>
-            <w:tcW w:w="2064" w:type="dxa"/>
-            <w:tcBorders/>
-            <w:shd w:fill="auto" w:val="clear"/>
-            <w:tcMar>
-              <w:left w:w="108" w:type="dxa"/>
+            <w:tcW w:w="2063" w:type="dxa"/>
+            <w:tcBorders/>
+            <w:shd w:fill="auto" w:val="clear"/>
+            <w:tcMar>
+              <w:left w:w="103" w:type="dxa"/>
             </w:tcMar>
           </w:tcPr>
           <w:p>
@@ -3547,11 +3586,11 @@
         </w:tc>
         <w:tc>
           <w:tcPr>
-            <w:tcW w:w="5845" w:type="dxa"/>
-            <w:tcBorders/>
-            <w:shd w:fill="auto" w:val="clear"/>
-            <w:tcMar>
-              <w:left w:w="108" w:type="dxa"/>
+            <w:tcW w:w="5846" w:type="dxa"/>
+            <w:tcBorders/>
+            <w:shd w:fill="auto" w:val="clear"/>
+            <w:tcMar>
+              <w:left w:w="103" w:type="dxa"/>
             </w:tcMar>
           </w:tcPr>
           <w:p>
@@ -3583,11 +3622,11 @@
         <w:trPr/>
         <w:tc>
           <w:tcPr>
-            <w:tcW w:w="2064" w:type="dxa"/>
-            <w:tcBorders/>
-            <w:shd w:fill="auto" w:val="clear"/>
-            <w:tcMar>
-              <w:left w:w="108" w:type="dxa"/>
+            <w:tcW w:w="2063" w:type="dxa"/>
+            <w:tcBorders/>
+            <w:shd w:fill="auto" w:val="clear"/>
+            <w:tcMar>
+              <w:left w:w="103" w:type="dxa"/>
             </w:tcMar>
           </w:tcPr>
           <w:p>
@@ -3619,11 +3658,11 @@
         </w:tc>
         <w:tc>
           <w:tcPr>
-            <w:tcW w:w="5845" w:type="dxa"/>
-            <w:tcBorders/>
-            <w:shd w:fill="auto" w:val="clear"/>
-            <w:tcMar>
-              <w:left w:w="108" w:type="dxa"/>
+            <w:tcW w:w="5846" w:type="dxa"/>
+            <w:tcBorders/>
+            <w:shd w:fill="auto" w:val="clear"/>
+            <w:tcMar>
+              <w:left w:w="103" w:type="dxa"/>
             </w:tcMar>
           </w:tcPr>
           <w:p>
@@ -3655,11 +3694,11 @@
         <w:trPr/>
         <w:tc>
           <w:tcPr>
-            <w:tcW w:w="2064" w:type="dxa"/>
-            <w:tcBorders/>
-            <w:shd w:fill="auto" w:val="clear"/>
-            <w:tcMar>
-              <w:left w:w="108" w:type="dxa"/>
+            <w:tcW w:w="2063" w:type="dxa"/>
+            <w:tcBorders/>
+            <w:shd w:fill="auto" w:val="clear"/>
+            <w:tcMar>
+              <w:left w:w="103" w:type="dxa"/>
             </w:tcMar>
           </w:tcPr>
           <w:p>
@@ -3691,11 +3730,11 @@
         </w:tc>
         <w:tc>
           <w:tcPr>
-            <w:tcW w:w="5845" w:type="dxa"/>
-            <w:tcBorders/>
-            <w:shd w:fill="auto" w:val="clear"/>
-            <w:tcMar>
-              <w:left w:w="108" w:type="dxa"/>
+            <w:tcW w:w="5846" w:type="dxa"/>
+            <w:tcBorders/>
+            <w:shd w:fill="auto" w:val="clear"/>
+            <w:tcMar>
+              <w:left w:w="103" w:type="dxa"/>
             </w:tcMar>
           </w:tcPr>
           <w:p>
@@ -3733,8 +3772,10 @@
           <w:b/>
           <w:sz w:val="24"/>
           <w:b/>
-          <w:rFonts w:ascii="Times New Roman" w:hAnsi="Times New Roman" w:cs="Times New Roman"/>
-          <w:lang w:val="es-DO"/>
+          <w:szCs w:val="22"/>
+          <w:rFonts w:ascii="Times New Roman" w:hAnsi="Times New Roman" w:eastAsia="Calibri" w:cs="Times New Roman" w:eastAsiaTheme="minorHAnsi"/>
+          <w:color w:val="00000A"/>
+          <w:lang w:val="es-DO" w:eastAsia="en-US" w:bidi="ar-SA"/>
         </w:rPr>
       </w:pPr>
       <w:r>
@@ -3752,28 +3793,28 @@
         <w:tblStyle w:val="TableGrid"/>
         <w:tblW w:w="7910" w:type="dxa"/>
         <w:jc w:val="left"/>
-        <w:tblInd w:w="1440" w:type="dxa"/>
+        <w:tblInd w:w="1435" w:type="dxa"/>
         <w:tblBorders/>
         <w:tblCellMar>
           <w:top w:w="0" w:type="dxa"/>
-          <w:left w:w="108" w:type="dxa"/>
+          <w:left w:w="103" w:type="dxa"/>
           <w:bottom w:w="0" w:type="dxa"/>
           <w:right w:w="108" w:type="dxa"/>
         </w:tblCellMar>
       </w:tblPr>
       <w:tblGrid>
-        <w:gridCol w:w="2064"/>
-        <w:gridCol w:w="5845"/>
+        <w:gridCol w:w="2063"/>
+        <w:gridCol w:w="5846"/>
       </w:tblGrid>
       <w:tr>
         <w:trPr/>
         <w:tc>
           <w:tcPr>
-            <w:tcW w:w="2064" w:type="dxa"/>
-            <w:tcBorders/>
-            <w:shd w:fill="auto" w:val="clear"/>
-            <w:tcMar>
-              <w:left w:w="108" w:type="dxa"/>
+            <w:tcW w:w="2063" w:type="dxa"/>
+            <w:tcBorders/>
+            <w:shd w:fill="auto" w:val="clear"/>
+            <w:tcMar>
+              <w:left w:w="103" w:type="dxa"/>
             </w:tcMar>
           </w:tcPr>
           <w:p>
@@ -3805,11 +3846,11 @@
         </w:tc>
         <w:tc>
           <w:tcPr>
-            <w:tcW w:w="5845" w:type="dxa"/>
-            <w:tcBorders/>
-            <w:shd w:fill="auto" w:val="clear"/>
-            <w:tcMar>
-              <w:left w:w="108" w:type="dxa"/>
+            <w:tcW w:w="5846" w:type="dxa"/>
+            <w:tcBorders/>
+            <w:shd w:fill="auto" w:val="clear"/>
+            <w:tcMar>
+              <w:left w:w="103" w:type="dxa"/>
             </w:tcMar>
           </w:tcPr>
           <w:p>
@@ -3841,11 +3882,11 @@
         <w:trPr/>
         <w:tc>
           <w:tcPr>
-            <w:tcW w:w="2064" w:type="dxa"/>
-            <w:tcBorders/>
-            <w:shd w:fill="auto" w:val="clear"/>
-            <w:tcMar>
-              <w:left w:w="108" w:type="dxa"/>
+            <w:tcW w:w="2063" w:type="dxa"/>
+            <w:tcBorders/>
+            <w:shd w:fill="auto" w:val="clear"/>
+            <w:tcMar>
+              <w:left w:w="103" w:type="dxa"/>
             </w:tcMar>
           </w:tcPr>
           <w:p>
@@ -3877,11 +3918,11 @@
         </w:tc>
         <w:tc>
           <w:tcPr>
-            <w:tcW w:w="5845" w:type="dxa"/>
-            <w:tcBorders/>
-            <w:shd w:fill="auto" w:val="clear"/>
-            <w:tcMar>
-              <w:left w:w="108" w:type="dxa"/>
+            <w:tcW w:w="5846" w:type="dxa"/>
+            <w:tcBorders/>
+            <w:shd w:fill="auto" w:val="clear"/>
+            <w:tcMar>
+              <w:left w:w="103" w:type="dxa"/>
             </w:tcMar>
           </w:tcPr>
           <w:p>
@@ -3913,11 +3954,11 @@
         <w:trPr/>
         <w:tc>
           <w:tcPr>
-            <w:tcW w:w="2064" w:type="dxa"/>
-            <w:tcBorders/>
-            <w:shd w:fill="auto" w:val="clear"/>
-            <w:tcMar>
-              <w:left w:w="108" w:type="dxa"/>
+            <w:tcW w:w="2063" w:type="dxa"/>
+            <w:tcBorders/>
+            <w:shd w:fill="auto" w:val="clear"/>
+            <w:tcMar>
+              <w:left w:w="103" w:type="dxa"/>
             </w:tcMar>
           </w:tcPr>
           <w:p>
@@ -3949,11 +3990,11 @@
         </w:tc>
         <w:tc>
           <w:tcPr>
-            <w:tcW w:w="5845" w:type="dxa"/>
-            <w:tcBorders/>
-            <w:shd w:fill="auto" w:val="clear"/>
-            <w:tcMar>
-              <w:left w:w="108" w:type="dxa"/>
+            <w:tcW w:w="5846" w:type="dxa"/>
+            <w:tcBorders/>
+            <w:shd w:fill="auto" w:val="clear"/>
+            <w:tcMar>
+              <w:left w:w="103" w:type="dxa"/>
             </w:tcMar>
           </w:tcPr>
           <w:p>
@@ -3991,8 +4032,10 @@
           <w:b/>
           <w:sz w:val="24"/>
           <w:b/>
-          <w:rFonts w:ascii="Times New Roman" w:hAnsi="Times New Roman" w:cs="Times New Roman"/>
-          <w:lang w:val="es-DO"/>
+          <w:szCs w:val="22"/>
+          <w:rFonts w:ascii="Times New Roman" w:hAnsi="Times New Roman" w:eastAsia="Calibri" w:cs="Times New Roman" w:eastAsiaTheme="minorHAnsi"/>
+          <w:color w:val="00000A"/>
+          <w:lang w:val="es-DO" w:eastAsia="en-US" w:bidi="ar-SA"/>
         </w:rPr>
       </w:pPr>
       <w:r>
@@ -4152,28 +4195,28 @@
         <w:tblStyle w:val="TableGrid"/>
         <w:tblW w:w="7910" w:type="dxa"/>
         <w:jc w:val="left"/>
-        <w:tblInd w:w="1440" w:type="dxa"/>
+        <w:tblInd w:w="1435" w:type="dxa"/>
         <w:tblBorders/>
         <w:tblCellMar>
           <w:top w:w="0" w:type="dxa"/>
-          <w:left w:w="108" w:type="dxa"/>
+          <w:left w:w="103" w:type="dxa"/>
           <w:bottom w:w="0" w:type="dxa"/>
           <w:right w:w="108" w:type="dxa"/>
         </w:tblCellMar>
       </w:tblPr>
       <w:tblGrid>
-        <w:gridCol w:w="1434"/>
-        <w:gridCol w:w="6475"/>
+        <w:gridCol w:w="1433"/>
+        <w:gridCol w:w="6476"/>
       </w:tblGrid>
       <w:tr>
         <w:trPr/>
         <w:tc>
           <w:tcPr>
-            <w:tcW w:w="1434" w:type="dxa"/>
-            <w:tcBorders/>
-            <w:shd w:fill="auto" w:val="clear"/>
-            <w:tcMar>
-              <w:left w:w="108" w:type="dxa"/>
+            <w:tcW w:w="1433" w:type="dxa"/>
+            <w:tcBorders/>
+            <w:shd w:fill="auto" w:val="clear"/>
+            <w:tcMar>
+              <w:left w:w="103" w:type="dxa"/>
             </w:tcMar>
           </w:tcPr>
           <w:p>
@@ -4205,11 +4248,11 @@
         </w:tc>
         <w:tc>
           <w:tcPr>
-            <w:tcW w:w="6475" w:type="dxa"/>
-            <w:tcBorders/>
-            <w:shd w:fill="auto" w:val="clear"/>
-            <w:tcMar>
-              <w:left w:w="108" w:type="dxa"/>
+            <w:tcW w:w="6476" w:type="dxa"/>
+            <w:tcBorders/>
+            <w:shd w:fill="auto" w:val="clear"/>
+            <w:tcMar>
+              <w:left w:w="103" w:type="dxa"/>
             </w:tcMar>
           </w:tcPr>
           <w:p>
@@ -4274,11 +4317,11 @@
         <w:trPr/>
         <w:tc>
           <w:tcPr>
-            <w:tcW w:w="1434" w:type="dxa"/>
-            <w:tcBorders/>
-            <w:shd w:fill="auto" w:val="clear"/>
-            <w:tcMar>
-              <w:left w:w="108" w:type="dxa"/>
+            <w:tcW w:w="1433" w:type="dxa"/>
+            <w:tcBorders/>
+            <w:shd w:fill="auto" w:val="clear"/>
+            <w:tcMar>
+              <w:left w:w="103" w:type="dxa"/>
             </w:tcMar>
           </w:tcPr>
           <w:p>
@@ -4310,11 +4353,11 @@
         </w:tc>
         <w:tc>
           <w:tcPr>
-            <w:tcW w:w="6475" w:type="dxa"/>
-            <w:tcBorders/>
-            <w:shd w:fill="auto" w:val="clear"/>
-            <w:tcMar>
-              <w:left w:w="108" w:type="dxa"/>
+            <w:tcW w:w="6476" w:type="dxa"/>
+            <w:tcBorders/>
+            <w:shd w:fill="auto" w:val="clear"/>
+            <w:tcMar>
+              <w:left w:w="103" w:type="dxa"/>
             </w:tcMar>
           </w:tcPr>
           <w:p>
@@ -4357,8 +4400,10 @@
           <w:b/>
           <w:sz w:val="24"/>
           <w:b/>
-          <w:rFonts w:ascii="Times New Roman" w:hAnsi="Times New Roman" w:cs="Times New Roman"/>
-          <w:lang w:val="es-DO"/>
+          <w:szCs w:val="22"/>
+          <w:rFonts w:ascii="Times New Roman" w:hAnsi="Times New Roman" w:eastAsia="Calibri" w:cs="Times New Roman" w:eastAsiaTheme="minorHAnsi"/>
+          <w:color w:val="00000A"/>
+          <w:lang w:val="es-DO" w:eastAsia="en-US" w:bidi="ar-SA"/>
         </w:rPr>
       </w:pPr>
       <w:r>
@@ -4444,6 +4489,7 @@
     <w:p>
       <w:pPr>
         <w:pStyle w:val="Normal"/>
+        <w:spacing w:before="0" w:after="160"/>
         <w:jc w:val="both"/>
       </w:pPr>
       <w:r>
@@ -5369,14 +5415,13 @@
     <w:rPrDefault>
       <w:rPr>
         <w:rFonts w:ascii="Calibri" w:hAnsi="Calibri" w:eastAsia="Calibri" w:cs="" w:asciiTheme="minorHAnsi" w:cstheme="minorBidi" w:eastAsiaTheme="minorHAnsi" w:hAnsiTheme="minorHAnsi"/>
-        <w:sz w:val="22"/>
         <w:szCs w:val="22"/>
         <w:lang w:val="en-US" w:eastAsia="en-US" w:bidi="ar-SA"/>
       </w:rPr>
     </w:rPrDefault>
     <w:pPrDefault>
       <w:pPr>
-        <w:spacing w:lineRule="auto" w:line="256"/>
+        <w:spacing w:lineRule="auto" w:line="254"/>
       </w:pPr>
     </w:pPrDefault>
   </w:docDefaults>
@@ -5751,12 +5796,12 @@
       <w:widowControl/>
       <w:suppressAutoHyphens w:val="true"/>
       <w:bidi w:val="0"/>
-      <w:spacing w:lineRule="auto" w:line="256" w:before="0" w:after="160"/>
+      <w:spacing w:lineRule="auto" w:line="254" w:before="0" w:after="160"/>
       <w:jc w:val="left"/>
     </w:pPr>
     <w:rPr>
       <w:rFonts w:ascii="Calibri" w:hAnsi="Calibri" w:eastAsia="Calibri" w:cs="" w:asciiTheme="minorHAnsi" w:cstheme="minorBidi" w:eastAsiaTheme="minorHAnsi" w:hAnsiTheme="minorHAnsi"/>
-      <w:color w:val="auto"/>
+      <w:color w:val="00000A"/>
       <w:sz w:val="22"/>
       <w:szCs w:val="22"/>
       <w:lang w:val="en-US" w:eastAsia="en-US" w:bidi="ar-SA"/>
@@ -5802,6 +5847,30 @@
     <w:name w:val="ListLabel 2"/>
     <w:rPr>
       <w:rFonts w:cs="Courier New"/>
+    </w:rPr>
+  </w:style>
+  <w:style w:type="character" w:styleId="ListLabel3">
+    <w:name w:val="ListLabel 3"/>
+    <w:rPr>
+      <w:rFonts w:cs="Times New Roman"/>
+    </w:rPr>
+  </w:style>
+  <w:style w:type="character" w:styleId="ListLabel4">
+    <w:name w:val="ListLabel 4"/>
+    <w:rPr>
+      <w:rFonts w:cs="Wingdings"/>
+    </w:rPr>
+  </w:style>
+  <w:style w:type="character" w:styleId="ListLabel5">
+    <w:name w:val="ListLabel 5"/>
+    <w:rPr>
+      <w:rFonts w:cs="Courier New"/>
+    </w:rPr>
+  </w:style>
+  <w:style w:type="character" w:styleId="ListLabel6">
+    <w:name w:val="ListLabel 6"/>
+    <w:rPr>
+      <w:rFonts w:cs="Symbol"/>
     </w:rPr>
   </w:style>
   <w:style w:type="paragraph" w:styleId="Heading">

</xml_diff>

<commit_message>
update al documento de requerimientos con las adaptaciones del physical data model
</commit_message>
<xml_diff>
--- a/arquitectura/sds.docx
+++ b/arquitectura/sds.docx
@@ -1,6 +1,6 @@
 
 <file path=word/document.xml><?xml version="1.0" encoding="utf-8"?>
-<w:document xmlns:wpc="http://schemas.microsoft.com/office/word/2010/wordprocessingCanvas" xmlns:mc="http://schemas.openxmlformats.org/markup-compatibility/2006" xmlns:o="urn:schemas-microsoft-com:office:office" xmlns:r="http://schemas.openxmlformats.org/officeDocument/2006/relationships" xmlns:m="http://schemas.openxmlformats.org/officeDocument/2006/math" xmlns:v="urn:schemas-microsoft-com:vml" xmlns:wp14="http://schemas.microsoft.com/office/word/2010/wordprocessingDrawing" xmlns:wp="http://schemas.openxmlformats.org/drawingml/2006/wordprocessingDrawing" xmlns:w10="urn:schemas-microsoft-com:office:word" xmlns:w="http://schemas.openxmlformats.org/wordprocessingml/2006/main" xmlns:w14="http://schemas.microsoft.com/office/word/2010/wordml" xmlns:w15="http://schemas.microsoft.com/office/word/2012/wordml" xmlns:wpg="http://schemas.microsoft.com/office/word/2010/wordprocessingGroup" xmlns:wpi="http://schemas.microsoft.com/office/word/2010/wordprocessingInk" xmlns:wne="http://schemas.microsoft.com/office/word/2006/wordml" xmlns:wps="http://schemas.microsoft.com/office/word/2010/wordprocessingShape" mc:Ignorable="w14 w15 wp14">
+<w:document xmlns:wpc="http://schemas.microsoft.com/office/word/2010/wordprocessingCanvas" xmlns:mo="http://schemas.microsoft.com/office/mac/office/2008/main" xmlns:mc="http://schemas.openxmlformats.org/markup-compatibility/2006" xmlns:mv="urn:schemas-microsoft-com:mac:vml" xmlns:o="urn:schemas-microsoft-com:office:office" xmlns:r="http://schemas.openxmlformats.org/officeDocument/2006/relationships" xmlns:m="http://schemas.openxmlformats.org/officeDocument/2006/math" xmlns:v="urn:schemas-microsoft-com:vml" xmlns:wp14="http://schemas.microsoft.com/office/word/2010/wordprocessingDrawing" xmlns:wp="http://schemas.openxmlformats.org/drawingml/2006/wordprocessingDrawing" xmlns:w10="urn:schemas-microsoft-com:office:word" xmlns:w="http://schemas.openxmlformats.org/wordprocessingml/2006/main" xmlns:w14="http://schemas.microsoft.com/office/word/2010/wordml" xmlns:wpg="http://schemas.microsoft.com/office/word/2010/wordprocessingGroup" xmlns:wpi="http://schemas.microsoft.com/office/word/2010/wordprocessingInk" xmlns:wne="http://schemas.microsoft.com/office/word/2006/wordml" xmlns:wps="http://schemas.microsoft.com/office/word/2010/wordprocessingShape" mc:Ignorable="w14 wp14">
   <w:body>
     <w:p>
       <w:pPr>
@@ -35,47 +35,7 @@
           <w:sz w:val="28"/>
           <w:lang w:val="es-DO"/>
         </w:rPr>
-        <w:t xml:space="preserve">Project </w:t>
-      </w:r>
-      <w:proofErr w:type="spellStart"/>
-      <w:r>
-        <w:rPr>
-          <w:rFonts w:ascii="Times New Roman" w:hAnsi="Times New Roman" w:cs="Times New Roman"/>
-          <w:b/>
-          <w:sz w:val="28"/>
-          <w:lang w:val="es-DO"/>
-        </w:rPr>
-        <w:t>Planning</w:t>
-      </w:r>
-      <w:proofErr w:type="spellEnd"/>
-      <w:r>
-        <w:rPr>
-          <w:rFonts w:ascii="Times New Roman" w:hAnsi="Times New Roman" w:cs="Times New Roman"/>
-          <w:b/>
-          <w:sz w:val="28"/>
-          <w:lang w:val="es-DO"/>
-        </w:rPr>
-        <w:t xml:space="preserve"> </w:t>
-      </w:r>
-      <w:proofErr w:type="spellStart"/>
-      <w:r>
-        <w:rPr>
-          <w:rFonts w:ascii="Times New Roman" w:hAnsi="Times New Roman" w:cs="Times New Roman"/>
-          <w:b/>
-          <w:sz w:val="28"/>
-          <w:lang w:val="es-DO"/>
-        </w:rPr>
-        <w:t>Redmine</w:t>
-      </w:r>
-      <w:proofErr w:type="spellEnd"/>
-      <w:r>
-        <w:rPr>
-          <w:rFonts w:ascii="Times New Roman" w:hAnsi="Times New Roman" w:cs="Times New Roman"/>
-          <w:b/>
-          <w:sz w:val="28"/>
-          <w:lang w:val="es-DO"/>
-        </w:rPr>
-        <w:t xml:space="preserve"> (PPR)</w:t>
+        <w:t>Project Planning Redmine (PPR)</w:t>
       </w:r>
     </w:p>
     <w:p>
@@ -188,47 +148,7 @@
           <w:szCs w:val="24"/>
           <w:lang w:val="es-DO"/>
         </w:rPr>
-        <w:t xml:space="preserve">Este proyecto nace con la necesidad de automatizar y </w:t>
-      </w:r>
-      <w:proofErr w:type="spellStart"/>
-      <w:r>
-        <w:rPr>
-          <w:rFonts w:ascii="Times New Roman" w:hAnsi="Times New Roman"/>
-          <w:sz w:val="24"/>
-          <w:szCs w:val="24"/>
-          <w:lang w:val="es-DO"/>
-        </w:rPr>
-        <w:t>eficientizar</w:t>
-      </w:r>
-      <w:proofErr w:type="spellEnd"/>
-      <w:r>
-        <w:rPr>
-          <w:rFonts w:ascii="Times New Roman" w:hAnsi="Times New Roman"/>
-          <w:sz w:val="24"/>
-          <w:szCs w:val="24"/>
-          <w:lang w:val="es-DO"/>
-        </w:rPr>
-        <w:t xml:space="preserve"> el uso de las funcionalidades de una herramienta para la gestión de proyectos que incluye un sistema de seguimiento de incidentes con seguimiento de errores, llamado </w:t>
-      </w:r>
-      <w:proofErr w:type="spellStart"/>
-      <w:r>
-        <w:rPr>
-          <w:rFonts w:ascii="Times New Roman" w:hAnsi="Times New Roman"/>
-          <w:sz w:val="24"/>
-          <w:szCs w:val="24"/>
-          <w:lang w:val="es-DO"/>
-        </w:rPr>
-        <w:t>Redmine</w:t>
-      </w:r>
-      <w:proofErr w:type="spellEnd"/>
-      <w:r>
-        <w:rPr>
-          <w:rFonts w:ascii="Times New Roman" w:hAnsi="Times New Roman"/>
-          <w:sz w:val="24"/>
-          <w:szCs w:val="24"/>
-          <w:lang w:val="es-DO"/>
-        </w:rPr>
-        <w:t>.</w:t>
+        <w:t>Este proyecto nace con la necesidad de automatizar y eficientizar el uso de las funcionalidades de una herramienta para la gestión de proyectos que incluye un sistema de seguimiento de incidentes con seguimiento de errores, llamado Redmine.</w:t>
       </w:r>
     </w:p>
     <w:p>
@@ -262,27 +182,7 @@
           <w:szCs w:val="24"/>
           <w:lang w:val="es-DO"/>
         </w:rPr>
-        <w:t xml:space="preserve">Aunque </w:t>
-      </w:r>
-      <w:proofErr w:type="spellStart"/>
-      <w:r>
-        <w:rPr>
-          <w:rFonts w:ascii="Times New Roman" w:hAnsi="Times New Roman"/>
-          <w:sz w:val="24"/>
-          <w:szCs w:val="24"/>
-          <w:lang w:val="es-DO"/>
-        </w:rPr>
-        <w:t>Redmine</w:t>
-      </w:r>
-      <w:proofErr w:type="spellEnd"/>
-      <w:r>
-        <w:rPr>
-          <w:rFonts w:ascii="Times New Roman" w:hAnsi="Times New Roman"/>
-          <w:sz w:val="24"/>
-          <w:szCs w:val="24"/>
-          <w:lang w:val="es-DO"/>
-        </w:rPr>
-        <w:t xml:space="preserve"> posee la funcionalidad de calendarizar,  el objetivo principal de este es automatizar las acciones de planificación mostrando cual es la disponibilidad de los recursos que tiene el cliente y poder calendarizar, basado en las dependencias que exista entre las tareas dadas por el administrador.</w:t>
+        <w:t>Aunque Redmine posee la funcionalidad de calendarizar,  el objetivo principal de este es automatizar las acciones de planificación mostrando cual es la disponibilidad de los recursos que tiene el cliente y poder calendarizar, basado en las dependencias que exista entre las tareas dadas por el administrador.</w:t>
       </w:r>
     </w:p>
     <w:p>
@@ -350,67 +250,7 @@
           <w:szCs w:val="24"/>
           <w:lang w:val="es-DO"/>
         </w:rPr>
-        <w:t xml:space="preserve">Finalmente lo que se quiere lograr con este proyecto es crear un visual </w:t>
-      </w:r>
-      <w:proofErr w:type="spellStart"/>
-      <w:r>
-        <w:rPr>
-          <w:rFonts w:ascii="Times New Roman" w:hAnsi="Times New Roman"/>
-          <w:sz w:val="24"/>
-          <w:szCs w:val="24"/>
-          <w:lang w:val="es-DO"/>
-        </w:rPr>
-        <w:t>allocation</w:t>
-      </w:r>
-      <w:proofErr w:type="spellEnd"/>
-      <w:r>
-        <w:rPr>
-          <w:rFonts w:ascii="Times New Roman" w:hAnsi="Times New Roman"/>
-          <w:sz w:val="24"/>
-          <w:szCs w:val="24"/>
-          <w:lang w:val="es-DO"/>
-        </w:rPr>
-        <w:t xml:space="preserve"> para ver la disponibilidad de los recursos en la semana. Es un  </w:t>
-      </w:r>
-      <w:proofErr w:type="spellStart"/>
-      <w:r>
-        <w:rPr>
-          <w:rFonts w:ascii="Times New Roman" w:hAnsi="Times New Roman"/>
-          <w:sz w:val="24"/>
-          <w:szCs w:val="24"/>
-          <w:lang w:val="es-DO"/>
-        </w:rPr>
-        <w:t>Plugin</w:t>
-      </w:r>
-      <w:proofErr w:type="spellEnd"/>
-      <w:r>
-        <w:rPr>
-          <w:rFonts w:ascii="Times New Roman" w:hAnsi="Times New Roman"/>
-          <w:sz w:val="24"/>
-          <w:szCs w:val="24"/>
-          <w:lang w:val="es-DO"/>
-        </w:rPr>
-        <w:t xml:space="preserve"> de lo que realmente ofrece </w:t>
-      </w:r>
-      <w:proofErr w:type="spellStart"/>
-      <w:r>
-        <w:rPr>
-          <w:rFonts w:ascii="Times New Roman" w:hAnsi="Times New Roman"/>
-          <w:sz w:val="24"/>
-          <w:szCs w:val="24"/>
-          <w:lang w:val="es-DO"/>
-        </w:rPr>
-        <w:t>Redmine</w:t>
-      </w:r>
-      <w:proofErr w:type="spellEnd"/>
-      <w:r>
-        <w:rPr>
-          <w:rFonts w:ascii="Times New Roman" w:hAnsi="Times New Roman"/>
-          <w:sz w:val="24"/>
-          <w:szCs w:val="24"/>
-          <w:lang w:val="es-DO"/>
-        </w:rPr>
-        <w:t>.</w:t>
+        <w:t>Finalmente lo que se quiere lograr con este proyecto es crear un visual allocation para ver la disponibilidad de los recursos en la semana. Es un  Plugin de lo que realmente ofrece Redmine.</w:t>
       </w:r>
     </w:p>
     <w:p>
@@ -654,7 +494,7 @@
         </w:rPr>
         <w:lastRenderedPageBreak/>
         <w:drawing>
-          <wp:inline distT="0" distB="0" distL="0" distR="0">
+          <wp:inline distT="0" distB="0" distL="0" distR="0" wp14:anchorId="4DBB49E5" wp14:editId="250EAE62">
             <wp:extent cx="5943600" cy="7537450"/>
             <wp:effectExtent l="0" t="0" r="0" b="6350"/>
             <wp:docPr id="1" name="Picture 1"/>
@@ -669,7 +509,7 @@
                     <pic:cNvPicPr/>
                   </pic:nvPicPr>
                   <pic:blipFill>
-                    <a:blip r:embed="rId5">
+                    <a:blip r:embed="rId6">
                       <a:extLst>
                         <a:ext uri="{28A0092B-C50C-407E-A947-70E740481C1C}">
                           <a14:useLocalDpi xmlns:a14="http://schemas.microsoft.com/office/drawing/2010/main" val="0"/>
@@ -886,43 +726,7 @@
                 <w:sz w:val="24"/>
                 <w:lang w:val="es-DO"/>
               </w:rPr>
-              <w:t>“</w:t>
-            </w:r>
-            <w:proofErr w:type="spellStart"/>
-            <w:r>
-              <w:rPr>
-                <w:rFonts w:ascii="Times New Roman" w:hAnsi="Times New Roman" w:cs="Times New Roman"/>
-                <w:sz w:val="24"/>
-                <w:lang w:val="es-DO"/>
-              </w:rPr>
-              <w:t>Is</w:t>
-            </w:r>
-            <w:proofErr w:type="spellEnd"/>
-            <w:r>
-              <w:rPr>
-                <w:rFonts w:ascii="Times New Roman" w:hAnsi="Times New Roman" w:cs="Times New Roman"/>
-                <w:sz w:val="24"/>
-                <w:lang w:val="es-DO"/>
-              </w:rPr>
-              <w:t xml:space="preserve"> </w:t>
-            </w:r>
-            <w:proofErr w:type="spellStart"/>
-            <w:r>
-              <w:rPr>
-                <w:rFonts w:ascii="Times New Roman" w:hAnsi="Times New Roman" w:cs="Times New Roman"/>
-                <w:sz w:val="24"/>
-                <w:lang w:val="es-DO"/>
-              </w:rPr>
-              <w:t>part</w:t>
-            </w:r>
-            <w:proofErr w:type="spellEnd"/>
-            <w:r>
-              <w:rPr>
-                <w:rFonts w:ascii="Times New Roman" w:hAnsi="Times New Roman" w:cs="Times New Roman"/>
-                <w:sz w:val="24"/>
-                <w:lang w:val="es-DO"/>
-              </w:rPr>
-              <w:t xml:space="preserve"> of”</w:t>
+              <w:t>“Is part of”</w:t>
             </w:r>
           </w:p>
         </w:tc>
@@ -1016,8 +820,6 @@
             </w:r>
           </w:p>
         </w:tc>
-        <w:bookmarkStart w:id="0" w:name="_GoBack"/>
-        <w:bookmarkEnd w:id="0"/>
       </w:tr>
     </w:tbl>
     <w:p>
@@ -1120,7 +922,6 @@
                 <w:lang w:val="es-DO"/>
               </w:rPr>
             </w:pPr>
-            <w:proofErr w:type="spellStart"/>
             <w:r>
               <w:rPr>
                 <w:rFonts w:ascii="Calibri" w:hAnsi="Calibri" w:cs="Calibri"/>
@@ -1130,7 +931,6 @@
               </w:rPr>
               <w:t>UserScheduleEntryTest</w:t>
             </w:r>
-            <w:proofErr w:type="spellEnd"/>
           </w:p>
         </w:tc>
       </w:tr>
@@ -1191,36 +991,8 @@
                 <w:sz w:val="24"/>
                 <w:lang w:val="es-DO"/>
               </w:rPr>
-              <w:t xml:space="preserve">Módulo encargado de realizar los </w:t>
-            </w:r>
-            <w:proofErr w:type="spellStart"/>
-            <w:r>
-              <w:rPr>
-                <w:rFonts w:ascii="Times New Roman" w:hAnsi="Times New Roman" w:cs="Times New Roman"/>
-                <w:sz w:val="24"/>
-                <w:lang w:val="es-DO"/>
-              </w:rPr>
-              <w:t>unit</w:t>
-            </w:r>
-            <w:proofErr w:type="spellEnd"/>
-            <w:r>
-              <w:rPr>
-                <w:rFonts w:ascii="Times New Roman" w:hAnsi="Times New Roman" w:cs="Times New Roman"/>
-                <w:sz w:val="24"/>
-                <w:lang w:val="es-DO"/>
-              </w:rPr>
-              <w:t xml:space="preserve"> test de las funcionalidades del </w:t>
-            </w:r>
-            <w:proofErr w:type="spellStart"/>
-            <w:r>
-              <w:rPr>
-                <w:rFonts w:ascii="Times New Roman" w:hAnsi="Times New Roman" w:cs="Times New Roman"/>
-                <w:sz w:val="24"/>
-                <w:lang w:val="es-DO"/>
-              </w:rPr>
-              <w:t>user_schedule_entry</w:t>
-            </w:r>
-            <w:proofErr w:type="spellEnd"/>
+              <w:t>Módulo encargado de realizar los unit test de las funcionalidades del user_schedule_entry</w:t>
+            </w:r>
           </w:p>
         </w:tc>
       </w:tr>
@@ -1301,7 +1073,6 @@
                 <w:lang w:val="es-DO"/>
               </w:rPr>
             </w:pPr>
-            <w:proofErr w:type="spellStart"/>
             <w:r>
               <w:rPr>
                 <w:rFonts w:ascii="Calibri" w:hAnsi="Calibri" w:cs="Calibri"/>
@@ -1311,7 +1082,6 @@
               </w:rPr>
               <w:t>UserScheduleExceptionTest</w:t>
             </w:r>
-            <w:proofErr w:type="spellEnd"/>
           </w:p>
         </w:tc>
       </w:tr>
@@ -1372,36 +1142,8 @@
                 <w:sz w:val="24"/>
                 <w:lang w:val="es-DO"/>
               </w:rPr>
-              <w:t xml:space="preserve">Módulo encargado de realizar los </w:t>
-            </w:r>
-            <w:proofErr w:type="spellStart"/>
-            <w:r>
-              <w:rPr>
-                <w:rFonts w:ascii="Times New Roman" w:hAnsi="Times New Roman" w:cs="Times New Roman"/>
-                <w:sz w:val="24"/>
-                <w:lang w:val="es-DO"/>
-              </w:rPr>
-              <w:t>unit</w:t>
-            </w:r>
-            <w:proofErr w:type="spellEnd"/>
-            <w:r>
-              <w:rPr>
-                <w:rFonts w:ascii="Times New Roman" w:hAnsi="Times New Roman" w:cs="Times New Roman"/>
-                <w:sz w:val="24"/>
-                <w:lang w:val="es-DO"/>
-              </w:rPr>
-              <w:t xml:space="preserve"> test de las funcionalidades del </w:t>
-            </w:r>
-            <w:proofErr w:type="spellStart"/>
-            <w:r>
-              <w:rPr>
-                <w:rFonts w:ascii="Times New Roman" w:hAnsi="Times New Roman" w:cs="Times New Roman"/>
-                <w:sz w:val="24"/>
-                <w:lang w:val="es-DO"/>
-              </w:rPr>
-              <w:t>user_schedule_exception</w:t>
-            </w:r>
-            <w:proofErr w:type="spellEnd"/>
+              <w:t>Módulo encargado de realizar los unit test de las funcionalidades del user_schedule_exception</w:t>
+            </w:r>
           </w:p>
         </w:tc>
       </w:tr>
@@ -1481,7 +1223,6 @@
                 <w:lang w:val="es-DO"/>
               </w:rPr>
             </w:pPr>
-            <w:proofErr w:type="spellStart"/>
             <w:r>
               <w:rPr>
                 <w:rFonts w:ascii="Calibri" w:hAnsi="Calibri" w:cs="Calibri"/>
@@ -1491,7 +1232,6 @@
               </w:rPr>
               <w:t>UserScheduleEntryController</w:t>
             </w:r>
-            <w:proofErr w:type="spellEnd"/>
           </w:p>
         </w:tc>
       </w:tr>
@@ -1634,7 +1374,6 @@
                 <w:lang w:val="es-DO"/>
               </w:rPr>
             </w:pPr>
-            <w:proofErr w:type="spellStart"/>
             <w:r>
               <w:rPr>
                 <w:rFonts w:ascii="Calibri" w:hAnsi="Calibri" w:cs="Calibri"/>
@@ -1644,7 +1383,6 @@
               </w:rPr>
               <w:t>UserScheduleException</w:t>
             </w:r>
-            <w:proofErr w:type="spellEnd"/>
           </w:p>
         </w:tc>
       </w:tr>
@@ -1705,25 +1443,7 @@
                 <w:sz w:val="24"/>
                 <w:lang w:val="es-DO"/>
               </w:rPr>
-              <w:t xml:space="preserve">Módulo encargado de llevar un mapeo entre la tabla de </w:t>
-            </w:r>
-            <w:proofErr w:type="spellStart"/>
-            <w:r>
-              <w:rPr>
-                <w:rFonts w:ascii="Times New Roman" w:hAnsi="Times New Roman" w:cs="Times New Roman"/>
-                <w:sz w:val="24"/>
-                <w:lang w:val="es-DO"/>
-              </w:rPr>
-              <w:t>user_schedule_exception</w:t>
-            </w:r>
-            <w:proofErr w:type="spellEnd"/>
-            <w:r>
-              <w:rPr>
-                <w:rFonts w:ascii="Times New Roman" w:hAnsi="Times New Roman" w:cs="Times New Roman"/>
-                <w:sz w:val="24"/>
-                <w:lang w:val="es-DO"/>
-              </w:rPr>
-              <w:t xml:space="preserve"> (de la base de datos) y la aplicación.</w:t>
+              <w:t>Módulo encargado de llevar un mapeo entre la tabla de user_schedule_exception (de la base de datos) y la aplicación.</w:t>
             </w:r>
           </w:p>
         </w:tc>
@@ -1805,7 +1525,6 @@
                 <w:lang w:val="es-DO"/>
               </w:rPr>
             </w:pPr>
-            <w:proofErr w:type="spellStart"/>
             <w:r>
               <w:rPr>
                 <w:rFonts w:ascii="Calibri" w:hAnsi="Calibri" w:cs="Calibri"/>
@@ -1815,7 +1534,6 @@
               </w:rPr>
               <w:t>UserScheduleEntry</w:t>
             </w:r>
-            <w:proofErr w:type="spellEnd"/>
           </w:p>
         </w:tc>
       </w:tr>
@@ -1876,25 +1594,7 @@
                 <w:sz w:val="24"/>
                 <w:lang w:val="es-DO"/>
               </w:rPr>
-              <w:t xml:space="preserve">Módulo encargado de llevar un mapeo entre la tabla de </w:t>
-            </w:r>
-            <w:proofErr w:type="spellStart"/>
-            <w:r>
-              <w:rPr>
-                <w:rFonts w:ascii="Times New Roman" w:hAnsi="Times New Roman" w:cs="Times New Roman"/>
-                <w:sz w:val="24"/>
-                <w:lang w:val="es-DO"/>
-              </w:rPr>
-              <w:t>user_schedule_entry</w:t>
-            </w:r>
-            <w:proofErr w:type="spellEnd"/>
-            <w:r>
-              <w:rPr>
-                <w:rFonts w:ascii="Times New Roman" w:hAnsi="Times New Roman" w:cs="Times New Roman"/>
-                <w:sz w:val="24"/>
-                <w:lang w:val="es-DO"/>
-              </w:rPr>
-              <w:t xml:space="preserve"> (de la base de datos) y la aplicación.</w:t>
+              <w:t>Módulo encargado de llevar un mapeo entre la tabla de user_schedule_entry (de la base de datos) y la aplicación.</w:t>
             </w:r>
           </w:p>
         </w:tc>
@@ -1976,7 +1676,6 @@
                 <w:lang w:val="es-DO"/>
               </w:rPr>
             </w:pPr>
-            <w:proofErr w:type="spellStart"/>
             <w:r>
               <w:rPr>
                 <w:rFonts w:ascii="Calibri" w:hAnsi="Calibri" w:cs="Calibri"/>
@@ -1984,29 +1683,8 @@
                 <w:sz w:val="24"/>
                 <w:szCs w:val="24"/>
               </w:rPr>
-              <w:t>CreateUser</w:t>
-            </w:r>
-            <w:proofErr w:type="spellEnd"/>
-            <w:r>
-              <w:rPr>
-                <w:rFonts w:ascii="Calibri" w:hAnsi="Calibri" w:cs="Calibri"/>
-                <w:color w:val="000000"/>
-                <w:sz w:val="24"/>
-                <w:szCs w:val="24"/>
-              </w:rPr>
-              <w:t xml:space="preserve"> </w:t>
-            </w:r>
-            <w:proofErr w:type="spellStart"/>
-            <w:r>
-              <w:rPr>
-                <w:rFonts w:ascii="Calibri" w:hAnsi="Calibri" w:cs="Calibri"/>
-                <w:color w:val="000000"/>
-                <w:sz w:val="24"/>
-                <w:szCs w:val="24"/>
-              </w:rPr>
-              <w:t>ScheduleEntries</w:t>
-            </w:r>
-            <w:proofErr w:type="spellEnd"/>
+              <w:t>CreateUser ScheduleEntries</w:t>
+            </w:r>
           </w:p>
         </w:tc>
       </w:tr>
@@ -2067,54 +1745,8 @@
                 <w:sz w:val="24"/>
                 <w:lang w:val="es-DO"/>
               </w:rPr>
-              <w:t xml:space="preserve">Módulo encargado de crear una nueva tabla en la base de datos de </w:t>
-            </w:r>
-            <w:proofErr w:type="spellStart"/>
-            <w:r>
-              <w:rPr>
-                <w:rFonts w:ascii="Times New Roman" w:hAnsi="Times New Roman" w:cs="Times New Roman"/>
-                <w:sz w:val="24"/>
-                <w:lang w:val="es-DO"/>
-              </w:rPr>
-              <w:t>redmine</w:t>
-            </w:r>
-            <w:proofErr w:type="spellEnd"/>
-            <w:r>
-              <w:rPr>
-                <w:rFonts w:ascii="Times New Roman" w:hAnsi="Times New Roman" w:cs="Times New Roman"/>
-                <w:sz w:val="24"/>
-                <w:lang w:val="es-DO"/>
-              </w:rPr>
-              <w:t xml:space="preserve"> </w:t>
-            </w:r>
-            <w:proofErr w:type="spellStart"/>
-            <w:r>
-              <w:rPr>
-                <w:rFonts w:ascii="Times New Roman" w:hAnsi="Times New Roman" w:cs="Times New Roman"/>
-                <w:sz w:val="24"/>
-                <w:lang w:val="es-DO"/>
-              </w:rPr>
-              <w:t>llamda</w:t>
-            </w:r>
-            <w:proofErr w:type="spellEnd"/>
-            <w:r>
-              <w:rPr>
-                <w:rFonts w:ascii="Times New Roman" w:hAnsi="Times New Roman" w:cs="Times New Roman"/>
-                <w:sz w:val="24"/>
-                <w:lang w:val="es-DO"/>
-              </w:rPr>
-              <w:t xml:space="preserve"> </w:t>
-            </w:r>
-            <w:proofErr w:type="spellStart"/>
-            <w:r>
-              <w:rPr>
-                <w:rFonts w:ascii="Times New Roman" w:hAnsi="Times New Roman" w:cs="Times New Roman"/>
-                <w:sz w:val="24"/>
-                <w:lang w:val="es-DO"/>
-              </w:rPr>
-              <w:t>user_schedule_entry</w:t>
-            </w:r>
-            <w:proofErr w:type="spellEnd"/>
+              <w:t>Módulo encargado de crear una nueva tabla en la base de datos de redmine llamda user_schedule_entry</w:t>
+            </w:r>
           </w:p>
         </w:tc>
       </w:tr>
@@ -2195,7 +1827,6 @@
                 <w:lang w:val="es-DO"/>
               </w:rPr>
             </w:pPr>
-            <w:proofErr w:type="spellStart"/>
             <w:r>
               <w:rPr>
                 <w:rFonts w:ascii="Calibri" w:hAnsi="Calibri" w:cs="Calibri"/>
@@ -2205,7 +1836,6 @@
               </w:rPr>
               <w:t>CreateUserScheduleExceptions</w:t>
             </w:r>
-            <w:proofErr w:type="spellEnd"/>
           </w:p>
         </w:tc>
       </w:tr>
@@ -2266,54 +1896,8 @@
                 <w:sz w:val="24"/>
                 <w:lang w:val="es-DO"/>
               </w:rPr>
-              <w:t xml:space="preserve">Módulo encargado de crear una nueva tabla en la base de datos de </w:t>
-            </w:r>
-            <w:proofErr w:type="spellStart"/>
-            <w:r>
-              <w:rPr>
-                <w:rFonts w:ascii="Times New Roman" w:hAnsi="Times New Roman" w:cs="Times New Roman"/>
-                <w:sz w:val="24"/>
-                <w:lang w:val="es-DO"/>
-              </w:rPr>
-              <w:t>redmine</w:t>
-            </w:r>
-            <w:proofErr w:type="spellEnd"/>
-            <w:r>
-              <w:rPr>
-                <w:rFonts w:ascii="Times New Roman" w:hAnsi="Times New Roman" w:cs="Times New Roman"/>
-                <w:sz w:val="24"/>
-                <w:lang w:val="es-DO"/>
-              </w:rPr>
-              <w:t xml:space="preserve"> </w:t>
-            </w:r>
-            <w:proofErr w:type="spellStart"/>
-            <w:r>
-              <w:rPr>
-                <w:rFonts w:ascii="Times New Roman" w:hAnsi="Times New Roman" w:cs="Times New Roman"/>
-                <w:sz w:val="24"/>
-                <w:lang w:val="es-DO"/>
-              </w:rPr>
-              <w:t>llamda</w:t>
-            </w:r>
-            <w:proofErr w:type="spellEnd"/>
-            <w:r>
-              <w:rPr>
-                <w:rFonts w:ascii="Times New Roman" w:hAnsi="Times New Roman" w:cs="Times New Roman"/>
-                <w:sz w:val="24"/>
-                <w:lang w:val="es-DO"/>
-              </w:rPr>
-              <w:t xml:space="preserve"> </w:t>
-            </w:r>
-            <w:proofErr w:type="spellStart"/>
-            <w:r>
-              <w:rPr>
-                <w:rFonts w:ascii="Times New Roman" w:hAnsi="Times New Roman" w:cs="Times New Roman"/>
-                <w:sz w:val="24"/>
-                <w:lang w:val="es-DO"/>
-              </w:rPr>
-              <w:t>user_schedule_exception</w:t>
-            </w:r>
-            <w:proofErr w:type="spellEnd"/>
+              <w:t>Módulo encargado de crear una nueva tabla en la base de datos de redmine llamda user_schedule_exception</w:t>
+            </w:r>
           </w:p>
         </w:tc>
       </w:tr>
@@ -2410,14 +1994,17 @@
       </w:pPr>
       <w:r>
         <w:rPr>
+          <w:rFonts w:ascii="Times New Roman" w:hAnsi="Times New Roman" w:cs="Times New Roman"/>
+          <w:b/>
           <w:noProof/>
+          <w:sz w:val="24"/>
         </w:rPr>
         <w:lastRenderedPageBreak/>
         <w:drawing>
-          <wp:inline distT="0" distB="0" distL="0" distR="0">
-            <wp:extent cx="5943600" cy="2381885"/>
-            <wp:effectExtent l="0" t="0" r="0" b="0"/>
-            <wp:docPr id="2" name="Picture"/>
+          <wp:inline distT="0" distB="0" distL="0" distR="0" wp14:anchorId="3F44B76C" wp14:editId="4A3D918F">
+            <wp:extent cx="6007100" cy="3848100"/>
+            <wp:effectExtent l="0" t="0" r="12700" b="12700"/>
+            <wp:docPr id="6" name="Picture 6" descr="Macintosh HD:Users:aalvarez:dev:PPR:arquitectura:physicaldatamodel.jpg"/>
             <wp:cNvGraphicFramePr>
               <a:graphicFrameLocks xmlns:a="http://schemas.openxmlformats.org/drawingml/2006/main" noChangeAspect="1"/>
             </wp:cNvGraphicFramePr>
@@ -2425,13 +2012,20 @@
               <a:graphicData uri="http://schemas.openxmlformats.org/drawingml/2006/picture">
                 <pic:pic xmlns:pic="http://schemas.openxmlformats.org/drawingml/2006/picture">
                   <pic:nvPicPr>
-                    <pic:cNvPr id="2" name="Picture"/>
+                    <pic:cNvPr id="0" name="Picture 2" descr="Macintosh HD:Users:aalvarez:dev:PPR:arquitectura:physicaldatamodel.jpg"/>
                     <pic:cNvPicPr>
                       <a:picLocks noChangeAspect="1" noChangeArrowheads="1"/>
                     </pic:cNvPicPr>
                   </pic:nvPicPr>
                   <pic:blipFill>
-                    <a:blip r:embed="rId6"/>
+                    <a:blip r:embed="rId7">
+                      <a:extLst>
+                        <a:ext uri="{28A0092B-C50C-407E-A947-70E740481C1C}">
+                          <a14:useLocalDpi xmlns:a14="http://schemas.microsoft.com/office/drawing/2010/main" val="0"/>
+                        </a:ext>
+                      </a:extLst>
+                    </a:blip>
+                    <a:srcRect/>
                     <a:stretch>
                       <a:fillRect/>
                     </a:stretch>
@@ -2439,17 +2033,14 @@
                   <pic:spPr bwMode="auto">
                     <a:xfrm>
                       <a:off x="0" y="0"/>
-                      <a:ext cx="5943600" cy="2381885"/>
+                      <a:ext cx="6007100" cy="3848100"/>
                     </a:xfrm>
                     <a:prstGeom prst="rect">
                       <a:avLst/>
                     </a:prstGeom>
                     <a:noFill/>
-                    <a:ln w="9525">
+                    <a:ln>
                       <a:noFill/>
-                      <a:miter lim="800000"/>
-                      <a:headEnd/>
-                      <a:tailEnd/>
                     </a:ln>
                   </pic:spPr>
                 </pic:pic>
@@ -2916,7 +2507,6 @@
                 <w:lang w:val="es-DO"/>
               </w:rPr>
             </w:pPr>
-            <w:proofErr w:type="spellStart"/>
             <w:r>
               <w:rPr>
                 <w:rFonts w:ascii="Times New Roman" w:hAnsi="Times New Roman" w:cs="Times New Roman"/>
@@ -2925,7 +2515,6 @@
               </w:rPr>
               <w:t>user_schedule_entry</w:t>
             </w:r>
-            <w:proofErr w:type="spellEnd"/>
           </w:p>
         </w:tc>
       </w:tr>
@@ -3069,7 +2658,6 @@
                 <w:lang w:val="es-DO"/>
               </w:rPr>
             </w:pPr>
-            <w:proofErr w:type="spellStart"/>
             <w:r>
               <w:rPr>
                 <w:rFonts w:ascii="Times New Roman" w:hAnsi="Times New Roman" w:cs="Times New Roman"/>
@@ -3078,7 +2666,6 @@
               </w:rPr>
               <w:t>user_schedule_exception</w:t>
             </w:r>
-            <w:proofErr w:type="spellEnd"/>
           </w:p>
         </w:tc>
       </w:tr>
@@ -3140,6 +2727,399 @@
                 <w:lang w:val="es-DO"/>
               </w:rPr>
               <w:t>La responsabilidad de esta tabla es almacenar las excepciones por las cuales un recurso no pueda cumplir con su horario de trabajo.</w:t>
+            </w:r>
+          </w:p>
+        </w:tc>
+      </w:tr>
+    </w:tbl>
+    <w:p>
+      <w:pPr>
+        <w:pStyle w:val="ListParagraph"/>
+        <w:ind w:left="1440"/>
+        <w:rPr>
+          <w:rFonts w:ascii="Times New Roman" w:hAnsi="Times New Roman" w:cs="Times New Roman"/>
+          <w:b/>
+          <w:sz w:val="24"/>
+          <w:lang w:val="es-DO"/>
+        </w:rPr>
+      </w:pPr>
+    </w:p>
+    <w:p>
+      <w:pPr>
+        <w:pStyle w:val="ListParagraph"/>
+        <w:ind w:left="1440"/>
+        <w:rPr>
+          <w:rFonts w:ascii="Times New Roman" w:hAnsi="Times New Roman" w:cs="Times New Roman"/>
+          <w:b/>
+          <w:sz w:val="24"/>
+          <w:lang w:val="es-DO"/>
+        </w:rPr>
+      </w:pPr>
+    </w:p>
+    <w:p>
+      <w:pPr>
+        <w:pStyle w:val="ListParagraph"/>
+        <w:ind w:left="1440"/>
+        <w:rPr>
+          <w:rFonts w:ascii="Times New Roman" w:hAnsi="Times New Roman" w:cs="Times New Roman"/>
+          <w:b/>
+          <w:sz w:val="24"/>
+          <w:lang w:val="es-DO"/>
+        </w:rPr>
+      </w:pPr>
+    </w:p>
+    <w:tbl>
+      <w:tblPr>
+        <w:tblStyle w:val="TableGrid"/>
+        <w:tblW w:w="7910" w:type="dxa"/>
+        <w:tblInd w:w="1435" w:type="dxa"/>
+        <w:tblCellMar>
+          <w:left w:w="103" w:type="dxa"/>
+        </w:tblCellMar>
+        <w:tblLook w:val="04A0" w:firstRow="1" w:lastRow="0" w:firstColumn="1" w:lastColumn="0" w:noHBand="0" w:noVBand="1"/>
+      </w:tblPr>
+      <w:tblGrid>
+        <w:gridCol w:w="2063"/>
+        <w:gridCol w:w="5847"/>
+      </w:tblGrid>
+      <w:tr>
+        <w:tc>
+          <w:tcPr>
+            <w:tcW w:w="2063" w:type="dxa"/>
+            <w:shd w:val="clear" w:color="auto" w:fill="auto"/>
+            <w:tcMar>
+              <w:left w:w="103" w:type="dxa"/>
+            </w:tcMar>
+          </w:tcPr>
+          <w:p>
+            <w:pPr>
+              <w:pStyle w:val="ListParagraph"/>
+              <w:spacing w:after="0"/>
+              <w:ind w:left="0"/>
+              <w:rPr>
+                <w:rFonts w:ascii="Times New Roman" w:hAnsi="Times New Roman" w:cs="Times New Roman"/>
+                <w:b/>
+                <w:sz w:val="24"/>
+                <w:lang w:val="es-DO"/>
+              </w:rPr>
+            </w:pPr>
+            <w:r>
+              <w:rPr>
+                <w:rFonts w:ascii="Times New Roman" w:hAnsi="Times New Roman" w:cs="Times New Roman"/>
+                <w:b/>
+                <w:sz w:val="24"/>
+                <w:lang w:val="es-DO"/>
+              </w:rPr>
+              <w:lastRenderedPageBreak/>
+              <w:t>Nombre</w:t>
+            </w:r>
+          </w:p>
+        </w:tc>
+        <w:tc>
+          <w:tcPr>
+            <w:tcW w:w="5846" w:type="dxa"/>
+            <w:shd w:val="clear" w:color="auto" w:fill="auto"/>
+            <w:tcMar>
+              <w:left w:w="103" w:type="dxa"/>
+            </w:tcMar>
+          </w:tcPr>
+          <w:p>
+            <w:pPr>
+              <w:pStyle w:val="ListParagraph"/>
+              <w:spacing w:after="0"/>
+              <w:ind w:left="0"/>
+              <w:rPr>
+                <w:rFonts w:ascii="Times New Roman" w:hAnsi="Times New Roman" w:cs="Times New Roman"/>
+                <w:sz w:val="24"/>
+                <w:lang w:val="es-DO"/>
+              </w:rPr>
+            </w:pPr>
+            <w:r>
+              <w:rPr>
+                <w:rFonts w:ascii="Times New Roman" w:hAnsi="Times New Roman" w:cs="Times New Roman"/>
+                <w:sz w:val="24"/>
+                <w:lang w:val="es-DO"/>
+              </w:rPr>
+              <w:t>ppr_project</w:t>
+            </w:r>
+          </w:p>
+        </w:tc>
+      </w:tr>
+      <w:tr>
+        <w:tc>
+          <w:tcPr>
+            <w:tcW w:w="2063" w:type="dxa"/>
+            <w:shd w:val="clear" w:color="auto" w:fill="auto"/>
+            <w:tcMar>
+              <w:left w:w="103" w:type="dxa"/>
+            </w:tcMar>
+          </w:tcPr>
+          <w:p>
+            <w:pPr>
+              <w:pStyle w:val="ListParagraph"/>
+              <w:spacing w:after="0"/>
+              <w:ind w:left="0"/>
+              <w:rPr>
+                <w:rFonts w:ascii="Times New Roman" w:hAnsi="Times New Roman" w:cs="Times New Roman"/>
+                <w:b/>
+                <w:sz w:val="24"/>
+                <w:lang w:val="es-DO"/>
+              </w:rPr>
+            </w:pPr>
+            <w:r>
+              <w:rPr>
+                <w:rFonts w:ascii="Times New Roman" w:hAnsi="Times New Roman" w:cs="Times New Roman"/>
+                <w:b/>
+                <w:sz w:val="24"/>
+                <w:lang w:val="es-DO"/>
+              </w:rPr>
+              <w:t>Responsabilidad</w:t>
+            </w:r>
+          </w:p>
+        </w:tc>
+        <w:tc>
+          <w:tcPr>
+            <w:tcW w:w="5846" w:type="dxa"/>
+            <w:shd w:val="clear" w:color="auto" w:fill="auto"/>
+            <w:tcMar>
+              <w:left w:w="103" w:type="dxa"/>
+            </w:tcMar>
+          </w:tcPr>
+          <w:p>
+            <w:pPr>
+              <w:pStyle w:val="ListParagraph"/>
+              <w:spacing w:after="0"/>
+              <w:ind w:left="0"/>
+              <w:rPr>
+                <w:rFonts w:ascii="Times New Roman" w:hAnsi="Times New Roman" w:cs="Times New Roman"/>
+                <w:sz w:val="24"/>
+                <w:lang w:val="es-DO"/>
+              </w:rPr>
+            </w:pPr>
+            <w:r>
+              <w:rPr>
+                <w:rFonts w:ascii="Times New Roman" w:hAnsi="Times New Roman" w:cs="Times New Roman"/>
+                <w:sz w:val="24"/>
+                <w:lang w:val="es-DO"/>
+              </w:rPr>
+              <w:t>En esta tabla se almacenan los proyectos importados usando el plugin PPR temporalmente</w:t>
+            </w:r>
+            <w:r>
+              <w:rPr>
+                <w:rFonts w:ascii="Times New Roman" w:hAnsi="Times New Roman" w:cs="Times New Roman"/>
+                <w:sz w:val="24"/>
+                <w:lang w:val="es-DO"/>
+              </w:rPr>
+              <w:t>.</w:t>
+            </w:r>
+            <w:r>
+              <w:rPr>
+                <w:rFonts w:ascii="Times New Roman" w:hAnsi="Times New Roman" w:cs="Times New Roman"/>
+                <w:sz w:val="24"/>
+                <w:lang w:val="es-DO"/>
+              </w:rPr>
+              <w:t xml:space="preserve"> Hasta que sean aceptadas por el usuario y pasado a la tabla de pryectos</w:t>
+            </w:r>
+            <w:bookmarkStart w:id="0" w:name="_GoBack"/>
+            <w:bookmarkEnd w:id="0"/>
+            <w:r>
+              <w:rPr>
+                <w:rFonts w:ascii="Times New Roman" w:hAnsi="Times New Roman" w:cs="Times New Roman"/>
+                <w:sz w:val="24"/>
+                <w:lang w:val="es-DO"/>
+              </w:rPr>
+              <w:t xml:space="preserve"> central de redmine</w:t>
+            </w:r>
+          </w:p>
+        </w:tc>
+      </w:tr>
+    </w:tbl>
+    <w:p>
+      <w:pPr>
+        <w:pStyle w:val="ListParagraph"/>
+        <w:ind w:left="1440"/>
+        <w:rPr>
+          <w:rFonts w:ascii="Times New Roman" w:hAnsi="Times New Roman" w:cs="Times New Roman"/>
+          <w:b/>
+          <w:sz w:val="24"/>
+          <w:lang w:val="es-DO"/>
+        </w:rPr>
+      </w:pPr>
+    </w:p>
+    <w:tbl>
+      <w:tblPr>
+        <w:tblStyle w:val="TableGrid"/>
+        <w:tblW w:w="7910" w:type="dxa"/>
+        <w:tblInd w:w="1435" w:type="dxa"/>
+        <w:tblCellMar>
+          <w:left w:w="103" w:type="dxa"/>
+        </w:tblCellMar>
+        <w:tblLook w:val="04A0" w:firstRow="1" w:lastRow="0" w:firstColumn="1" w:lastColumn="0" w:noHBand="0" w:noVBand="1"/>
+      </w:tblPr>
+      <w:tblGrid>
+        <w:gridCol w:w="2063"/>
+        <w:gridCol w:w="5847"/>
+      </w:tblGrid>
+      <w:tr>
+        <w:tc>
+          <w:tcPr>
+            <w:tcW w:w="2063" w:type="dxa"/>
+            <w:shd w:val="clear" w:color="auto" w:fill="auto"/>
+            <w:tcMar>
+              <w:left w:w="103" w:type="dxa"/>
+            </w:tcMar>
+          </w:tcPr>
+          <w:p>
+            <w:pPr>
+              <w:pStyle w:val="ListParagraph"/>
+              <w:spacing w:after="0"/>
+              <w:ind w:left="0"/>
+              <w:rPr>
+                <w:rFonts w:ascii="Times New Roman" w:hAnsi="Times New Roman" w:cs="Times New Roman"/>
+                <w:b/>
+                <w:sz w:val="24"/>
+                <w:lang w:val="es-DO"/>
+              </w:rPr>
+            </w:pPr>
+            <w:r>
+              <w:rPr>
+                <w:rFonts w:ascii="Times New Roman" w:hAnsi="Times New Roman" w:cs="Times New Roman"/>
+                <w:b/>
+                <w:sz w:val="24"/>
+                <w:lang w:val="es-DO"/>
+              </w:rPr>
+              <w:t>Nombre</w:t>
+            </w:r>
+          </w:p>
+        </w:tc>
+        <w:tc>
+          <w:tcPr>
+            <w:tcW w:w="5846" w:type="dxa"/>
+            <w:shd w:val="clear" w:color="auto" w:fill="auto"/>
+            <w:tcMar>
+              <w:left w:w="103" w:type="dxa"/>
+            </w:tcMar>
+          </w:tcPr>
+          <w:p>
+            <w:pPr>
+              <w:pStyle w:val="ListParagraph"/>
+              <w:spacing w:after="0"/>
+              <w:ind w:left="0"/>
+              <w:rPr>
+                <w:rFonts w:ascii="Times New Roman" w:hAnsi="Times New Roman" w:cs="Times New Roman"/>
+                <w:sz w:val="24"/>
+                <w:lang w:val="es-DO"/>
+              </w:rPr>
+            </w:pPr>
+            <w:r>
+              <w:rPr>
+                <w:rFonts w:ascii="Times New Roman" w:hAnsi="Times New Roman" w:cs="Times New Roman"/>
+                <w:sz w:val="24"/>
+                <w:lang w:val="es-DO"/>
+              </w:rPr>
+              <w:t>ppr_</w:t>
+            </w:r>
+            <w:r>
+              <w:rPr>
+                <w:rFonts w:ascii="Times New Roman" w:hAnsi="Times New Roman" w:cs="Times New Roman"/>
+                <w:sz w:val="24"/>
+                <w:lang w:val="es-DO"/>
+              </w:rPr>
+              <w:t>task</w:t>
+            </w:r>
+          </w:p>
+        </w:tc>
+      </w:tr>
+      <w:tr>
+        <w:tc>
+          <w:tcPr>
+            <w:tcW w:w="2063" w:type="dxa"/>
+            <w:shd w:val="clear" w:color="auto" w:fill="auto"/>
+            <w:tcMar>
+              <w:left w:w="103" w:type="dxa"/>
+            </w:tcMar>
+          </w:tcPr>
+          <w:p>
+            <w:pPr>
+              <w:pStyle w:val="ListParagraph"/>
+              <w:spacing w:after="0"/>
+              <w:ind w:left="0"/>
+              <w:rPr>
+                <w:rFonts w:ascii="Times New Roman" w:hAnsi="Times New Roman" w:cs="Times New Roman"/>
+                <w:b/>
+                <w:sz w:val="24"/>
+                <w:lang w:val="es-DO"/>
+              </w:rPr>
+            </w:pPr>
+            <w:r>
+              <w:rPr>
+                <w:rFonts w:ascii="Times New Roman" w:hAnsi="Times New Roman" w:cs="Times New Roman"/>
+                <w:b/>
+                <w:sz w:val="24"/>
+                <w:lang w:val="es-DO"/>
+              </w:rPr>
+              <w:t>Responsabilidad</w:t>
+            </w:r>
+          </w:p>
+        </w:tc>
+        <w:tc>
+          <w:tcPr>
+            <w:tcW w:w="5846" w:type="dxa"/>
+            <w:shd w:val="clear" w:color="auto" w:fill="auto"/>
+            <w:tcMar>
+              <w:left w:w="103" w:type="dxa"/>
+            </w:tcMar>
+          </w:tcPr>
+          <w:p>
+            <w:pPr>
+              <w:pStyle w:val="ListParagraph"/>
+              <w:spacing w:after="0"/>
+              <w:ind w:left="0"/>
+              <w:rPr>
+                <w:rFonts w:ascii="Times New Roman" w:hAnsi="Times New Roman" w:cs="Times New Roman"/>
+                <w:sz w:val="24"/>
+                <w:lang w:val="es-DO"/>
+              </w:rPr>
+            </w:pPr>
+            <w:r>
+              <w:rPr>
+                <w:rFonts w:ascii="Times New Roman" w:hAnsi="Times New Roman" w:cs="Times New Roman"/>
+                <w:sz w:val="24"/>
+                <w:lang w:val="es-DO"/>
+              </w:rPr>
+              <w:t xml:space="preserve">En esta tabla se almacenan </w:t>
+            </w:r>
+            <w:r>
+              <w:rPr>
+                <w:rFonts w:ascii="Times New Roman" w:hAnsi="Times New Roman" w:cs="Times New Roman"/>
+                <w:sz w:val="24"/>
+                <w:lang w:val="es-DO"/>
+              </w:rPr>
+              <w:t>las tareas</w:t>
+            </w:r>
+            <w:r>
+              <w:rPr>
+                <w:rFonts w:ascii="Times New Roman" w:hAnsi="Times New Roman" w:cs="Times New Roman"/>
+                <w:sz w:val="24"/>
+                <w:lang w:val="es-DO"/>
+              </w:rPr>
+              <w:t xml:space="preserve"> usando el plugin PPR temporalmente.</w:t>
+            </w:r>
+            <w:r>
+              <w:rPr>
+                <w:rFonts w:ascii="Times New Roman" w:hAnsi="Times New Roman" w:cs="Times New Roman"/>
+                <w:sz w:val="24"/>
+                <w:lang w:val="es-DO"/>
+              </w:rPr>
+              <w:t xml:space="preserve"> </w:t>
+            </w:r>
+            <w:r>
+              <w:rPr>
+                <w:rFonts w:ascii="Times New Roman" w:hAnsi="Times New Roman" w:cs="Times New Roman"/>
+                <w:sz w:val="24"/>
+                <w:lang w:val="es-DO"/>
+              </w:rPr>
+              <w:t>Hasta que sean aceptadas por el usuario y pasado a la tabla de tareas central de redmine</w:t>
             </w:r>
           </w:p>
         </w:tc>
@@ -3218,9 +3198,8 @@
         <w:rPr>
           <w:noProof/>
         </w:rPr>
-        <w:lastRenderedPageBreak/>
         <w:drawing>
-          <wp:inline distT="0" distB="0" distL="0" distR="0">
+          <wp:inline distT="0" distB="0" distL="0" distR="0" wp14:anchorId="3706074C" wp14:editId="7D52BB1C">
             <wp:extent cx="5943600" cy="4592955"/>
             <wp:effectExtent l="0" t="0" r="0" b="0"/>
             <wp:docPr id="3" name="Picture"/>
@@ -3237,7 +3216,7 @@
                     </pic:cNvPicPr>
                   </pic:nvPicPr>
                   <pic:blipFill>
-                    <a:blip r:embed="rId7"/>
+                    <a:blip r:embed="rId8"/>
                     <a:stretch>
                       <a:fillRect/>
                     </a:stretch>
@@ -3469,6 +3448,7 @@
                 <w:sz w:val="24"/>
                 <w:lang w:val="es-DO"/>
               </w:rPr>
+              <w:lastRenderedPageBreak/>
               <w:t>Relaciones</w:t>
             </w:r>
           </w:p>
@@ -3718,25 +3698,7 @@
                 <w:sz w:val="24"/>
                 <w:lang w:val="es-DO"/>
               </w:rPr>
-              <w:t xml:space="preserve">Project &amp; </w:t>
-            </w:r>
-            <w:proofErr w:type="spellStart"/>
-            <w:r>
-              <w:rPr>
-                <w:rFonts w:ascii="Times New Roman" w:hAnsi="Times New Roman" w:cs="Times New Roman"/>
-                <w:sz w:val="24"/>
-                <w:lang w:val="es-DO"/>
-              </w:rPr>
-              <w:t>Start</w:t>
-            </w:r>
-            <w:proofErr w:type="spellEnd"/>
-            <w:r>
-              <w:rPr>
-                <w:rFonts w:ascii="Times New Roman" w:hAnsi="Times New Roman" w:cs="Times New Roman"/>
-                <w:sz w:val="24"/>
-                <w:lang w:val="es-DO"/>
-              </w:rPr>
-              <w:t xml:space="preserve"> Date</w:t>
+              <w:t>Project &amp; Start Date</w:t>
             </w:r>
           </w:p>
         </w:tc>
@@ -4065,16 +4027,7 @@
                 <w:sz w:val="24"/>
                 <w:lang w:val="es-DO"/>
               </w:rPr>
-              <w:t xml:space="preserve">Verifica si una tarea está calendarizada. Si está calendarizada, pasa a devolver la fecha de calendarización </w:t>
-            </w:r>
-            <w:r>
-              <w:rPr>
-                <w:rFonts w:ascii="Times New Roman" w:hAnsi="Times New Roman" w:cs="Times New Roman"/>
-                <w:sz w:val="24"/>
-                <w:lang w:val="es-DO"/>
-              </w:rPr>
-              <w:lastRenderedPageBreak/>
-              <w:t>de dicha tarea. De lo contrario, pasa a verificar si tiene dependencias.</w:t>
+              <w:t>Verifica si una tarea está calendarizada. Si está calendarizada, pasa a devolver la fecha de calendarización de dicha tarea. De lo contrario, pasa a verificar si tiene dependencias.</w:t>
             </w:r>
           </w:p>
         </w:tc>
@@ -4163,18 +4116,8 @@
                 <w:sz w:val="24"/>
                 <w:lang w:val="es-DO"/>
               </w:rPr>
-              <w:t>Tiene dependencias</w:t>
-            </w:r>
-            <w:proofErr w:type="gramStart"/>
-            <w:r>
-              <w:rPr>
-                <w:rFonts w:ascii="Times New Roman" w:hAnsi="Times New Roman" w:cs="Times New Roman"/>
-                <w:sz w:val="24"/>
-                <w:lang w:val="es-DO"/>
-              </w:rPr>
-              <w:t>?</w:t>
-            </w:r>
-            <w:proofErr w:type="gramEnd"/>
+              <w:t>Tiene dependencias?</w:t>
+            </w:r>
           </w:p>
         </w:tc>
       </w:tr>
@@ -4380,52 +4323,14 @@
                 <w:lang w:val="es-DO"/>
               </w:rPr>
             </w:pPr>
-            <w:proofErr w:type="spellStart"/>
-            <w:r>
-              <w:rPr>
-                <w:rFonts w:ascii="Times New Roman" w:hAnsi="Times New Roman" w:cs="Times New Roman"/>
-                <w:sz w:val="24"/>
-                <w:lang w:val="es-DO"/>
-              </w:rPr>
-              <w:t>For</w:t>
-            </w:r>
-            <w:proofErr w:type="spellEnd"/>
-            <w:r>
-              <w:rPr>
-                <w:rFonts w:ascii="Times New Roman" w:hAnsi="Times New Roman" w:cs="Times New Roman"/>
-                <w:sz w:val="24"/>
-                <w:lang w:val="es-DO"/>
-              </w:rPr>
-              <w:t xml:space="preserve"> </w:t>
-            </w:r>
-            <w:proofErr w:type="spellStart"/>
-            <w:r>
-              <w:rPr>
-                <w:rFonts w:ascii="Times New Roman" w:hAnsi="Times New Roman" w:cs="Times New Roman"/>
-                <w:sz w:val="24"/>
-                <w:lang w:val="es-DO"/>
-              </w:rPr>
-              <w:t>each</w:t>
-            </w:r>
-            <w:proofErr w:type="spellEnd"/>
-            <w:r>
-              <w:rPr>
-                <w:rFonts w:ascii="Times New Roman" w:hAnsi="Times New Roman" w:cs="Times New Roman"/>
-                <w:sz w:val="24"/>
-                <w:lang w:val="es-DO"/>
-              </w:rPr>
-              <w:t xml:space="preserve"> </w:t>
-            </w:r>
-            <w:proofErr w:type="spellStart"/>
-            <w:r>
-              <w:rPr>
-                <w:rFonts w:ascii="Times New Roman" w:hAnsi="Times New Roman" w:cs="Times New Roman"/>
-                <w:sz w:val="24"/>
-                <w:lang w:val="es-DO"/>
-              </w:rPr>
-              <w:t>child</w:t>
-            </w:r>
-            <w:proofErr w:type="spellEnd"/>
+            <w:r>
+              <w:rPr>
+                <w:rFonts w:ascii="Times New Roman" w:hAnsi="Times New Roman" w:cs="Times New Roman"/>
+                <w:sz w:val="24"/>
+                <w:lang w:val="es-DO"/>
+              </w:rPr>
+              <w:t>For each child</w:t>
+            </w:r>
           </w:p>
         </w:tc>
       </w:tr>
@@ -4548,25 +4453,7 @@
                 <w:sz w:val="24"/>
                 <w:lang w:val="es-DO"/>
               </w:rPr>
-              <w:t xml:space="preserve">Recorre todas las dependencias de una tarea, y por cada una llama al proceso predefinido </w:t>
-            </w:r>
-            <w:proofErr w:type="spellStart"/>
-            <w:r>
-              <w:rPr>
-                <w:rFonts w:ascii="Times New Roman" w:hAnsi="Times New Roman" w:cs="Times New Roman"/>
-                <w:sz w:val="24"/>
-                <w:lang w:val="es-DO"/>
-              </w:rPr>
-              <w:t>Scheduler</w:t>
-            </w:r>
-            <w:proofErr w:type="spellEnd"/>
-            <w:r>
-              <w:rPr>
-                <w:rFonts w:ascii="Times New Roman" w:hAnsi="Times New Roman" w:cs="Times New Roman"/>
-                <w:sz w:val="24"/>
-                <w:lang w:val="es-DO"/>
-              </w:rPr>
-              <w:t>.</w:t>
+              <w:t>Recorre todas las dependencias de una tarea, y por cada una llama al proceso predefinido Scheduler.</w:t>
             </w:r>
           </w:p>
         </w:tc>
@@ -4649,34 +4536,14 @@
                 <w:lang w:val="es-DO"/>
               </w:rPr>
             </w:pPr>
-            <w:proofErr w:type="spellStart"/>
-            <w:r>
-              <w:rPr>
-                <w:rFonts w:ascii="Times New Roman" w:hAnsi="Times New Roman" w:cs="Times New Roman"/>
-                <w:sz w:val="24"/>
-                <w:lang w:val="es-DO"/>
-              </w:rPr>
-              <w:t>Get</w:t>
-            </w:r>
-            <w:proofErr w:type="spellEnd"/>
-            <w:r>
-              <w:rPr>
-                <w:rFonts w:ascii="Times New Roman" w:hAnsi="Times New Roman" w:cs="Times New Roman"/>
-                <w:sz w:val="24"/>
-                <w:lang w:val="es-DO"/>
-              </w:rPr>
-              <w:t xml:space="preserve"> </w:t>
-            </w:r>
-            <w:proofErr w:type="spellStart"/>
-            <w:r>
-              <w:rPr>
-                <w:rFonts w:ascii="Times New Roman" w:hAnsi="Times New Roman" w:cs="Times New Roman"/>
-                <w:sz w:val="24"/>
-                <w:lang w:val="es-DO"/>
-              </w:rPr>
-              <w:t>biggest_end_date</w:t>
-            </w:r>
-            <w:proofErr w:type="spellEnd"/>
+            <w:r>
+              <w:rPr>
+                <w:rFonts w:ascii="Times New Roman" w:hAnsi="Times New Roman" w:cs="Times New Roman"/>
+                <w:sz w:val="24"/>
+                <w:lang w:val="es-DO"/>
+              </w:rPr>
+              <w:t>Get biggest_end_date</w:t>
+            </w:r>
           </w:p>
         </w:tc>
       </w:tr>
@@ -4886,25 +4753,7 @@
                 <w:sz w:val="24"/>
                 <w:lang w:val="es-DO"/>
               </w:rPr>
-              <w:t xml:space="preserve">Calendarizar </w:t>
-            </w:r>
-            <w:proofErr w:type="spellStart"/>
-            <w:r>
-              <w:rPr>
-                <w:rFonts w:ascii="Times New Roman" w:hAnsi="Times New Roman" w:cs="Times New Roman"/>
-                <w:sz w:val="24"/>
-                <w:lang w:val="es-DO"/>
-              </w:rPr>
-              <w:t>task</w:t>
-            </w:r>
-            <w:proofErr w:type="spellEnd"/>
-            <w:r>
-              <w:rPr>
-                <w:rFonts w:ascii="Times New Roman" w:hAnsi="Times New Roman" w:cs="Times New Roman"/>
-                <w:sz w:val="24"/>
-                <w:lang w:val="es-DO"/>
-              </w:rPr>
-              <w:t xml:space="preserve"> con su recurso</w:t>
+              <w:t>Calendarizar task con su recurso</w:t>
             </w:r>
           </w:p>
         </w:tc>
@@ -5111,34 +4960,14 @@
                 <w:lang w:val="es-DO"/>
               </w:rPr>
             </w:pPr>
-            <w:proofErr w:type="spellStart"/>
-            <w:r>
-              <w:rPr>
-                <w:rFonts w:ascii="Times New Roman" w:hAnsi="Times New Roman" w:cs="Times New Roman"/>
-                <w:sz w:val="24"/>
-                <w:lang w:val="es-DO"/>
-              </w:rPr>
-              <w:t>Return</w:t>
-            </w:r>
-            <w:proofErr w:type="spellEnd"/>
-            <w:r>
-              <w:rPr>
-                <w:rFonts w:ascii="Times New Roman" w:hAnsi="Times New Roman" w:cs="Times New Roman"/>
-                <w:sz w:val="24"/>
-                <w:lang w:val="es-DO"/>
-              </w:rPr>
-              <w:t xml:space="preserve"> </w:t>
-            </w:r>
-            <w:proofErr w:type="spellStart"/>
-            <w:r>
-              <w:rPr>
-                <w:rFonts w:ascii="Times New Roman" w:hAnsi="Times New Roman" w:cs="Times New Roman"/>
-                <w:sz w:val="24"/>
-                <w:lang w:val="es-DO"/>
-              </w:rPr>
-              <w:t>end_date</w:t>
-            </w:r>
-            <w:proofErr w:type="spellEnd"/>
+            <w:r>
+              <w:rPr>
+                <w:rFonts w:ascii="Times New Roman" w:hAnsi="Times New Roman" w:cs="Times New Roman"/>
+                <w:sz w:val="24"/>
+                <w:lang w:val="es-DO"/>
+              </w:rPr>
+              <w:t>Return end_date</w:t>
+            </w:r>
           </w:p>
         </w:tc>
       </w:tr>
@@ -5300,6 +5129,7 @@
           <w:sz w:val="24"/>
           <w:lang w:val="es-DO"/>
         </w:rPr>
+        <w:lastRenderedPageBreak/>
         <w:t>Implementación</w:t>
       </w:r>
     </w:p>
@@ -5340,9 +5170,8 @@
         <w:rPr>
           <w:noProof/>
         </w:rPr>
-        <w:lastRenderedPageBreak/>
         <w:drawing>
-          <wp:inline distT="0" distB="0" distL="0" distR="0">
+          <wp:inline distT="0" distB="0" distL="0" distR="0" wp14:anchorId="69E10C78" wp14:editId="79A835A0">
             <wp:extent cx="4906010" cy="5229860"/>
             <wp:effectExtent l="0" t="0" r="0" b="0"/>
             <wp:docPr id="4" name="Picture"/>
@@ -5359,7 +5188,7 @@
                     </pic:cNvPicPr>
                   </pic:nvPicPr>
                   <pic:blipFill>
-                    <a:blip r:embed="rId8"/>
+                    <a:blip r:embed="rId9"/>
                     <a:stretch>
                       <a:fillRect/>
                     </a:stretch>
@@ -5633,43 +5462,7 @@
           <w:sz w:val="24"/>
           <w:lang w:val="es-DO"/>
         </w:rPr>
-        <w:t xml:space="preserve">En este documento hemos demostrado como implementaremos la solución de Project </w:t>
-      </w:r>
-      <w:proofErr w:type="spellStart"/>
-      <w:r>
-        <w:rPr>
-          <w:rFonts w:ascii="Times New Roman" w:hAnsi="Times New Roman" w:cs="Times New Roman"/>
-          <w:sz w:val="24"/>
-          <w:lang w:val="es-DO"/>
-        </w:rPr>
-        <w:t>Planning</w:t>
-      </w:r>
-      <w:proofErr w:type="spellEnd"/>
-      <w:r>
-        <w:rPr>
-          <w:rFonts w:ascii="Times New Roman" w:hAnsi="Times New Roman" w:cs="Times New Roman"/>
-          <w:sz w:val="24"/>
-          <w:lang w:val="es-DO"/>
-        </w:rPr>
-        <w:t xml:space="preserve"> </w:t>
-      </w:r>
-      <w:proofErr w:type="spellStart"/>
-      <w:r>
-        <w:rPr>
-          <w:rFonts w:ascii="Times New Roman" w:hAnsi="Times New Roman" w:cs="Times New Roman"/>
-          <w:sz w:val="24"/>
-          <w:lang w:val="es-DO"/>
-        </w:rPr>
-        <w:t>Redmine</w:t>
-      </w:r>
-      <w:proofErr w:type="spellEnd"/>
-      <w:r>
-        <w:rPr>
-          <w:rFonts w:ascii="Times New Roman" w:hAnsi="Times New Roman" w:cs="Times New Roman"/>
-          <w:sz w:val="24"/>
-          <w:lang w:val="es-DO"/>
-        </w:rPr>
-        <w:t>.</w:t>
+        <w:t>En este documento hemos demostrado como implementaremos la solución de Project Planning Redmine.</w:t>
       </w:r>
     </w:p>
     <w:p>
@@ -5687,61 +5480,16 @@
           <w:sz w:val="24"/>
           <w:lang w:val="es-DO"/>
         </w:rPr>
-        <w:t xml:space="preserve">PPR será desarrollada como un </w:t>
+        <w:t xml:space="preserve">PPR será desarrollada como un plugin el cual expandirá las funciones del plugin Importer. El cual, es actualmente utilizado por el cliente para calendarizar sus tareas. PPR pretende automatizar este proceso de calendarización tomando en cuenta las tareas proveídas por el </w:t>
       </w:r>
-      <w:proofErr w:type="spellStart"/>
       <w:r>
         <w:rPr>
           <w:rFonts w:ascii="Times New Roman" w:hAnsi="Times New Roman" w:cs="Times New Roman"/>
           <w:sz w:val="24"/>
           <w:lang w:val="es-DO"/>
         </w:rPr>
-        <w:t>plugin</w:t>
-      </w:r>
-      <w:proofErr w:type="spellEnd"/>
-      <w:r>
-        <w:rPr>
-          <w:rFonts w:ascii="Times New Roman" w:hAnsi="Times New Roman" w:cs="Times New Roman"/>
-          <w:sz w:val="24"/>
-          <w:lang w:val="es-DO"/>
-        </w:rPr>
-        <w:t xml:space="preserve"> el cual expandirá las funciones del </w:t>
-      </w:r>
-      <w:proofErr w:type="spellStart"/>
-      <w:r>
-        <w:rPr>
-          <w:rFonts w:ascii="Times New Roman" w:hAnsi="Times New Roman" w:cs="Times New Roman"/>
-          <w:sz w:val="24"/>
-          <w:lang w:val="es-DO"/>
-        </w:rPr>
-        <w:t>plugin</w:t>
-      </w:r>
-      <w:proofErr w:type="spellEnd"/>
-      <w:r>
-        <w:rPr>
-          <w:rFonts w:ascii="Times New Roman" w:hAnsi="Times New Roman" w:cs="Times New Roman"/>
-          <w:sz w:val="24"/>
-          <w:lang w:val="es-DO"/>
-        </w:rPr>
-        <w:t xml:space="preserve"> </w:t>
-      </w:r>
-      <w:proofErr w:type="spellStart"/>
-      <w:r>
-        <w:rPr>
-          <w:rFonts w:ascii="Times New Roman" w:hAnsi="Times New Roman" w:cs="Times New Roman"/>
-          <w:sz w:val="24"/>
-          <w:lang w:val="es-DO"/>
-        </w:rPr>
-        <w:t>Importer</w:t>
-      </w:r>
-      <w:proofErr w:type="spellEnd"/>
-      <w:r>
-        <w:rPr>
-          <w:rFonts w:ascii="Times New Roman" w:hAnsi="Times New Roman" w:cs="Times New Roman"/>
-          <w:sz w:val="24"/>
-          <w:lang w:val="es-DO"/>
-        </w:rPr>
-        <w:t>. El cual, es actualmente utilizado por el cliente para calendarizar sus tareas. PPR pretende automatizar este proceso de calendarización tomando en cuenta las tareas proveídas por el cliente. Así como también información sobre los recursos humanos del proyecto. Tales como: los horarios disponibles, y excepciones a estos horarios.</w:t>
+        <w:lastRenderedPageBreak/>
+        <w:t>cliente. Así como también información sobre los recursos humanos del proyecto. Tales como: los horarios disponibles, y excepciones a estos horarios.</w:t>
       </w:r>
     </w:p>
     <w:p>
@@ -5757,134 +5505,7 @@
           <w:sz w:val="24"/>
           <w:lang w:val="es-DO"/>
         </w:rPr>
-        <w:lastRenderedPageBreak/>
-        <w:t xml:space="preserve">Como se puede ver en los </w:t>
-      </w:r>
-      <w:proofErr w:type="spellStart"/>
-      <w:r>
-        <w:rPr>
-          <w:rFonts w:ascii="Times New Roman" w:hAnsi="Times New Roman" w:cs="Times New Roman"/>
-          <w:sz w:val="24"/>
-          <w:lang w:val="es-DO"/>
-        </w:rPr>
-        <w:t>mockups</w:t>
-      </w:r>
-      <w:proofErr w:type="spellEnd"/>
-      <w:r>
-        <w:rPr>
-          <w:rFonts w:ascii="Times New Roman" w:hAnsi="Times New Roman" w:cs="Times New Roman"/>
-          <w:sz w:val="24"/>
-          <w:lang w:val="es-DO"/>
-        </w:rPr>
-        <w:t xml:space="preserve"> mostrados, donde sea posible, PPR se integrará a las vistas de </w:t>
-      </w:r>
-      <w:proofErr w:type="spellStart"/>
-      <w:r>
-        <w:rPr>
-          <w:rFonts w:ascii="Times New Roman" w:hAnsi="Times New Roman" w:cs="Times New Roman"/>
-          <w:sz w:val="24"/>
-          <w:lang w:val="es-DO"/>
-        </w:rPr>
-        <w:t>Redmine</w:t>
-      </w:r>
-      <w:proofErr w:type="spellEnd"/>
-      <w:r>
-        <w:rPr>
-          <w:rFonts w:ascii="Times New Roman" w:hAnsi="Times New Roman" w:cs="Times New Roman"/>
-          <w:sz w:val="24"/>
-          <w:lang w:val="es-DO"/>
-        </w:rPr>
-        <w:t xml:space="preserve"> para proveer un ambiente familiar a usuarios existentes de </w:t>
-      </w:r>
-      <w:proofErr w:type="spellStart"/>
-      <w:r>
-        <w:rPr>
-          <w:rFonts w:ascii="Times New Roman" w:hAnsi="Times New Roman" w:cs="Times New Roman"/>
-          <w:sz w:val="24"/>
-          <w:lang w:val="es-DO"/>
-        </w:rPr>
-        <w:t>Redmine</w:t>
-      </w:r>
-      <w:proofErr w:type="spellEnd"/>
-      <w:r>
-        <w:rPr>
-          <w:rFonts w:ascii="Times New Roman" w:hAnsi="Times New Roman" w:cs="Times New Roman"/>
-          <w:sz w:val="24"/>
-          <w:lang w:val="es-DO"/>
-        </w:rPr>
-        <w:t xml:space="preserve">. Para el horario y excepciones de usuarios, se expandirá la vista de Usuarios de </w:t>
-      </w:r>
-      <w:proofErr w:type="spellStart"/>
-      <w:r>
-        <w:rPr>
-          <w:rFonts w:ascii="Times New Roman" w:hAnsi="Times New Roman" w:cs="Times New Roman"/>
-          <w:sz w:val="24"/>
-          <w:lang w:val="es-DO"/>
-        </w:rPr>
-        <w:t>Redmine</w:t>
-      </w:r>
-      <w:proofErr w:type="spellEnd"/>
-      <w:r>
-        <w:rPr>
-          <w:rFonts w:ascii="Times New Roman" w:hAnsi="Times New Roman" w:cs="Times New Roman"/>
-          <w:sz w:val="24"/>
-          <w:lang w:val="es-DO"/>
-        </w:rPr>
-        <w:t xml:space="preserve"> mediante el uso de </w:t>
-      </w:r>
-      <w:proofErr w:type="spellStart"/>
-      <w:r>
-        <w:rPr>
-          <w:rFonts w:ascii="Times New Roman" w:hAnsi="Times New Roman" w:cs="Times New Roman"/>
-          <w:sz w:val="24"/>
-          <w:lang w:val="es-DO"/>
-        </w:rPr>
-        <w:t>Hooks</w:t>
-      </w:r>
-      <w:proofErr w:type="spellEnd"/>
-      <w:r>
-        <w:rPr>
-          <w:rFonts w:ascii="Times New Roman" w:hAnsi="Times New Roman" w:cs="Times New Roman"/>
-          <w:sz w:val="24"/>
-          <w:lang w:val="es-DO"/>
-        </w:rPr>
-        <w:t xml:space="preserve">. Para la calendarización, se expandirá las vistas de </w:t>
-      </w:r>
-      <w:proofErr w:type="spellStart"/>
-      <w:r>
-        <w:rPr>
-          <w:rFonts w:ascii="Times New Roman" w:hAnsi="Times New Roman" w:cs="Times New Roman"/>
-          <w:sz w:val="24"/>
-          <w:lang w:val="es-DO"/>
-        </w:rPr>
-        <w:t>plugin</w:t>
-      </w:r>
-      <w:proofErr w:type="spellEnd"/>
-      <w:r>
-        <w:rPr>
-          <w:rFonts w:ascii="Times New Roman" w:hAnsi="Times New Roman" w:cs="Times New Roman"/>
-          <w:sz w:val="24"/>
-          <w:lang w:val="es-DO"/>
-        </w:rPr>
-        <w:t xml:space="preserve"> </w:t>
-      </w:r>
-      <w:proofErr w:type="spellStart"/>
-      <w:r>
-        <w:rPr>
-          <w:rFonts w:ascii="Times New Roman" w:hAnsi="Times New Roman" w:cs="Times New Roman"/>
-          <w:sz w:val="24"/>
-          <w:lang w:val="es-DO"/>
-        </w:rPr>
-        <w:t>Importer</w:t>
-      </w:r>
-      <w:proofErr w:type="spellEnd"/>
-      <w:r>
-        <w:rPr>
-          <w:rFonts w:ascii="Times New Roman" w:hAnsi="Times New Roman" w:cs="Times New Roman"/>
-          <w:sz w:val="24"/>
-          <w:lang w:val="es-DO"/>
-        </w:rPr>
-        <w:t>.</w:t>
+        <w:t>Como se puede ver en los mockups mostrados, donde sea posible, PPR se integrará a las vistas de Redmine para proveer un ambiente familiar a usuarios existentes de Redmine. Para el horario y excepciones de usuarios, se expandirá la vista de Usuarios de Redmine mediante el uso de Hooks. Para la calendarización, se expandirá las vistas de plugin Importer.</w:t>
       </w:r>
     </w:p>
     <w:sectPr>
@@ -5899,7 +5520,7 @@
 </file>
 
 <file path=word/numbering.xml><?xml version="1.0" encoding="utf-8"?>
-<w:numbering xmlns:wpc="http://schemas.microsoft.com/office/word/2010/wordprocessingCanvas" xmlns:mc="http://schemas.openxmlformats.org/markup-compatibility/2006" xmlns:o="urn:schemas-microsoft-com:office:office" xmlns:r="http://schemas.openxmlformats.org/officeDocument/2006/relationships" xmlns:m="http://schemas.openxmlformats.org/officeDocument/2006/math" xmlns:v="urn:schemas-microsoft-com:vml" xmlns:wp14="http://schemas.microsoft.com/office/word/2010/wordprocessingDrawing" xmlns:wp="http://schemas.openxmlformats.org/drawingml/2006/wordprocessingDrawing" xmlns:w10="urn:schemas-microsoft-com:office:word" xmlns:w="http://schemas.openxmlformats.org/wordprocessingml/2006/main" xmlns:w14="http://schemas.microsoft.com/office/word/2010/wordml" xmlns:w15="http://schemas.microsoft.com/office/word/2012/wordml" xmlns:wpg="http://schemas.microsoft.com/office/word/2010/wordprocessingGroup" xmlns:wpi="http://schemas.microsoft.com/office/word/2010/wordprocessingInk" xmlns:wne="http://schemas.microsoft.com/office/word/2006/wordml" xmlns:wps="http://schemas.microsoft.com/office/word/2010/wordprocessingShape" mc:Ignorable="w14 w15 wp14">
+<w:numbering xmlns:wpc="http://schemas.microsoft.com/office/word/2010/wordprocessingCanvas" xmlns:mo="http://schemas.microsoft.com/office/mac/office/2008/main" xmlns:mc="http://schemas.openxmlformats.org/markup-compatibility/2006" xmlns:mv="urn:schemas-microsoft-com:mac:vml" xmlns:o="urn:schemas-microsoft-com:office:office" xmlns:r="http://schemas.openxmlformats.org/officeDocument/2006/relationships" xmlns:m="http://schemas.openxmlformats.org/officeDocument/2006/math" xmlns:v="urn:schemas-microsoft-com:vml" xmlns:wp14="http://schemas.microsoft.com/office/word/2010/wordprocessingDrawing" xmlns:wp="http://schemas.openxmlformats.org/drawingml/2006/wordprocessingDrawing" xmlns:w10="urn:schemas-microsoft-com:office:word" xmlns:w="http://schemas.openxmlformats.org/wordprocessingml/2006/main" xmlns:w14="http://schemas.microsoft.com/office/word/2010/wordml" xmlns:wpg="http://schemas.microsoft.com/office/word/2010/wordprocessingGroup" xmlns:wpi="http://schemas.microsoft.com/office/word/2010/wordprocessingInk" xmlns:wne="http://schemas.microsoft.com/office/word/2006/wordml" xmlns:wps="http://schemas.microsoft.com/office/word/2010/wordprocessingShape" mc:Ignorable="w14 wp14">
   <w:abstractNum w:abstractNumId="0">
     <w:nsid w:val="089B429D"/>
     <w:multiLevelType w:val="multilevel"/>
@@ -6817,7 +6438,7 @@
 </file>
 
 <file path=word/styles.xml><?xml version="1.0" encoding="utf-8"?>
-<w:styles xmlns:mc="http://schemas.openxmlformats.org/markup-compatibility/2006" xmlns:r="http://schemas.openxmlformats.org/officeDocument/2006/relationships" xmlns:w="http://schemas.openxmlformats.org/wordprocessingml/2006/main" xmlns:w14="http://schemas.microsoft.com/office/word/2010/wordml" xmlns:w15="http://schemas.microsoft.com/office/word/2012/wordml" mc:Ignorable="w14 w15">
+<w:styles xmlns:mc="http://schemas.openxmlformats.org/markup-compatibility/2006" xmlns:r="http://schemas.openxmlformats.org/officeDocument/2006/relationships" xmlns:w="http://schemas.openxmlformats.org/wordprocessingml/2006/main" xmlns:w14="http://schemas.microsoft.com/office/word/2010/wordml" mc:Ignorable="w14">
   <w:docDefaults>
     <w:rPrDefault>
       <w:rPr>
@@ -6832,369 +6453,153 @@
       </w:pPr>
     </w:pPrDefault>
   </w:docDefaults>
-  <w:latentStyles w:defLockedState="0" w:defUIPriority="99" w:defSemiHidden="0" w:defUnhideWhenUsed="0" w:defQFormat="0" w:count="371">
-    <w:lsdException w:name="Normal" w:uiPriority="0" w:qFormat="1"/>
-    <w:lsdException w:name="heading 1" w:uiPriority="9" w:qFormat="1"/>
-    <w:lsdException w:name="heading 2" w:semiHidden="1" w:uiPriority="9" w:unhideWhenUsed="1" w:qFormat="1"/>
-    <w:lsdException w:name="heading 3" w:semiHidden="1" w:uiPriority="9" w:unhideWhenUsed="1" w:qFormat="1"/>
-    <w:lsdException w:name="heading 4" w:semiHidden="1" w:uiPriority="9" w:unhideWhenUsed="1" w:qFormat="1"/>
-    <w:lsdException w:name="heading 5" w:semiHidden="1" w:uiPriority="9" w:unhideWhenUsed="1" w:qFormat="1"/>
-    <w:lsdException w:name="heading 6" w:semiHidden="1" w:uiPriority="9" w:unhideWhenUsed="1" w:qFormat="1"/>
-    <w:lsdException w:name="heading 7" w:semiHidden="1" w:uiPriority="9" w:unhideWhenUsed="1" w:qFormat="1"/>
-    <w:lsdException w:name="heading 8" w:semiHidden="1" w:uiPriority="9" w:unhideWhenUsed="1" w:qFormat="1"/>
-    <w:lsdException w:name="heading 9" w:semiHidden="1" w:uiPriority="9" w:unhideWhenUsed="1" w:qFormat="1"/>
-    <w:lsdException w:name="index 1" w:semiHidden="1" w:unhideWhenUsed="1"/>
-    <w:lsdException w:name="index 2" w:semiHidden="1" w:unhideWhenUsed="1"/>
-    <w:lsdException w:name="index 3" w:semiHidden="1" w:unhideWhenUsed="1"/>
-    <w:lsdException w:name="index 4" w:semiHidden="1" w:unhideWhenUsed="1"/>
-    <w:lsdException w:name="index 5" w:semiHidden="1" w:unhideWhenUsed="1"/>
-    <w:lsdException w:name="index 6" w:semiHidden="1" w:unhideWhenUsed="1"/>
-    <w:lsdException w:name="index 7" w:semiHidden="1" w:unhideWhenUsed="1"/>
-    <w:lsdException w:name="index 8" w:semiHidden="1" w:unhideWhenUsed="1"/>
-    <w:lsdException w:name="index 9" w:semiHidden="1" w:unhideWhenUsed="1"/>
-    <w:lsdException w:name="toc 1" w:semiHidden="1" w:uiPriority="39" w:unhideWhenUsed="1"/>
-    <w:lsdException w:name="toc 2" w:semiHidden="1" w:uiPriority="39" w:unhideWhenUsed="1"/>
-    <w:lsdException w:name="toc 3" w:semiHidden="1" w:uiPriority="39" w:unhideWhenUsed="1"/>
-    <w:lsdException w:name="toc 4" w:semiHidden="1" w:uiPriority="39" w:unhideWhenUsed="1"/>
-    <w:lsdException w:name="toc 5" w:semiHidden="1" w:uiPriority="39" w:unhideWhenUsed="1"/>
-    <w:lsdException w:name="toc 6" w:semiHidden="1" w:uiPriority="39" w:unhideWhenUsed="1"/>
-    <w:lsdException w:name="toc 7" w:semiHidden="1" w:uiPriority="39" w:unhideWhenUsed="1"/>
-    <w:lsdException w:name="toc 8" w:semiHidden="1" w:uiPriority="39" w:unhideWhenUsed="1"/>
-    <w:lsdException w:name="toc 9" w:semiHidden="1" w:uiPriority="39" w:unhideWhenUsed="1"/>
-    <w:lsdException w:name="Normal Indent" w:semiHidden="1" w:unhideWhenUsed="1"/>
-    <w:lsdException w:name="footnote text" w:semiHidden="1" w:unhideWhenUsed="1"/>
-    <w:lsdException w:name="annotation text" w:semiHidden="1" w:unhideWhenUsed="1"/>
-    <w:lsdException w:name="header" w:semiHidden="1" w:unhideWhenUsed="1"/>
-    <w:lsdException w:name="footer" w:semiHidden="1" w:unhideWhenUsed="1"/>
-    <w:lsdException w:name="index heading" w:semiHidden="1" w:unhideWhenUsed="1"/>
-    <w:lsdException w:name="caption" w:semiHidden="1" w:uiPriority="35" w:unhideWhenUsed="1" w:qFormat="1"/>
-    <w:lsdException w:name="table of figures" w:semiHidden="1" w:unhideWhenUsed="1"/>
-    <w:lsdException w:name="envelope address" w:semiHidden="1" w:unhideWhenUsed="1"/>
-    <w:lsdException w:name="envelope return" w:semiHidden="1" w:unhideWhenUsed="1"/>
-    <w:lsdException w:name="footnote reference" w:semiHidden="1" w:unhideWhenUsed="1"/>
-    <w:lsdException w:name="annotation reference" w:semiHidden="1" w:unhideWhenUsed="1"/>
-    <w:lsdException w:name="line number" w:semiHidden="1" w:unhideWhenUsed="1"/>
-    <w:lsdException w:name="page number" w:semiHidden="1" w:unhideWhenUsed="1"/>
-    <w:lsdException w:name="endnote reference" w:semiHidden="1" w:unhideWhenUsed="1"/>
-    <w:lsdException w:name="endnote text" w:semiHidden="1" w:unhideWhenUsed="1"/>
-    <w:lsdException w:name="table of authorities" w:semiHidden="1" w:unhideWhenUsed="1"/>
-    <w:lsdException w:name="macro" w:semiHidden="1" w:unhideWhenUsed="1"/>
-    <w:lsdException w:name="toa heading" w:semiHidden="1" w:unhideWhenUsed="1"/>
-    <w:lsdException w:name="List" w:semiHidden="1" w:unhideWhenUsed="1"/>
-    <w:lsdException w:name="List Bullet" w:semiHidden="1" w:unhideWhenUsed="1"/>
-    <w:lsdException w:name="List Number" w:semiHidden="1" w:unhideWhenUsed="1"/>
-    <w:lsdException w:name="List 2" w:semiHidden="1" w:unhideWhenUsed="1"/>
-    <w:lsdException w:name="List 3" w:semiHidden="1" w:unhideWhenUsed="1"/>
-    <w:lsdException w:name="List 4" w:semiHidden="1" w:unhideWhenUsed="1"/>
-    <w:lsdException w:name="List 5" w:semiHidden="1" w:unhideWhenUsed="1"/>
-    <w:lsdException w:name="List Bullet 2" w:semiHidden="1" w:unhideWhenUsed="1"/>
-    <w:lsdException w:name="List Bullet 3" w:semiHidden="1" w:unhideWhenUsed="1"/>
-    <w:lsdException w:name="List Bullet 4" w:semiHidden="1" w:unhideWhenUsed="1"/>
-    <w:lsdException w:name="List Bullet 5" w:semiHidden="1" w:unhideWhenUsed="1"/>
-    <w:lsdException w:name="List Number 2" w:semiHidden="1" w:unhideWhenUsed="1"/>
-    <w:lsdException w:name="List Number 3" w:semiHidden="1" w:unhideWhenUsed="1"/>
-    <w:lsdException w:name="List Number 4" w:semiHidden="1" w:unhideWhenUsed="1"/>
-    <w:lsdException w:name="List Number 5" w:semiHidden="1" w:unhideWhenUsed="1"/>
-    <w:lsdException w:name="Title" w:uiPriority="10" w:qFormat="1"/>
-    <w:lsdException w:name="Closing" w:semiHidden="1" w:unhideWhenUsed="1"/>
-    <w:lsdException w:name="Signature" w:semiHidden="1" w:unhideWhenUsed="1"/>
-    <w:lsdException w:name="Default Paragraph Font" w:semiHidden="1" w:uiPriority="1" w:unhideWhenUsed="1"/>
-    <w:lsdException w:name="Body Text" w:semiHidden="1" w:unhideWhenUsed="1"/>
-    <w:lsdException w:name="Body Text Indent" w:semiHidden="1" w:unhideWhenUsed="1"/>
-    <w:lsdException w:name="List Continue" w:semiHidden="1" w:unhideWhenUsed="1"/>
-    <w:lsdException w:name="List Continue 2" w:semiHidden="1" w:unhideWhenUsed="1"/>
-    <w:lsdException w:name="List Continue 3" w:semiHidden="1" w:unhideWhenUsed="1"/>
-    <w:lsdException w:name="List Continue 4" w:semiHidden="1" w:unhideWhenUsed="1"/>
-    <w:lsdException w:name="List Continue 5" w:semiHidden="1" w:unhideWhenUsed="1"/>
-    <w:lsdException w:name="Message Header" w:semiHidden="1" w:unhideWhenUsed="1"/>
-    <w:lsdException w:name="Subtitle" w:uiPriority="11" w:qFormat="1"/>
-    <w:lsdException w:name="Salutation" w:semiHidden="1" w:unhideWhenUsed="1"/>
-    <w:lsdException w:name="Date" w:semiHidden="1" w:unhideWhenUsed="1"/>
-    <w:lsdException w:name="Body Text First Indent" w:semiHidden="1" w:unhideWhenUsed="1"/>
-    <w:lsdException w:name="Body Text First Indent 2" w:semiHidden="1" w:unhideWhenUsed="1"/>
-    <w:lsdException w:name="Note Heading" w:semiHidden="1" w:unhideWhenUsed="1"/>
-    <w:lsdException w:name="Body Text 2" w:semiHidden="1" w:unhideWhenUsed="1"/>
-    <w:lsdException w:name="Body Text 3" w:semiHidden="1" w:unhideWhenUsed="1"/>
-    <w:lsdException w:name="Body Text Indent 2" w:semiHidden="1" w:unhideWhenUsed="1"/>
-    <w:lsdException w:name="Body Text Indent 3" w:semiHidden="1" w:unhideWhenUsed="1"/>
-    <w:lsdException w:name="Block Text" w:semiHidden="1" w:unhideWhenUsed="1"/>
-    <w:lsdException w:name="Hyperlink" w:semiHidden="1" w:unhideWhenUsed="1"/>
-    <w:lsdException w:name="FollowedHyperlink" w:semiHidden="1" w:unhideWhenUsed="1"/>
-    <w:lsdException w:name="Strong" w:uiPriority="22" w:qFormat="1"/>
-    <w:lsdException w:name="Emphasis" w:uiPriority="20" w:qFormat="1"/>
-    <w:lsdException w:name="Document Map" w:semiHidden="1" w:unhideWhenUsed="1"/>
-    <w:lsdException w:name="Plain Text" w:semiHidden="1" w:unhideWhenUsed="1"/>
-    <w:lsdException w:name="E-mail Signature" w:semiHidden="1" w:unhideWhenUsed="1"/>
-    <w:lsdException w:name="HTML Top of Form" w:semiHidden="1" w:unhideWhenUsed="1"/>
-    <w:lsdException w:name="HTML Bottom of Form" w:semiHidden="1" w:unhideWhenUsed="1"/>
-    <w:lsdException w:name="Normal (Web)" w:semiHidden="1" w:unhideWhenUsed="1"/>
-    <w:lsdException w:name="HTML Acronym" w:semiHidden="1" w:unhideWhenUsed="1"/>
-    <w:lsdException w:name="HTML Address" w:semiHidden="1" w:unhideWhenUsed="1"/>
-    <w:lsdException w:name="HTML Cite" w:semiHidden="1" w:unhideWhenUsed="1"/>
-    <w:lsdException w:name="HTML Code" w:semiHidden="1" w:unhideWhenUsed="1"/>
-    <w:lsdException w:name="HTML Definition" w:semiHidden="1" w:unhideWhenUsed="1"/>
-    <w:lsdException w:name="HTML Keyboard" w:semiHidden="1" w:unhideWhenUsed="1"/>
-    <w:lsdException w:name="HTML Preformatted" w:semiHidden="1" w:unhideWhenUsed="1"/>
-    <w:lsdException w:name="HTML Sample" w:semiHidden="1" w:unhideWhenUsed="1"/>
-    <w:lsdException w:name="HTML Typewriter" w:semiHidden="1" w:unhideWhenUsed="1"/>
-    <w:lsdException w:name="HTML Variable" w:semiHidden="1" w:unhideWhenUsed="1"/>
-    <w:lsdException w:name="Normal Table" w:semiHidden="1" w:unhideWhenUsed="1"/>
-    <w:lsdException w:name="annotation subject" w:semiHidden="1" w:unhideWhenUsed="1"/>
-    <w:lsdException w:name="No List" w:semiHidden="1" w:unhideWhenUsed="1"/>
-    <w:lsdException w:name="Outline List 1" w:semiHidden="1" w:unhideWhenUsed="1"/>
-    <w:lsdException w:name="Outline List 2" w:semiHidden="1" w:unhideWhenUsed="1"/>
-    <w:lsdException w:name="Outline List 3" w:semiHidden="1" w:unhideWhenUsed="1"/>
-    <w:lsdException w:name="Table Simple 1" w:semiHidden="1" w:unhideWhenUsed="1"/>
-    <w:lsdException w:name="Table Simple 2" w:semiHidden="1" w:unhideWhenUsed="1"/>
-    <w:lsdException w:name="Table Simple 3" w:semiHidden="1" w:unhideWhenUsed="1"/>
-    <w:lsdException w:name="Table Classic 1" w:semiHidden="1" w:unhideWhenUsed="1"/>
-    <w:lsdException w:name="Table Classic 2" w:semiHidden="1" w:unhideWhenUsed="1"/>
-    <w:lsdException w:name="Table Classic 3" w:semiHidden="1" w:unhideWhenUsed="1"/>
-    <w:lsdException w:name="Table Classic 4" w:semiHidden="1" w:unhideWhenUsed="1"/>
-    <w:lsdException w:name="Table Colorful 1" w:semiHidden="1" w:unhideWhenUsed="1"/>
-    <w:lsdException w:name="Table Colorful 2" w:semiHidden="1" w:unhideWhenUsed="1"/>
-    <w:lsdException w:name="Table Colorful 3" w:semiHidden="1" w:unhideWhenUsed="1"/>
-    <w:lsdException w:name="Table Columns 1" w:semiHidden="1" w:unhideWhenUsed="1"/>
-    <w:lsdException w:name="Table Columns 2" w:semiHidden="1" w:unhideWhenUsed="1"/>
-    <w:lsdException w:name="Table Columns 3" w:semiHidden="1" w:unhideWhenUsed="1"/>
-    <w:lsdException w:name="Table Columns 4" w:semiHidden="1" w:unhideWhenUsed="1"/>
-    <w:lsdException w:name="Table Columns 5" w:semiHidden="1" w:unhideWhenUsed="1"/>
-    <w:lsdException w:name="Table Grid 1" w:semiHidden="1" w:unhideWhenUsed="1"/>
-    <w:lsdException w:name="Table Grid 2" w:semiHidden="1" w:unhideWhenUsed="1"/>
-    <w:lsdException w:name="Table Grid 3" w:semiHidden="1" w:unhideWhenUsed="1"/>
-    <w:lsdException w:name="Table Grid 4" w:semiHidden="1" w:unhideWhenUsed="1"/>
-    <w:lsdException w:name="Table Grid 5" w:semiHidden="1" w:unhideWhenUsed="1"/>
-    <w:lsdException w:name="Table Grid 6" w:semiHidden="1" w:unhideWhenUsed="1"/>
-    <w:lsdException w:name="Table Grid 7" w:semiHidden="1" w:unhideWhenUsed="1"/>
-    <w:lsdException w:name="Table Grid 8" w:semiHidden="1" w:unhideWhenUsed="1"/>
-    <w:lsdException w:name="Table List 1" w:semiHidden="1" w:unhideWhenUsed="1"/>
-    <w:lsdException w:name="Table List 2" w:semiHidden="1" w:unhideWhenUsed="1"/>
-    <w:lsdException w:name="Table List 3" w:semiHidden="1" w:unhideWhenUsed="1"/>
-    <w:lsdException w:name="Table List 4" w:semiHidden="1" w:unhideWhenUsed="1"/>
-    <w:lsdException w:name="Table List 5" w:semiHidden="1" w:unhideWhenUsed="1"/>
-    <w:lsdException w:name="Table List 6" w:semiHidden="1" w:unhideWhenUsed="1"/>
-    <w:lsdException w:name="Table List 7" w:semiHidden="1" w:unhideWhenUsed="1"/>
-    <w:lsdException w:name="Table List 8" w:semiHidden="1" w:unhideWhenUsed="1"/>
-    <w:lsdException w:name="Table 3D effects 1" w:semiHidden="1" w:unhideWhenUsed="1"/>
-    <w:lsdException w:name="Table 3D effects 2" w:semiHidden="1" w:unhideWhenUsed="1"/>
-    <w:lsdException w:name="Table 3D effects 3" w:semiHidden="1" w:unhideWhenUsed="1"/>
-    <w:lsdException w:name="Table Contemporary" w:semiHidden="1" w:unhideWhenUsed="1"/>
-    <w:lsdException w:name="Table Elegant" w:semiHidden="1" w:unhideWhenUsed="1"/>
-    <w:lsdException w:name="Table Professional" w:semiHidden="1" w:unhideWhenUsed="1"/>
-    <w:lsdException w:name="Table Subtle 1" w:semiHidden="1" w:unhideWhenUsed="1"/>
-    <w:lsdException w:name="Table Subtle 2" w:semiHidden="1" w:unhideWhenUsed="1"/>
-    <w:lsdException w:name="Table Web 1" w:semiHidden="1" w:unhideWhenUsed="1"/>
-    <w:lsdException w:name="Table Web 2" w:semiHidden="1" w:unhideWhenUsed="1"/>
-    <w:lsdException w:name="Table Web 3" w:semiHidden="1" w:unhideWhenUsed="1"/>
-    <w:lsdException w:name="Balloon Text" w:semiHidden="1" w:unhideWhenUsed="1"/>
-    <w:lsdException w:name="Table Grid" w:uiPriority="39"/>
-    <w:lsdException w:name="Table Theme" w:semiHidden="1" w:unhideWhenUsed="1"/>
-    <w:lsdException w:name="Placeholder Text" w:semiHidden="1"/>
-    <w:lsdException w:name="No Spacing" w:uiPriority="1" w:qFormat="1"/>
-    <w:lsdException w:name="Light Shading" w:uiPriority="60"/>
-    <w:lsdException w:name="Light List" w:uiPriority="61"/>
-    <w:lsdException w:name="Light Grid" w:uiPriority="62"/>
-    <w:lsdException w:name="Medium Shading 1" w:uiPriority="63"/>
-    <w:lsdException w:name="Medium Shading 2" w:uiPriority="64"/>
-    <w:lsdException w:name="Medium List 1" w:uiPriority="65"/>
-    <w:lsdException w:name="Medium List 2" w:uiPriority="66"/>
-    <w:lsdException w:name="Medium Grid 1" w:uiPriority="67"/>
-    <w:lsdException w:name="Medium Grid 2" w:uiPriority="68"/>
-    <w:lsdException w:name="Medium Grid 3" w:uiPriority="69"/>
-    <w:lsdException w:name="Dark List" w:uiPriority="70"/>
-    <w:lsdException w:name="Colorful Shading" w:uiPriority="71"/>
-    <w:lsdException w:name="Colorful List" w:uiPriority="72"/>
-    <w:lsdException w:name="Colorful Grid" w:uiPriority="73"/>
-    <w:lsdException w:name="Light Shading Accent 1" w:uiPriority="60"/>
-    <w:lsdException w:name="Light List Accent 1" w:uiPriority="61"/>
-    <w:lsdException w:name="Light Grid Accent 1" w:uiPriority="62"/>
-    <w:lsdException w:name="Medium Shading 1 Accent 1" w:uiPriority="63"/>
-    <w:lsdException w:name="Medium Shading 2 Accent 1" w:uiPriority="64"/>
-    <w:lsdException w:name="Medium List 1 Accent 1" w:uiPriority="65"/>
-    <w:lsdException w:name="Revision" w:semiHidden="1"/>
-    <w:lsdException w:name="List Paragraph" w:uiPriority="34" w:qFormat="1"/>
-    <w:lsdException w:name="Quote" w:uiPriority="29" w:qFormat="1"/>
-    <w:lsdException w:name="Intense Quote" w:uiPriority="30" w:qFormat="1"/>
-    <w:lsdException w:name="Medium List 2 Accent 1" w:uiPriority="66"/>
-    <w:lsdException w:name="Medium Grid 1 Accent 1" w:uiPriority="67"/>
-    <w:lsdException w:name="Medium Grid 2 Accent 1" w:uiPriority="68"/>
-    <w:lsdException w:name="Medium Grid 3 Accent 1" w:uiPriority="69"/>
-    <w:lsdException w:name="Dark List Accent 1" w:uiPriority="70"/>
-    <w:lsdException w:name="Colorful Shading Accent 1" w:uiPriority="71"/>
-    <w:lsdException w:name="Colorful List Accent 1" w:uiPriority="72"/>
-    <w:lsdException w:name="Colorful Grid Accent 1" w:uiPriority="73"/>
-    <w:lsdException w:name="Light Shading Accent 2" w:uiPriority="60"/>
-    <w:lsdException w:name="Light List Accent 2" w:uiPriority="61"/>
-    <w:lsdException w:name="Light Grid Accent 2" w:uiPriority="62"/>
-    <w:lsdException w:name="Medium Shading 1 Accent 2" w:uiPriority="63"/>
-    <w:lsdException w:name="Medium Shading 2 Accent 2" w:uiPriority="64"/>
-    <w:lsdException w:name="Medium List 1 Accent 2" w:uiPriority="65"/>
-    <w:lsdException w:name="Medium List 2 Accent 2" w:uiPriority="66"/>
-    <w:lsdException w:name="Medium Grid 1 Accent 2" w:uiPriority="67"/>
-    <w:lsdException w:name="Medium Grid 2 Accent 2" w:uiPriority="68"/>
-    <w:lsdException w:name="Medium Grid 3 Accent 2" w:uiPriority="69"/>
-    <w:lsdException w:name="Dark List Accent 2" w:uiPriority="70"/>
-    <w:lsdException w:name="Colorful Shading Accent 2" w:uiPriority="71"/>
-    <w:lsdException w:name="Colorful List Accent 2" w:uiPriority="72"/>
-    <w:lsdException w:name="Colorful Grid Accent 2" w:uiPriority="73"/>
-    <w:lsdException w:name="Light Shading Accent 3" w:uiPriority="60"/>
-    <w:lsdException w:name="Light List Accent 3" w:uiPriority="61"/>
-    <w:lsdException w:name="Light Grid Accent 3" w:uiPriority="62"/>
-    <w:lsdException w:name="Medium Shading 1 Accent 3" w:uiPriority="63"/>
-    <w:lsdException w:name="Medium Shading 2 Accent 3" w:uiPriority="64"/>
-    <w:lsdException w:name="Medium List 1 Accent 3" w:uiPriority="65"/>
-    <w:lsdException w:name="Medium List 2 Accent 3" w:uiPriority="66"/>
-    <w:lsdException w:name="Medium Grid 1 Accent 3" w:uiPriority="67"/>
-    <w:lsdException w:name="Medium Grid 2 Accent 3" w:uiPriority="68"/>
-    <w:lsdException w:name="Medium Grid 3 Accent 3" w:uiPriority="69"/>
-    <w:lsdException w:name="Dark List Accent 3" w:uiPriority="70"/>
-    <w:lsdException w:name="Colorful Shading Accent 3" w:uiPriority="71"/>
-    <w:lsdException w:name="Colorful List Accent 3" w:uiPriority="72"/>
-    <w:lsdException w:name="Colorful Grid Accent 3" w:uiPriority="73"/>
-    <w:lsdException w:name="Light Shading Accent 4" w:uiPriority="60"/>
-    <w:lsdException w:name="Light List Accent 4" w:uiPriority="61"/>
-    <w:lsdException w:name="Light Grid Accent 4" w:uiPriority="62"/>
-    <w:lsdException w:name="Medium Shading 1 Accent 4" w:uiPriority="63"/>
-    <w:lsdException w:name="Medium Shading 2 Accent 4" w:uiPriority="64"/>
-    <w:lsdException w:name="Medium List 1 Accent 4" w:uiPriority="65"/>
-    <w:lsdException w:name="Medium List 2 Accent 4" w:uiPriority="66"/>
-    <w:lsdException w:name="Medium Grid 1 Accent 4" w:uiPriority="67"/>
-    <w:lsdException w:name="Medium Grid 2 Accent 4" w:uiPriority="68"/>
-    <w:lsdException w:name="Medium Grid 3 Accent 4" w:uiPriority="69"/>
-    <w:lsdException w:name="Dark List Accent 4" w:uiPriority="70"/>
-    <w:lsdException w:name="Colorful Shading Accent 4" w:uiPriority="71"/>
-    <w:lsdException w:name="Colorful List Accent 4" w:uiPriority="72"/>
-    <w:lsdException w:name="Colorful Grid Accent 4" w:uiPriority="73"/>
-    <w:lsdException w:name="Light Shading Accent 5" w:uiPriority="60"/>
-    <w:lsdException w:name="Light List Accent 5" w:uiPriority="61"/>
-    <w:lsdException w:name="Light Grid Accent 5" w:uiPriority="62"/>
-    <w:lsdException w:name="Medium Shading 1 Accent 5" w:uiPriority="63"/>
-    <w:lsdException w:name="Medium Shading 2 Accent 5" w:uiPriority="64"/>
-    <w:lsdException w:name="Medium List 1 Accent 5" w:uiPriority="65"/>
-    <w:lsdException w:name="Medium List 2 Accent 5" w:uiPriority="66"/>
-    <w:lsdException w:name="Medium Grid 1 Accent 5" w:uiPriority="67"/>
-    <w:lsdException w:name="Medium Grid 2 Accent 5" w:uiPriority="68"/>
-    <w:lsdException w:name="Medium Grid 3 Accent 5" w:uiPriority="69"/>
-    <w:lsdException w:name="Dark List Accent 5" w:uiPriority="70"/>
-    <w:lsdException w:name="Colorful Shading Accent 5" w:uiPriority="71"/>
-    <w:lsdException w:name="Colorful List Accent 5" w:uiPriority="72"/>
-    <w:lsdException w:name="Colorful Grid Accent 5" w:uiPriority="73"/>
-    <w:lsdException w:name="Light Shading Accent 6" w:uiPriority="60"/>
-    <w:lsdException w:name="Light List Accent 6" w:uiPriority="61"/>
-    <w:lsdException w:name="Light Grid Accent 6" w:uiPriority="62"/>
-    <w:lsdException w:name="Medium Shading 1 Accent 6" w:uiPriority="63"/>
-    <w:lsdException w:name="Medium Shading 2 Accent 6" w:uiPriority="64"/>
-    <w:lsdException w:name="Medium List 1 Accent 6" w:uiPriority="65"/>
-    <w:lsdException w:name="Medium List 2 Accent 6" w:uiPriority="66"/>
-    <w:lsdException w:name="Medium Grid 1 Accent 6" w:uiPriority="67"/>
-    <w:lsdException w:name="Medium Grid 2 Accent 6" w:uiPriority="68"/>
-    <w:lsdException w:name="Medium Grid 3 Accent 6" w:uiPriority="69"/>
-    <w:lsdException w:name="Dark List Accent 6" w:uiPriority="70"/>
-    <w:lsdException w:name="Colorful Shading Accent 6" w:uiPriority="71"/>
-    <w:lsdException w:name="Colorful List Accent 6" w:uiPriority="72"/>
-    <w:lsdException w:name="Colorful Grid Accent 6" w:uiPriority="73"/>
-    <w:lsdException w:name="Subtle Emphasis" w:uiPriority="19" w:qFormat="1"/>
-    <w:lsdException w:name="Intense Emphasis" w:uiPriority="21" w:qFormat="1"/>
-    <w:lsdException w:name="Subtle Reference" w:uiPriority="31" w:qFormat="1"/>
-    <w:lsdException w:name="Intense Reference" w:uiPriority="32" w:qFormat="1"/>
-    <w:lsdException w:name="Book Title" w:uiPriority="33" w:qFormat="1"/>
-    <w:lsdException w:name="Bibliography" w:semiHidden="1" w:uiPriority="37" w:unhideWhenUsed="1"/>
-    <w:lsdException w:name="TOC Heading" w:semiHidden="1" w:uiPriority="39" w:unhideWhenUsed="1" w:qFormat="1"/>
-    <w:lsdException w:name="Grid Table 4" w:uiPriority="49"/>
-    <w:lsdException w:name="Grid Table 5 Dark" w:uiPriority="50"/>
-    <w:lsdException w:name="Grid Table 6 Colorful" w:uiPriority="51"/>
-    <w:lsdException w:name="Grid Table 7 Colorful" w:uiPriority="52"/>
-    <w:lsdException w:name="Grid Table 1 Light Accent 1" w:uiPriority="46"/>
-    <w:lsdException w:name="Grid Table 2 Accent 1" w:uiPriority="47"/>
-    <w:lsdException w:name="Grid Table 3 Accent 1" w:uiPriority="48"/>
-    <w:lsdException w:name="Grid Table 4 Accent 1" w:uiPriority="49"/>
-    <w:lsdException w:name="Grid Table 5 Dark Accent 1" w:uiPriority="50"/>
-    <w:lsdException w:name="Grid Table 6 Colorful Accent 1" w:uiPriority="51"/>
-    <w:lsdException w:name="Grid Table 7 Colorful Accent 1" w:uiPriority="52"/>
-    <w:lsdException w:name="Grid Table 1 Light Accent 2" w:uiPriority="46"/>
-    <w:lsdException w:name="Grid Table 2 Accent 2" w:uiPriority="47"/>
-    <w:lsdException w:name="Grid Table 3 Accent 2" w:uiPriority="48"/>
-    <w:lsdException w:name="Grid Table 4 Accent 2" w:uiPriority="49"/>
-    <w:lsdException w:name="Grid Table 5 Dark Accent 2" w:uiPriority="50"/>
-    <w:lsdException w:name="Grid Table 6 Colorful Accent 2" w:uiPriority="51"/>
-    <w:lsdException w:name="Grid Table 7 Colorful Accent 2" w:uiPriority="52"/>
-    <w:lsdException w:name="Grid Table 1 Light Accent 3" w:uiPriority="46"/>
-    <w:lsdException w:name="Grid Table 2 Accent 3" w:uiPriority="47"/>
-    <w:lsdException w:name="Grid Table 3 Accent 3" w:uiPriority="48"/>
-    <w:lsdException w:name="Grid Table 4 Accent 3" w:uiPriority="49"/>
-    <w:lsdException w:name="Grid Table 5 Dark Accent 3" w:uiPriority="50"/>
-    <w:lsdException w:name="Grid Table 6 Colorful Accent 3" w:uiPriority="51"/>
-    <w:lsdException w:name="Grid Table 7 Colorful Accent 3" w:uiPriority="52"/>
-    <w:lsdException w:name="Grid Table 1 Light Accent 4" w:uiPriority="46"/>
-    <w:lsdException w:name="Grid Table 2 Accent 4" w:uiPriority="47"/>
-    <w:lsdException w:name="Grid Table 3 Accent 4" w:uiPriority="48"/>
-    <w:lsdException w:name="Grid Table 4 Accent 4" w:uiPriority="49"/>
-    <w:lsdException w:name="Grid Table 5 Dark Accent 4" w:uiPriority="50"/>
-    <w:lsdException w:name="Grid Table 6 Colorful Accent 4" w:uiPriority="51"/>
-    <w:lsdException w:name="Grid Table 7 Colorful Accent 4" w:uiPriority="52"/>
-    <w:lsdException w:name="Grid Table 1 Light Accent 5" w:uiPriority="46"/>
-    <w:lsdException w:name="Grid Table 2 Accent 5" w:uiPriority="47"/>
-    <w:lsdException w:name="Grid Table 3 Accent 5" w:uiPriority="48"/>
-    <w:lsdException w:name="Grid Table 4 Accent 5" w:uiPriority="49"/>
-    <w:lsdException w:name="Grid Table 5 Dark Accent 5" w:uiPriority="50"/>
-    <w:lsdException w:name="Grid Table 6 Colorful Accent 5" w:uiPriority="51"/>
-    <w:lsdException w:name="Grid Table 7 Colorful Accent 5" w:uiPriority="52"/>
-    <w:lsdException w:name="Grid Table 1 Light Accent 6" w:uiPriority="46"/>
-    <w:lsdException w:name="Grid Table 2 Accent 6" w:uiPriority="47"/>
-    <w:lsdException w:name="Grid Table 3 Accent 6" w:uiPriority="48"/>
-    <w:lsdException w:name="Grid Table 4 Accent 6" w:uiPriority="49"/>
-    <w:lsdException w:name="Grid Table 5 Dark Accent 6" w:uiPriority="50"/>
-    <w:lsdException w:name="Grid Table 6 Colorful Accent 6" w:uiPriority="51"/>
-    <w:lsdException w:name="Grid Table 7 Colorful Accent 6" w:uiPriority="52"/>
-    <w:lsdException w:name="List Table 1 Light" w:uiPriority="46"/>
-    <w:lsdException w:name="List Table 2" w:uiPriority="47"/>
-    <w:lsdException w:name="List Table 3" w:uiPriority="48"/>
-    <w:lsdException w:name="List Table 4" w:uiPriority="49"/>
-    <w:lsdException w:name="List Table 5 Dark" w:uiPriority="50"/>
-    <w:lsdException w:name="List Table 6 Colorful" w:uiPriority="51"/>
-    <w:lsdException w:name="List Table 7 Colorful" w:uiPriority="52"/>
-    <w:lsdException w:name="List Table 1 Light Accent 1" w:uiPriority="46"/>
-    <w:lsdException w:name="List Table 2 Accent 1" w:uiPriority="47"/>
-    <w:lsdException w:name="List Table 3 Accent 1" w:uiPriority="48"/>
-    <w:lsdException w:name="List Table 4 Accent 1" w:uiPriority="49"/>
-    <w:lsdException w:name="List Table 5 Dark Accent 1" w:uiPriority="50"/>
-    <w:lsdException w:name="List Table 6 Colorful Accent 1" w:uiPriority="51"/>
-    <w:lsdException w:name="List Table 7 Colorful Accent 1" w:uiPriority="52"/>
-    <w:lsdException w:name="List Table 1 Light Accent 2" w:uiPriority="46"/>
-    <w:lsdException w:name="List Table 2 Accent 2" w:uiPriority="47"/>
-    <w:lsdException w:name="List Table 3 Accent 2" w:uiPriority="48"/>
-    <w:lsdException w:name="List Table 4 Accent 2" w:uiPriority="49"/>
-    <w:lsdException w:name="List Table 5 Dark Accent 2" w:uiPriority="50"/>
-    <w:lsdException w:name="List Table 6 Colorful Accent 2" w:uiPriority="51"/>
-    <w:lsdException w:name="List Table 7 Colorful Accent 2" w:uiPriority="52"/>
-    <w:lsdException w:name="List Table 1 Light Accent 3" w:uiPriority="46"/>
-    <w:lsdException w:name="List Table 2 Accent 3" w:uiPriority="47"/>
-    <w:lsdException w:name="List Table 3 Accent 3" w:uiPriority="48"/>
-    <w:lsdException w:name="List Table 4 Accent 3" w:uiPriority="49"/>
-    <w:lsdException w:name="List Table 5 Dark Accent 3" w:uiPriority="50"/>
-    <w:lsdException w:name="List Table 6 Colorful Accent 3" w:uiPriority="51"/>
-    <w:lsdException w:name="List Table 7 Colorful Accent 3" w:uiPriority="52"/>
-    <w:lsdException w:name="List Table 1 Light Accent 4" w:uiPriority="46"/>
-    <w:lsdException w:name="List Table 2 Accent 4" w:uiPriority="47"/>
-    <w:lsdException w:name="List Table 3 Accent 4" w:uiPriority="48"/>
-    <w:lsdException w:name="List Table 4 Accent 4" w:uiPriority="49"/>
-    <w:lsdException w:name="List Table 5 Dark Accent 4" w:uiPriority="50"/>
-    <w:lsdException w:name="List Table 6 Colorful Accent 4" w:uiPriority="51"/>
-    <w:lsdException w:name="List Table 7 Colorful Accent 4" w:uiPriority="52"/>
-    <w:lsdException w:name="List Table 1 Light Accent 5" w:uiPriority="46"/>
-    <w:lsdException w:name="List Table 2 Accent 5" w:uiPriority="47"/>
-    <w:lsdException w:name="List Table 3 Accent 5" w:uiPriority="48"/>
-    <w:lsdException w:name="List Table 4 Accent 5" w:uiPriority="49"/>
-    <w:lsdException w:name="List Table 5 Dark Accent 5" w:uiPriority="50"/>
-    <w:lsdException w:name="List Table 6 Colorful Accent 5" w:uiPriority="51"/>
-    <w:lsdException w:name="List Table 7 Colorful Accent 5" w:uiPriority="52"/>
-    <w:lsdException w:name="List Table 1 Light Accent 6" w:uiPriority="46"/>
-    <w:lsdException w:name="List Table 2 Accent 6" w:uiPriority="47"/>
-    <w:lsdException w:name="List Table 3 Accent 6" w:uiPriority="48"/>
-    <w:lsdException w:name="List Table 4 Accent 6" w:uiPriority="49"/>
-    <w:lsdException w:name="List Table 5 Dark Accent 6" w:uiPriority="50"/>
-    <w:lsdException w:name="List Table 6 Colorful Accent 6" w:uiPriority="51"/>
-    <w:lsdException w:name="List Table 7 Colorful Accent 6" w:uiPriority="52"/>
+  <w:latentStyles w:defLockedState="0" w:defUIPriority="99" w:defSemiHidden="1" w:defUnhideWhenUsed="1" w:defQFormat="0" w:count="276">
+    <w:lsdException w:name="Normal" w:semiHidden="0" w:uiPriority="0" w:unhideWhenUsed="0" w:qFormat="1"/>
+    <w:lsdException w:name="heading 1" w:semiHidden="0" w:uiPriority="9" w:unhideWhenUsed="0" w:qFormat="1"/>
+    <w:lsdException w:name="heading 2" w:uiPriority="9" w:qFormat="1"/>
+    <w:lsdException w:name="heading 3" w:uiPriority="9" w:qFormat="1"/>
+    <w:lsdException w:name="heading 4" w:uiPriority="9" w:qFormat="1"/>
+    <w:lsdException w:name="heading 5" w:uiPriority="9" w:qFormat="1"/>
+    <w:lsdException w:name="heading 6" w:uiPriority="9" w:qFormat="1"/>
+    <w:lsdException w:name="heading 7" w:uiPriority="9" w:qFormat="1"/>
+    <w:lsdException w:name="heading 8" w:uiPriority="9" w:qFormat="1"/>
+    <w:lsdException w:name="heading 9" w:uiPriority="9" w:qFormat="1"/>
+    <w:lsdException w:name="toc 1" w:uiPriority="39"/>
+    <w:lsdException w:name="toc 2" w:uiPriority="39"/>
+    <w:lsdException w:name="toc 3" w:uiPriority="39"/>
+    <w:lsdException w:name="toc 4" w:uiPriority="39"/>
+    <w:lsdException w:name="toc 5" w:uiPriority="39"/>
+    <w:lsdException w:name="toc 6" w:uiPriority="39"/>
+    <w:lsdException w:name="toc 7" w:uiPriority="39"/>
+    <w:lsdException w:name="toc 8" w:uiPriority="39"/>
+    <w:lsdException w:name="toc 9" w:uiPriority="39"/>
+    <w:lsdException w:name="caption" w:uiPriority="35" w:qFormat="1"/>
+    <w:lsdException w:name="Title" w:semiHidden="0" w:uiPriority="10" w:unhideWhenUsed="0" w:qFormat="1"/>
+    <w:lsdException w:name="Default Paragraph Font" w:uiPriority="1"/>
+    <w:lsdException w:name="Subtitle" w:semiHidden="0" w:uiPriority="11" w:unhideWhenUsed="0" w:qFormat="1"/>
+    <w:lsdException w:name="Strong" w:semiHidden="0" w:uiPriority="22" w:unhideWhenUsed="0" w:qFormat="1"/>
+    <w:lsdException w:name="Emphasis" w:semiHidden="0" w:uiPriority="20" w:unhideWhenUsed="0" w:qFormat="1"/>
+    <w:lsdException w:name="Table Grid" w:semiHidden="0" w:uiPriority="39" w:unhideWhenUsed="0"/>
+    <w:lsdException w:name="Note Level 1" w:semiHidden="0" w:unhideWhenUsed="0"/>
+    <w:lsdException w:name="Note Level 2" w:semiHidden="0" w:unhideWhenUsed="0"/>
+    <w:lsdException w:name="Note Level 3" w:semiHidden="0" w:unhideWhenUsed="0"/>
+    <w:lsdException w:name="Note Level 4" w:semiHidden="0" w:unhideWhenUsed="0"/>
+    <w:lsdException w:name="Note Level 5" w:semiHidden="0" w:unhideWhenUsed="0"/>
+    <w:lsdException w:name="Note Level 6" w:semiHidden="0" w:unhideWhenUsed="0"/>
+    <w:lsdException w:name="Note Level 7" w:semiHidden="0" w:unhideWhenUsed="0"/>
+    <w:lsdException w:name="Note Level 8" w:semiHidden="0" w:unhideWhenUsed="0"/>
+    <w:lsdException w:name="Note Level 9" w:semiHidden="0" w:unhideWhenUsed="0"/>
+    <w:lsdException w:name="Placeholder Text" w:unhideWhenUsed="0"/>
+    <w:lsdException w:name="No Spacing" w:semiHidden="0" w:uiPriority="1" w:unhideWhenUsed="0" w:qFormat="1"/>
+    <w:lsdException w:name="Light Shading" w:semiHidden="0" w:uiPriority="60" w:unhideWhenUsed="0"/>
+    <w:lsdException w:name="Light List" w:semiHidden="0" w:uiPriority="61" w:unhideWhenUsed="0"/>
+    <w:lsdException w:name="Light Grid" w:semiHidden="0" w:uiPriority="62" w:unhideWhenUsed="0"/>
+    <w:lsdException w:name="Medium Shading 1" w:semiHidden="0" w:uiPriority="63" w:unhideWhenUsed="0"/>
+    <w:lsdException w:name="Medium Shading 2" w:semiHidden="0" w:uiPriority="64" w:unhideWhenUsed="0"/>
+    <w:lsdException w:name="Medium List 1" w:semiHidden="0" w:uiPriority="65" w:unhideWhenUsed="0"/>
+    <w:lsdException w:name="Medium List 2" w:semiHidden="0" w:uiPriority="66" w:unhideWhenUsed="0"/>
+    <w:lsdException w:name="Medium Grid 1" w:semiHidden="0" w:uiPriority="67" w:unhideWhenUsed="0"/>
+    <w:lsdException w:name="Medium Grid 2" w:semiHidden="0" w:uiPriority="68" w:unhideWhenUsed="0"/>
+    <w:lsdException w:name="Medium Grid 3" w:semiHidden="0" w:uiPriority="69" w:unhideWhenUsed="0"/>
+    <w:lsdException w:name="Dark List" w:semiHidden="0" w:uiPriority="70" w:unhideWhenUsed="0"/>
+    <w:lsdException w:name="Colorful Shading" w:semiHidden="0" w:uiPriority="71" w:unhideWhenUsed="0"/>
+    <w:lsdException w:name="Colorful List" w:semiHidden="0" w:uiPriority="72" w:unhideWhenUsed="0"/>
+    <w:lsdException w:name="Colorful Grid" w:semiHidden="0" w:uiPriority="73" w:unhideWhenUsed="0"/>
+    <w:lsdException w:name="Light Shading Accent 1" w:semiHidden="0" w:uiPriority="60" w:unhideWhenUsed="0"/>
+    <w:lsdException w:name="Light List Accent 1" w:semiHidden="0" w:uiPriority="61" w:unhideWhenUsed="0"/>
+    <w:lsdException w:name="Light Grid Accent 1" w:semiHidden="0" w:uiPriority="62" w:unhideWhenUsed="0"/>
+    <w:lsdException w:name="Medium Shading 1 Accent 1" w:semiHidden="0" w:uiPriority="63" w:unhideWhenUsed="0"/>
+    <w:lsdException w:name="Medium Shading 2 Accent 1" w:semiHidden="0" w:uiPriority="64" w:unhideWhenUsed="0"/>
+    <w:lsdException w:name="Medium List 1 Accent 1" w:semiHidden="0" w:uiPriority="65" w:unhideWhenUsed="0"/>
+    <w:lsdException w:name="Revision" w:unhideWhenUsed="0"/>
+    <w:lsdException w:name="List Paragraph" w:semiHidden="0" w:uiPriority="34" w:unhideWhenUsed="0" w:qFormat="1"/>
+    <w:lsdException w:name="Quote" w:semiHidden="0" w:uiPriority="29" w:unhideWhenUsed="0" w:qFormat="1"/>
+    <w:lsdException w:name="Intense Quote" w:semiHidden="0" w:uiPriority="30" w:unhideWhenUsed="0" w:qFormat="1"/>
+    <w:lsdException w:name="Medium List 2 Accent 1" w:semiHidden="0" w:uiPriority="66" w:unhideWhenUsed="0"/>
+    <w:lsdException w:name="Medium Grid 1 Accent 1" w:semiHidden="0" w:uiPriority="67" w:unhideWhenUsed="0"/>
+    <w:lsdException w:name="Medium Grid 2 Accent 1" w:semiHidden="0" w:uiPriority="68" w:unhideWhenUsed="0"/>
+    <w:lsdException w:name="Medium Grid 3 Accent 1" w:semiHidden="0" w:uiPriority="69" w:unhideWhenUsed="0"/>
+    <w:lsdException w:name="Dark List Accent 1" w:semiHidden="0" w:uiPriority="70" w:unhideWhenUsed="0"/>
+    <w:lsdException w:name="Colorful Shading Accent 1" w:semiHidden="0" w:uiPriority="71" w:unhideWhenUsed="0"/>
+    <w:lsdException w:name="Colorful List Accent 1" w:semiHidden="0" w:uiPriority="72" w:unhideWhenUsed="0"/>
+    <w:lsdException w:name="Colorful Grid Accent 1" w:semiHidden="0" w:uiPriority="73" w:unhideWhenUsed="0"/>
+    <w:lsdException w:name="Light Shading Accent 2" w:semiHidden="0" w:uiPriority="60" w:unhideWhenUsed="0"/>
+    <w:lsdException w:name="Light List Accent 2" w:semiHidden="0" w:uiPriority="61" w:unhideWhenUsed="0"/>
+    <w:lsdException w:name="Light Grid Accent 2" w:semiHidden="0" w:uiPriority="62" w:unhideWhenUsed="0"/>
+    <w:lsdException w:name="Medium Shading 1 Accent 2" w:semiHidden="0" w:uiPriority="63" w:unhideWhenUsed="0"/>
+    <w:lsdException w:name="Medium Shading 2 Accent 2" w:semiHidden="0" w:uiPriority="64" w:unhideWhenUsed="0"/>
+    <w:lsdException w:name="Medium List 1 Accent 2" w:semiHidden="0" w:uiPriority="65" w:unhideWhenUsed="0"/>
+    <w:lsdException w:name="Medium List 2 Accent 2" w:semiHidden="0" w:uiPriority="66" w:unhideWhenUsed="0"/>
+    <w:lsdException w:name="Medium Grid 1 Accent 2" w:semiHidden="0" w:uiPriority="67" w:unhideWhenUsed="0"/>
+    <w:lsdException w:name="Medium Grid 2 Accent 2" w:semiHidden="0" w:uiPriority="68" w:unhideWhenUsed="0"/>
+    <w:lsdException w:name="Medium Grid 3 Accent 2" w:semiHidden="0" w:uiPriority="69" w:unhideWhenUsed="0"/>
+    <w:lsdException w:name="Dark List Accent 2" w:semiHidden="0" w:uiPriority="70" w:unhideWhenUsed="0"/>
+    <w:lsdException w:name="Colorful Shading Accent 2" w:semiHidden="0" w:uiPriority="71" w:unhideWhenUsed="0"/>
+    <w:lsdException w:name="Colorful List Accent 2" w:semiHidden="0" w:uiPriority="72" w:unhideWhenUsed="0"/>
+    <w:lsdException w:name="Colorful Grid Accent 2" w:semiHidden="0" w:uiPriority="73" w:unhideWhenUsed="0"/>
+    <w:lsdException w:name="Light Shading Accent 3" w:semiHidden="0" w:uiPriority="60" w:unhideWhenUsed="0"/>
+    <w:lsdException w:name="Light List Accent 3" w:semiHidden="0" w:uiPriority="61" w:unhideWhenUsed="0"/>
+    <w:lsdException w:name="Light Grid Accent 3" w:semiHidden="0" w:uiPriority="62" w:unhideWhenUsed="0"/>
+    <w:lsdException w:name="Medium Shading 1 Accent 3" w:semiHidden="0" w:uiPriority="63" w:unhideWhenUsed="0"/>
+    <w:lsdException w:name="Medium Shading 2 Accent 3" w:semiHidden="0" w:uiPriority="64" w:unhideWhenUsed="0"/>
+    <w:lsdException w:name="Medium List 1 Accent 3" w:semiHidden="0" w:uiPriority="65" w:unhideWhenUsed="0"/>
+    <w:lsdException w:name="Medium List 2 Accent 3" w:semiHidden="0" w:uiPriority="66" w:unhideWhenUsed="0"/>
+    <w:lsdException w:name="Medium Grid 1 Accent 3" w:semiHidden="0" w:uiPriority="67" w:unhideWhenUsed="0"/>
+    <w:lsdException w:name="Medium Grid 2 Accent 3" w:semiHidden="0" w:uiPriority="68" w:unhideWhenUsed="0"/>
+    <w:lsdException w:name="Medium Grid 3 Accent 3" w:semiHidden="0" w:uiPriority="69" w:unhideWhenUsed="0"/>
+    <w:lsdException w:name="Dark List Accent 3" w:semiHidden="0" w:uiPriority="70" w:unhideWhenUsed="0"/>
+    <w:lsdException w:name="Colorful Shading Accent 3" w:semiHidden="0" w:uiPriority="71" w:unhideWhenUsed="0"/>
+    <w:lsdException w:name="Colorful List Accent 3" w:semiHidden="0" w:uiPriority="72" w:unhideWhenUsed="0"/>
+    <w:lsdException w:name="Colorful Grid Accent 3" w:semiHidden="0" w:uiPriority="73" w:unhideWhenUsed="0"/>
+    <w:lsdException w:name="Light Shading Accent 4" w:semiHidden="0" w:uiPriority="60" w:unhideWhenUsed="0"/>
+    <w:lsdException w:name="Light List Accent 4" w:semiHidden="0" w:uiPriority="61" w:unhideWhenUsed="0"/>
+    <w:lsdException w:name="Light Grid Accent 4" w:semiHidden="0" w:uiPriority="62" w:unhideWhenUsed="0"/>
+    <w:lsdException w:name="Medium Shading 1 Accent 4" w:semiHidden="0" w:uiPriority="63" w:unhideWhenUsed="0"/>
+    <w:lsdException w:name="Medium Shading 2 Accent 4" w:semiHidden="0" w:uiPriority="64" w:unhideWhenUsed="0"/>
+    <w:lsdException w:name="Medium List 1 Accent 4" w:semiHidden="0" w:uiPriority="65" w:unhideWhenUsed="0"/>
+    <w:lsdException w:name="Medium List 2 Accent 4" w:semiHidden="0" w:uiPriority="66" w:unhideWhenUsed="0"/>
+    <w:lsdException w:name="Medium Grid 1 Accent 4" w:semiHidden="0" w:uiPriority="67" w:unhideWhenUsed="0"/>
+    <w:lsdException w:name="Medium Grid 2 Accent 4" w:semiHidden="0" w:uiPriority="68" w:unhideWhenUsed="0"/>
+    <w:lsdException w:name="Medium Grid 3 Accent 4" w:semiHidden="0" w:uiPriority="69" w:unhideWhenUsed="0"/>
+    <w:lsdException w:name="Dark List Accent 4" w:semiHidden="0" w:uiPriority="70" w:unhideWhenUsed="0"/>
+    <w:lsdException w:name="Colorful Shading Accent 4" w:semiHidden="0" w:uiPriority="71" w:unhideWhenUsed="0"/>
+    <w:lsdException w:name="Colorful List Accent 4" w:semiHidden="0" w:uiPriority="72" w:unhideWhenUsed="0"/>
+    <w:lsdException w:name="Colorful Grid Accent 4" w:semiHidden="0" w:uiPriority="73" w:unhideWhenUsed="0"/>
+    <w:lsdException w:name="Light Shading Accent 5" w:semiHidden="0" w:uiPriority="60" w:unhideWhenUsed="0"/>
+    <w:lsdException w:name="Light List Accent 5" w:semiHidden="0" w:uiPriority="61" w:unhideWhenUsed="0"/>
+    <w:lsdException w:name="Light Grid Accent 5" w:semiHidden="0" w:uiPriority="62" w:unhideWhenUsed="0"/>
+    <w:lsdException w:name="Medium Shading 1 Accent 5" w:semiHidden="0" w:uiPriority="63" w:unhideWhenUsed="0"/>
+    <w:lsdException w:name="Medium Shading 2 Accent 5" w:semiHidden="0" w:uiPriority="64" w:unhideWhenUsed="0"/>
+    <w:lsdException w:name="Medium List 1 Accent 5" w:semiHidden="0" w:uiPriority="65" w:unhideWhenUsed="0"/>
+    <w:lsdException w:name="Medium List 2 Accent 5" w:semiHidden="0" w:uiPriority="66" w:unhideWhenUsed="0"/>
+    <w:lsdException w:name="Medium Grid 1 Accent 5" w:semiHidden="0" w:uiPriority="67" w:unhideWhenUsed="0"/>
+    <w:lsdException w:name="Medium Grid 2 Accent 5" w:semiHidden="0" w:uiPriority="68" w:unhideWhenUsed="0"/>
+    <w:lsdException w:name="Medium Grid 3 Accent 5" w:semiHidden="0" w:uiPriority="69" w:unhideWhenUsed="0"/>
+    <w:lsdException w:name="Dark List Accent 5" w:semiHidden="0" w:uiPriority="70" w:unhideWhenUsed="0"/>
+    <w:lsdException w:name="Colorful Shading Accent 5" w:semiHidden="0" w:uiPriority="71" w:unhideWhenUsed="0"/>
+    <w:lsdException w:name="Colorful List Accent 5" w:semiHidden="0" w:uiPriority="72" w:unhideWhenUsed="0"/>
+    <w:lsdException w:name="Colorful Grid Accent 5" w:semiHidden="0" w:uiPriority="73" w:unhideWhenUsed="0"/>
+    <w:lsdException w:name="Light Shading Accent 6" w:semiHidden="0" w:uiPriority="60" w:unhideWhenUsed="0"/>
+    <w:lsdException w:name="Light List Accent 6" w:semiHidden="0" w:uiPriority="61" w:unhideWhenUsed="0"/>
+    <w:lsdException w:name="Light Grid Accent 6" w:semiHidden="0" w:uiPriority="62" w:unhideWhenUsed="0"/>
+    <w:lsdException w:name="Medium Shading 1 Accent 6" w:semiHidden="0" w:uiPriority="63" w:unhideWhenUsed="0"/>
+    <w:lsdException w:name="Medium Shading 2 Accent 6" w:semiHidden="0" w:uiPriority="64" w:unhideWhenUsed="0"/>
+    <w:lsdException w:name="Medium List 1 Accent 6" w:semiHidden="0" w:uiPriority="65" w:unhideWhenUsed="0"/>
+    <w:lsdException w:name="Medium List 2 Accent 6" w:semiHidden="0" w:uiPriority="66" w:unhideWhenUsed="0"/>
+    <w:lsdException w:name="Medium Grid 1 Accent 6" w:semiHidden="0" w:uiPriority="67" w:unhideWhenUsed="0"/>
+    <w:lsdException w:name="Medium Grid 2 Accent 6" w:semiHidden="0" w:uiPriority="68" w:unhideWhenUsed="0"/>
+    <w:lsdException w:name="Medium Grid 3 Accent 6" w:semiHidden="0" w:uiPriority="69" w:unhideWhenUsed="0"/>
+    <w:lsdException w:name="Dark List Accent 6" w:semiHidden="0" w:uiPriority="70" w:unhideWhenUsed="0"/>
+    <w:lsdException w:name="Colorful Shading Accent 6" w:semiHidden="0" w:uiPriority="71" w:unhideWhenUsed="0"/>
+    <w:lsdException w:name="Colorful List Accent 6" w:semiHidden="0" w:uiPriority="72" w:unhideWhenUsed="0"/>
+    <w:lsdException w:name="Colorful Grid Accent 6" w:semiHidden="0" w:uiPriority="73" w:unhideWhenUsed="0"/>
+    <w:lsdException w:name="Subtle Emphasis" w:semiHidden="0" w:uiPriority="19" w:unhideWhenUsed="0" w:qFormat="1"/>
+    <w:lsdException w:name="Intense Emphasis" w:semiHidden="0" w:uiPriority="21" w:unhideWhenUsed="0" w:qFormat="1"/>
+    <w:lsdException w:name="Subtle Reference" w:semiHidden="0" w:uiPriority="31" w:unhideWhenUsed="0" w:qFormat="1"/>
+    <w:lsdException w:name="Intense Reference" w:semiHidden="0" w:uiPriority="32" w:unhideWhenUsed="0" w:qFormat="1"/>
+    <w:lsdException w:name="Book Title" w:semiHidden="0" w:uiPriority="33" w:unhideWhenUsed="0" w:qFormat="1"/>
+    <w:lsdException w:name="Bibliography" w:uiPriority="37"/>
+    <w:lsdException w:name="TOC Heading" w:uiPriority="39" w:qFormat="1"/>
   </w:latentStyles>
   <w:style w:type="paragraph" w:default="1" w:styleId="Normal">
     <w:name w:val="Normal"/>
@@ -7384,6 +6789,7 @@
       <w:spacing w:line="240" w:lineRule="auto"/>
     </w:pPr>
     <w:tblPr>
+      <w:tblInd w:w="0" w:type="dxa"/>
       <w:tblBorders>
         <w:top w:val="single" w:sz="4" w:space="0" w:color="auto"/>
         <w:left w:val="single" w:sz="4" w:space="0" w:color="auto"/>
@@ -7392,6 +6798,384 @@
         <w:insideH w:val="single" w:sz="4" w:space="0" w:color="auto"/>
         <w:insideV w:val="single" w:sz="4" w:space="0" w:color="auto"/>
       </w:tblBorders>
+      <w:tblCellMar>
+        <w:top w:w="0" w:type="dxa"/>
+        <w:left w:w="108" w:type="dxa"/>
+        <w:bottom w:w="0" w:type="dxa"/>
+        <w:right w:w="108" w:type="dxa"/>
+      </w:tblCellMar>
+    </w:tblPr>
+  </w:style>
+</w:styles>
+</file>
+
+<file path=word/stylesWithEffects.xml><?xml version="1.0" encoding="utf-8"?>
+<w:styles xmlns:wpc="http://schemas.microsoft.com/office/word/2010/wordprocessingCanvas" xmlns:mo="http://schemas.microsoft.com/office/mac/office/2008/main" xmlns:mc="http://schemas.openxmlformats.org/markup-compatibility/2006" xmlns:mv="urn:schemas-microsoft-com:mac:vml" xmlns:o="urn:schemas-microsoft-com:office:office" xmlns:r="http://schemas.openxmlformats.org/officeDocument/2006/relationships" xmlns:m="http://schemas.openxmlformats.org/officeDocument/2006/math" xmlns:v="urn:schemas-microsoft-com:vml" xmlns:wp14="http://schemas.microsoft.com/office/word/2010/wordprocessingDrawing" xmlns:wp="http://schemas.openxmlformats.org/drawingml/2006/wordprocessingDrawing" xmlns:w10="urn:schemas-microsoft-com:office:word" xmlns:w="http://schemas.openxmlformats.org/wordprocessingml/2006/main" xmlns:w14="http://schemas.microsoft.com/office/word/2010/wordml" xmlns:wpg="http://schemas.microsoft.com/office/word/2010/wordprocessingGroup" xmlns:wpi="http://schemas.microsoft.com/office/word/2010/wordprocessingInk" xmlns:wne="http://schemas.microsoft.com/office/word/2006/wordml" xmlns:wps="http://schemas.microsoft.com/office/word/2010/wordprocessingShape" mc:Ignorable="w14 wp14">
+  <w:docDefaults>
+    <w:rPrDefault>
+      <w:rPr>
+        <w:rFonts w:asciiTheme="minorHAnsi" w:eastAsiaTheme="minorHAnsi" w:hAnsiTheme="minorHAnsi" w:cstheme="minorBidi"/>
+        <w:szCs w:val="22"/>
+        <w:lang w:val="en-US" w:eastAsia="en-US" w:bidi="ar-SA"/>
+      </w:rPr>
+    </w:rPrDefault>
+    <w:pPrDefault>
+      <w:pPr>
+        <w:spacing w:line="254" w:lineRule="auto"/>
+      </w:pPr>
+    </w:pPrDefault>
+  </w:docDefaults>
+  <w:latentStyles w:defLockedState="0" w:defUIPriority="99" w:defSemiHidden="1" w:defUnhideWhenUsed="1" w:defQFormat="0" w:count="276">
+    <w:lsdException w:name="Normal" w:semiHidden="0" w:uiPriority="0" w:unhideWhenUsed="0" w:qFormat="1"/>
+    <w:lsdException w:name="heading 1" w:semiHidden="0" w:uiPriority="9" w:unhideWhenUsed="0" w:qFormat="1"/>
+    <w:lsdException w:name="heading 2" w:uiPriority="9" w:qFormat="1"/>
+    <w:lsdException w:name="heading 3" w:uiPriority="9" w:qFormat="1"/>
+    <w:lsdException w:name="heading 4" w:uiPriority="9" w:qFormat="1"/>
+    <w:lsdException w:name="heading 5" w:uiPriority="9" w:qFormat="1"/>
+    <w:lsdException w:name="heading 6" w:uiPriority="9" w:qFormat="1"/>
+    <w:lsdException w:name="heading 7" w:uiPriority="9" w:qFormat="1"/>
+    <w:lsdException w:name="heading 8" w:uiPriority="9" w:qFormat="1"/>
+    <w:lsdException w:name="heading 9" w:uiPriority="9" w:qFormat="1"/>
+    <w:lsdException w:name="toc 1" w:uiPriority="39"/>
+    <w:lsdException w:name="toc 2" w:uiPriority="39"/>
+    <w:lsdException w:name="toc 3" w:uiPriority="39"/>
+    <w:lsdException w:name="toc 4" w:uiPriority="39"/>
+    <w:lsdException w:name="toc 5" w:uiPriority="39"/>
+    <w:lsdException w:name="toc 6" w:uiPriority="39"/>
+    <w:lsdException w:name="toc 7" w:uiPriority="39"/>
+    <w:lsdException w:name="toc 8" w:uiPriority="39"/>
+    <w:lsdException w:name="toc 9" w:uiPriority="39"/>
+    <w:lsdException w:name="caption" w:uiPriority="35" w:qFormat="1"/>
+    <w:lsdException w:name="Title" w:semiHidden="0" w:uiPriority="10" w:unhideWhenUsed="0" w:qFormat="1"/>
+    <w:lsdException w:name="Default Paragraph Font" w:uiPriority="1"/>
+    <w:lsdException w:name="Subtitle" w:semiHidden="0" w:uiPriority="11" w:unhideWhenUsed="0" w:qFormat="1"/>
+    <w:lsdException w:name="Strong" w:semiHidden="0" w:uiPriority="22" w:unhideWhenUsed="0" w:qFormat="1"/>
+    <w:lsdException w:name="Emphasis" w:semiHidden="0" w:uiPriority="20" w:unhideWhenUsed="0" w:qFormat="1"/>
+    <w:lsdException w:name="Table Grid" w:semiHidden="0" w:uiPriority="39" w:unhideWhenUsed="0"/>
+    <w:lsdException w:name="Note Level 1" w:semiHidden="0" w:unhideWhenUsed="0"/>
+    <w:lsdException w:name="Note Level 2" w:semiHidden="0" w:unhideWhenUsed="0"/>
+    <w:lsdException w:name="Note Level 3" w:semiHidden="0" w:unhideWhenUsed="0"/>
+    <w:lsdException w:name="Note Level 4" w:semiHidden="0" w:unhideWhenUsed="0"/>
+    <w:lsdException w:name="Note Level 5" w:semiHidden="0" w:unhideWhenUsed="0"/>
+    <w:lsdException w:name="Note Level 6" w:semiHidden="0" w:unhideWhenUsed="0"/>
+    <w:lsdException w:name="Note Level 7" w:semiHidden="0" w:unhideWhenUsed="0"/>
+    <w:lsdException w:name="Note Level 8" w:semiHidden="0" w:unhideWhenUsed="0"/>
+    <w:lsdException w:name="Note Level 9" w:semiHidden="0" w:unhideWhenUsed="0"/>
+    <w:lsdException w:name="Placeholder Text" w:unhideWhenUsed="0"/>
+    <w:lsdException w:name="No Spacing" w:semiHidden="0" w:uiPriority="1" w:unhideWhenUsed="0" w:qFormat="1"/>
+    <w:lsdException w:name="Light Shading" w:semiHidden="0" w:uiPriority="60" w:unhideWhenUsed="0"/>
+    <w:lsdException w:name="Light List" w:semiHidden="0" w:uiPriority="61" w:unhideWhenUsed="0"/>
+    <w:lsdException w:name="Light Grid" w:semiHidden="0" w:uiPriority="62" w:unhideWhenUsed="0"/>
+    <w:lsdException w:name="Medium Shading 1" w:semiHidden="0" w:uiPriority="63" w:unhideWhenUsed="0"/>
+    <w:lsdException w:name="Medium Shading 2" w:semiHidden="0" w:uiPriority="64" w:unhideWhenUsed="0"/>
+    <w:lsdException w:name="Medium List 1" w:semiHidden="0" w:uiPriority="65" w:unhideWhenUsed="0"/>
+    <w:lsdException w:name="Medium List 2" w:semiHidden="0" w:uiPriority="66" w:unhideWhenUsed="0"/>
+    <w:lsdException w:name="Medium Grid 1" w:semiHidden="0" w:uiPriority="67" w:unhideWhenUsed="0"/>
+    <w:lsdException w:name="Medium Grid 2" w:semiHidden="0" w:uiPriority="68" w:unhideWhenUsed="0"/>
+    <w:lsdException w:name="Medium Grid 3" w:semiHidden="0" w:uiPriority="69" w:unhideWhenUsed="0"/>
+    <w:lsdException w:name="Dark List" w:semiHidden="0" w:uiPriority="70" w:unhideWhenUsed="0"/>
+    <w:lsdException w:name="Colorful Shading" w:semiHidden="0" w:uiPriority="71" w:unhideWhenUsed="0"/>
+    <w:lsdException w:name="Colorful List" w:semiHidden="0" w:uiPriority="72" w:unhideWhenUsed="0"/>
+    <w:lsdException w:name="Colorful Grid" w:semiHidden="0" w:uiPriority="73" w:unhideWhenUsed="0"/>
+    <w:lsdException w:name="Light Shading Accent 1" w:semiHidden="0" w:uiPriority="60" w:unhideWhenUsed="0"/>
+    <w:lsdException w:name="Light List Accent 1" w:semiHidden="0" w:uiPriority="61" w:unhideWhenUsed="0"/>
+    <w:lsdException w:name="Light Grid Accent 1" w:semiHidden="0" w:uiPriority="62" w:unhideWhenUsed="0"/>
+    <w:lsdException w:name="Medium Shading 1 Accent 1" w:semiHidden="0" w:uiPriority="63" w:unhideWhenUsed="0"/>
+    <w:lsdException w:name="Medium Shading 2 Accent 1" w:semiHidden="0" w:uiPriority="64" w:unhideWhenUsed="0"/>
+    <w:lsdException w:name="Medium List 1 Accent 1" w:semiHidden="0" w:uiPriority="65" w:unhideWhenUsed="0"/>
+    <w:lsdException w:name="Revision" w:unhideWhenUsed="0"/>
+    <w:lsdException w:name="List Paragraph" w:semiHidden="0" w:uiPriority="34" w:unhideWhenUsed="0" w:qFormat="1"/>
+    <w:lsdException w:name="Quote" w:semiHidden="0" w:uiPriority="29" w:unhideWhenUsed="0" w:qFormat="1"/>
+    <w:lsdException w:name="Intense Quote" w:semiHidden="0" w:uiPriority="30" w:unhideWhenUsed="0" w:qFormat="1"/>
+    <w:lsdException w:name="Medium List 2 Accent 1" w:semiHidden="0" w:uiPriority="66" w:unhideWhenUsed="0"/>
+    <w:lsdException w:name="Medium Grid 1 Accent 1" w:semiHidden="0" w:uiPriority="67" w:unhideWhenUsed="0"/>
+    <w:lsdException w:name="Medium Grid 2 Accent 1" w:semiHidden="0" w:uiPriority="68" w:unhideWhenUsed="0"/>
+    <w:lsdException w:name="Medium Grid 3 Accent 1" w:semiHidden="0" w:uiPriority="69" w:unhideWhenUsed="0"/>
+    <w:lsdException w:name="Dark List Accent 1" w:semiHidden="0" w:uiPriority="70" w:unhideWhenUsed="0"/>
+    <w:lsdException w:name="Colorful Shading Accent 1" w:semiHidden="0" w:uiPriority="71" w:unhideWhenUsed="0"/>
+    <w:lsdException w:name="Colorful List Accent 1" w:semiHidden="0" w:uiPriority="72" w:unhideWhenUsed="0"/>
+    <w:lsdException w:name="Colorful Grid Accent 1" w:semiHidden="0" w:uiPriority="73" w:unhideWhenUsed="0"/>
+    <w:lsdException w:name="Light Shading Accent 2" w:semiHidden="0" w:uiPriority="60" w:unhideWhenUsed="0"/>
+    <w:lsdException w:name="Light List Accent 2" w:semiHidden="0" w:uiPriority="61" w:unhideWhenUsed="0"/>
+    <w:lsdException w:name="Light Grid Accent 2" w:semiHidden="0" w:uiPriority="62" w:unhideWhenUsed="0"/>
+    <w:lsdException w:name="Medium Shading 1 Accent 2" w:semiHidden="0" w:uiPriority="63" w:unhideWhenUsed="0"/>
+    <w:lsdException w:name="Medium Shading 2 Accent 2" w:semiHidden="0" w:uiPriority="64" w:unhideWhenUsed="0"/>
+    <w:lsdException w:name="Medium List 1 Accent 2" w:semiHidden="0" w:uiPriority="65" w:unhideWhenUsed="0"/>
+    <w:lsdException w:name="Medium List 2 Accent 2" w:semiHidden="0" w:uiPriority="66" w:unhideWhenUsed="0"/>
+    <w:lsdException w:name="Medium Grid 1 Accent 2" w:semiHidden="0" w:uiPriority="67" w:unhideWhenUsed="0"/>
+    <w:lsdException w:name="Medium Grid 2 Accent 2" w:semiHidden="0" w:uiPriority="68" w:unhideWhenUsed="0"/>
+    <w:lsdException w:name="Medium Grid 3 Accent 2" w:semiHidden="0" w:uiPriority="69" w:unhideWhenUsed="0"/>
+    <w:lsdException w:name="Dark List Accent 2" w:semiHidden="0" w:uiPriority="70" w:unhideWhenUsed="0"/>
+    <w:lsdException w:name="Colorful Shading Accent 2" w:semiHidden="0" w:uiPriority="71" w:unhideWhenUsed="0"/>
+    <w:lsdException w:name="Colorful List Accent 2" w:semiHidden="0" w:uiPriority="72" w:unhideWhenUsed="0"/>
+    <w:lsdException w:name="Colorful Grid Accent 2" w:semiHidden="0" w:uiPriority="73" w:unhideWhenUsed="0"/>
+    <w:lsdException w:name="Light Shading Accent 3" w:semiHidden="0" w:uiPriority="60" w:unhideWhenUsed="0"/>
+    <w:lsdException w:name="Light List Accent 3" w:semiHidden="0" w:uiPriority="61" w:unhideWhenUsed="0"/>
+    <w:lsdException w:name="Light Grid Accent 3" w:semiHidden="0" w:uiPriority="62" w:unhideWhenUsed="0"/>
+    <w:lsdException w:name="Medium Shading 1 Accent 3" w:semiHidden="0" w:uiPriority="63" w:unhideWhenUsed="0"/>
+    <w:lsdException w:name="Medium Shading 2 Accent 3" w:semiHidden="0" w:uiPriority="64" w:unhideWhenUsed="0"/>
+    <w:lsdException w:name="Medium List 1 Accent 3" w:semiHidden="0" w:uiPriority="65" w:unhideWhenUsed="0"/>
+    <w:lsdException w:name="Medium List 2 Accent 3" w:semiHidden="0" w:uiPriority="66" w:unhideWhenUsed="0"/>
+    <w:lsdException w:name="Medium Grid 1 Accent 3" w:semiHidden="0" w:uiPriority="67" w:unhideWhenUsed="0"/>
+    <w:lsdException w:name="Medium Grid 2 Accent 3" w:semiHidden="0" w:uiPriority="68" w:unhideWhenUsed="0"/>
+    <w:lsdException w:name="Medium Grid 3 Accent 3" w:semiHidden="0" w:uiPriority="69" w:unhideWhenUsed="0"/>
+    <w:lsdException w:name="Dark List Accent 3" w:semiHidden="0" w:uiPriority="70" w:unhideWhenUsed="0"/>
+    <w:lsdException w:name="Colorful Shading Accent 3" w:semiHidden="0" w:uiPriority="71" w:unhideWhenUsed="0"/>
+    <w:lsdException w:name="Colorful List Accent 3" w:semiHidden="0" w:uiPriority="72" w:unhideWhenUsed="0"/>
+    <w:lsdException w:name="Colorful Grid Accent 3" w:semiHidden="0" w:uiPriority="73" w:unhideWhenUsed="0"/>
+    <w:lsdException w:name="Light Shading Accent 4" w:semiHidden="0" w:uiPriority="60" w:unhideWhenUsed="0"/>
+    <w:lsdException w:name="Light List Accent 4" w:semiHidden="0" w:uiPriority="61" w:unhideWhenUsed="0"/>
+    <w:lsdException w:name="Light Grid Accent 4" w:semiHidden="0" w:uiPriority="62" w:unhideWhenUsed="0"/>
+    <w:lsdException w:name="Medium Shading 1 Accent 4" w:semiHidden="0" w:uiPriority="63" w:unhideWhenUsed="0"/>
+    <w:lsdException w:name="Medium Shading 2 Accent 4" w:semiHidden="0" w:uiPriority="64" w:unhideWhenUsed="0"/>
+    <w:lsdException w:name="Medium List 1 Accent 4" w:semiHidden="0" w:uiPriority="65" w:unhideWhenUsed="0"/>
+    <w:lsdException w:name="Medium List 2 Accent 4" w:semiHidden="0" w:uiPriority="66" w:unhideWhenUsed="0"/>
+    <w:lsdException w:name="Medium Grid 1 Accent 4" w:semiHidden="0" w:uiPriority="67" w:unhideWhenUsed="0"/>
+    <w:lsdException w:name="Medium Grid 2 Accent 4" w:semiHidden="0" w:uiPriority="68" w:unhideWhenUsed="0"/>
+    <w:lsdException w:name="Medium Grid 3 Accent 4" w:semiHidden="0" w:uiPriority="69" w:unhideWhenUsed="0"/>
+    <w:lsdException w:name="Dark List Accent 4" w:semiHidden="0" w:uiPriority="70" w:unhideWhenUsed="0"/>
+    <w:lsdException w:name="Colorful Shading Accent 4" w:semiHidden="0" w:uiPriority="71" w:unhideWhenUsed="0"/>
+    <w:lsdException w:name="Colorful List Accent 4" w:semiHidden="0" w:uiPriority="72" w:unhideWhenUsed="0"/>
+    <w:lsdException w:name="Colorful Grid Accent 4" w:semiHidden="0" w:uiPriority="73" w:unhideWhenUsed="0"/>
+    <w:lsdException w:name="Light Shading Accent 5" w:semiHidden="0" w:uiPriority="60" w:unhideWhenUsed="0"/>
+    <w:lsdException w:name="Light List Accent 5" w:semiHidden="0" w:uiPriority="61" w:unhideWhenUsed="0"/>
+    <w:lsdException w:name="Light Grid Accent 5" w:semiHidden="0" w:uiPriority="62" w:unhideWhenUsed="0"/>
+    <w:lsdException w:name="Medium Shading 1 Accent 5" w:semiHidden="0" w:uiPriority="63" w:unhideWhenUsed="0"/>
+    <w:lsdException w:name="Medium Shading 2 Accent 5" w:semiHidden="0" w:uiPriority="64" w:unhideWhenUsed="0"/>
+    <w:lsdException w:name="Medium List 1 Accent 5" w:semiHidden="0" w:uiPriority="65" w:unhideWhenUsed="0"/>
+    <w:lsdException w:name="Medium List 2 Accent 5" w:semiHidden="0" w:uiPriority="66" w:unhideWhenUsed="0"/>
+    <w:lsdException w:name="Medium Grid 1 Accent 5" w:semiHidden="0" w:uiPriority="67" w:unhideWhenUsed="0"/>
+    <w:lsdException w:name="Medium Grid 2 Accent 5" w:semiHidden="0" w:uiPriority="68" w:unhideWhenUsed="0"/>
+    <w:lsdException w:name="Medium Grid 3 Accent 5" w:semiHidden="0" w:uiPriority="69" w:unhideWhenUsed="0"/>
+    <w:lsdException w:name="Dark List Accent 5" w:semiHidden="0" w:uiPriority="70" w:unhideWhenUsed="0"/>
+    <w:lsdException w:name="Colorful Shading Accent 5" w:semiHidden="0" w:uiPriority="71" w:unhideWhenUsed="0"/>
+    <w:lsdException w:name="Colorful List Accent 5" w:semiHidden="0" w:uiPriority="72" w:unhideWhenUsed="0"/>
+    <w:lsdException w:name="Colorful Grid Accent 5" w:semiHidden="0" w:uiPriority="73" w:unhideWhenUsed="0"/>
+    <w:lsdException w:name="Light Shading Accent 6" w:semiHidden="0" w:uiPriority="60" w:unhideWhenUsed="0"/>
+    <w:lsdException w:name="Light List Accent 6" w:semiHidden="0" w:uiPriority="61" w:unhideWhenUsed="0"/>
+    <w:lsdException w:name="Light Grid Accent 6" w:semiHidden="0" w:uiPriority="62" w:unhideWhenUsed="0"/>
+    <w:lsdException w:name="Medium Shading 1 Accent 6" w:semiHidden="0" w:uiPriority="63" w:unhideWhenUsed="0"/>
+    <w:lsdException w:name="Medium Shading 2 Accent 6" w:semiHidden="0" w:uiPriority="64" w:unhideWhenUsed="0"/>
+    <w:lsdException w:name="Medium List 1 Accent 6" w:semiHidden="0" w:uiPriority="65" w:unhideWhenUsed="0"/>
+    <w:lsdException w:name="Medium List 2 Accent 6" w:semiHidden="0" w:uiPriority="66" w:unhideWhenUsed="0"/>
+    <w:lsdException w:name="Medium Grid 1 Accent 6" w:semiHidden="0" w:uiPriority="67" w:unhideWhenUsed="0"/>
+    <w:lsdException w:name="Medium Grid 2 Accent 6" w:semiHidden="0" w:uiPriority="68" w:unhideWhenUsed="0"/>
+    <w:lsdException w:name="Medium Grid 3 Accent 6" w:semiHidden="0" w:uiPriority="69" w:unhideWhenUsed="0"/>
+    <w:lsdException w:name="Dark List Accent 6" w:semiHidden="0" w:uiPriority="70" w:unhideWhenUsed="0"/>
+    <w:lsdException w:name="Colorful Shading Accent 6" w:semiHidden="0" w:uiPriority="71" w:unhideWhenUsed="0"/>
+    <w:lsdException w:name="Colorful List Accent 6" w:semiHidden="0" w:uiPriority="72" w:unhideWhenUsed="0"/>
+    <w:lsdException w:name="Colorful Grid Accent 6" w:semiHidden="0" w:uiPriority="73" w:unhideWhenUsed="0"/>
+    <w:lsdException w:name="Subtle Emphasis" w:semiHidden="0" w:uiPriority="19" w:unhideWhenUsed="0" w:qFormat="1"/>
+    <w:lsdException w:name="Intense Emphasis" w:semiHidden="0" w:uiPriority="21" w:unhideWhenUsed="0" w:qFormat="1"/>
+    <w:lsdException w:name="Subtle Reference" w:semiHidden="0" w:uiPriority="31" w:unhideWhenUsed="0" w:qFormat="1"/>
+    <w:lsdException w:name="Intense Reference" w:semiHidden="0" w:uiPriority="32" w:unhideWhenUsed="0" w:qFormat="1"/>
+    <w:lsdException w:name="Book Title" w:semiHidden="0" w:uiPriority="33" w:unhideWhenUsed="0" w:qFormat="1"/>
+    <w:lsdException w:name="Bibliography" w:uiPriority="37"/>
+    <w:lsdException w:name="TOC Heading" w:uiPriority="39" w:qFormat="1"/>
+  </w:latentStyles>
+  <w:style w:type="paragraph" w:default="1" w:styleId="Normal">
+    <w:name w:val="Normal"/>
+    <w:qFormat/>
+    <w:pPr>
+      <w:suppressAutoHyphens/>
+      <w:spacing w:after="160"/>
+    </w:pPr>
+    <w:rPr>
+      <w:color w:val="00000A"/>
+      <w:sz w:val="22"/>
+    </w:rPr>
+  </w:style>
+  <w:style w:type="character" w:default="1" w:styleId="DefaultParagraphFont">
+    <w:name w:val="Default Paragraph Font"/>
+    <w:uiPriority w:val="1"/>
+    <w:semiHidden/>
+    <w:unhideWhenUsed/>
+  </w:style>
+  <w:style w:type="table" w:default="1" w:styleId="TableNormal">
+    <w:name w:val="Normal Table"/>
+    <w:uiPriority w:val="99"/>
+    <w:semiHidden/>
+    <w:unhideWhenUsed/>
+    <w:tblPr>
+      <w:tblInd w:w="0" w:type="dxa"/>
+      <w:tblCellMar>
+        <w:top w:w="0" w:type="dxa"/>
+        <w:left w:w="108" w:type="dxa"/>
+        <w:bottom w:w="0" w:type="dxa"/>
+        <w:right w:w="108" w:type="dxa"/>
+      </w:tblCellMar>
+    </w:tblPr>
+  </w:style>
+  <w:style w:type="numbering" w:default="1" w:styleId="NoList">
+    <w:name w:val="No List"/>
+    <w:uiPriority w:val="99"/>
+    <w:semiHidden/>
+    <w:unhideWhenUsed/>
+  </w:style>
+  <w:style w:type="character" w:styleId="PlaceholderText">
+    <w:name w:val="Placeholder Text"/>
+    <w:basedOn w:val="DefaultParagraphFont"/>
+    <w:uiPriority w:val="99"/>
+    <w:semiHidden/>
+    <w:rsid w:val="00796EED"/>
+    <w:rPr>
+      <w:color w:val="808080"/>
+    </w:rPr>
+  </w:style>
+  <w:style w:type="character" w:customStyle="1" w:styleId="BalloonTextChar">
+    <w:name w:val="Balloon Text Char"/>
+    <w:basedOn w:val="DefaultParagraphFont"/>
+    <w:link w:val="BalloonText"/>
+    <w:uiPriority w:val="99"/>
+    <w:semiHidden/>
+    <w:rsid w:val="007F57F3"/>
+    <w:rPr>
+      <w:rFonts w:ascii="Lucida Grande" w:hAnsi="Lucida Grande"/>
+      <w:sz w:val="18"/>
+      <w:szCs w:val="18"/>
+    </w:rPr>
+  </w:style>
+  <w:style w:type="character" w:customStyle="1" w:styleId="ListLabel1">
+    <w:name w:val="ListLabel 1"/>
+    <w:rPr>
+      <w:rFonts w:eastAsia="Calibri" w:cs="Times New Roman"/>
+    </w:rPr>
+  </w:style>
+  <w:style w:type="character" w:customStyle="1" w:styleId="ListLabel2">
+    <w:name w:val="ListLabel 2"/>
+    <w:rPr>
+      <w:rFonts w:cs="Courier New"/>
+    </w:rPr>
+  </w:style>
+  <w:style w:type="character" w:customStyle="1" w:styleId="ListLabel3">
+    <w:name w:val="ListLabel 3"/>
+    <w:rPr>
+      <w:rFonts w:cs="Times New Roman"/>
+    </w:rPr>
+  </w:style>
+  <w:style w:type="character" w:customStyle="1" w:styleId="ListLabel4">
+    <w:name w:val="ListLabel 4"/>
+    <w:rPr>
+      <w:rFonts w:cs="Wingdings"/>
+    </w:rPr>
+  </w:style>
+  <w:style w:type="character" w:customStyle="1" w:styleId="ListLabel5">
+    <w:name w:val="ListLabel 5"/>
+    <w:rPr>
+      <w:rFonts w:cs="Courier New"/>
+    </w:rPr>
+  </w:style>
+  <w:style w:type="character" w:customStyle="1" w:styleId="ListLabel6">
+    <w:name w:val="ListLabel 6"/>
+    <w:rPr>
+      <w:rFonts w:cs="Symbol"/>
+    </w:rPr>
+  </w:style>
+  <w:style w:type="paragraph" w:customStyle="1" w:styleId="Heading">
+    <w:name w:val="Heading"/>
+    <w:basedOn w:val="Normal"/>
+    <w:next w:val="TextBody"/>
+    <w:pPr>
+      <w:keepNext/>
+      <w:spacing w:before="240" w:after="120"/>
+    </w:pPr>
+    <w:rPr>
+      <w:rFonts w:ascii="Liberation Sans" w:eastAsia="Microsoft YaHei" w:hAnsi="Liberation Sans" w:cs="Mangal"/>
+      <w:sz w:val="28"/>
+      <w:szCs w:val="28"/>
+    </w:rPr>
+  </w:style>
+  <w:style w:type="paragraph" w:customStyle="1" w:styleId="TextBody">
+    <w:name w:val="Text Body"/>
+    <w:basedOn w:val="Normal"/>
+    <w:pPr>
+      <w:spacing w:after="140" w:line="288" w:lineRule="auto"/>
+    </w:pPr>
+  </w:style>
+  <w:style w:type="paragraph" w:styleId="List">
+    <w:name w:val="List"/>
+    <w:basedOn w:val="TextBody"/>
+    <w:rPr>
+      <w:rFonts w:cs="Mangal"/>
+    </w:rPr>
+  </w:style>
+  <w:style w:type="paragraph" w:styleId="Caption">
+    <w:name w:val="caption"/>
+    <w:basedOn w:val="Normal"/>
+    <w:pPr>
+      <w:suppressLineNumbers/>
+      <w:spacing w:before="120" w:after="120"/>
+    </w:pPr>
+    <w:rPr>
+      <w:rFonts w:cs="Mangal"/>
+      <w:i/>
+      <w:iCs/>
+      <w:sz w:val="24"/>
+      <w:szCs w:val="24"/>
+    </w:rPr>
+  </w:style>
+  <w:style w:type="paragraph" w:customStyle="1" w:styleId="Index">
+    <w:name w:val="Index"/>
+    <w:basedOn w:val="Normal"/>
+    <w:pPr>
+      <w:suppressLineNumbers/>
+    </w:pPr>
+    <w:rPr>
+      <w:rFonts w:cs="Mangal"/>
+    </w:rPr>
+  </w:style>
+  <w:style w:type="paragraph" w:styleId="ListParagraph">
+    <w:name w:val="List Paragraph"/>
+    <w:basedOn w:val="Normal"/>
+    <w:uiPriority w:val="34"/>
+    <w:qFormat/>
+    <w:rsid w:val="004B35B0"/>
+    <w:pPr>
+      <w:ind w:left="720"/>
+      <w:contextualSpacing/>
+    </w:pPr>
+  </w:style>
+  <w:style w:type="paragraph" w:styleId="BalloonText">
+    <w:name w:val="Balloon Text"/>
+    <w:basedOn w:val="Normal"/>
+    <w:link w:val="BalloonTextChar"/>
+    <w:uiPriority w:val="99"/>
+    <w:semiHidden/>
+    <w:unhideWhenUsed/>
+    <w:rsid w:val="007F57F3"/>
+    <w:pPr>
+      <w:spacing w:after="0" w:line="240" w:lineRule="auto"/>
+    </w:pPr>
+    <w:rPr>
+      <w:rFonts w:ascii="Lucida Grande" w:hAnsi="Lucida Grande"/>
+      <w:sz w:val="18"/>
+      <w:szCs w:val="18"/>
+    </w:rPr>
+  </w:style>
+  <w:style w:type="table" w:styleId="TableGrid">
+    <w:name w:val="Table Grid"/>
+    <w:basedOn w:val="TableNormal"/>
+    <w:uiPriority w:val="39"/>
+    <w:rsid w:val="00092FD5"/>
+    <w:pPr>
+      <w:spacing w:line="240" w:lineRule="auto"/>
+    </w:pPr>
+    <w:tblPr>
+      <w:tblInd w:w="0" w:type="dxa"/>
+      <w:tblBorders>
+        <w:top w:val="single" w:sz="4" w:space="0" w:color="auto"/>
+        <w:left w:val="single" w:sz="4" w:space="0" w:color="auto"/>
+        <w:bottom w:val="single" w:sz="4" w:space="0" w:color="auto"/>
+        <w:right w:val="single" w:sz="4" w:space="0" w:color="auto"/>
+        <w:insideH w:val="single" w:sz="4" w:space="0" w:color="auto"/>
+        <w:insideV w:val="single" w:sz="4" w:space="0" w:color="auto"/>
+      </w:tblBorders>
+      <w:tblCellMar>
+        <w:top w:w="0" w:type="dxa"/>
+        <w:left w:w="108" w:type="dxa"/>
+        <w:bottom w:w="0" w:type="dxa"/>
+        <w:right w:w="108" w:type="dxa"/>
+      </w:tblCellMar>
     </w:tblPr>
   </w:style>
 </w:styles>
@@ -7652,7 +7436,7 @@
   <a:extraClrSchemeLst/>
   <a:extLst>
     <a:ext uri="{05A4C25C-085E-4340-85A3-A5531E510DB2}">
-      <thm15:themeFamily xmlns:thm15="http://schemas.microsoft.com/office/thememl/2012/main" name="Office Theme" id="{62F939B6-93AF-4DB8-9C6B-D6C7DFDC589F}" vid="{4A3C46E8-61CC-4603-A589-7422A47A8E4A}"/>
+      <thm15:themeFamily xmlns:thm15="http://schemas.microsoft.com/office/thememl/2012/main" xmlns="" name="Office Theme" id="{62F939B6-93AF-4DB8-9C6B-D6C7DFDC589F}" vid="{4A3C46E8-61CC-4603-A589-7422A47A8E4A}"/>
     </a:ext>
   </a:extLst>
 </a:theme>

</xml_diff>

<commit_message>
Cambiando el estilo de descomposicion al estilo de generalizacion
</commit_message>
<xml_diff>
--- a/arquitectura/sds.docx
+++ b/arquitectura/sds.docx
@@ -1,6 +1,6 @@
 
 <file path=word/document.xml><?xml version="1.0" encoding="utf-8"?>
-<w:document xmlns:wpc="http://schemas.microsoft.com/office/word/2010/wordprocessingCanvas" xmlns:mo="http://schemas.microsoft.com/office/mac/office/2008/main" xmlns:mc="http://schemas.openxmlformats.org/markup-compatibility/2006" xmlns:mv="urn:schemas-microsoft-com:mac:vml" xmlns:o="urn:schemas-microsoft-com:office:office" xmlns:r="http://schemas.openxmlformats.org/officeDocument/2006/relationships" xmlns:m="http://schemas.openxmlformats.org/officeDocument/2006/math" xmlns:v="urn:schemas-microsoft-com:vml" xmlns:wp14="http://schemas.microsoft.com/office/word/2010/wordprocessingDrawing" xmlns:wp="http://schemas.openxmlformats.org/drawingml/2006/wordprocessingDrawing" xmlns:w10="urn:schemas-microsoft-com:office:word" xmlns:w="http://schemas.openxmlformats.org/wordprocessingml/2006/main" xmlns:w14="http://schemas.microsoft.com/office/word/2010/wordml" xmlns:wpg="http://schemas.microsoft.com/office/word/2010/wordprocessingGroup" xmlns:wpi="http://schemas.microsoft.com/office/word/2010/wordprocessingInk" xmlns:wne="http://schemas.microsoft.com/office/word/2006/wordml" xmlns:wps="http://schemas.microsoft.com/office/word/2010/wordprocessingShape" mc:Ignorable="w14 wp14">
+<w:document xmlns:wpc="http://schemas.microsoft.com/office/word/2010/wordprocessingCanvas" xmlns:mc="http://schemas.openxmlformats.org/markup-compatibility/2006" xmlns:o="urn:schemas-microsoft-com:office:office" xmlns:r="http://schemas.openxmlformats.org/officeDocument/2006/relationships" xmlns:m="http://schemas.openxmlformats.org/officeDocument/2006/math" xmlns:v="urn:schemas-microsoft-com:vml" xmlns:wp14="http://schemas.microsoft.com/office/word/2010/wordprocessingDrawing" xmlns:wp="http://schemas.openxmlformats.org/drawingml/2006/wordprocessingDrawing" xmlns:w10="urn:schemas-microsoft-com:office:word" xmlns:w="http://schemas.openxmlformats.org/wordprocessingml/2006/main" xmlns:w14="http://schemas.microsoft.com/office/word/2010/wordml" xmlns:w15="http://schemas.microsoft.com/office/word/2012/wordml" xmlns:wpg="http://schemas.microsoft.com/office/word/2010/wordprocessingGroup" xmlns:wpi="http://schemas.microsoft.com/office/word/2010/wordprocessingInk" xmlns:wne="http://schemas.microsoft.com/office/word/2006/wordml" xmlns:wps="http://schemas.microsoft.com/office/word/2010/wordprocessingShape" mc:Ignorable="w14 w15 wp14">
   <w:body>
     <w:p>
       <w:pPr>
@@ -35,7 +35,47 @@
           <w:sz w:val="28"/>
           <w:lang w:val="es-DO"/>
         </w:rPr>
-        <w:t>Project Planning Redmine (PPR)</w:t>
+        <w:t xml:space="preserve">Project </w:t>
+      </w:r>
+      <w:proofErr w:type="spellStart"/>
+      <w:r>
+        <w:rPr>
+          <w:rFonts w:ascii="Times New Roman" w:hAnsi="Times New Roman" w:cs="Times New Roman"/>
+          <w:b/>
+          <w:sz w:val="28"/>
+          <w:lang w:val="es-DO"/>
+        </w:rPr>
+        <w:t>Planning</w:t>
+      </w:r>
+      <w:proofErr w:type="spellEnd"/>
+      <w:r>
+        <w:rPr>
+          <w:rFonts w:ascii="Times New Roman" w:hAnsi="Times New Roman" w:cs="Times New Roman"/>
+          <w:b/>
+          <w:sz w:val="28"/>
+          <w:lang w:val="es-DO"/>
+        </w:rPr>
+        <w:t xml:space="preserve"> </w:t>
+      </w:r>
+      <w:proofErr w:type="spellStart"/>
+      <w:r>
+        <w:rPr>
+          <w:rFonts w:ascii="Times New Roman" w:hAnsi="Times New Roman" w:cs="Times New Roman"/>
+          <w:b/>
+          <w:sz w:val="28"/>
+          <w:lang w:val="es-DO"/>
+        </w:rPr>
+        <w:t>Redmine</w:t>
+      </w:r>
+      <w:proofErr w:type="spellEnd"/>
+      <w:r>
+        <w:rPr>
+          <w:rFonts w:ascii="Times New Roman" w:hAnsi="Times New Roman" w:cs="Times New Roman"/>
+          <w:b/>
+          <w:sz w:val="28"/>
+          <w:lang w:val="es-DO"/>
+        </w:rPr>
+        <w:t xml:space="preserve"> (PPR)</w:t>
       </w:r>
     </w:p>
     <w:p>
@@ -148,7 +188,47 @@
           <w:szCs w:val="24"/>
           <w:lang w:val="es-DO"/>
         </w:rPr>
-        <w:t>Este proyecto nace con la necesidad de automatizar y eficientizar el uso de las funcionalidades de una herramienta para la gestión de proyectos que incluye un sistema de seguimiento de incidentes con seguimiento de errores, llamado Redmine.</w:t>
+        <w:t xml:space="preserve">Este proyecto nace con la necesidad de automatizar y </w:t>
+      </w:r>
+      <w:proofErr w:type="spellStart"/>
+      <w:r>
+        <w:rPr>
+          <w:rFonts w:ascii="Times New Roman" w:hAnsi="Times New Roman"/>
+          <w:sz w:val="24"/>
+          <w:szCs w:val="24"/>
+          <w:lang w:val="es-DO"/>
+        </w:rPr>
+        <w:t>eficientizar</w:t>
+      </w:r>
+      <w:proofErr w:type="spellEnd"/>
+      <w:r>
+        <w:rPr>
+          <w:rFonts w:ascii="Times New Roman" w:hAnsi="Times New Roman"/>
+          <w:sz w:val="24"/>
+          <w:szCs w:val="24"/>
+          <w:lang w:val="es-DO"/>
+        </w:rPr>
+        <w:t xml:space="preserve"> el uso de las funcionalidades de una herramienta para la gestión de proyectos que incluye un sistema de seguimiento de incidentes con seguimiento de errores, llamado </w:t>
+      </w:r>
+      <w:proofErr w:type="spellStart"/>
+      <w:r>
+        <w:rPr>
+          <w:rFonts w:ascii="Times New Roman" w:hAnsi="Times New Roman"/>
+          <w:sz w:val="24"/>
+          <w:szCs w:val="24"/>
+          <w:lang w:val="es-DO"/>
+        </w:rPr>
+        <w:t>Redmine</w:t>
+      </w:r>
+      <w:proofErr w:type="spellEnd"/>
+      <w:r>
+        <w:rPr>
+          <w:rFonts w:ascii="Times New Roman" w:hAnsi="Times New Roman"/>
+          <w:sz w:val="24"/>
+          <w:szCs w:val="24"/>
+          <w:lang w:val="es-DO"/>
+        </w:rPr>
+        <w:t>.</w:t>
       </w:r>
     </w:p>
     <w:p>
@@ -182,7 +262,27 @@
           <w:szCs w:val="24"/>
           <w:lang w:val="es-DO"/>
         </w:rPr>
-        <w:t>Aunque Redmine posee la funcionalidad de calendarizar,  el objetivo principal de este es automatizar las acciones de planificación mostrando cual es la disponibilidad de los recursos que tiene el cliente y poder calendarizar, basado en las dependencias que exista entre las tareas dadas por el administrador.</w:t>
+        <w:t xml:space="preserve">Aunque </w:t>
+      </w:r>
+      <w:proofErr w:type="spellStart"/>
+      <w:r>
+        <w:rPr>
+          <w:rFonts w:ascii="Times New Roman" w:hAnsi="Times New Roman"/>
+          <w:sz w:val="24"/>
+          <w:szCs w:val="24"/>
+          <w:lang w:val="es-DO"/>
+        </w:rPr>
+        <w:t>Redmine</w:t>
+      </w:r>
+      <w:proofErr w:type="spellEnd"/>
+      <w:r>
+        <w:rPr>
+          <w:rFonts w:ascii="Times New Roman" w:hAnsi="Times New Roman"/>
+          <w:sz w:val="24"/>
+          <w:szCs w:val="24"/>
+          <w:lang w:val="es-DO"/>
+        </w:rPr>
+        <w:t xml:space="preserve"> posee la funcionalidad de calendarizar,  el objetivo principal de este es automatizar las acciones de planificación mostrando cual es la disponibilidad de los recursos que tiene el cliente y poder calendarizar, basado en las dependencias que exista entre las tareas dadas por el administrador.</w:t>
       </w:r>
     </w:p>
     <w:p>
@@ -250,7 +350,67 @@
           <w:szCs w:val="24"/>
           <w:lang w:val="es-DO"/>
         </w:rPr>
-        <w:t>Finalmente lo que se quiere lograr con este proyecto es crear un visual allocation para ver la disponibilidad de los recursos en la semana. Es un  Plugin de lo que realmente ofrece Redmine.</w:t>
+        <w:t xml:space="preserve">Finalmente lo que se quiere lograr con este proyecto es crear un visual </w:t>
+      </w:r>
+      <w:proofErr w:type="spellStart"/>
+      <w:r>
+        <w:rPr>
+          <w:rFonts w:ascii="Times New Roman" w:hAnsi="Times New Roman"/>
+          <w:sz w:val="24"/>
+          <w:szCs w:val="24"/>
+          <w:lang w:val="es-DO"/>
+        </w:rPr>
+        <w:t>allocation</w:t>
+      </w:r>
+      <w:proofErr w:type="spellEnd"/>
+      <w:r>
+        <w:rPr>
+          <w:rFonts w:ascii="Times New Roman" w:hAnsi="Times New Roman"/>
+          <w:sz w:val="24"/>
+          <w:szCs w:val="24"/>
+          <w:lang w:val="es-DO"/>
+        </w:rPr>
+        <w:t xml:space="preserve"> para ver la disponibilidad de los recursos en la semana. Es un  </w:t>
+      </w:r>
+      <w:proofErr w:type="spellStart"/>
+      <w:r>
+        <w:rPr>
+          <w:rFonts w:ascii="Times New Roman" w:hAnsi="Times New Roman"/>
+          <w:sz w:val="24"/>
+          <w:szCs w:val="24"/>
+          <w:lang w:val="es-DO"/>
+        </w:rPr>
+        <w:t>Plugin</w:t>
+      </w:r>
+      <w:proofErr w:type="spellEnd"/>
+      <w:r>
+        <w:rPr>
+          <w:rFonts w:ascii="Times New Roman" w:hAnsi="Times New Roman"/>
+          <w:sz w:val="24"/>
+          <w:szCs w:val="24"/>
+          <w:lang w:val="es-DO"/>
+        </w:rPr>
+        <w:t xml:space="preserve"> de lo que realmente ofrece </w:t>
+      </w:r>
+      <w:proofErr w:type="spellStart"/>
+      <w:r>
+        <w:rPr>
+          <w:rFonts w:ascii="Times New Roman" w:hAnsi="Times New Roman"/>
+          <w:sz w:val="24"/>
+          <w:szCs w:val="24"/>
+          <w:lang w:val="es-DO"/>
+        </w:rPr>
+        <w:t>Redmine</w:t>
+      </w:r>
+      <w:proofErr w:type="spellEnd"/>
+      <w:r>
+        <w:rPr>
+          <w:rFonts w:ascii="Times New Roman" w:hAnsi="Times New Roman"/>
+          <w:sz w:val="24"/>
+          <w:szCs w:val="24"/>
+          <w:lang w:val="es-DO"/>
+        </w:rPr>
+        <w:t>.</w:t>
       </w:r>
     </w:p>
     <w:p>
@@ -494,10 +654,10 @@
         </w:rPr>
         <w:lastRenderedPageBreak/>
         <w:drawing>
-          <wp:inline distT="0" distB="0" distL="0" distR="0" wp14:anchorId="4DBB49E5" wp14:editId="250EAE62">
-            <wp:extent cx="5943600" cy="7537450"/>
-            <wp:effectExtent l="0" t="0" r="0" b="6350"/>
-            <wp:docPr id="1" name="Picture 1"/>
+          <wp:inline distT="0" distB="0" distL="0" distR="0" wp14:anchorId="6D954C64" wp14:editId="3F740A2D">
+            <wp:extent cx="5943600" cy="7939405"/>
+            <wp:effectExtent l="0" t="0" r="0" b="4445"/>
+            <wp:docPr id="5" name="Picture 5"/>
             <wp:cNvGraphicFramePr>
               <a:graphicFrameLocks xmlns:a="http://schemas.openxmlformats.org/drawingml/2006/main" noChangeAspect="1"/>
             </wp:cNvGraphicFramePr>
@@ -505,11 +665,11 @@
               <a:graphicData uri="http://schemas.openxmlformats.org/drawingml/2006/picture">
                 <pic:pic xmlns:pic="http://schemas.openxmlformats.org/drawingml/2006/picture">
                   <pic:nvPicPr>
-                    <pic:cNvPr id="1" name="Decomposition.png"/>
+                    <pic:cNvPr id="5" name="Use.png"/>
                     <pic:cNvPicPr/>
                   </pic:nvPicPr>
                   <pic:blipFill>
-                    <a:blip r:embed="rId6">
+                    <a:blip r:embed="rId7">
                       <a:extLst>
                         <a:ext uri="{28A0092B-C50C-407E-A947-70E740481C1C}">
                           <a14:useLocalDpi xmlns:a14="http://schemas.microsoft.com/office/drawing/2010/main" val="0"/>
@@ -523,7 +683,7 @@
                   <pic:spPr>
                     <a:xfrm>
                       <a:off x="0" y="0"/>
-                      <a:ext cx="5943600" cy="7537450"/>
+                      <a:ext cx="5943600" cy="7939405"/>
                     </a:xfrm>
                     <a:prstGeom prst="rect">
                       <a:avLst/>
@@ -557,6 +717,7 @@
           <w:sz w:val="24"/>
           <w:lang w:val="es-DO"/>
         </w:rPr>
+        <w:lastRenderedPageBreak/>
         <w:t>Catálogo</w:t>
       </w:r>
     </w:p>
@@ -635,7 +796,15 @@
                 <w:sz w:val="24"/>
                 <w:lang w:val="es-DO"/>
               </w:rPr>
-              <w:t>Módulos existentes</w:t>
+              <w:t>Clase</w:t>
+            </w:r>
+            <w:r>
+              <w:rPr>
+                <w:rFonts w:ascii="Times New Roman" w:hAnsi="Times New Roman" w:cs="Times New Roman"/>
+                <w:sz w:val="24"/>
+                <w:lang w:val="es-DO"/>
+              </w:rPr>
+              <w:t xml:space="preserve"> existentes</w:t>
             </w:r>
           </w:p>
           <w:p>
@@ -659,7 +828,49 @@
                 <w:sz w:val="24"/>
                 <w:lang w:val="es-DO"/>
               </w:rPr>
-              <w:t>Módulos a crear</w:t>
+              <w:t>Clases</w:t>
+            </w:r>
+            <w:r>
+              <w:rPr>
+                <w:rFonts w:ascii="Times New Roman" w:hAnsi="Times New Roman" w:cs="Times New Roman"/>
+                <w:sz w:val="24"/>
+                <w:lang w:val="es-DO"/>
+              </w:rPr>
+              <w:t xml:space="preserve"> a crear</w:t>
+            </w:r>
+          </w:p>
+          <w:p>
+            <w:pPr>
+              <w:pStyle w:val="ListParagraph"/>
+              <w:numPr>
+                <w:ilvl w:val="0"/>
+                <w:numId w:val="2"/>
+              </w:numPr>
+              <w:spacing w:after="0"/>
+              <w:rPr>
+                <w:rFonts w:ascii="Times New Roman" w:hAnsi="Times New Roman" w:cs="Times New Roman"/>
+                <w:b/>
+                <w:sz w:val="24"/>
+                <w:lang w:val="es-DO"/>
+              </w:rPr>
+            </w:pPr>
+            <w:proofErr w:type="spellStart"/>
+            <w:r>
+              <w:rPr>
+                <w:rFonts w:ascii="Times New Roman" w:hAnsi="Times New Roman" w:cs="Times New Roman"/>
+                <w:sz w:val="24"/>
+                <w:lang w:val="es-DO"/>
+              </w:rPr>
+              <w:t>Libreria</w:t>
+            </w:r>
+            <w:proofErr w:type="spellEnd"/>
+            <w:r>
+              <w:rPr>
+                <w:rFonts w:ascii="Times New Roman" w:hAnsi="Times New Roman" w:cs="Times New Roman"/>
+                <w:sz w:val="24"/>
+                <w:lang w:val="es-DO"/>
+              </w:rPr>
+              <w:t xml:space="preserve"> a crear</w:t>
             </w:r>
           </w:p>
         </w:tc>
@@ -692,7 +903,6 @@
                 <w:sz w:val="24"/>
                 <w:lang w:val="es-DO"/>
               </w:rPr>
-              <w:lastRenderedPageBreak/>
               <w:t>Relaciones</w:t>
             </w:r>
           </w:p>
@@ -726,7 +936,41 @@
                 <w:sz w:val="24"/>
                 <w:lang w:val="es-DO"/>
               </w:rPr>
-              <w:t>“Is part of”</w:t>
+              <w:t>“</w:t>
+            </w:r>
+            <w:proofErr w:type="spellStart"/>
+            <w:r>
+              <w:rPr>
+                <w:rFonts w:ascii="Times New Roman" w:hAnsi="Times New Roman" w:cs="Times New Roman"/>
+                <w:sz w:val="24"/>
+                <w:lang w:val="es-DO"/>
+              </w:rPr>
+              <w:t>Is</w:t>
+            </w:r>
+            <w:proofErr w:type="spellEnd"/>
+            <w:r>
+              <w:rPr>
+                <w:rFonts w:ascii="Times New Roman" w:hAnsi="Times New Roman" w:cs="Times New Roman"/>
+                <w:sz w:val="24"/>
+                <w:lang w:val="es-DO"/>
+              </w:rPr>
+              <w:t xml:space="preserve"> </w:t>
+            </w:r>
+            <w:r>
+              <w:rPr>
+                <w:rFonts w:ascii="Times New Roman" w:hAnsi="Times New Roman" w:cs="Times New Roman"/>
+                <w:sz w:val="24"/>
+                <w:lang w:val="es-DO"/>
+              </w:rPr>
+              <w:t>a</w:t>
+            </w:r>
+            <w:r>
+              <w:rPr>
+                <w:rFonts w:ascii="Times New Roman" w:hAnsi="Times New Roman" w:cs="Times New Roman"/>
+                <w:sz w:val="24"/>
+                <w:lang w:val="es-DO"/>
+              </w:rPr>
+              <w:t>”</w:t>
             </w:r>
           </w:p>
         </w:tc>
@@ -922,6 +1166,7 @@
                 <w:lang w:val="es-DO"/>
               </w:rPr>
             </w:pPr>
+            <w:proofErr w:type="spellStart"/>
             <w:r>
               <w:rPr>
                 <w:rFonts w:ascii="Calibri" w:hAnsi="Calibri" w:cs="Calibri"/>
@@ -931,6 +1176,7 @@
               </w:rPr>
               <w:t>UserScheduleEntryTest</w:t>
             </w:r>
+            <w:proofErr w:type="spellEnd"/>
           </w:p>
         </w:tc>
       </w:tr>
@@ -991,10 +1237,64 @@
                 <w:sz w:val="24"/>
                 <w:lang w:val="es-DO"/>
               </w:rPr>
-              <w:t>Módulo encargado de realizar los unit test de las funcionalidades del user_schedule_entry</w:t>
-            </w:r>
-          </w:p>
-        </w:tc>
+              <w:t xml:space="preserve">Clase </w:t>
+            </w:r>
+            <w:r>
+              <w:rPr>
+                <w:rFonts w:ascii="Times New Roman" w:hAnsi="Times New Roman" w:cs="Times New Roman"/>
+                <w:sz w:val="24"/>
+                <w:lang w:val="es-DO"/>
+              </w:rPr>
+              <w:t>encargad</w:t>
+            </w:r>
+            <w:r>
+              <w:rPr>
+                <w:rFonts w:ascii="Times New Roman" w:hAnsi="Times New Roman" w:cs="Times New Roman"/>
+                <w:sz w:val="24"/>
+                <w:lang w:val="es-DO"/>
+              </w:rPr>
+              <w:t>a</w:t>
+            </w:r>
+            <w:r>
+              <w:rPr>
+                <w:rFonts w:ascii="Times New Roman" w:hAnsi="Times New Roman" w:cs="Times New Roman"/>
+                <w:sz w:val="24"/>
+                <w:lang w:val="es-DO"/>
+              </w:rPr>
+              <w:t xml:space="preserve"> de realizar los </w:t>
+            </w:r>
+            <w:proofErr w:type="spellStart"/>
+            <w:r>
+              <w:rPr>
+                <w:rFonts w:ascii="Times New Roman" w:hAnsi="Times New Roman" w:cs="Times New Roman"/>
+                <w:sz w:val="24"/>
+                <w:lang w:val="es-DO"/>
+              </w:rPr>
+              <w:t>unit</w:t>
+            </w:r>
+            <w:proofErr w:type="spellEnd"/>
+            <w:r>
+              <w:rPr>
+                <w:rFonts w:ascii="Times New Roman" w:hAnsi="Times New Roman" w:cs="Times New Roman"/>
+                <w:sz w:val="24"/>
+                <w:lang w:val="es-DO"/>
+              </w:rPr>
+              <w:t xml:space="preserve"> test de las funcionalidades del </w:t>
+            </w:r>
+            <w:proofErr w:type="spellStart"/>
+            <w:r>
+              <w:rPr>
+                <w:rFonts w:ascii="Times New Roman" w:hAnsi="Times New Roman" w:cs="Times New Roman"/>
+                <w:sz w:val="24"/>
+                <w:lang w:val="es-DO"/>
+              </w:rPr>
+              <w:t>user_schedule_entry</w:t>
+            </w:r>
+            <w:proofErr w:type="spellEnd"/>
+          </w:p>
+        </w:tc>
+        <w:bookmarkStart w:id="0" w:name="_GoBack"/>
+        <w:bookmarkEnd w:id="0"/>
       </w:tr>
     </w:tbl>
     <w:p>
@@ -1073,6 +1373,7 @@
                 <w:lang w:val="es-DO"/>
               </w:rPr>
             </w:pPr>
+            <w:proofErr w:type="spellStart"/>
             <w:r>
               <w:rPr>
                 <w:rFonts w:ascii="Calibri" w:hAnsi="Calibri" w:cs="Calibri"/>
@@ -1082,6 +1383,7 @@
               </w:rPr>
               <w:t>UserScheduleExceptionTest</w:t>
             </w:r>
+            <w:proofErr w:type="spellEnd"/>
           </w:p>
         </w:tc>
       </w:tr>
@@ -1142,8 +1444,60 @@
                 <w:sz w:val="24"/>
                 <w:lang w:val="es-DO"/>
               </w:rPr>
-              <w:t>Módulo encargado de realizar los unit test de las funcionalidades del user_schedule_exception</w:t>
-            </w:r>
+              <w:t xml:space="preserve">Clase </w:t>
+            </w:r>
+            <w:r>
+              <w:rPr>
+                <w:rFonts w:ascii="Times New Roman" w:hAnsi="Times New Roman" w:cs="Times New Roman"/>
+                <w:sz w:val="24"/>
+                <w:lang w:val="es-DO"/>
+              </w:rPr>
+              <w:t>encargad</w:t>
+            </w:r>
+            <w:r>
+              <w:rPr>
+                <w:rFonts w:ascii="Times New Roman" w:hAnsi="Times New Roman" w:cs="Times New Roman"/>
+                <w:sz w:val="24"/>
+                <w:lang w:val="es-DO"/>
+              </w:rPr>
+              <w:t>a</w:t>
+            </w:r>
+            <w:r>
+              <w:rPr>
+                <w:rFonts w:ascii="Times New Roman" w:hAnsi="Times New Roman" w:cs="Times New Roman"/>
+                <w:sz w:val="24"/>
+                <w:lang w:val="es-DO"/>
+              </w:rPr>
+              <w:t xml:space="preserve"> de realizar los </w:t>
+            </w:r>
+            <w:proofErr w:type="spellStart"/>
+            <w:r>
+              <w:rPr>
+                <w:rFonts w:ascii="Times New Roman" w:hAnsi="Times New Roman" w:cs="Times New Roman"/>
+                <w:sz w:val="24"/>
+                <w:lang w:val="es-DO"/>
+              </w:rPr>
+              <w:t>unit</w:t>
+            </w:r>
+            <w:proofErr w:type="spellEnd"/>
+            <w:r>
+              <w:rPr>
+                <w:rFonts w:ascii="Times New Roman" w:hAnsi="Times New Roman" w:cs="Times New Roman"/>
+                <w:sz w:val="24"/>
+                <w:lang w:val="es-DO"/>
+              </w:rPr>
+              <w:t xml:space="preserve"> test de las funcionalidades del </w:t>
+            </w:r>
+            <w:proofErr w:type="spellStart"/>
+            <w:r>
+              <w:rPr>
+                <w:rFonts w:ascii="Times New Roman" w:hAnsi="Times New Roman" w:cs="Times New Roman"/>
+                <w:sz w:val="24"/>
+                <w:lang w:val="es-DO"/>
+              </w:rPr>
+              <w:t>user_schedule_exception</w:t>
+            </w:r>
+            <w:proofErr w:type="spellEnd"/>
           </w:p>
         </w:tc>
       </w:tr>
@@ -1223,6 +1577,7 @@
                 <w:lang w:val="es-DO"/>
               </w:rPr>
             </w:pPr>
+            <w:proofErr w:type="spellStart"/>
             <w:r>
               <w:rPr>
                 <w:rFonts w:ascii="Calibri" w:hAnsi="Calibri" w:cs="Calibri"/>
@@ -1230,8 +1585,9 @@
                 <w:sz w:val="24"/>
                 <w:szCs w:val="24"/>
               </w:rPr>
-              <w:t>UserScheduleEntryController</w:t>
-            </w:r>
+              <w:t>ResourcesControllerTest</w:t>
+            </w:r>
+            <w:proofErr w:type="spellEnd"/>
           </w:p>
         </w:tc>
       </w:tr>
@@ -1292,15 +1648,42 @@
                 <w:sz w:val="24"/>
                 <w:lang w:val="es-DO"/>
               </w:rPr>
-              <w:t>Módulo encargado de guardar en la base de datos cualquier cambio perteneciente al horario de un usuario.</w:t>
-            </w:r>
+              <w:t xml:space="preserve">Clase encarga de realizar los </w:t>
+            </w:r>
+            <w:proofErr w:type="spellStart"/>
+            <w:r>
+              <w:rPr>
+                <w:rFonts w:ascii="Times New Roman" w:hAnsi="Times New Roman" w:cs="Times New Roman"/>
+                <w:sz w:val="24"/>
+                <w:lang w:val="es-DO"/>
+              </w:rPr>
+              <w:t>unit</w:t>
+            </w:r>
+            <w:proofErr w:type="spellEnd"/>
+            <w:r>
+              <w:rPr>
+                <w:rFonts w:ascii="Times New Roman" w:hAnsi="Times New Roman" w:cs="Times New Roman"/>
+                <w:sz w:val="24"/>
+                <w:lang w:val="es-DO"/>
+              </w:rPr>
+              <w:t xml:space="preserve"> test de las funcionalidades del controlador de </w:t>
+            </w:r>
+            <w:proofErr w:type="spellStart"/>
+            <w:r>
+              <w:rPr>
+                <w:rFonts w:ascii="Times New Roman" w:hAnsi="Times New Roman" w:cs="Times New Roman"/>
+                <w:sz w:val="24"/>
+                <w:lang w:val="es-DO"/>
+              </w:rPr>
+              <w:t>resources</w:t>
+            </w:r>
+            <w:proofErr w:type="spellEnd"/>
           </w:p>
         </w:tc>
       </w:tr>
     </w:tbl>
     <w:p>
       <w:pPr>
-        <w:ind w:left="1080"/>
         <w:rPr>
           <w:rFonts w:ascii="Times New Roman" w:hAnsi="Times New Roman" w:cs="Times New Roman"/>
           <w:b/>
@@ -1374,6 +1757,7 @@
                 <w:lang w:val="es-DO"/>
               </w:rPr>
             </w:pPr>
+            <w:proofErr w:type="spellStart"/>
             <w:r>
               <w:rPr>
                 <w:rFonts w:ascii="Calibri" w:hAnsi="Calibri" w:cs="Calibri"/>
@@ -1381,8 +1765,9 @@
                 <w:sz w:val="24"/>
                 <w:szCs w:val="24"/>
               </w:rPr>
-              <w:t>UserScheduleException</w:t>
-            </w:r>
+              <w:t>UserScheduleEntryController</w:t>
+            </w:r>
+            <w:proofErr w:type="spellEnd"/>
           </w:p>
         </w:tc>
       </w:tr>
@@ -1443,7 +1828,31 @@
                 <w:sz w:val="24"/>
                 <w:lang w:val="es-DO"/>
               </w:rPr>
-              <w:t>Módulo encargado de llevar un mapeo entre la tabla de user_schedule_exception (de la base de datos) y la aplicación.</w:t>
+              <w:t xml:space="preserve">Clase </w:t>
+            </w:r>
+            <w:r>
+              <w:rPr>
+                <w:rFonts w:ascii="Times New Roman" w:hAnsi="Times New Roman" w:cs="Times New Roman"/>
+                <w:sz w:val="24"/>
+                <w:lang w:val="es-DO"/>
+              </w:rPr>
+              <w:t>encargad</w:t>
+            </w:r>
+            <w:r>
+              <w:rPr>
+                <w:rFonts w:ascii="Times New Roman" w:hAnsi="Times New Roman" w:cs="Times New Roman"/>
+                <w:sz w:val="24"/>
+                <w:lang w:val="es-DO"/>
+              </w:rPr>
+              <w:t>a</w:t>
+            </w:r>
+            <w:r>
+              <w:rPr>
+                <w:rFonts w:ascii="Times New Roman" w:hAnsi="Times New Roman" w:cs="Times New Roman"/>
+                <w:sz w:val="24"/>
+                <w:lang w:val="es-DO"/>
+              </w:rPr>
+              <w:t xml:space="preserve"> de guardar en la base de datos cualquier cambio perteneciente al horario de un usuario.</w:t>
             </w:r>
           </w:p>
         </w:tc>
@@ -1525,6 +1934,7 @@
                 <w:lang w:val="es-DO"/>
               </w:rPr>
             </w:pPr>
+            <w:proofErr w:type="spellStart"/>
             <w:r>
               <w:rPr>
                 <w:rFonts w:ascii="Calibri" w:hAnsi="Calibri" w:cs="Calibri"/>
@@ -1532,8 +1942,18 @@
                 <w:sz w:val="24"/>
                 <w:szCs w:val="24"/>
               </w:rPr>
-              <w:t>UserScheduleEntry</w:t>
-            </w:r>
+              <w:t>Resources</w:t>
+            </w:r>
+            <w:r>
+              <w:rPr>
+                <w:rFonts w:ascii="Calibri" w:hAnsi="Calibri" w:cs="Calibri"/>
+                <w:color w:val="000000"/>
+                <w:sz w:val="24"/>
+                <w:szCs w:val="24"/>
+              </w:rPr>
+              <w:t>Controller</w:t>
+            </w:r>
+            <w:proofErr w:type="spellEnd"/>
           </w:p>
         </w:tc>
       </w:tr>
@@ -1594,7 +2014,33 @@
                 <w:sz w:val="24"/>
                 <w:lang w:val="es-DO"/>
               </w:rPr>
-              <w:t>Módulo encargado de llevar un mapeo entre la tabla de user_schedule_entry (de la base de datos) y la aplicación.</w:t>
+              <w:t>Clase encargad</w:t>
+            </w:r>
+            <w:r>
+              <w:rPr>
+                <w:rFonts w:ascii="Times New Roman" w:hAnsi="Times New Roman" w:cs="Times New Roman"/>
+                <w:sz w:val="24"/>
+                <w:lang w:val="es-DO"/>
+              </w:rPr>
+              <w:t xml:space="preserve">a de utilizar la información del objeto usuario(s) para </w:t>
+            </w:r>
+            <w:proofErr w:type="spellStart"/>
+            <w:r>
+              <w:rPr>
+                <w:rFonts w:ascii="Times New Roman" w:hAnsi="Times New Roman" w:cs="Times New Roman"/>
+                <w:sz w:val="24"/>
+                <w:lang w:val="es-DO"/>
+              </w:rPr>
+              <w:t>renderizar</w:t>
+            </w:r>
+            <w:proofErr w:type="spellEnd"/>
+            <w:r>
+              <w:rPr>
+                <w:rFonts w:ascii="Times New Roman" w:hAnsi="Times New Roman" w:cs="Times New Roman"/>
+                <w:sz w:val="24"/>
+                <w:lang w:val="es-DO"/>
+              </w:rPr>
+              <w:t xml:space="preserve"> en la vista la disponibilidad de el/los usuario(s).</w:t>
             </w:r>
           </w:p>
         </w:tc>
@@ -1676,6 +2122,7 @@
                 <w:lang w:val="es-DO"/>
               </w:rPr>
             </w:pPr>
+            <w:proofErr w:type="spellStart"/>
             <w:r>
               <w:rPr>
                 <w:rFonts w:ascii="Calibri" w:hAnsi="Calibri" w:cs="Calibri"/>
@@ -1683,8 +2130,9 @@
                 <w:sz w:val="24"/>
                 <w:szCs w:val="24"/>
               </w:rPr>
-              <w:t>CreateUser ScheduleEntries</w:t>
-            </w:r>
+              <w:t>UserScheduleExceptionController</w:t>
+            </w:r>
+            <w:proofErr w:type="spellEnd"/>
           </w:p>
         </w:tc>
       </w:tr>
@@ -1745,7 +2193,39 @@
                 <w:sz w:val="24"/>
                 <w:lang w:val="es-DO"/>
               </w:rPr>
-              <w:t>Módulo encargado de crear una nueva tabla en la base de datos de redmine llamda user_schedule_entry</w:t>
+              <w:t>Clase encargad</w:t>
+            </w:r>
+            <w:r>
+              <w:rPr>
+                <w:rFonts w:ascii="Times New Roman" w:hAnsi="Times New Roman" w:cs="Times New Roman"/>
+                <w:sz w:val="24"/>
+                <w:lang w:val="es-DO"/>
+              </w:rPr>
+              <w:t>a</w:t>
+            </w:r>
+            <w:r>
+              <w:rPr>
+                <w:rFonts w:ascii="Times New Roman" w:hAnsi="Times New Roman" w:cs="Times New Roman"/>
+                <w:sz w:val="24"/>
+                <w:lang w:val="es-DO"/>
+              </w:rPr>
+              <w:t xml:space="preserve"> de guardar en la base de datos cualquier cambio </w:t>
+            </w:r>
+            <w:r>
+              <w:rPr>
+                <w:rFonts w:ascii="Times New Roman" w:hAnsi="Times New Roman" w:cs="Times New Roman"/>
+                <w:sz w:val="24"/>
+                <w:lang w:val="es-DO"/>
+              </w:rPr>
+              <w:t xml:space="preserve">perteneciente a las excepciones </w:t>
+            </w:r>
+            <w:r>
+              <w:rPr>
+                <w:rFonts w:ascii="Times New Roman" w:hAnsi="Times New Roman" w:cs="Times New Roman"/>
+                <w:sz w:val="24"/>
+                <w:lang w:val="es-DO"/>
+              </w:rPr>
+              <w:t>de un usuario.</w:t>
             </w:r>
           </w:p>
         </w:tc>
@@ -1827,6 +2307,7 @@
                 <w:lang w:val="es-DO"/>
               </w:rPr>
             </w:pPr>
+            <w:proofErr w:type="spellStart"/>
             <w:r>
               <w:rPr>
                 <w:rFonts w:ascii="Calibri" w:hAnsi="Calibri" w:cs="Calibri"/>
@@ -1834,8 +2315,9 @@
                 <w:sz w:val="24"/>
                 <w:szCs w:val="24"/>
               </w:rPr>
-              <w:t>CreateUserScheduleExceptions</w:t>
-            </w:r>
+              <w:t>UserScheduleException</w:t>
+            </w:r>
+            <w:proofErr w:type="spellEnd"/>
           </w:p>
         </w:tc>
       </w:tr>
@@ -1896,8 +2378,1013 @@
                 <w:sz w:val="24"/>
                 <w:lang w:val="es-DO"/>
               </w:rPr>
-              <w:t>Módulo encargado de crear una nueva tabla en la base de datos de redmine llamda user_schedule_exception</w:t>
-            </w:r>
+              <w:t xml:space="preserve">Clase </w:t>
+            </w:r>
+            <w:r>
+              <w:rPr>
+                <w:rFonts w:ascii="Times New Roman" w:hAnsi="Times New Roman" w:cs="Times New Roman"/>
+                <w:sz w:val="24"/>
+                <w:lang w:val="es-DO"/>
+              </w:rPr>
+              <w:t>encargad</w:t>
+            </w:r>
+            <w:r>
+              <w:rPr>
+                <w:rFonts w:ascii="Times New Roman" w:hAnsi="Times New Roman" w:cs="Times New Roman"/>
+                <w:sz w:val="24"/>
+                <w:lang w:val="es-DO"/>
+              </w:rPr>
+              <w:t>a</w:t>
+            </w:r>
+            <w:r>
+              <w:rPr>
+                <w:rFonts w:ascii="Times New Roman" w:hAnsi="Times New Roman" w:cs="Times New Roman"/>
+                <w:sz w:val="24"/>
+                <w:lang w:val="es-DO"/>
+              </w:rPr>
+              <w:t xml:space="preserve"> de llevar un mapeo entre la tabla de </w:t>
+            </w:r>
+            <w:proofErr w:type="spellStart"/>
+            <w:r>
+              <w:rPr>
+                <w:rFonts w:ascii="Times New Roman" w:hAnsi="Times New Roman" w:cs="Times New Roman"/>
+                <w:sz w:val="24"/>
+                <w:lang w:val="es-DO"/>
+              </w:rPr>
+              <w:t>user_schedule_exception</w:t>
+            </w:r>
+            <w:proofErr w:type="spellEnd"/>
+            <w:r>
+              <w:rPr>
+                <w:rFonts w:ascii="Times New Roman" w:hAnsi="Times New Roman" w:cs="Times New Roman"/>
+                <w:sz w:val="24"/>
+                <w:lang w:val="es-DO"/>
+              </w:rPr>
+              <w:t xml:space="preserve"> (de la base de datos) y la aplicación.</w:t>
+            </w:r>
+          </w:p>
+        </w:tc>
+      </w:tr>
+    </w:tbl>
+    <w:p>
+      <w:pPr>
+        <w:ind w:left="1080"/>
+        <w:rPr>
+          <w:rFonts w:ascii="Times New Roman" w:hAnsi="Times New Roman" w:cs="Times New Roman"/>
+          <w:b/>
+          <w:sz w:val="24"/>
+          <w:lang w:val="es-DO"/>
+        </w:rPr>
+      </w:pPr>
+    </w:p>
+    <w:tbl>
+      <w:tblPr>
+        <w:tblStyle w:val="TableGrid"/>
+        <w:tblW w:w="7910" w:type="dxa"/>
+        <w:tblInd w:w="1435" w:type="dxa"/>
+        <w:tblCellMar>
+          <w:left w:w="103" w:type="dxa"/>
+        </w:tblCellMar>
+        <w:tblLook w:val="04A0" w:firstRow="1" w:lastRow="0" w:firstColumn="1" w:lastColumn="0" w:noHBand="0" w:noVBand="1"/>
+      </w:tblPr>
+      <w:tblGrid>
+        <w:gridCol w:w="2063"/>
+        <w:gridCol w:w="5847"/>
+      </w:tblGrid>
+      <w:tr>
+        <w:tc>
+          <w:tcPr>
+            <w:tcW w:w="2063" w:type="dxa"/>
+            <w:shd w:val="clear" w:color="auto" w:fill="auto"/>
+            <w:tcMar>
+              <w:left w:w="103" w:type="dxa"/>
+            </w:tcMar>
+          </w:tcPr>
+          <w:p>
+            <w:pPr>
+              <w:pStyle w:val="ListParagraph"/>
+              <w:spacing w:after="0"/>
+              <w:ind w:left="0"/>
+              <w:rPr>
+                <w:rFonts w:ascii="Times New Roman" w:hAnsi="Times New Roman" w:cs="Times New Roman"/>
+                <w:b/>
+                <w:sz w:val="24"/>
+                <w:lang w:val="es-DO"/>
+              </w:rPr>
+            </w:pPr>
+            <w:r>
+              <w:rPr>
+                <w:rFonts w:ascii="Times New Roman" w:hAnsi="Times New Roman" w:cs="Times New Roman"/>
+                <w:b/>
+                <w:sz w:val="24"/>
+                <w:lang w:val="es-DO"/>
+              </w:rPr>
+              <w:t>Nombre</w:t>
+            </w:r>
+          </w:p>
+        </w:tc>
+        <w:tc>
+          <w:tcPr>
+            <w:tcW w:w="5846" w:type="dxa"/>
+            <w:shd w:val="clear" w:color="auto" w:fill="auto"/>
+            <w:tcMar>
+              <w:left w:w="103" w:type="dxa"/>
+            </w:tcMar>
+          </w:tcPr>
+          <w:p>
+            <w:pPr>
+              <w:pStyle w:val="ListParagraph"/>
+              <w:spacing w:after="0"/>
+              <w:ind w:left="0"/>
+              <w:rPr>
+                <w:rFonts w:ascii="Times New Roman" w:hAnsi="Times New Roman" w:cs="Times New Roman"/>
+                <w:sz w:val="24"/>
+                <w:lang w:val="es-DO"/>
+              </w:rPr>
+            </w:pPr>
+            <w:proofErr w:type="spellStart"/>
+            <w:r>
+              <w:rPr>
+                <w:rFonts w:ascii="Calibri" w:hAnsi="Calibri" w:cs="Calibri"/>
+                <w:color w:val="000000"/>
+                <w:sz w:val="24"/>
+                <w:szCs w:val="24"/>
+              </w:rPr>
+              <w:t>UserScheduleEntry</w:t>
+            </w:r>
+            <w:proofErr w:type="spellEnd"/>
+          </w:p>
+        </w:tc>
+      </w:tr>
+      <w:tr>
+        <w:tc>
+          <w:tcPr>
+            <w:tcW w:w="2063" w:type="dxa"/>
+            <w:shd w:val="clear" w:color="auto" w:fill="auto"/>
+            <w:tcMar>
+              <w:left w:w="103" w:type="dxa"/>
+            </w:tcMar>
+          </w:tcPr>
+          <w:p>
+            <w:pPr>
+              <w:pStyle w:val="ListParagraph"/>
+              <w:spacing w:after="0"/>
+              <w:ind w:left="0"/>
+              <w:rPr>
+                <w:rFonts w:ascii="Times New Roman" w:hAnsi="Times New Roman" w:cs="Times New Roman"/>
+                <w:b/>
+                <w:sz w:val="24"/>
+                <w:lang w:val="es-DO"/>
+              </w:rPr>
+            </w:pPr>
+            <w:r>
+              <w:rPr>
+                <w:rFonts w:ascii="Times New Roman" w:hAnsi="Times New Roman" w:cs="Times New Roman"/>
+                <w:b/>
+                <w:sz w:val="24"/>
+                <w:lang w:val="es-DO"/>
+              </w:rPr>
+              <w:lastRenderedPageBreak/>
+              <w:t>Responsabilidad</w:t>
+            </w:r>
+          </w:p>
+        </w:tc>
+        <w:tc>
+          <w:tcPr>
+            <w:tcW w:w="5846" w:type="dxa"/>
+            <w:shd w:val="clear" w:color="auto" w:fill="auto"/>
+            <w:tcMar>
+              <w:left w:w="103" w:type="dxa"/>
+            </w:tcMar>
+          </w:tcPr>
+          <w:p>
+            <w:pPr>
+              <w:pStyle w:val="ListParagraph"/>
+              <w:spacing w:after="0"/>
+              <w:ind w:left="0"/>
+              <w:rPr>
+                <w:rFonts w:ascii="Times New Roman" w:hAnsi="Times New Roman" w:cs="Times New Roman"/>
+                <w:sz w:val="24"/>
+                <w:lang w:val="es-DO"/>
+              </w:rPr>
+            </w:pPr>
+            <w:r>
+              <w:rPr>
+                <w:rFonts w:ascii="Times New Roman" w:hAnsi="Times New Roman" w:cs="Times New Roman"/>
+                <w:sz w:val="24"/>
+                <w:lang w:val="es-DO"/>
+              </w:rPr>
+              <w:t xml:space="preserve">Clase </w:t>
+            </w:r>
+            <w:r>
+              <w:rPr>
+                <w:rFonts w:ascii="Times New Roman" w:hAnsi="Times New Roman" w:cs="Times New Roman"/>
+                <w:sz w:val="24"/>
+                <w:lang w:val="es-DO"/>
+              </w:rPr>
+              <w:t>encargad</w:t>
+            </w:r>
+            <w:r>
+              <w:rPr>
+                <w:rFonts w:ascii="Times New Roman" w:hAnsi="Times New Roman" w:cs="Times New Roman"/>
+                <w:sz w:val="24"/>
+                <w:lang w:val="es-DO"/>
+              </w:rPr>
+              <w:t>a</w:t>
+            </w:r>
+            <w:r>
+              <w:rPr>
+                <w:rFonts w:ascii="Times New Roman" w:hAnsi="Times New Roman" w:cs="Times New Roman"/>
+                <w:sz w:val="24"/>
+                <w:lang w:val="es-DO"/>
+              </w:rPr>
+              <w:t xml:space="preserve"> de llevar un mapeo entre la tabla de </w:t>
+            </w:r>
+            <w:proofErr w:type="spellStart"/>
+            <w:r>
+              <w:rPr>
+                <w:rFonts w:ascii="Times New Roman" w:hAnsi="Times New Roman" w:cs="Times New Roman"/>
+                <w:sz w:val="24"/>
+                <w:lang w:val="es-DO"/>
+              </w:rPr>
+              <w:t>user_schedule_entry</w:t>
+            </w:r>
+            <w:proofErr w:type="spellEnd"/>
+            <w:r>
+              <w:rPr>
+                <w:rFonts w:ascii="Times New Roman" w:hAnsi="Times New Roman" w:cs="Times New Roman"/>
+                <w:sz w:val="24"/>
+                <w:lang w:val="es-DO"/>
+              </w:rPr>
+              <w:t xml:space="preserve"> (de la base de datos) y la aplicación.</w:t>
+            </w:r>
+          </w:p>
+        </w:tc>
+      </w:tr>
+    </w:tbl>
+    <w:p>
+      <w:pPr>
+        <w:ind w:left="1080"/>
+        <w:rPr>
+          <w:rFonts w:ascii="Times New Roman" w:hAnsi="Times New Roman" w:cs="Times New Roman"/>
+          <w:b/>
+          <w:sz w:val="24"/>
+          <w:lang w:val="es-DO"/>
+        </w:rPr>
+      </w:pPr>
+    </w:p>
+    <w:tbl>
+      <w:tblPr>
+        <w:tblStyle w:val="TableGrid"/>
+        <w:tblW w:w="7910" w:type="dxa"/>
+        <w:tblInd w:w="1435" w:type="dxa"/>
+        <w:tblCellMar>
+          <w:left w:w="103" w:type="dxa"/>
+        </w:tblCellMar>
+        <w:tblLook w:val="04A0" w:firstRow="1" w:lastRow="0" w:firstColumn="1" w:lastColumn="0" w:noHBand="0" w:noVBand="1"/>
+      </w:tblPr>
+      <w:tblGrid>
+        <w:gridCol w:w="2063"/>
+        <w:gridCol w:w="5847"/>
+      </w:tblGrid>
+      <w:tr>
+        <w:tc>
+          <w:tcPr>
+            <w:tcW w:w="2063" w:type="dxa"/>
+            <w:shd w:val="clear" w:color="auto" w:fill="auto"/>
+            <w:tcMar>
+              <w:left w:w="103" w:type="dxa"/>
+            </w:tcMar>
+          </w:tcPr>
+          <w:p>
+            <w:pPr>
+              <w:pStyle w:val="ListParagraph"/>
+              <w:spacing w:after="0"/>
+              <w:ind w:left="0"/>
+              <w:rPr>
+                <w:rFonts w:ascii="Times New Roman" w:hAnsi="Times New Roman" w:cs="Times New Roman"/>
+                <w:b/>
+                <w:sz w:val="24"/>
+                <w:lang w:val="es-DO"/>
+              </w:rPr>
+            </w:pPr>
+            <w:r>
+              <w:rPr>
+                <w:rFonts w:ascii="Times New Roman" w:hAnsi="Times New Roman" w:cs="Times New Roman"/>
+                <w:b/>
+                <w:sz w:val="24"/>
+                <w:lang w:val="es-DO"/>
+              </w:rPr>
+              <w:t>Nombre</w:t>
+            </w:r>
+          </w:p>
+        </w:tc>
+        <w:tc>
+          <w:tcPr>
+            <w:tcW w:w="5846" w:type="dxa"/>
+            <w:shd w:val="clear" w:color="auto" w:fill="auto"/>
+            <w:tcMar>
+              <w:left w:w="103" w:type="dxa"/>
+            </w:tcMar>
+          </w:tcPr>
+          <w:p>
+            <w:pPr>
+              <w:pStyle w:val="ListParagraph"/>
+              <w:spacing w:after="0"/>
+              <w:ind w:left="0"/>
+              <w:rPr>
+                <w:rFonts w:ascii="Times New Roman" w:hAnsi="Times New Roman" w:cs="Times New Roman"/>
+                <w:sz w:val="24"/>
+                <w:lang w:val="es-DO"/>
+              </w:rPr>
+            </w:pPr>
+            <w:proofErr w:type="spellStart"/>
+            <w:r>
+              <w:rPr>
+                <w:rFonts w:ascii="Calibri" w:hAnsi="Calibri" w:cs="Calibri"/>
+                <w:color w:val="000000"/>
+                <w:sz w:val="24"/>
+                <w:szCs w:val="24"/>
+              </w:rPr>
+              <w:t>ResourceScheduleEvent</w:t>
+            </w:r>
+            <w:proofErr w:type="spellEnd"/>
+          </w:p>
+        </w:tc>
+      </w:tr>
+      <w:tr>
+        <w:tc>
+          <w:tcPr>
+            <w:tcW w:w="2063" w:type="dxa"/>
+            <w:shd w:val="clear" w:color="auto" w:fill="auto"/>
+            <w:tcMar>
+              <w:left w:w="103" w:type="dxa"/>
+            </w:tcMar>
+          </w:tcPr>
+          <w:p>
+            <w:pPr>
+              <w:pStyle w:val="ListParagraph"/>
+              <w:spacing w:after="0"/>
+              <w:ind w:left="0"/>
+              <w:rPr>
+                <w:rFonts w:ascii="Times New Roman" w:hAnsi="Times New Roman" w:cs="Times New Roman"/>
+                <w:b/>
+                <w:sz w:val="24"/>
+                <w:lang w:val="es-DO"/>
+              </w:rPr>
+            </w:pPr>
+            <w:r>
+              <w:rPr>
+                <w:rFonts w:ascii="Times New Roman" w:hAnsi="Times New Roman" w:cs="Times New Roman"/>
+                <w:b/>
+                <w:sz w:val="24"/>
+                <w:lang w:val="es-DO"/>
+              </w:rPr>
+              <w:t>Responsabilidad</w:t>
+            </w:r>
+          </w:p>
+        </w:tc>
+        <w:tc>
+          <w:tcPr>
+            <w:tcW w:w="5846" w:type="dxa"/>
+            <w:shd w:val="clear" w:color="auto" w:fill="auto"/>
+            <w:tcMar>
+              <w:left w:w="103" w:type="dxa"/>
+            </w:tcMar>
+          </w:tcPr>
+          <w:p>
+            <w:pPr>
+              <w:pStyle w:val="ListParagraph"/>
+              <w:spacing w:after="0"/>
+              <w:ind w:left="0"/>
+              <w:rPr>
+                <w:rFonts w:ascii="Times New Roman" w:hAnsi="Times New Roman" w:cs="Times New Roman"/>
+                <w:sz w:val="24"/>
+                <w:lang w:val="es-DO"/>
+              </w:rPr>
+            </w:pPr>
+            <w:r>
+              <w:rPr>
+                <w:rFonts w:ascii="Times New Roman" w:hAnsi="Times New Roman" w:cs="Times New Roman"/>
+                <w:sz w:val="24"/>
+                <w:lang w:val="es-DO"/>
+              </w:rPr>
+              <w:t>Clase encargada de ...</w:t>
+            </w:r>
+          </w:p>
+        </w:tc>
+      </w:tr>
+    </w:tbl>
+    <w:p>
+      <w:pPr>
+        <w:ind w:left="1080"/>
+        <w:rPr>
+          <w:rFonts w:ascii="Times New Roman" w:hAnsi="Times New Roman" w:cs="Times New Roman"/>
+          <w:b/>
+          <w:sz w:val="24"/>
+          <w:lang w:val="es-DO"/>
+        </w:rPr>
+      </w:pPr>
+    </w:p>
+    <w:tbl>
+      <w:tblPr>
+        <w:tblStyle w:val="TableGrid"/>
+        <w:tblW w:w="7910" w:type="dxa"/>
+        <w:tblInd w:w="1435" w:type="dxa"/>
+        <w:tblCellMar>
+          <w:left w:w="103" w:type="dxa"/>
+        </w:tblCellMar>
+        <w:tblLook w:val="04A0" w:firstRow="1" w:lastRow="0" w:firstColumn="1" w:lastColumn="0" w:noHBand="0" w:noVBand="1"/>
+      </w:tblPr>
+      <w:tblGrid>
+        <w:gridCol w:w="2063"/>
+        <w:gridCol w:w="5847"/>
+      </w:tblGrid>
+      <w:tr>
+        <w:tc>
+          <w:tcPr>
+            <w:tcW w:w="2063" w:type="dxa"/>
+            <w:shd w:val="clear" w:color="auto" w:fill="auto"/>
+            <w:tcMar>
+              <w:left w:w="103" w:type="dxa"/>
+            </w:tcMar>
+          </w:tcPr>
+          <w:p>
+            <w:pPr>
+              <w:pStyle w:val="ListParagraph"/>
+              <w:spacing w:after="0"/>
+              <w:ind w:left="0"/>
+              <w:rPr>
+                <w:rFonts w:ascii="Times New Roman" w:hAnsi="Times New Roman" w:cs="Times New Roman"/>
+                <w:b/>
+                <w:sz w:val="24"/>
+                <w:lang w:val="es-DO"/>
+              </w:rPr>
+            </w:pPr>
+            <w:r>
+              <w:rPr>
+                <w:rFonts w:ascii="Times New Roman" w:hAnsi="Times New Roman" w:cs="Times New Roman"/>
+                <w:b/>
+                <w:sz w:val="24"/>
+                <w:lang w:val="es-DO"/>
+              </w:rPr>
+              <w:t>Nombre</w:t>
+            </w:r>
+          </w:p>
+        </w:tc>
+        <w:tc>
+          <w:tcPr>
+            <w:tcW w:w="5846" w:type="dxa"/>
+            <w:shd w:val="clear" w:color="auto" w:fill="auto"/>
+            <w:tcMar>
+              <w:left w:w="103" w:type="dxa"/>
+            </w:tcMar>
+          </w:tcPr>
+          <w:p>
+            <w:pPr>
+              <w:pStyle w:val="ListParagraph"/>
+              <w:spacing w:after="0"/>
+              <w:ind w:left="0"/>
+              <w:rPr>
+                <w:rFonts w:ascii="Times New Roman" w:hAnsi="Times New Roman" w:cs="Times New Roman"/>
+                <w:sz w:val="24"/>
+                <w:lang w:val="es-DO"/>
+              </w:rPr>
+            </w:pPr>
+            <w:proofErr w:type="spellStart"/>
+            <w:r>
+              <w:rPr>
+                <w:rFonts w:ascii="Calibri" w:hAnsi="Calibri" w:cs="Calibri"/>
+                <w:color w:val="000000"/>
+                <w:sz w:val="24"/>
+                <w:szCs w:val="24"/>
+              </w:rPr>
+              <w:t>ResourcesHelper</w:t>
+            </w:r>
+            <w:proofErr w:type="spellEnd"/>
+          </w:p>
+        </w:tc>
+      </w:tr>
+      <w:tr>
+        <w:tc>
+          <w:tcPr>
+            <w:tcW w:w="2063" w:type="dxa"/>
+            <w:shd w:val="clear" w:color="auto" w:fill="auto"/>
+            <w:tcMar>
+              <w:left w:w="103" w:type="dxa"/>
+            </w:tcMar>
+          </w:tcPr>
+          <w:p>
+            <w:pPr>
+              <w:pStyle w:val="ListParagraph"/>
+              <w:spacing w:after="0"/>
+              <w:ind w:left="0"/>
+              <w:rPr>
+                <w:rFonts w:ascii="Times New Roman" w:hAnsi="Times New Roman" w:cs="Times New Roman"/>
+                <w:b/>
+                <w:sz w:val="24"/>
+                <w:lang w:val="es-DO"/>
+              </w:rPr>
+            </w:pPr>
+            <w:r>
+              <w:rPr>
+                <w:rFonts w:ascii="Times New Roman" w:hAnsi="Times New Roman" w:cs="Times New Roman"/>
+                <w:b/>
+                <w:sz w:val="24"/>
+                <w:lang w:val="es-DO"/>
+              </w:rPr>
+              <w:t>Responsabilidad</w:t>
+            </w:r>
+          </w:p>
+        </w:tc>
+        <w:tc>
+          <w:tcPr>
+            <w:tcW w:w="5846" w:type="dxa"/>
+            <w:shd w:val="clear" w:color="auto" w:fill="auto"/>
+            <w:tcMar>
+              <w:left w:w="103" w:type="dxa"/>
+            </w:tcMar>
+          </w:tcPr>
+          <w:p>
+            <w:pPr>
+              <w:pStyle w:val="ListParagraph"/>
+              <w:spacing w:after="0"/>
+              <w:ind w:left="0"/>
+              <w:rPr>
+                <w:rFonts w:ascii="Times New Roman" w:hAnsi="Times New Roman" w:cs="Times New Roman"/>
+                <w:sz w:val="24"/>
+                <w:lang w:val="es-DO"/>
+              </w:rPr>
+            </w:pPr>
+            <w:proofErr w:type="spellStart"/>
+            <w:r>
+              <w:rPr>
+                <w:rFonts w:ascii="Times New Roman" w:hAnsi="Times New Roman" w:cs="Times New Roman"/>
+                <w:sz w:val="24"/>
+                <w:lang w:val="es-DO"/>
+              </w:rPr>
+              <w:t>Libreria</w:t>
+            </w:r>
+            <w:proofErr w:type="spellEnd"/>
+            <w:r>
+              <w:rPr>
+                <w:rFonts w:ascii="Times New Roman" w:hAnsi="Times New Roman" w:cs="Times New Roman"/>
+                <w:sz w:val="24"/>
+                <w:lang w:val="es-DO"/>
+              </w:rPr>
+              <w:t xml:space="preserve"> encargada de ...</w:t>
+            </w:r>
+          </w:p>
+        </w:tc>
+      </w:tr>
+    </w:tbl>
+    <w:p>
+      <w:pPr>
+        <w:ind w:left="1080"/>
+        <w:rPr>
+          <w:rFonts w:ascii="Times New Roman" w:hAnsi="Times New Roman" w:cs="Times New Roman"/>
+          <w:b/>
+          <w:sz w:val="24"/>
+          <w:lang w:val="es-DO"/>
+        </w:rPr>
+      </w:pPr>
+    </w:p>
+    <w:tbl>
+      <w:tblPr>
+        <w:tblStyle w:val="TableGrid"/>
+        <w:tblW w:w="7910" w:type="dxa"/>
+        <w:tblInd w:w="1435" w:type="dxa"/>
+        <w:tblCellMar>
+          <w:left w:w="103" w:type="dxa"/>
+        </w:tblCellMar>
+        <w:tblLook w:val="04A0" w:firstRow="1" w:lastRow="0" w:firstColumn="1" w:lastColumn="0" w:noHBand="0" w:noVBand="1"/>
+      </w:tblPr>
+      <w:tblGrid>
+        <w:gridCol w:w="2063"/>
+        <w:gridCol w:w="5847"/>
+      </w:tblGrid>
+      <w:tr>
+        <w:tc>
+          <w:tcPr>
+            <w:tcW w:w="2063" w:type="dxa"/>
+            <w:shd w:val="clear" w:color="auto" w:fill="auto"/>
+            <w:tcMar>
+              <w:left w:w="103" w:type="dxa"/>
+            </w:tcMar>
+          </w:tcPr>
+          <w:p>
+            <w:pPr>
+              <w:pStyle w:val="ListParagraph"/>
+              <w:spacing w:after="0"/>
+              <w:ind w:left="0"/>
+              <w:rPr>
+                <w:rFonts w:ascii="Times New Roman" w:hAnsi="Times New Roman" w:cs="Times New Roman"/>
+                <w:b/>
+                <w:sz w:val="24"/>
+                <w:lang w:val="es-DO"/>
+              </w:rPr>
+            </w:pPr>
+            <w:r>
+              <w:rPr>
+                <w:rFonts w:ascii="Times New Roman" w:hAnsi="Times New Roman" w:cs="Times New Roman"/>
+                <w:b/>
+                <w:sz w:val="24"/>
+                <w:lang w:val="es-DO"/>
+              </w:rPr>
+              <w:t>Nombre</w:t>
+            </w:r>
+          </w:p>
+        </w:tc>
+        <w:tc>
+          <w:tcPr>
+            <w:tcW w:w="5846" w:type="dxa"/>
+            <w:shd w:val="clear" w:color="auto" w:fill="auto"/>
+            <w:tcMar>
+              <w:left w:w="103" w:type="dxa"/>
+            </w:tcMar>
+          </w:tcPr>
+          <w:p>
+            <w:pPr>
+              <w:pStyle w:val="ListParagraph"/>
+              <w:spacing w:after="0"/>
+              <w:ind w:left="0"/>
+              <w:rPr>
+                <w:rFonts w:ascii="Times New Roman" w:hAnsi="Times New Roman" w:cs="Times New Roman"/>
+                <w:sz w:val="24"/>
+                <w:lang w:val="es-DO"/>
+              </w:rPr>
+            </w:pPr>
+            <w:proofErr w:type="spellStart"/>
+            <w:r>
+              <w:rPr>
+                <w:rFonts w:ascii="Calibri" w:hAnsi="Calibri" w:cs="Calibri"/>
+                <w:color w:val="000000"/>
+                <w:sz w:val="24"/>
+                <w:szCs w:val="24"/>
+              </w:rPr>
+              <w:t>CreateUser</w:t>
+            </w:r>
+            <w:r>
+              <w:rPr>
+                <w:rFonts w:ascii="Calibri" w:hAnsi="Calibri" w:cs="Calibri"/>
+                <w:color w:val="000000"/>
+                <w:sz w:val="24"/>
+                <w:szCs w:val="24"/>
+              </w:rPr>
+              <w:t>ScheduleEntries</w:t>
+            </w:r>
+            <w:proofErr w:type="spellEnd"/>
+          </w:p>
+        </w:tc>
+      </w:tr>
+      <w:tr>
+        <w:tc>
+          <w:tcPr>
+            <w:tcW w:w="2063" w:type="dxa"/>
+            <w:shd w:val="clear" w:color="auto" w:fill="auto"/>
+            <w:tcMar>
+              <w:left w:w="103" w:type="dxa"/>
+            </w:tcMar>
+          </w:tcPr>
+          <w:p>
+            <w:pPr>
+              <w:pStyle w:val="ListParagraph"/>
+              <w:spacing w:after="0"/>
+              <w:ind w:left="0"/>
+              <w:rPr>
+                <w:rFonts w:ascii="Times New Roman" w:hAnsi="Times New Roman" w:cs="Times New Roman"/>
+                <w:b/>
+                <w:sz w:val="24"/>
+                <w:lang w:val="es-DO"/>
+              </w:rPr>
+            </w:pPr>
+            <w:r>
+              <w:rPr>
+                <w:rFonts w:ascii="Times New Roman" w:hAnsi="Times New Roman" w:cs="Times New Roman"/>
+                <w:b/>
+                <w:sz w:val="24"/>
+                <w:lang w:val="es-DO"/>
+              </w:rPr>
+              <w:t>Responsabilidad</w:t>
+            </w:r>
+          </w:p>
+        </w:tc>
+        <w:tc>
+          <w:tcPr>
+            <w:tcW w:w="5846" w:type="dxa"/>
+            <w:shd w:val="clear" w:color="auto" w:fill="auto"/>
+            <w:tcMar>
+              <w:left w:w="103" w:type="dxa"/>
+            </w:tcMar>
+          </w:tcPr>
+          <w:p>
+            <w:pPr>
+              <w:pStyle w:val="ListParagraph"/>
+              <w:spacing w:after="0"/>
+              <w:ind w:left="0"/>
+              <w:rPr>
+                <w:rFonts w:ascii="Times New Roman" w:hAnsi="Times New Roman" w:cs="Times New Roman"/>
+                <w:sz w:val="24"/>
+                <w:lang w:val="es-DO"/>
+              </w:rPr>
+            </w:pPr>
+            <w:r>
+              <w:rPr>
+                <w:rFonts w:ascii="Times New Roman" w:hAnsi="Times New Roman" w:cs="Times New Roman"/>
+                <w:sz w:val="24"/>
+                <w:lang w:val="es-DO"/>
+              </w:rPr>
+              <w:t xml:space="preserve">Clase </w:t>
+            </w:r>
+            <w:r>
+              <w:rPr>
+                <w:rFonts w:ascii="Times New Roman" w:hAnsi="Times New Roman" w:cs="Times New Roman"/>
+                <w:sz w:val="24"/>
+                <w:lang w:val="es-DO"/>
+              </w:rPr>
+              <w:t>encargad</w:t>
+            </w:r>
+            <w:r>
+              <w:rPr>
+                <w:rFonts w:ascii="Times New Roman" w:hAnsi="Times New Roman" w:cs="Times New Roman"/>
+                <w:sz w:val="24"/>
+                <w:lang w:val="es-DO"/>
+              </w:rPr>
+              <w:t>a</w:t>
+            </w:r>
+            <w:r>
+              <w:rPr>
+                <w:rFonts w:ascii="Times New Roman" w:hAnsi="Times New Roman" w:cs="Times New Roman"/>
+                <w:sz w:val="24"/>
+                <w:lang w:val="es-DO"/>
+              </w:rPr>
+              <w:t xml:space="preserve"> de crear una nueva tabla en la base de datos de </w:t>
+            </w:r>
+            <w:proofErr w:type="spellStart"/>
+            <w:r>
+              <w:rPr>
+                <w:rFonts w:ascii="Times New Roman" w:hAnsi="Times New Roman" w:cs="Times New Roman"/>
+                <w:sz w:val="24"/>
+                <w:lang w:val="es-DO"/>
+              </w:rPr>
+              <w:t>redmine</w:t>
+            </w:r>
+            <w:proofErr w:type="spellEnd"/>
+            <w:r>
+              <w:rPr>
+                <w:rFonts w:ascii="Times New Roman" w:hAnsi="Times New Roman" w:cs="Times New Roman"/>
+                <w:sz w:val="24"/>
+                <w:lang w:val="es-DO"/>
+              </w:rPr>
+              <w:t xml:space="preserve"> llam</w:t>
+            </w:r>
+            <w:r>
+              <w:rPr>
+                <w:rFonts w:ascii="Times New Roman" w:hAnsi="Times New Roman" w:cs="Times New Roman"/>
+                <w:sz w:val="24"/>
+                <w:lang w:val="es-DO"/>
+              </w:rPr>
+              <w:t>a</w:t>
+            </w:r>
+            <w:r>
+              <w:rPr>
+                <w:rFonts w:ascii="Times New Roman" w:hAnsi="Times New Roman" w:cs="Times New Roman"/>
+                <w:sz w:val="24"/>
+                <w:lang w:val="es-DO"/>
+              </w:rPr>
+              <w:t xml:space="preserve">da </w:t>
+            </w:r>
+            <w:proofErr w:type="spellStart"/>
+            <w:r>
+              <w:rPr>
+                <w:rFonts w:ascii="Times New Roman" w:hAnsi="Times New Roman" w:cs="Times New Roman"/>
+                <w:sz w:val="24"/>
+                <w:lang w:val="es-DO"/>
+              </w:rPr>
+              <w:t>user_schedule_entry</w:t>
+            </w:r>
+            <w:proofErr w:type="spellEnd"/>
+          </w:p>
+        </w:tc>
+      </w:tr>
+    </w:tbl>
+    <w:p>
+      <w:pPr>
+        <w:ind w:left="1080"/>
+        <w:rPr>
+          <w:rFonts w:ascii="Times New Roman" w:hAnsi="Times New Roman" w:cs="Times New Roman"/>
+          <w:b/>
+          <w:sz w:val="24"/>
+          <w:lang w:val="es-DO"/>
+        </w:rPr>
+      </w:pPr>
+    </w:p>
+    <w:tbl>
+      <w:tblPr>
+        <w:tblStyle w:val="TableGrid"/>
+        <w:tblW w:w="7910" w:type="dxa"/>
+        <w:tblInd w:w="1435" w:type="dxa"/>
+        <w:tblCellMar>
+          <w:left w:w="103" w:type="dxa"/>
+        </w:tblCellMar>
+        <w:tblLook w:val="04A0" w:firstRow="1" w:lastRow="0" w:firstColumn="1" w:lastColumn="0" w:noHBand="0" w:noVBand="1"/>
+      </w:tblPr>
+      <w:tblGrid>
+        <w:gridCol w:w="2063"/>
+        <w:gridCol w:w="5847"/>
+      </w:tblGrid>
+      <w:tr>
+        <w:tc>
+          <w:tcPr>
+            <w:tcW w:w="2063" w:type="dxa"/>
+            <w:shd w:val="clear" w:color="auto" w:fill="auto"/>
+            <w:tcMar>
+              <w:left w:w="103" w:type="dxa"/>
+            </w:tcMar>
+          </w:tcPr>
+          <w:p>
+            <w:pPr>
+              <w:pStyle w:val="ListParagraph"/>
+              <w:spacing w:after="0"/>
+              <w:ind w:left="0"/>
+              <w:rPr>
+                <w:rFonts w:ascii="Times New Roman" w:hAnsi="Times New Roman" w:cs="Times New Roman"/>
+                <w:b/>
+                <w:sz w:val="24"/>
+                <w:lang w:val="es-DO"/>
+              </w:rPr>
+            </w:pPr>
+            <w:r>
+              <w:rPr>
+                <w:rFonts w:ascii="Times New Roman" w:hAnsi="Times New Roman" w:cs="Times New Roman"/>
+                <w:b/>
+                <w:sz w:val="24"/>
+                <w:lang w:val="es-DO"/>
+              </w:rPr>
+              <w:t>Nombre</w:t>
+            </w:r>
+          </w:p>
+        </w:tc>
+        <w:tc>
+          <w:tcPr>
+            <w:tcW w:w="5846" w:type="dxa"/>
+            <w:shd w:val="clear" w:color="auto" w:fill="auto"/>
+            <w:tcMar>
+              <w:left w:w="103" w:type="dxa"/>
+            </w:tcMar>
+          </w:tcPr>
+          <w:p>
+            <w:pPr>
+              <w:pStyle w:val="ListParagraph"/>
+              <w:spacing w:after="0"/>
+              <w:ind w:left="0"/>
+              <w:rPr>
+                <w:rFonts w:ascii="Times New Roman" w:hAnsi="Times New Roman" w:cs="Times New Roman"/>
+                <w:sz w:val="24"/>
+                <w:lang w:val="es-DO"/>
+              </w:rPr>
+            </w:pPr>
+            <w:proofErr w:type="spellStart"/>
+            <w:r>
+              <w:rPr>
+                <w:rFonts w:ascii="Calibri" w:hAnsi="Calibri" w:cs="Calibri"/>
+                <w:color w:val="000000"/>
+                <w:sz w:val="24"/>
+                <w:szCs w:val="24"/>
+              </w:rPr>
+              <w:t>CreateUserScheduleExceptions</w:t>
+            </w:r>
+            <w:proofErr w:type="spellEnd"/>
+          </w:p>
+        </w:tc>
+      </w:tr>
+      <w:tr>
+        <w:tc>
+          <w:tcPr>
+            <w:tcW w:w="2063" w:type="dxa"/>
+            <w:shd w:val="clear" w:color="auto" w:fill="auto"/>
+            <w:tcMar>
+              <w:left w:w="103" w:type="dxa"/>
+            </w:tcMar>
+          </w:tcPr>
+          <w:p>
+            <w:pPr>
+              <w:pStyle w:val="ListParagraph"/>
+              <w:spacing w:after="0"/>
+              <w:ind w:left="0"/>
+              <w:rPr>
+                <w:rFonts w:ascii="Times New Roman" w:hAnsi="Times New Roman" w:cs="Times New Roman"/>
+                <w:b/>
+                <w:sz w:val="24"/>
+                <w:lang w:val="es-DO"/>
+              </w:rPr>
+            </w:pPr>
+            <w:r>
+              <w:rPr>
+                <w:rFonts w:ascii="Times New Roman" w:hAnsi="Times New Roman" w:cs="Times New Roman"/>
+                <w:b/>
+                <w:sz w:val="24"/>
+                <w:lang w:val="es-DO"/>
+              </w:rPr>
+              <w:t>Responsabilidad</w:t>
+            </w:r>
+          </w:p>
+        </w:tc>
+        <w:tc>
+          <w:tcPr>
+            <w:tcW w:w="5846" w:type="dxa"/>
+            <w:shd w:val="clear" w:color="auto" w:fill="auto"/>
+            <w:tcMar>
+              <w:left w:w="103" w:type="dxa"/>
+            </w:tcMar>
+          </w:tcPr>
+          <w:p>
+            <w:pPr>
+              <w:pStyle w:val="ListParagraph"/>
+              <w:spacing w:after="0"/>
+              <w:ind w:left="0"/>
+              <w:rPr>
+                <w:rFonts w:ascii="Times New Roman" w:hAnsi="Times New Roman" w:cs="Times New Roman"/>
+                <w:sz w:val="24"/>
+                <w:lang w:val="es-DO"/>
+              </w:rPr>
+            </w:pPr>
+            <w:r>
+              <w:rPr>
+                <w:rFonts w:ascii="Times New Roman" w:hAnsi="Times New Roman" w:cs="Times New Roman"/>
+                <w:sz w:val="24"/>
+                <w:lang w:val="es-DO"/>
+              </w:rPr>
+              <w:t xml:space="preserve">Clase </w:t>
+            </w:r>
+            <w:r>
+              <w:rPr>
+                <w:rFonts w:ascii="Times New Roman" w:hAnsi="Times New Roman" w:cs="Times New Roman"/>
+                <w:sz w:val="24"/>
+                <w:lang w:val="es-DO"/>
+              </w:rPr>
+              <w:t>encargad</w:t>
+            </w:r>
+            <w:r>
+              <w:rPr>
+                <w:rFonts w:ascii="Times New Roman" w:hAnsi="Times New Roman" w:cs="Times New Roman"/>
+                <w:sz w:val="24"/>
+                <w:lang w:val="es-DO"/>
+              </w:rPr>
+              <w:t>a</w:t>
+            </w:r>
+            <w:r>
+              <w:rPr>
+                <w:rFonts w:ascii="Times New Roman" w:hAnsi="Times New Roman" w:cs="Times New Roman"/>
+                <w:sz w:val="24"/>
+                <w:lang w:val="es-DO"/>
+              </w:rPr>
+              <w:t xml:space="preserve"> de crear una nueva tabla en la base de datos de </w:t>
+            </w:r>
+            <w:proofErr w:type="spellStart"/>
+            <w:r>
+              <w:rPr>
+                <w:rFonts w:ascii="Times New Roman" w:hAnsi="Times New Roman" w:cs="Times New Roman"/>
+                <w:sz w:val="24"/>
+                <w:lang w:val="es-DO"/>
+              </w:rPr>
+              <w:t>redmine</w:t>
+            </w:r>
+            <w:proofErr w:type="spellEnd"/>
+            <w:r>
+              <w:rPr>
+                <w:rFonts w:ascii="Times New Roman" w:hAnsi="Times New Roman" w:cs="Times New Roman"/>
+                <w:sz w:val="24"/>
+                <w:lang w:val="es-DO"/>
+              </w:rPr>
+              <w:t xml:space="preserve"> llam</w:t>
+            </w:r>
+            <w:r>
+              <w:rPr>
+                <w:rFonts w:ascii="Times New Roman" w:hAnsi="Times New Roman" w:cs="Times New Roman"/>
+                <w:sz w:val="24"/>
+                <w:lang w:val="es-DO"/>
+              </w:rPr>
+              <w:t>a</w:t>
+            </w:r>
+            <w:r>
+              <w:rPr>
+                <w:rFonts w:ascii="Times New Roman" w:hAnsi="Times New Roman" w:cs="Times New Roman"/>
+                <w:sz w:val="24"/>
+                <w:lang w:val="es-DO"/>
+              </w:rPr>
+              <w:t xml:space="preserve">da </w:t>
+            </w:r>
+            <w:proofErr w:type="spellStart"/>
+            <w:r>
+              <w:rPr>
+                <w:rFonts w:ascii="Times New Roman" w:hAnsi="Times New Roman" w:cs="Times New Roman"/>
+                <w:sz w:val="24"/>
+                <w:lang w:val="es-DO"/>
+              </w:rPr>
+              <w:t>user_schedule_exception</w:t>
+            </w:r>
+            <w:proofErr w:type="spellEnd"/>
           </w:p>
         </w:tc>
       </w:tr>
@@ -2018,7 +3505,7 @@
                     </pic:cNvPicPr>
                   </pic:nvPicPr>
                   <pic:blipFill>
-                    <a:blip r:embed="rId7">
+                    <a:blip r:embed="rId8">
                       <a:extLst>
                         <a:ext uri="{28A0092B-C50C-407E-A947-70E740481C1C}">
                           <a14:useLocalDpi xmlns:a14="http://schemas.microsoft.com/office/drawing/2010/main" val="0"/>
@@ -2507,6 +3994,7 @@
                 <w:lang w:val="es-DO"/>
               </w:rPr>
             </w:pPr>
+            <w:proofErr w:type="spellStart"/>
             <w:r>
               <w:rPr>
                 <w:rFonts w:ascii="Times New Roman" w:hAnsi="Times New Roman" w:cs="Times New Roman"/>
@@ -2515,6 +4003,7 @@
               </w:rPr>
               <w:t>user_schedule_entry</w:t>
             </w:r>
+            <w:proofErr w:type="spellEnd"/>
           </w:p>
         </w:tc>
       </w:tr>
@@ -2658,6 +4147,7 @@
                 <w:lang w:val="es-DO"/>
               </w:rPr>
             </w:pPr>
+            <w:proofErr w:type="spellStart"/>
             <w:r>
               <w:rPr>
                 <w:rFonts w:ascii="Times New Roman" w:hAnsi="Times New Roman" w:cs="Times New Roman"/>
@@ -2666,6 +4156,7 @@
               </w:rPr>
               <w:t>user_schedule_exception</w:t>
             </w:r>
+            <w:proofErr w:type="spellEnd"/>
           </w:p>
         </w:tc>
       </w:tr>
@@ -2834,6 +4325,7 @@
                 <w:lang w:val="es-DO"/>
               </w:rPr>
             </w:pPr>
+            <w:proofErr w:type="spellStart"/>
             <w:r>
               <w:rPr>
                 <w:rFonts w:ascii="Times New Roman" w:hAnsi="Times New Roman" w:cs="Times New Roman"/>
@@ -2842,6 +4334,7 @@
               </w:rPr>
               <w:t>ppr_project</w:t>
             </w:r>
+            <w:proofErr w:type="spellEnd"/>
           </w:p>
         </w:tc>
       </w:tr>
@@ -2902,34 +4395,54 @@
                 <w:sz w:val="24"/>
                 <w:lang w:val="es-DO"/>
               </w:rPr>
-              <w:t>En esta tabla se almacenan los proyectos importados usando el plugin PPR temporalmente</w:t>
-            </w:r>
-            <w:r>
-              <w:rPr>
-                <w:rFonts w:ascii="Times New Roman" w:hAnsi="Times New Roman" w:cs="Times New Roman"/>
-                <w:sz w:val="24"/>
-                <w:lang w:val="es-DO"/>
-              </w:rPr>
-              <w:t>.</w:t>
-            </w:r>
-            <w:r>
-              <w:rPr>
-                <w:rFonts w:ascii="Times New Roman" w:hAnsi="Times New Roman" w:cs="Times New Roman"/>
-                <w:sz w:val="24"/>
-                <w:lang w:val="es-DO"/>
-              </w:rPr>
-              <w:t xml:space="preserve"> Hasta que sean aceptadas por el usuario y pasado a la tabla de pryectos</w:t>
-            </w:r>
-            <w:bookmarkStart w:id="0" w:name="_GoBack"/>
-            <w:bookmarkEnd w:id="0"/>
-            <w:r>
-              <w:rPr>
-                <w:rFonts w:ascii="Times New Roman" w:hAnsi="Times New Roman" w:cs="Times New Roman"/>
-                <w:sz w:val="24"/>
-                <w:lang w:val="es-DO"/>
-              </w:rPr>
-              <w:t xml:space="preserve"> central de redmine</w:t>
-            </w:r>
+              <w:t xml:space="preserve">En esta tabla se almacenan los proyectos importados usando el </w:t>
+            </w:r>
+            <w:proofErr w:type="spellStart"/>
+            <w:r>
+              <w:rPr>
+                <w:rFonts w:ascii="Times New Roman" w:hAnsi="Times New Roman" w:cs="Times New Roman"/>
+                <w:sz w:val="24"/>
+                <w:lang w:val="es-DO"/>
+              </w:rPr>
+              <w:t>plugin</w:t>
+            </w:r>
+            <w:proofErr w:type="spellEnd"/>
+            <w:r>
+              <w:rPr>
+                <w:rFonts w:ascii="Times New Roman" w:hAnsi="Times New Roman" w:cs="Times New Roman"/>
+                <w:sz w:val="24"/>
+                <w:lang w:val="es-DO"/>
+              </w:rPr>
+              <w:t xml:space="preserve"> PPR temporalmente. Hasta que sean aceptadas por el usuario y pasado a la tabla de </w:t>
+            </w:r>
+            <w:proofErr w:type="spellStart"/>
+            <w:r>
+              <w:rPr>
+                <w:rFonts w:ascii="Times New Roman" w:hAnsi="Times New Roman" w:cs="Times New Roman"/>
+                <w:sz w:val="24"/>
+                <w:lang w:val="es-DO"/>
+              </w:rPr>
+              <w:t>pryectos</w:t>
+            </w:r>
+            <w:proofErr w:type="spellEnd"/>
+            <w:r>
+              <w:rPr>
+                <w:rFonts w:ascii="Times New Roman" w:hAnsi="Times New Roman" w:cs="Times New Roman"/>
+                <w:sz w:val="24"/>
+                <w:lang w:val="es-DO"/>
+              </w:rPr>
+              <w:t xml:space="preserve"> central de </w:t>
+            </w:r>
+            <w:proofErr w:type="spellStart"/>
+            <w:r>
+              <w:rPr>
+                <w:rFonts w:ascii="Times New Roman" w:hAnsi="Times New Roman" w:cs="Times New Roman"/>
+                <w:sz w:val="24"/>
+                <w:lang w:val="es-DO"/>
+              </w:rPr>
+              <w:t>redmine</w:t>
+            </w:r>
+            <w:proofErr w:type="spellEnd"/>
           </w:p>
         </w:tc>
       </w:tr>
@@ -3011,22 +4524,16 @@
                 <w:lang w:val="es-DO"/>
               </w:rPr>
             </w:pPr>
-            <w:r>
-              <w:rPr>
-                <w:rFonts w:ascii="Times New Roman" w:hAnsi="Times New Roman" w:cs="Times New Roman"/>
-                <w:sz w:val="24"/>
-                <w:lang w:val="es-DO"/>
-              </w:rPr>
-              <w:t>ppr_</w:t>
-            </w:r>
-            <w:r>
-              <w:rPr>
-                <w:rFonts w:ascii="Times New Roman" w:hAnsi="Times New Roman" w:cs="Times New Roman"/>
-                <w:sz w:val="24"/>
-                <w:lang w:val="es-DO"/>
-              </w:rPr>
-              <w:t>task</w:t>
-            </w:r>
+            <w:proofErr w:type="spellStart"/>
+            <w:r>
+              <w:rPr>
+                <w:rFonts w:ascii="Times New Roman" w:hAnsi="Times New Roman" w:cs="Times New Roman"/>
+                <w:sz w:val="24"/>
+                <w:lang w:val="es-DO"/>
+              </w:rPr>
+              <w:t>ppr_task</w:t>
+            </w:r>
+            <w:proofErr w:type="spellEnd"/>
           </w:p>
         </w:tc>
       </w:tr>
@@ -3087,40 +4594,36 @@
                 <w:sz w:val="24"/>
                 <w:lang w:val="es-DO"/>
               </w:rPr>
-              <w:t xml:space="preserve">En esta tabla se almacenan </w:t>
-            </w:r>
-            <w:r>
-              <w:rPr>
-                <w:rFonts w:ascii="Times New Roman" w:hAnsi="Times New Roman" w:cs="Times New Roman"/>
-                <w:sz w:val="24"/>
-                <w:lang w:val="es-DO"/>
-              </w:rPr>
-              <w:t>las tareas</w:t>
-            </w:r>
-            <w:r>
-              <w:rPr>
-                <w:rFonts w:ascii="Times New Roman" w:hAnsi="Times New Roman" w:cs="Times New Roman"/>
-                <w:sz w:val="24"/>
-                <w:lang w:val="es-DO"/>
-              </w:rPr>
-              <w:t xml:space="preserve"> usando el plugin PPR temporalmente.</w:t>
-            </w:r>
-            <w:r>
-              <w:rPr>
-                <w:rFonts w:ascii="Times New Roman" w:hAnsi="Times New Roman" w:cs="Times New Roman"/>
-                <w:sz w:val="24"/>
-                <w:lang w:val="es-DO"/>
-              </w:rPr>
-              <w:t xml:space="preserve"> </w:t>
-            </w:r>
-            <w:r>
-              <w:rPr>
-                <w:rFonts w:ascii="Times New Roman" w:hAnsi="Times New Roman" w:cs="Times New Roman"/>
-                <w:sz w:val="24"/>
-                <w:lang w:val="es-DO"/>
-              </w:rPr>
-              <w:t>Hasta que sean aceptadas por el usuario y pasado a la tabla de tareas central de redmine</w:t>
-            </w:r>
+              <w:t xml:space="preserve">En esta tabla se almacenan las tareas usando el </w:t>
+            </w:r>
+            <w:proofErr w:type="spellStart"/>
+            <w:r>
+              <w:rPr>
+                <w:rFonts w:ascii="Times New Roman" w:hAnsi="Times New Roman" w:cs="Times New Roman"/>
+                <w:sz w:val="24"/>
+                <w:lang w:val="es-DO"/>
+              </w:rPr>
+              <w:t>plugin</w:t>
+            </w:r>
+            <w:proofErr w:type="spellEnd"/>
+            <w:r>
+              <w:rPr>
+                <w:rFonts w:ascii="Times New Roman" w:hAnsi="Times New Roman" w:cs="Times New Roman"/>
+                <w:sz w:val="24"/>
+                <w:lang w:val="es-DO"/>
+              </w:rPr>
+              <w:t xml:space="preserve"> PPR temporalmente. Hasta que sean aceptadas por el usuario y pasado a la tabla de tareas central de </w:t>
+            </w:r>
+            <w:proofErr w:type="spellStart"/>
+            <w:r>
+              <w:rPr>
+                <w:rFonts w:ascii="Times New Roman" w:hAnsi="Times New Roman" w:cs="Times New Roman"/>
+                <w:sz w:val="24"/>
+                <w:lang w:val="es-DO"/>
+              </w:rPr>
+              <w:t>redmine</w:t>
+            </w:r>
+            <w:proofErr w:type="spellEnd"/>
           </w:p>
         </w:tc>
       </w:tr>
@@ -3216,7 +4719,7 @@
                     </pic:cNvPicPr>
                   </pic:nvPicPr>
                   <pic:blipFill>
-                    <a:blip r:embed="rId8"/>
+                    <a:blip r:embed="rId9"/>
                     <a:stretch>
                       <a:fillRect/>
                     </a:stretch>
@@ -3698,7 +5201,25 @@
                 <w:sz w:val="24"/>
                 <w:lang w:val="es-DO"/>
               </w:rPr>
-              <w:t>Project &amp; Start Date</w:t>
+              <w:t xml:space="preserve">Project &amp; </w:t>
+            </w:r>
+            <w:proofErr w:type="spellStart"/>
+            <w:r>
+              <w:rPr>
+                <w:rFonts w:ascii="Times New Roman" w:hAnsi="Times New Roman" w:cs="Times New Roman"/>
+                <w:sz w:val="24"/>
+                <w:lang w:val="es-DO"/>
+              </w:rPr>
+              <w:t>Start</w:t>
+            </w:r>
+            <w:proofErr w:type="spellEnd"/>
+            <w:r>
+              <w:rPr>
+                <w:rFonts w:ascii="Times New Roman" w:hAnsi="Times New Roman" w:cs="Times New Roman"/>
+                <w:sz w:val="24"/>
+                <w:lang w:val="es-DO"/>
+              </w:rPr>
+              <w:t xml:space="preserve"> Date</w:t>
             </w:r>
           </w:p>
         </w:tc>
@@ -4116,8 +5637,18 @@
                 <w:sz w:val="24"/>
                 <w:lang w:val="es-DO"/>
               </w:rPr>
-              <w:t>Tiene dependencias?</w:t>
-            </w:r>
+              <w:t>Tiene dependencias</w:t>
+            </w:r>
+            <w:proofErr w:type="gramStart"/>
+            <w:r>
+              <w:rPr>
+                <w:rFonts w:ascii="Times New Roman" w:hAnsi="Times New Roman" w:cs="Times New Roman"/>
+                <w:sz w:val="24"/>
+                <w:lang w:val="es-DO"/>
+              </w:rPr>
+              <w:t>?</w:t>
+            </w:r>
+            <w:proofErr w:type="gramEnd"/>
           </w:p>
         </w:tc>
       </w:tr>
@@ -4323,14 +5854,52 @@
                 <w:lang w:val="es-DO"/>
               </w:rPr>
             </w:pPr>
-            <w:r>
-              <w:rPr>
-                <w:rFonts w:ascii="Times New Roman" w:hAnsi="Times New Roman" w:cs="Times New Roman"/>
-                <w:sz w:val="24"/>
-                <w:lang w:val="es-DO"/>
-              </w:rPr>
-              <w:t>For each child</w:t>
-            </w:r>
+            <w:proofErr w:type="spellStart"/>
+            <w:r>
+              <w:rPr>
+                <w:rFonts w:ascii="Times New Roman" w:hAnsi="Times New Roman" w:cs="Times New Roman"/>
+                <w:sz w:val="24"/>
+                <w:lang w:val="es-DO"/>
+              </w:rPr>
+              <w:t>For</w:t>
+            </w:r>
+            <w:proofErr w:type="spellEnd"/>
+            <w:r>
+              <w:rPr>
+                <w:rFonts w:ascii="Times New Roman" w:hAnsi="Times New Roman" w:cs="Times New Roman"/>
+                <w:sz w:val="24"/>
+                <w:lang w:val="es-DO"/>
+              </w:rPr>
+              <w:t xml:space="preserve"> </w:t>
+            </w:r>
+            <w:proofErr w:type="spellStart"/>
+            <w:r>
+              <w:rPr>
+                <w:rFonts w:ascii="Times New Roman" w:hAnsi="Times New Roman" w:cs="Times New Roman"/>
+                <w:sz w:val="24"/>
+                <w:lang w:val="es-DO"/>
+              </w:rPr>
+              <w:t>each</w:t>
+            </w:r>
+            <w:proofErr w:type="spellEnd"/>
+            <w:r>
+              <w:rPr>
+                <w:rFonts w:ascii="Times New Roman" w:hAnsi="Times New Roman" w:cs="Times New Roman"/>
+                <w:sz w:val="24"/>
+                <w:lang w:val="es-DO"/>
+              </w:rPr>
+              <w:t xml:space="preserve"> </w:t>
+            </w:r>
+            <w:proofErr w:type="spellStart"/>
+            <w:r>
+              <w:rPr>
+                <w:rFonts w:ascii="Times New Roman" w:hAnsi="Times New Roman" w:cs="Times New Roman"/>
+                <w:sz w:val="24"/>
+                <w:lang w:val="es-DO"/>
+              </w:rPr>
+              <w:t>child</w:t>
+            </w:r>
+            <w:proofErr w:type="spellEnd"/>
           </w:p>
         </w:tc>
       </w:tr>
@@ -4453,7 +6022,25 @@
                 <w:sz w:val="24"/>
                 <w:lang w:val="es-DO"/>
               </w:rPr>
-              <w:t>Recorre todas las dependencias de una tarea, y por cada una llama al proceso predefinido Scheduler.</w:t>
+              <w:t xml:space="preserve">Recorre todas las dependencias de una tarea, y por cada una llama al proceso predefinido </w:t>
+            </w:r>
+            <w:proofErr w:type="spellStart"/>
+            <w:r>
+              <w:rPr>
+                <w:rFonts w:ascii="Times New Roman" w:hAnsi="Times New Roman" w:cs="Times New Roman"/>
+                <w:sz w:val="24"/>
+                <w:lang w:val="es-DO"/>
+              </w:rPr>
+              <w:t>Scheduler</w:t>
+            </w:r>
+            <w:proofErr w:type="spellEnd"/>
+            <w:r>
+              <w:rPr>
+                <w:rFonts w:ascii="Times New Roman" w:hAnsi="Times New Roman" w:cs="Times New Roman"/>
+                <w:sz w:val="24"/>
+                <w:lang w:val="es-DO"/>
+              </w:rPr>
+              <w:t>.</w:t>
             </w:r>
           </w:p>
         </w:tc>
@@ -4536,14 +6123,34 @@
                 <w:lang w:val="es-DO"/>
               </w:rPr>
             </w:pPr>
-            <w:r>
-              <w:rPr>
-                <w:rFonts w:ascii="Times New Roman" w:hAnsi="Times New Roman" w:cs="Times New Roman"/>
-                <w:sz w:val="24"/>
-                <w:lang w:val="es-DO"/>
-              </w:rPr>
-              <w:t>Get biggest_end_date</w:t>
-            </w:r>
+            <w:proofErr w:type="spellStart"/>
+            <w:r>
+              <w:rPr>
+                <w:rFonts w:ascii="Times New Roman" w:hAnsi="Times New Roman" w:cs="Times New Roman"/>
+                <w:sz w:val="24"/>
+                <w:lang w:val="es-DO"/>
+              </w:rPr>
+              <w:t>Get</w:t>
+            </w:r>
+            <w:proofErr w:type="spellEnd"/>
+            <w:r>
+              <w:rPr>
+                <w:rFonts w:ascii="Times New Roman" w:hAnsi="Times New Roman" w:cs="Times New Roman"/>
+                <w:sz w:val="24"/>
+                <w:lang w:val="es-DO"/>
+              </w:rPr>
+              <w:t xml:space="preserve"> </w:t>
+            </w:r>
+            <w:proofErr w:type="spellStart"/>
+            <w:r>
+              <w:rPr>
+                <w:rFonts w:ascii="Times New Roman" w:hAnsi="Times New Roman" w:cs="Times New Roman"/>
+                <w:sz w:val="24"/>
+                <w:lang w:val="es-DO"/>
+              </w:rPr>
+              <w:t>biggest_end_date</w:t>
+            </w:r>
+            <w:proofErr w:type="spellEnd"/>
           </w:p>
         </w:tc>
       </w:tr>
@@ -4753,7 +6360,25 @@
                 <w:sz w:val="24"/>
                 <w:lang w:val="es-DO"/>
               </w:rPr>
-              <w:t>Calendarizar task con su recurso</w:t>
+              <w:t xml:space="preserve">Calendarizar </w:t>
+            </w:r>
+            <w:proofErr w:type="spellStart"/>
+            <w:r>
+              <w:rPr>
+                <w:rFonts w:ascii="Times New Roman" w:hAnsi="Times New Roman" w:cs="Times New Roman"/>
+                <w:sz w:val="24"/>
+                <w:lang w:val="es-DO"/>
+              </w:rPr>
+              <w:t>task</w:t>
+            </w:r>
+            <w:proofErr w:type="spellEnd"/>
+            <w:r>
+              <w:rPr>
+                <w:rFonts w:ascii="Times New Roman" w:hAnsi="Times New Roman" w:cs="Times New Roman"/>
+                <w:sz w:val="24"/>
+                <w:lang w:val="es-DO"/>
+              </w:rPr>
+              <w:t xml:space="preserve"> con su recurso</w:t>
             </w:r>
           </w:p>
         </w:tc>
@@ -4960,14 +6585,34 @@
                 <w:lang w:val="es-DO"/>
               </w:rPr>
             </w:pPr>
-            <w:r>
-              <w:rPr>
-                <w:rFonts w:ascii="Times New Roman" w:hAnsi="Times New Roman" w:cs="Times New Roman"/>
-                <w:sz w:val="24"/>
-                <w:lang w:val="es-DO"/>
-              </w:rPr>
-              <w:t>Return end_date</w:t>
-            </w:r>
+            <w:proofErr w:type="spellStart"/>
+            <w:r>
+              <w:rPr>
+                <w:rFonts w:ascii="Times New Roman" w:hAnsi="Times New Roman" w:cs="Times New Roman"/>
+                <w:sz w:val="24"/>
+                <w:lang w:val="es-DO"/>
+              </w:rPr>
+              <w:t>Return</w:t>
+            </w:r>
+            <w:proofErr w:type="spellEnd"/>
+            <w:r>
+              <w:rPr>
+                <w:rFonts w:ascii="Times New Roman" w:hAnsi="Times New Roman" w:cs="Times New Roman"/>
+                <w:sz w:val="24"/>
+                <w:lang w:val="es-DO"/>
+              </w:rPr>
+              <w:t xml:space="preserve"> </w:t>
+            </w:r>
+            <w:proofErr w:type="spellStart"/>
+            <w:r>
+              <w:rPr>
+                <w:rFonts w:ascii="Times New Roman" w:hAnsi="Times New Roman" w:cs="Times New Roman"/>
+                <w:sz w:val="24"/>
+                <w:lang w:val="es-DO"/>
+              </w:rPr>
+              <w:t>end_date</w:t>
+            </w:r>
+            <w:proofErr w:type="spellEnd"/>
           </w:p>
         </w:tc>
       </w:tr>
@@ -5188,7 +6833,7 @@
                     </pic:cNvPicPr>
                   </pic:nvPicPr>
                   <pic:blipFill>
-                    <a:blip r:embed="rId9"/>
+                    <a:blip r:embed="rId10"/>
                     <a:stretch>
                       <a:fillRect/>
                     </a:stretch>
@@ -5462,7 +7107,43 @@
           <w:sz w:val="24"/>
           <w:lang w:val="es-DO"/>
         </w:rPr>
-        <w:t>En este documento hemos demostrado como implementaremos la solución de Project Planning Redmine.</w:t>
+        <w:t xml:space="preserve">En este documento hemos demostrado como implementaremos la solución de Project </w:t>
+      </w:r>
+      <w:proofErr w:type="spellStart"/>
+      <w:r>
+        <w:rPr>
+          <w:rFonts w:ascii="Times New Roman" w:hAnsi="Times New Roman" w:cs="Times New Roman"/>
+          <w:sz w:val="24"/>
+          <w:lang w:val="es-DO"/>
+        </w:rPr>
+        <w:t>Planning</w:t>
+      </w:r>
+      <w:proofErr w:type="spellEnd"/>
+      <w:r>
+        <w:rPr>
+          <w:rFonts w:ascii="Times New Roman" w:hAnsi="Times New Roman" w:cs="Times New Roman"/>
+          <w:sz w:val="24"/>
+          <w:lang w:val="es-DO"/>
+        </w:rPr>
+        <w:t xml:space="preserve"> </w:t>
+      </w:r>
+      <w:proofErr w:type="spellStart"/>
+      <w:r>
+        <w:rPr>
+          <w:rFonts w:ascii="Times New Roman" w:hAnsi="Times New Roman" w:cs="Times New Roman"/>
+          <w:sz w:val="24"/>
+          <w:lang w:val="es-DO"/>
+        </w:rPr>
+        <w:t>Redmine</w:t>
+      </w:r>
+      <w:proofErr w:type="spellEnd"/>
+      <w:r>
+        <w:rPr>
+          <w:rFonts w:ascii="Times New Roman" w:hAnsi="Times New Roman" w:cs="Times New Roman"/>
+          <w:sz w:val="24"/>
+          <w:lang w:val="es-DO"/>
+        </w:rPr>
+        <w:t>.</w:t>
       </w:r>
     </w:p>
     <w:p>
@@ -5480,7 +7161,61 @@
           <w:sz w:val="24"/>
           <w:lang w:val="es-DO"/>
         </w:rPr>
-        <w:t xml:space="preserve">PPR será desarrollada como un plugin el cual expandirá las funciones del plugin Importer. El cual, es actualmente utilizado por el cliente para calendarizar sus tareas. PPR pretende automatizar este proceso de calendarización tomando en cuenta las tareas proveídas por el </w:t>
+        <w:t xml:space="preserve">PPR será desarrollada como un </w:t>
+      </w:r>
+      <w:proofErr w:type="spellStart"/>
+      <w:r>
+        <w:rPr>
+          <w:rFonts w:ascii="Times New Roman" w:hAnsi="Times New Roman" w:cs="Times New Roman"/>
+          <w:sz w:val="24"/>
+          <w:lang w:val="es-DO"/>
+        </w:rPr>
+        <w:t>plugin</w:t>
+      </w:r>
+      <w:proofErr w:type="spellEnd"/>
+      <w:r>
+        <w:rPr>
+          <w:rFonts w:ascii="Times New Roman" w:hAnsi="Times New Roman" w:cs="Times New Roman"/>
+          <w:sz w:val="24"/>
+          <w:lang w:val="es-DO"/>
+        </w:rPr>
+        <w:t xml:space="preserve"> el cual expandirá las funciones del </w:t>
+      </w:r>
+      <w:proofErr w:type="spellStart"/>
+      <w:r>
+        <w:rPr>
+          <w:rFonts w:ascii="Times New Roman" w:hAnsi="Times New Roman" w:cs="Times New Roman"/>
+          <w:sz w:val="24"/>
+          <w:lang w:val="es-DO"/>
+        </w:rPr>
+        <w:t>plugin</w:t>
+      </w:r>
+      <w:proofErr w:type="spellEnd"/>
+      <w:r>
+        <w:rPr>
+          <w:rFonts w:ascii="Times New Roman" w:hAnsi="Times New Roman" w:cs="Times New Roman"/>
+          <w:sz w:val="24"/>
+          <w:lang w:val="es-DO"/>
+        </w:rPr>
+        <w:t xml:space="preserve"> </w:t>
+      </w:r>
+      <w:proofErr w:type="spellStart"/>
+      <w:r>
+        <w:rPr>
+          <w:rFonts w:ascii="Times New Roman" w:hAnsi="Times New Roman" w:cs="Times New Roman"/>
+          <w:sz w:val="24"/>
+          <w:lang w:val="es-DO"/>
+        </w:rPr>
+        <w:t>Importer</w:t>
+      </w:r>
+      <w:proofErr w:type="spellEnd"/>
+      <w:r>
+        <w:rPr>
+          <w:rFonts w:ascii="Times New Roman" w:hAnsi="Times New Roman" w:cs="Times New Roman"/>
+          <w:sz w:val="24"/>
+          <w:lang w:val="es-DO"/>
+        </w:rPr>
+        <w:t xml:space="preserve">. El cual, es actualmente utilizado por el cliente para calendarizar sus tareas. PPR pretende automatizar este proceso de calendarización tomando en cuenta las tareas proveídas por el </w:t>
       </w:r>
       <w:r>
         <w:rPr>
@@ -5505,7 +7240,133 @@
           <w:sz w:val="24"/>
           <w:lang w:val="es-DO"/>
         </w:rPr>
-        <w:t>Como se puede ver en los mockups mostrados, donde sea posible, PPR se integrará a las vistas de Redmine para proveer un ambiente familiar a usuarios existentes de Redmine. Para el horario y excepciones de usuarios, se expandirá la vista de Usuarios de Redmine mediante el uso de Hooks. Para la calendarización, se expandirá las vistas de plugin Importer.</w:t>
+        <w:t xml:space="preserve">Como se puede ver en los </w:t>
+      </w:r>
+      <w:proofErr w:type="spellStart"/>
+      <w:r>
+        <w:rPr>
+          <w:rFonts w:ascii="Times New Roman" w:hAnsi="Times New Roman" w:cs="Times New Roman"/>
+          <w:sz w:val="24"/>
+          <w:lang w:val="es-DO"/>
+        </w:rPr>
+        <w:t>mockups</w:t>
+      </w:r>
+      <w:proofErr w:type="spellEnd"/>
+      <w:r>
+        <w:rPr>
+          <w:rFonts w:ascii="Times New Roman" w:hAnsi="Times New Roman" w:cs="Times New Roman"/>
+          <w:sz w:val="24"/>
+          <w:lang w:val="es-DO"/>
+        </w:rPr>
+        <w:t xml:space="preserve"> mostrados, donde sea posible, PPR se integrará a las vistas de </w:t>
+      </w:r>
+      <w:proofErr w:type="spellStart"/>
+      <w:r>
+        <w:rPr>
+          <w:rFonts w:ascii="Times New Roman" w:hAnsi="Times New Roman" w:cs="Times New Roman"/>
+          <w:sz w:val="24"/>
+          <w:lang w:val="es-DO"/>
+        </w:rPr>
+        <w:t>Redmine</w:t>
+      </w:r>
+      <w:proofErr w:type="spellEnd"/>
+      <w:r>
+        <w:rPr>
+          <w:rFonts w:ascii="Times New Roman" w:hAnsi="Times New Roman" w:cs="Times New Roman"/>
+          <w:sz w:val="24"/>
+          <w:lang w:val="es-DO"/>
+        </w:rPr>
+        <w:t xml:space="preserve"> para proveer un ambiente familiar a usuarios existentes de </w:t>
+      </w:r>
+      <w:proofErr w:type="spellStart"/>
+      <w:r>
+        <w:rPr>
+          <w:rFonts w:ascii="Times New Roman" w:hAnsi="Times New Roman" w:cs="Times New Roman"/>
+          <w:sz w:val="24"/>
+          <w:lang w:val="es-DO"/>
+        </w:rPr>
+        <w:t>Redmine</w:t>
+      </w:r>
+      <w:proofErr w:type="spellEnd"/>
+      <w:r>
+        <w:rPr>
+          <w:rFonts w:ascii="Times New Roman" w:hAnsi="Times New Roman" w:cs="Times New Roman"/>
+          <w:sz w:val="24"/>
+          <w:lang w:val="es-DO"/>
+        </w:rPr>
+        <w:t xml:space="preserve">. Para el horario y excepciones de usuarios, se expandirá la vista de Usuarios de </w:t>
+      </w:r>
+      <w:proofErr w:type="spellStart"/>
+      <w:r>
+        <w:rPr>
+          <w:rFonts w:ascii="Times New Roman" w:hAnsi="Times New Roman" w:cs="Times New Roman"/>
+          <w:sz w:val="24"/>
+          <w:lang w:val="es-DO"/>
+        </w:rPr>
+        <w:t>Redmine</w:t>
+      </w:r>
+      <w:proofErr w:type="spellEnd"/>
+      <w:r>
+        <w:rPr>
+          <w:rFonts w:ascii="Times New Roman" w:hAnsi="Times New Roman" w:cs="Times New Roman"/>
+          <w:sz w:val="24"/>
+          <w:lang w:val="es-DO"/>
+        </w:rPr>
+        <w:t xml:space="preserve"> mediante el uso de </w:t>
+      </w:r>
+      <w:proofErr w:type="spellStart"/>
+      <w:r>
+        <w:rPr>
+          <w:rFonts w:ascii="Times New Roman" w:hAnsi="Times New Roman" w:cs="Times New Roman"/>
+          <w:sz w:val="24"/>
+          <w:lang w:val="es-DO"/>
+        </w:rPr>
+        <w:t>Hooks</w:t>
+      </w:r>
+      <w:proofErr w:type="spellEnd"/>
+      <w:r>
+        <w:rPr>
+          <w:rFonts w:ascii="Times New Roman" w:hAnsi="Times New Roman" w:cs="Times New Roman"/>
+          <w:sz w:val="24"/>
+          <w:lang w:val="es-DO"/>
+        </w:rPr>
+        <w:t xml:space="preserve">. Para la calendarización, se expandirá las vistas de </w:t>
+      </w:r>
+      <w:proofErr w:type="spellStart"/>
+      <w:r>
+        <w:rPr>
+          <w:rFonts w:ascii="Times New Roman" w:hAnsi="Times New Roman" w:cs="Times New Roman"/>
+          <w:sz w:val="24"/>
+          <w:lang w:val="es-DO"/>
+        </w:rPr>
+        <w:t>plugin</w:t>
+      </w:r>
+      <w:proofErr w:type="spellEnd"/>
+      <w:r>
+        <w:rPr>
+          <w:rFonts w:ascii="Times New Roman" w:hAnsi="Times New Roman" w:cs="Times New Roman"/>
+          <w:sz w:val="24"/>
+          <w:lang w:val="es-DO"/>
+        </w:rPr>
+        <w:t xml:space="preserve"> </w:t>
+      </w:r>
+      <w:proofErr w:type="spellStart"/>
+      <w:r>
+        <w:rPr>
+          <w:rFonts w:ascii="Times New Roman" w:hAnsi="Times New Roman" w:cs="Times New Roman"/>
+          <w:sz w:val="24"/>
+          <w:lang w:val="es-DO"/>
+        </w:rPr>
+        <w:t>Importer</w:t>
+      </w:r>
+      <w:proofErr w:type="spellEnd"/>
+      <w:r>
+        <w:rPr>
+          <w:rFonts w:ascii="Times New Roman" w:hAnsi="Times New Roman" w:cs="Times New Roman"/>
+          <w:sz w:val="24"/>
+          <w:lang w:val="es-DO"/>
+        </w:rPr>
+        <w:t>.</w:t>
       </w:r>
     </w:p>
     <w:sectPr>
@@ -5519,8 +7380,58 @@
 </w:document>
 </file>
 
+<file path=word/endnotes.xml><?xml version="1.0" encoding="utf-8"?>
+<w:endnotes xmlns:wpc="http://schemas.microsoft.com/office/word/2010/wordprocessingCanvas" xmlns:mc="http://schemas.openxmlformats.org/markup-compatibility/2006" xmlns:o="urn:schemas-microsoft-com:office:office" xmlns:r="http://schemas.openxmlformats.org/officeDocument/2006/relationships" xmlns:m="http://schemas.openxmlformats.org/officeDocument/2006/math" xmlns:v="urn:schemas-microsoft-com:vml" xmlns:wp14="http://schemas.microsoft.com/office/word/2010/wordprocessingDrawing" xmlns:wp="http://schemas.openxmlformats.org/drawingml/2006/wordprocessingDrawing" xmlns:w10="urn:schemas-microsoft-com:office:word" xmlns:w="http://schemas.openxmlformats.org/wordprocessingml/2006/main" xmlns:w14="http://schemas.microsoft.com/office/word/2010/wordml" xmlns:w15="http://schemas.microsoft.com/office/word/2012/wordml" xmlns:wpg="http://schemas.microsoft.com/office/word/2010/wordprocessingGroup" xmlns:wpi="http://schemas.microsoft.com/office/word/2010/wordprocessingInk" xmlns:wne="http://schemas.microsoft.com/office/word/2006/wordml" xmlns:wps="http://schemas.microsoft.com/office/word/2010/wordprocessingShape" mc:Ignorable="w14 w15 wp14">
+  <w:endnote w:type="separator" w:id="-1">
+    <w:p>
+      <w:pPr>
+        <w:spacing w:after="0" w:line="240" w:lineRule="auto"/>
+      </w:pPr>
+      <w:r>
+        <w:separator/>
+      </w:r>
+    </w:p>
+  </w:endnote>
+  <w:endnote w:type="continuationSeparator" w:id="0">
+    <w:p>
+      <w:pPr>
+        <w:spacing w:after="0" w:line="240" w:lineRule="auto"/>
+      </w:pPr>
+      <w:r>
+        <w:continuationSeparator/>
+      </w:r>
+    </w:p>
+  </w:endnote>
+</w:endnotes>
+</file>
+
+<file path=word/footnotes.xml><?xml version="1.0" encoding="utf-8"?>
+<w:footnotes xmlns:wpc="http://schemas.microsoft.com/office/word/2010/wordprocessingCanvas" xmlns:mc="http://schemas.openxmlformats.org/markup-compatibility/2006" xmlns:o="urn:schemas-microsoft-com:office:office" xmlns:r="http://schemas.openxmlformats.org/officeDocument/2006/relationships" xmlns:m="http://schemas.openxmlformats.org/officeDocument/2006/math" xmlns:v="urn:schemas-microsoft-com:vml" xmlns:wp14="http://schemas.microsoft.com/office/word/2010/wordprocessingDrawing" xmlns:wp="http://schemas.openxmlformats.org/drawingml/2006/wordprocessingDrawing" xmlns:w10="urn:schemas-microsoft-com:office:word" xmlns:w="http://schemas.openxmlformats.org/wordprocessingml/2006/main" xmlns:w14="http://schemas.microsoft.com/office/word/2010/wordml" xmlns:w15="http://schemas.microsoft.com/office/word/2012/wordml" xmlns:wpg="http://schemas.microsoft.com/office/word/2010/wordprocessingGroup" xmlns:wpi="http://schemas.microsoft.com/office/word/2010/wordprocessingInk" xmlns:wne="http://schemas.microsoft.com/office/word/2006/wordml" xmlns:wps="http://schemas.microsoft.com/office/word/2010/wordprocessingShape" mc:Ignorable="w14 w15 wp14">
+  <w:footnote w:type="separator" w:id="-1">
+    <w:p>
+      <w:pPr>
+        <w:spacing w:after="0" w:line="240" w:lineRule="auto"/>
+      </w:pPr>
+      <w:r>
+        <w:separator/>
+      </w:r>
+    </w:p>
+  </w:footnote>
+  <w:footnote w:type="continuationSeparator" w:id="0">
+    <w:p>
+      <w:pPr>
+        <w:spacing w:after="0" w:line="240" w:lineRule="auto"/>
+      </w:pPr>
+      <w:r>
+        <w:continuationSeparator/>
+      </w:r>
+    </w:p>
+  </w:footnote>
+</w:footnotes>
+</file>
+
 <file path=word/numbering.xml><?xml version="1.0" encoding="utf-8"?>
-<w:numbering xmlns:wpc="http://schemas.microsoft.com/office/word/2010/wordprocessingCanvas" xmlns:mo="http://schemas.microsoft.com/office/mac/office/2008/main" xmlns:mc="http://schemas.openxmlformats.org/markup-compatibility/2006" xmlns:mv="urn:schemas-microsoft-com:mac:vml" xmlns:o="urn:schemas-microsoft-com:office:office" xmlns:r="http://schemas.openxmlformats.org/officeDocument/2006/relationships" xmlns:m="http://schemas.openxmlformats.org/officeDocument/2006/math" xmlns:v="urn:schemas-microsoft-com:vml" xmlns:wp14="http://schemas.microsoft.com/office/word/2010/wordprocessingDrawing" xmlns:wp="http://schemas.openxmlformats.org/drawingml/2006/wordprocessingDrawing" xmlns:w10="urn:schemas-microsoft-com:office:word" xmlns:w="http://schemas.openxmlformats.org/wordprocessingml/2006/main" xmlns:w14="http://schemas.microsoft.com/office/word/2010/wordml" xmlns:wpg="http://schemas.microsoft.com/office/word/2010/wordprocessingGroup" xmlns:wpi="http://schemas.microsoft.com/office/word/2010/wordprocessingInk" xmlns:wne="http://schemas.microsoft.com/office/word/2006/wordml" xmlns:wps="http://schemas.microsoft.com/office/word/2010/wordprocessingShape" mc:Ignorable="w14 wp14">
+<w:numbering xmlns:wpc="http://schemas.microsoft.com/office/word/2010/wordprocessingCanvas" xmlns:mc="http://schemas.openxmlformats.org/markup-compatibility/2006" xmlns:o="urn:schemas-microsoft-com:office:office" xmlns:r="http://schemas.openxmlformats.org/officeDocument/2006/relationships" xmlns:m="http://schemas.openxmlformats.org/officeDocument/2006/math" xmlns:v="urn:schemas-microsoft-com:vml" xmlns:wp14="http://schemas.microsoft.com/office/word/2010/wordprocessingDrawing" xmlns:wp="http://schemas.openxmlformats.org/drawingml/2006/wordprocessingDrawing" xmlns:w10="urn:schemas-microsoft-com:office:word" xmlns:w="http://schemas.openxmlformats.org/wordprocessingml/2006/main" xmlns:w14="http://schemas.microsoft.com/office/word/2010/wordml" xmlns:w15="http://schemas.microsoft.com/office/word/2012/wordml" xmlns:wpg="http://schemas.microsoft.com/office/word/2010/wordprocessingGroup" xmlns:wpi="http://schemas.microsoft.com/office/word/2010/wordprocessingInk" xmlns:wne="http://schemas.microsoft.com/office/word/2006/wordml" xmlns:wps="http://schemas.microsoft.com/office/word/2010/wordprocessingShape" mc:Ignorable="w14 w15 wp14">
   <w:abstractNum w:abstractNumId="0">
     <w:nsid w:val="089B429D"/>
     <w:multiLevelType w:val="multilevel"/>
@@ -6438,7 +8349,7 @@
 </file>
 
 <file path=word/styles.xml><?xml version="1.0" encoding="utf-8"?>
-<w:styles xmlns:mc="http://schemas.openxmlformats.org/markup-compatibility/2006" xmlns:r="http://schemas.openxmlformats.org/officeDocument/2006/relationships" xmlns:w="http://schemas.openxmlformats.org/wordprocessingml/2006/main" xmlns:w14="http://schemas.microsoft.com/office/word/2010/wordml" mc:Ignorable="w14">
+<w:styles xmlns:mc="http://schemas.openxmlformats.org/markup-compatibility/2006" xmlns:r="http://schemas.openxmlformats.org/officeDocument/2006/relationships" xmlns:w="http://schemas.openxmlformats.org/wordprocessingml/2006/main" xmlns:w14="http://schemas.microsoft.com/office/word/2010/wordml" xmlns:w15="http://schemas.microsoft.com/office/word/2012/wordml" mc:Ignorable="w14 w15">
   <w:docDefaults>
     <w:rPrDefault>
       <w:rPr>
@@ -6453,153 +8364,369 @@
       </w:pPr>
     </w:pPrDefault>
   </w:docDefaults>
-  <w:latentStyles w:defLockedState="0" w:defUIPriority="99" w:defSemiHidden="1" w:defUnhideWhenUsed="1" w:defQFormat="0" w:count="276">
-    <w:lsdException w:name="Normal" w:semiHidden="0" w:uiPriority="0" w:unhideWhenUsed="0" w:qFormat="1"/>
-    <w:lsdException w:name="heading 1" w:semiHidden="0" w:uiPriority="9" w:unhideWhenUsed="0" w:qFormat="1"/>
-    <w:lsdException w:name="heading 2" w:uiPriority="9" w:qFormat="1"/>
-    <w:lsdException w:name="heading 3" w:uiPriority="9" w:qFormat="1"/>
-    <w:lsdException w:name="heading 4" w:uiPriority="9" w:qFormat="1"/>
-    <w:lsdException w:name="heading 5" w:uiPriority="9" w:qFormat="1"/>
-    <w:lsdException w:name="heading 6" w:uiPriority="9" w:qFormat="1"/>
-    <w:lsdException w:name="heading 7" w:uiPriority="9" w:qFormat="1"/>
-    <w:lsdException w:name="heading 8" w:uiPriority="9" w:qFormat="1"/>
-    <w:lsdException w:name="heading 9" w:uiPriority="9" w:qFormat="1"/>
-    <w:lsdException w:name="toc 1" w:uiPriority="39"/>
-    <w:lsdException w:name="toc 2" w:uiPriority="39"/>
-    <w:lsdException w:name="toc 3" w:uiPriority="39"/>
-    <w:lsdException w:name="toc 4" w:uiPriority="39"/>
-    <w:lsdException w:name="toc 5" w:uiPriority="39"/>
-    <w:lsdException w:name="toc 6" w:uiPriority="39"/>
-    <w:lsdException w:name="toc 7" w:uiPriority="39"/>
-    <w:lsdException w:name="toc 8" w:uiPriority="39"/>
-    <w:lsdException w:name="toc 9" w:uiPriority="39"/>
-    <w:lsdException w:name="caption" w:uiPriority="35" w:qFormat="1"/>
-    <w:lsdException w:name="Title" w:semiHidden="0" w:uiPriority="10" w:unhideWhenUsed="0" w:qFormat="1"/>
-    <w:lsdException w:name="Default Paragraph Font" w:uiPriority="1"/>
-    <w:lsdException w:name="Subtitle" w:semiHidden="0" w:uiPriority="11" w:unhideWhenUsed="0" w:qFormat="1"/>
-    <w:lsdException w:name="Strong" w:semiHidden="0" w:uiPriority="22" w:unhideWhenUsed="0" w:qFormat="1"/>
-    <w:lsdException w:name="Emphasis" w:semiHidden="0" w:uiPriority="20" w:unhideWhenUsed="0" w:qFormat="1"/>
-    <w:lsdException w:name="Table Grid" w:semiHidden="0" w:uiPriority="39" w:unhideWhenUsed="0"/>
-    <w:lsdException w:name="Note Level 1" w:semiHidden="0" w:unhideWhenUsed="0"/>
-    <w:lsdException w:name="Note Level 2" w:semiHidden="0" w:unhideWhenUsed="0"/>
-    <w:lsdException w:name="Note Level 3" w:semiHidden="0" w:unhideWhenUsed="0"/>
-    <w:lsdException w:name="Note Level 4" w:semiHidden="0" w:unhideWhenUsed="0"/>
-    <w:lsdException w:name="Note Level 5" w:semiHidden="0" w:unhideWhenUsed="0"/>
-    <w:lsdException w:name="Note Level 6" w:semiHidden="0" w:unhideWhenUsed="0"/>
-    <w:lsdException w:name="Note Level 7" w:semiHidden="0" w:unhideWhenUsed="0"/>
-    <w:lsdException w:name="Note Level 8" w:semiHidden="0" w:unhideWhenUsed="0"/>
-    <w:lsdException w:name="Note Level 9" w:semiHidden="0" w:unhideWhenUsed="0"/>
-    <w:lsdException w:name="Placeholder Text" w:unhideWhenUsed="0"/>
-    <w:lsdException w:name="No Spacing" w:semiHidden="0" w:uiPriority="1" w:unhideWhenUsed="0" w:qFormat="1"/>
-    <w:lsdException w:name="Light Shading" w:semiHidden="0" w:uiPriority="60" w:unhideWhenUsed="0"/>
-    <w:lsdException w:name="Light List" w:semiHidden="0" w:uiPriority="61" w:unhideWhenUsed="0"/>
-    <w:lsdException w:name="Light Grid" w:semiHidden="0" w:uiPriority="62" w:unhideWhenUsed="0"/>
-    <w:lsdException w:name="Medium Shading 1" w:semiHidden="0" w:uiPriority="63" w:unhideWhenUsed="0"/>
-    <w:lsdException w:name="Medium Shading 2" w:semiHidden="0" w:uiPriority="64" w:unhideWhenUsed="0"/>
-    <w:lsdException w:name="Medium List 1" w:semiHidden="0" w:uiPriority="65" w:unhideWhenUsed="0"/>
-    <w:lsdException w:name="Medium List 2" w:semiHidden="0" w:uiPriority="66" w:unhideWhenUsed="0"/>
-    <w:lsdException w:name="Medium Grid 1" w:semiHidden="0" w:uiPriority="67" w:unhideWhenUsed="0"/>
-    <w:lsdException w:name="Medium Grid 2" w:semiHidden="0" w:uiPriority="68" w:unhideWhenUsed="0"/>
-    <w:lsdException w:name="Medium Grid 3" w:semiHidden="0" w:uiPriority="69" w:unhideWhenUsed="0"/>
-    <w:lsdException w:name="Dark List" w:semiHidden="0" w:uiPriority="70" w:unhideWhenUsed="0"/>
-    <w:lsdException w:name="Colorful Shading" w:semiHidden="0" w:uiPriority="71" w:unhideWhenUsed="0"/>
-    <w:lsdException w:name="Colorful List" w:semiHidden="0" w:uiPriority="72" w:unhideWhenUsed="0"/>
-    <w:lsdException w:name="Colorful Grid" w:semiHidden="0" w:uiPriority="73" w:unhideWhenUsed="0"/>
-    <w:lsdException w:name="Light Shading Accent 1" w:semiHidden="0" w:uiPriority="60" w:unhideWhenUsed="0"/>
-    <w:lsdException w:name="Light List Accent 1" w:semiHidden="0" w:uiPriority="61" w:unhideWhenUsed="0"/>
-    <w:lsdException w:name="Light Grid Accent 1" w:semiHidden="0" w:uiPriority="62" w:unhideWhenUsed="0"/>
-    <w:lsdException w:name="Medium Shading 1 Accent 1" w:semiHidden="0" w:uiPriority="63" w:unhideWhenUsed="0"/>
-    <w:lsdException w:name="Medium Shading 2 Accent 1" w:semiHidden="0" w:uiPriority="64" w:unhideWhenUsed="0"/>
-    <w:lsdException w:name="Medium List 1 Accent 1" w:semiHidden="0" w:uiPriority="65" w:unhideWhenUsed="0"/>
-    <w:lsdException w:name="Revision" w:unhideWhenUsed="0"/>
-    <w:lsdException w:name="List Paragraph" w:semiHidden="0" w:uiPriority="34" w:unhideWhenUsed="0" w:qFormat="1"/>
-    <w:lsdException w:name="Quote" w:semiHidden="0" w:uiPriority="29" w:unhideWhenUsed="0" w:qFormat="1"/>
-    <w:lsdException w:name="Intense Quote" w:semiHidden="0" w:uiPriority="30" w:unhideWhenUsed="0" w:qFormat="1"/>
-    <w:lsdException w:name="Medium List 2 Accent 1" w:semiHidden="0" w:uiPriority="66" w:unhideWhenUsed="0"/>
-    <w:lsdException w:name="Medium Grid 1 Accent 1" w:semiHidden="0" w:uiPriority="67" w:unhideWhenUsed="0"/>
-    <w:lsdException w:name="Medium Grid 2 Accent 1" w:semiHidden="0" w:uiPriority="68" w:unhideWhenUsed="0"/>
-    <w:lsdException w:name="Medium Grid 3 Accent 1" w:semiHidden="0" w:uiPriority="69" w:unhideWhenUsed="0"/>
-    <w:lsdException w:name="Dark List Accent 1" w:semiHidden="0" w:uiPriority="70" w:unhideWhenUsed="0"/>
-    <w:lsdException w:name="Colorful Shading Accent 1" w:semiHidden="0" w:uiPriority="71" w:unhideWhenUsed="0"/>
-    <w:lsdException w:name="Colorful List Accent 1" w:semiHidden="0" w:uiPriority="72" w:unhideWhenUsed="0"/>
-    <w:lsdException w:name="Colorful Grid Accent 1" w:semiHidden="0" w:uiPriority="73" w:unhideWhenUsed="0"/>
-    <w:lsdException w:name="Light Shading Accent 2" w:semiHidden="0" w:uiPriority="60" w:unhideWhenUsed="0"/>
-    <w:lsdException w:name="Light List Accent 2" w:semiHidden="0" w:uiPriority="61" w:unhideWhenUsed="0"/>
-    <w:lsdException w:name="Light Grid Accent 2" w:semiHidden="0" w:uiPriority="62" w:unhideWhenUsed="0"/>
-    <w:lsdException w:name="Medium Shading 1 Accent 2" w:semiHidden="0" w:uiPriority="63" w:unhideWhenUsed="0"/>
-    <w:lsdException w:name="Medium Shading 2 Accent 2" w:semiHidden="0" w:uiPriority="64" w:unhideWhenUsed="0"/>
-    <w:lsdException w:name="Medium List 1 Accent 2" w:semiHidden="0" w:uiPriority="65" w:unhideWhenUsed="0"/>
-    <w:lsdException w:name="Medium List 2 Accent 2" w:semiHidden="0" w:uiPriority="66" w:unhideWhenUsed="0"/>
-    <w:lsdException w:name="Medium Grid 1 Accent 2" w:semiHidden="0" w:uiPriority="67" w:unhideWhenUsed="0"/>
-    <w:lsdException w:name="Medium Grid 2 Accent 2" w:semiHidden="0" w:uiPriority="68" w:unhideWhenUsed="0"/>
-    <w:lsdException w:name="Medium Grid 3 Accent 2" w:semiHidden="0" w:uiPriority="69" w:unhideWhenUsed="0"/>
-    <w:lsdException w:name="Dark List Accent 2" w:semiHidden="0" w:uiPriority="70" w:unhideWhenUsed="0"/>
-    <w:lsdException w:name="Colorful Shading Accent 2" w:semiHidden="0" w:uiPriority="71" w:unhideWhenUsed="0"/>
-    <w:lsdException w:name="Colorful List Accent 2" w:semiHidden="0" w:uiPriority="72" w:unhideWhenUsed="0"/>
-    <w:lsdException w:name="Colorful Grid Accent 2" w:semiHidden="0" w:uiPriority="73" w:unhideWhenUsed="0"/>
-    <w:lsdException w:name="Light Shading Accent 3" w:semiHidden="0" w:uiPriority="60" w:unhideWhenUsed="0"/>
-    <w:lsdException w:name="Light List Accent 3" w:semiHidden="0" w:uiPriority="61" w:unhideWhenUsed="0"/>
-    <w:lsdException w:name="Light Grid Accent 3" w:semiHidden="0" w:uiPriority="62" w:unhideWhenUsed="0"/>
-    <w:lsdException w:name="Medium Shading 1 Accent 3" w:semiHidden="0" w:uiPriority="63" w:unhideWhenUsed="0"/>
-    <w:lsdException w:name="Medium Shading 2 Accent 3" w:semiHidden="0" w:uiPriority="64" w:unhideWhenUsed="0"/>
-    <w:lsdException w:name="Medium List 1 Accent 3" w:semiHidden="0" w:uiPriority="65" w:unhideWhenUsed="0"/>
-    <w:lsdException w:name="Medium List 2 Accent 3" w:semiHidden="0" w:uiPriority="66" w:unhideWhenUsed="0"/>
-    <w:lsdException w:name="Medium Grid 1 Accent 3" w:semiHidden="0" w:uiPriority="67" w:unhideWhenUsed="0"/>
-    <w:lsdException w:name="Medium Grid 2 Accent 3" w:semiHidden="0" w:uiPriority="68" w:unhideWhenUsed="0"/>
-    <w:lsdException w:name="Medium Grid 3 Accent 3" w:semiHidden="0" w:uiPriority="69" w:unhideWhenUsed="0"/>
-    <w:lsdException w:name="Dark List Accent 3" w:semiHidden="0" w:uiPriority="70" w:unhideWhenUsed="0"/>
-    <w:lsdException w:name="Colorful Shading Accent 3" w:semiHidden="0" w:uiPriority="71" w:unhideWhenUsed="0"/>
-    <w:lsdException w:name="Colorful List Accent 3" w:semiHidden="0" w:uiPriority="72" w:unhideWhenUsed="0"/>
-    <w:lsdException w:name="Colorful Grid Accent 3" w:semiHidden="0" w:uiPriority="73" w:unhideWhenUsed="0"/>
-    <w:lsdException w:name="Light Shading Accent 4" w:semiHidden="0" w:uiPriority="60" w:unhideWhenUsed="0"/>
-    <w:lsdException w:name="Light List Accent 4" w:semiHidden="0" w:uiPriority="61" w:unhideWhenUsed="0"/>
-    <w:lsdException w:name="Light Grid Accent 4" w:semiHidden="0" w:uiPriority="62" w:unhideWhenUsed="0"/>
-    <w:lsdException w:name="Medium Shading 1 Accent 4" w:semiHidden="0" w:uiPriority="63" w:unhideWhenUsed="0"/>
-    <w:lsdException w:name="Medium Shading 2 Accent 4" w:semiHidden="0" w:uiPriority="64" w:unhideWhenUsed="0"/>
-    <w:lsdException w:name="Medium List 1 Accent 4" w:semiHidden="0" w:uiPriority="65" w:unhideWhenUsed="0"/>
-    <w:lsdException w:name="Medium List 2 Accent 4" w:semiHidden="0" w:uiPriority="66" w:unhideWhenUsed="0"/>
-    <w:lsdException w:name="Medium Grid 1 Accent 4" w:semiHidden="0" w:uiPriority="67" w:unhideWhenUsed="0"/>
-    <w:lsdException w:name="Medium Grid 2 Accent 4" w:semiHidden="0" w:uiPriority="68" w:unhideWhenUsed="0"/>
-    <w:lsdException w:name="Medium Grid 3 Accent 4" w:semiHidden="0" w:uiPriority="69" w:unhideWhenUsed="0"/>
-    <w:lsdException w:name="Dark List Accent 4" w:semiHidden="0" w:uiPriority="70" w:unhideWhenUsed="0"/>
-    <w:lsdException w:name="Colorful Shading Accent 4" w:semiHidden="0" w:uiPriority="71" w:unhideWhenUsed="0"/>
-    <w:lsdException w:name="Colorful List Accent 4" w:semiHidden="0" w:uiPriority="72" w:unhideWhenUsed="0"/>
-    <w:lsdException w:name="Colorful Grid Accent 4" w:semiHidden="0" w:uiPriority="73" w:unhideWhenUsed="0"/>
-    <w:lsdException w:name="Light Shading Accent 5" w:semiHidden="0" w:uiPriority="60" w:unhideWhenUsed="0"/>
-    <w:lsdException w:name="Light List Accent 5" w:semiHidden="0" w:uiPriority="61" w:unhideWhenUsed="0"/>
-    <w:lsdException w:name="Light Grid Accent 5" w:semiHidden="0" w:uiPriority="62" w:unhideWhenUsed="0"/>
-    <w:lsdException w:name="Medium Shading 1 Accent 5" w:semiHidden="0" w:uiPriority="63" w:unhideWhenUsed="0"/>
-    <w:lsdException w:name="Medium Shading 2 Accent 5" w:semiHidden="0" w:uiPriority="64" w:unhideWhenUsed="0"/>
-    <w:lsdException w:name="Medium List 1 Accent 5" w:semiHidden="0" w:uiPriority="65" w:unhideWhenUsed="0"/>
-    <w:lsdException w:name="Medium List 2 Accent 5" w:semiHidden="0" w:uiPriority="66" w:unhideWhenUsed="0"/>
-    <w:lsdException w:name="Medium Grid 1 Accent 5" w:semiHidden="0" w:uiPriority="67" w:unhideWhenUsed="0"/>
-    <w:lsdException w:name="Medium Grid 2 Accent 5" w:semiHidden="0" w:uiPriority="68" w:unhideWhenUsed="0"/>
-    <w:lsdException w:name="Medium Grid 3 Accent 5" w:semiHidden="0" w:uiPriority="69" w:unhideWhenUsed="0"/>
-    <w:lsdException w:name="Dark List Accent 5" w:semiHidden="0" w:uiPriority="70" w:unhideWhenUsed="0"/>
-    <w:lsdException w:name="Colorful Shading Accent 5" w:semiHidden="0" w:uiPriority="71" w:unhideWhenUsed="0"/>
-    <w:lsdException w:name="Colorful List Accent 5" w:semiHidden="0" w:uiPriority="72" w:unhideWhenUsed="0"/>
-    <w:lsdException w:name="Colorful Grid Accent 5" w:semiHidden="0" w:uiPriority="73" w:unhideWhenUsed="0"/>
-    <w:lsdException w:name="Light Shading Accent 6" w:semiHidden="0" w:uiPriority="60" w:unhideWhenUsed="0"/>
-    <w:lsdException w:name="Light List Accent 6" w:semiHidden="0" w:uiPriority="61" w:unhideWhenUsed="0"/>
-    <w:lsdException w:name="Light Grid Accent 6" w:semiHidden="0" w:uiPriority="62" w:unhideWhenUsed="0"/>
-    <w:lsdException w:name="Medium Shading 1 Accent 6" w:semiHidden="0" w:uiPriority="63" w:unhideWhenUsed="0"/>
-    <w:lsdException w:name="Medium Shading 2 Accent 6" w:semiHidden="0" w:uiPriority="64" w:unhideWhenUsed="0"/>
-    <w:lsdException w:name="Medium List 1 Accent 6" w:semiHidden="0" w:uiPriority="65" w:unhideWhenUsed="0"/>
-    <w:lsdException w:name="Medium List 2 Accent 6" w:semiHidden="0" w:uiPriority="66" w:unhideWhenUsed="0"/>
-    <w:lsdException w:name="Medium Grid 1 Accent 6" w:semiHidden="0" w:uiPriority="67" w:unhideWhenUsed="0"/>
-    <w:lsdException w:name="Medium Grid 2 Accent 6" w:semiHidden="0" w:uiPriority="68" w:unhideWhenUsed="0"/>
-    <w:lsdException w:name="Medium Grid 3 Accent 6" w:semiHidden="0" w:uiPriority="69" w:unhideWhenUsed="0"/>
-    <w:lsdException w:name="Dark List Accent 6" w:semiHidden="0" w:uiPriority="70" w:unhideWhenUsed="0"/>
-    <w:lsdException w:name="Colorful Shading Accent 6" w:semiHidden="0" w:uiPriority="71" w:unhideWhenUsed="0"/>
-    <w:lsdException w:name="Colorful List Accent 6" w:semiHidden="0" w:uiPriority="72" w:unhideWhenUsed="0"/>
-    <w:lsdException w:name="Colorful Grid Accent 6" w:semiHidden="0" w:uiPriority="73" w:unhideWhenUsed="0"/>
-    <w:lsdException w:name="Subtle Emphasis" w:semiHidden="0" w:uiPriority="19" w:unhideWhenUsed="0" w:qFormat="1"/>
-    <w:lsdException w:name="Intense Emphasis" w:semiHidden="0" w:uiPriority="21" w:unhideWhenUsed="0" w:qFormat="1"/>
-    <w:lsdException w:name="Subtle Reference" w:semiHidden="0" w:uiPriority="31" w:unhideWhenUsed="0" w:qFormat="1"/>
-    <w:lsdException w:name="Intense Reference" w:semiHidden="0" w:uiPriority="32" w:unhideWhenUsed="0" w:qFormat="1"/>
-    <w:lsdException w:name="Book Title" w:semiHidden="0" w:uiPriority="33" w:unhideWhenUsed="0" w:qFormat="1"/>
-    <w:lsdException w:name="Bibliography" w:uiPriority="37"/>
-    <w:lsdException w:name="TOC Heading" w:uiPriority="39" w:qFormat="1"/>
+  <w:latentStyles w:defLockedState="0" w:defUIPriority="99" w:defSemiHidden="0" w:defUnhideWhenUsed="0" w:defQFormat="0" w:count="371">
+    <w:lsdException w:name="Normal" w:uiPriority="0" w:qFormat="1"/>
+    <w:lsdException w:name="heading 1" w:uiPriority="9" w:qFormat="1"/>
+    <w:lsdException w:name="heading 2" w:semiHidden="1" w:uiPriority="9" w:unhideWhenUsed="1" w:qFormat="1"/>
+    <w:lsdException w:name="heading 3" w:semiHidden="1" w:uiPriority="9" w:unhideWhenUsed="1" w:qFormat="1"/>
+    <w:lsdException w:name="heading 4" w:semiHidden="1" w:uiPriority="9" w:unhideWhenUsed="1" w:qFormat="1"/>
+    <w:lsdException w:name="heading 5" w:semiHidden="1" w:uiPriority="9" w:unhideWhenUsed="1" w:qFormat="1"/>
+    <w:lsdException w:name="heading 6" w:semiHidden="1" w:uiPriority="9" w:unhideWhenUsed="1" w:qFormat="1"/>
+    <w:lsdException w:name="heading 7" w:semiHidden="1" w:uiPriority="9" w:unhideWhenUsed="1" w:qFormat="1"/>
+    <w:lsdException w:name="heading 8" w:semiHidden="1" w:uiPriority="9" w:unhideWhenUsed="1" w:qFormat="1"/>
+    <w:lsdException w:name="heading 9" w:semiHidden="1" w:uiPriority="9" w:unhideWhenUsed="1" w:qFormat="1"/>
+    <w:lsdException w:name="index 1" w:semiHidden="1" w:unhideWhenUsed="1"/>
+    <w:lsdException w:name="index 2" w:semiHidden="1" w:unhideWhenUsed="1"/>
+    <w:lsdException w:name="index 3" w:semiHidden="1" w:unhideWhenUsed="1"/>
+    <w:lsdException w:name="index 4" w:semiHidden="1" w:unhideWhenUsed="1"/>
+    <w:lsdException w:name="index 5" w:semiHidden="1" w:unhideWhenUsed="1"/>
+    <w:lsdException w:name="index 6" w:semiHidden="1" w:unhideWhenUsed="1"/>
+    <w:lsdException w:name="index 7" w:semiHidden="1" w:unhideWhenUsed="1"/>
+    <w:lsdException w:name="index 8" w:semiHidden="1" w:unhideWhenUsed="1"/>
+    <w:lsdException w:name="index 9" w:semiHidden="1" w:unhideWhenUsed="1"/>
+    <w:lsdException w:name="toc 1" w:semiHidden="1" w:uiPriority="39" w:unhideWhenUsed="1"/>
+    <w:lsdException w:name="toc 2" w:semiHidden="1" w:uiPriority="39" w:unhideWhenUsed="1"/>
+    <w:lsdException w:name="toc 3" w:semiHidden="1" w:uiPriority="39" w:unhideWhenUsed="1"/>
+    <w:lsdException w:name="toc 4" w:semiHidden="1" w:uiPriority="39" w:unhideWhenUsed="1"/>
+    <w:lsdException w:name="toc 5" w:semiHidden="1" w:uiPriority="39" w:unhideWhenUsed="1"/>
+    <w:lsdException w:name="toc 6" w:semiHidden="1" w:uiPriority="39" w:unhideWhenUsed="1"/>
+    <w:lsdException w:name="toc 7" w:semiHidden="1" w:uiPriority="39" w:unhideWhenUsed="1"/>
+    <w:lsdException w:name="toc 8" w:semiHidden="1" w:uiPriority="39" w:unhideWhenUsed="1"/>
+    <w:lsdException w:name="toc 9" w:semiHidden="1" w:uiPriority="39" w:unhideWhenUsed="1"/>
+    <w:lsdException w:name="Normal Indent" w:semiHidden="1" w:unhideWhenUsed="1"/>
+    <w:lsdException w:name="footnote text" w:semiHidden="1" w:unhideWhenUsed="1"/>
+    <w:lsdException w:name="annotation text" w:semiHidden="1" w:unhideWhenUsed="1"/>
+    <w:lsdException w:name="header" w:semiHidden="1" w:unhideWhenUsed="1"/>
+    <w:lsdException w:name="footer" w:semiHidden="1" w:unhideWhenUsed="1"/>
+    <w:lsdException w:name="index heading" w:semiHidden="1" w:unhideWhenUsed="1"/>
+    <w:lsdException w:name="caption" w:semiHidden="1" w:uiPriority="35" w:unhideWhenUsed="1" w:qFormat="1"/>
+    <w:lsdException w:name="table of figures" w:semiHidden="1" w:unhideWhenUsed="1"/>
+    <w:lsdException w:name="envelope address" w:semiHidden="1" w:unhideWhenUsed="1"/>
+    <w:lsdException w:name="envelope return" w:semiHidden="1" w:unhideWhenUsed="1"/>
+    <w:lsdException w:name="footnote reference" w:semiHidden="1" w:unhideWhenUsed="1"/>
+    <w:lsdException w:name="annotation reference" w:semiHidden="1" w:unhideWhenUsed="1"/>
+    <w:lsdException w:name="line number" w:semiHidden="1" w:unhideWhenUsed="1"/>
+    <w:lsdException w:name="page number" w:semiHidden="1" w:unhideWhenUsed="1"/>
+    <w:lsdException w:name="endnote reference" w:semiHidden="1" w:unhideWhenUsed="1"/>
+    <w:lsdException w:name="endnote text" w:semiHidden="1" w:unhideWhenUsed="1"/>
+    <w:lsdException w:name="table of authorities" w:semiHidden="1" w:unhideWhenUsed="1"/>
+    <w:lsdException w:name="macro" w:semiHidden="1" w:unhideWhenUsed="1"/>
+    <w:lsdException w:name="toa heading" w:semiHidden="1" w:unhideWhenUsed="1"/>
+    <w:lsdException w:name="List" w:semiHidden="1" w:unhideWhenUsed="1"/>
+    <w:lsdException w:name="List Bullet" w:semiHidden="1" w:unhideWhenUsed="1"/>
+    <w:lsdException w:name="List Number" w:semiHidden="1" w:unhideWhenUsed="1"/>
+    <w:lsdException w:name="List 2" w:semiHidden="1" w:unhideWhenUsed="1"/>
+    <w:lsdException w:name="List 3" w:semiHidden="1" w:unhideWhenUsed="1"/>
+    <w:lsdException w:name="List 4" w:semiHidden="1" w:unhideWhenUsed="1"/>
+    <w:lsdException w:name="List 5" w:semiHidden="1" w:unhideWhenUsed="1"/>
+    <w:lsdException w:name="List Bullet 2" w:semiHidden="1" w:unhideWhenUsed="1"/>
+    <w:lsdException w:name="List Bullet 3" w:semiHidden="1" w:unhideWhenUsed="1"/>
+    <w:lsdException w:name="List Bullet 4" w:semiHidden="1" w:unhideWhenUsed="1"/>
+    <w:lsdException w:name="List Bullet 5" w:semiHidden="1" w:unhideWhenUsed="1"/>
+    <w:lsdException w:name="List Number 2" w:semiHidden="1" w:unhideWhenUsed="1"/>
+    <w:lsdException w:name="List Number 3" w:semiHidden="1" w:unhideWhenUsed="1"/>
+    <w:lsdException w:name="List Number 4" w:semiHidden="1" w:unhideWhenUsed="1"/>
+    <w:lsdException w:name="List Number 5" w:semiHidden="1" w:unhideWhenUsed="1"/>
+    <w:lsdException w:name="Title" w:uiPriority="10" w:qFormat="1"/>
+    <w:lsdException w:name="Closing" w:semiHidden="1" w:unhideWhenUsed="1"/>
+    <w:lsdException w:name="Signature" w:semiHidden="1" w:unhideWhenUsed="1"/>
+    <w:lsdException w:name="Default Paragraph Font" w:semiHidden="1" w:uiPriority="1" w:unhideWhenUsed="1"/>
+    <w:lsdException w:name="Body Text" w:semiHidden="1" w:unhideWhenUsed="1"/>
+    <w:lsdException w:name="Body Text Indent" w:semiHidden="1" w:unhideWhenUsed="1"/>
+    <w:lsdException w:name="List Continue" w:semiHidden="1" w:unhideWhenUsed="1"/>
+    <w:lsdException w:name="List Continue 2" w:semiHidden="1" w:unhideWhenUsed="1"/>
+    <w:lsdException w:name="List Continue 3" w:semiHidden="1" w:unhideWhenUsed="1"/>
+    <w:lsdException w:name="List Continue 4" w:semiHidden="1" w:unhideWhenUsed="1"/>
+    <w:lsdException w:name="List Continue 5" w:semiHidden="1" w:unhideWhenUsed="1"/>
+    <w:lsdException w:name="Message Header" w:semiHidden="1" w:unhideWhenUsed="1"/>
+    <w:lsdException w:name="Subtitle" w:uiPriority="11" w:qFormat="1"/>
+    <w:lsdException w:name="Salutation" w:semiHidden="1" w:unhideWhenUsed="1"/>
+    <w:lsdException w:name="Date" w:semiHidden="1" w:unhideWhenUsed="1"/>
+    <w:lsdException w:name="Body Text First Indent" w:semiHidden="1" w:unhideWhenUsed="1"/>
+    <w:lsdException w:name="Body Text First Indent 2" w:semiHidden="1" w:unhideWhenUsed="1"/>
+    <w:lsdException w:name="Note Heading" w:semiHidden="1" w:unhideWhenUsed="1"/>
+    <w:lsdException w:name="Body Text 2" w:semiHidden="1" w:unhideWhenUsed="1"/>
+    <w:lsdException w:name="Body Text 3" w:semiHidden="1" w:unhideWhenUsed="1"/>
+    <w:lsdException w:name="Body Text Indent 2" w:semiHidden="1" w:unhideWhenUsed="1"/>
+    <w:lsdException w:name="Body Text Indent 3" w:semiHidden="1" w:unhideWhenUsed="1"/>
+    <w:lsdException w:name="Block Text" w:semiHidden="1" w:unhideWhenUsed="1"/>
+    <w:lsdException w:name="Hyperlink" w:semiHidden="1" w:unhideWhenUsed="1"/>
+    <w:lsdException w:name="FollowedHyperlink" w:semiHidden="1" w:unhideWhenUsed="1"/>
+    <w:lsdException w:name="Strong" w:uiPriority="22" w:qFormat="1"/>
+    <w:lsdException w:name="Emphasis" w:uiPriority="20" w:qFormat="1"/>
+    <w:lsdException w:name="Document Map" w:semiHidden="1" w:unhideWhenUsed="1"/>
+    <w:lsdException w:name="Plain Text" w:semiHidden="1" w:unhideWhenUsed="1"/>
+    <w:lsdException w:name="E-mail Signature" w:semiHidden="1" w:unhideWhenUsed="1"/>
+    <w:lsdException w:name="HTML Top of Form" w:semiHidden="1" w:unhideWhenUsed="1"/>
+    <w:lsdException w:name="HTML Bottom of Form" w:semiHidden="1" w:unhideWhenUsed="1"/>
+    <w:lsdException w:name="Normal (Web)" w:semiHidden="1" w:unhideWhenUsed="1"/>
+    <w:lsdException w:name="HTML Acronym" w:semiHidden="1" w:unhideWhenUsed="1"/>
+    <w:lsdException w:name="HTML Address" w:semiHidden="1" w:unhideWhenUsed="1"/>
+    <w:lsdException w:name="HTML Cite" w:semiHidden="1" w:unhideWhenUsed="1"/>
+    <w:lsdException w:name="HTML Code" w:semiHidden="1" w:unhideWhenUsed="1"/>
+    <w:lsdException w:name="HTML Definition" w:semiHidden="1" w:unhideWhenUsed="1"/>
+    <w:lsdException w:name="HTML Keyboard" w:semiHidden="1" w:unhideWhenUsed="1"/>
+    <w:lsdException w:name="HTML Preformatted" w:semiHidden="1" w:unhideWhenUsed="1"/>
+    <w:lsdException w:name="HTML Sample" w:semiHidden="1" w:unhideWhenUsed="1"/>
+    <w:lsdException w:name="HTML Typewriter" w:semiHidden="1" w:unhideWhenUsed="1"/>
+    <w:lsdException w:name="HTML Variable" w:semiHidden="1" w:unhideWhenUsed="1"/>
+    <w:lsdException w:name="Normal Table" w:semiHidden="1" w:unhideWhenUsed="1"/>
+    <w:lsdException w:name="annotation subject" w:semiHidden="1" w:unhideWhenUsed="1"/>
+    <w:lsdException w:name="No List" w:semiHidden="1" w:unhideWhenUsed="1"/>
+    <w:lsdException w:name="Outline List 1" w:semiHidden="1" w:unhideWhenUsed="1"/>
+    <w:lsdException w:name="Outline List 2" w:semiHidden="1" w:unhideWhenUsed="1"/>
+    <w:lsdException w:name="Outline List 3" w:semiHidden="1" w:unhideWhenUsed="1"/>
+    <w:lsdException w:name="Table Simple 1" w:semiHidden="1" w:unhideWhenUsed="1"/>
+    <w:lsdException w:name="Table Simple 2" w:semiHidden="1" w:unhideWhenUsed="1"/>
+    <w:lsdException w:name="Table Simple 3" w:semiHidden="1" w:unhideWhenUsed="1"/>
+    <w:lsdException w:name="Table Classic 1" w:semiHidden="1" w:unhideWhenUsed="1"/>
+    <w:lsdException w:name="Table Classic 2" w:semiHidden="1" w:unhideWhenUsed="1"/>
+    <w:lsdException w:name="Table Classic 3" w:semiHidden="1" w:unhideWhenUsed="1"/>
+    <w:lsdException w:name="Table Classic 4" w:semiHidden="1" w:unhideWhenUsed="1"/>
+    <w:lsdException w:name="Table Colorful 1" w:semiHidden="1" w:unhideWhenUsed="1"/>
+    <w:lsdException w:name="Table Colorful 2" w:semiHidden="1" w:unhideWhenUsed="1"/>
+    <w:lsdException w:name="Table Colorful 3" w:semiHidden="1" w:unhideWhenUsed="1"/>
+    <w:lsdException w:name="Table Columns 1" w:semiHidden="1" w:unhideWhenUsed="1"/>
+    <w:lsdException w:name="Table Columns 2" w:semiHidden="1" w:unhideWhenUsed="1"/>
+    <w:lsdException w:name="Table Columns 3" w:semiHidden="1" w:unhideWhenUsed="1"/>
+    <w:lsdException w:name="Table Columns 4" w:semiHidden="1" w:unhideWhenUsed="1"/>
+    <w:lsdException w:name="Table Columns 5" w:semiHidden="1" w:unhideWhenUsed="1"/>
+    <w:lsdException w:name="Table Grid 1" w:semiHidden="1" w:unhideWhenUsed="1"/>
+    <w:lsdException w:name="Table Grid 2" w:semiHidden="1" w:unhideWhenUsed="1"/>
+    <w:lsdException w:name="Table Grid 3" w:semiHidden="1" w:unhideWhenUsed="1"/>
+    <w:lsdException w:name="Table Grid 4" w:semiHidden="1" w:unhideWhenUsed="1"/>
+    <w:lsdException w:name="Table Grid 5" w:semiHidden="1" w:unhideWhenUsed="1"/>
+    <w:lsdException w:name="Table Grid 6" w:semiHidden="1" w:unhideWhenUsed="1"/>
+    <w:lsdException w:name="Table Grid 7" w:semiHidden="1" w:unhideWhenUsed="1"/>
+    <w:lsdException w:name="Table Grid 8" w:semiHidden="1" w:unhideWhenUsed="1"/>
+    <w:lsdException w:name="Table List 1" w:semiHidden="1" w:unhideWhenUsed="1"/>
+    <w:lsdException w:name="Table List 2" w:semiHidden="1" w:unhideWhenUsed="1"/>
+    <w:lsdException w:name="Table List 3" w:semiHidden="1" w:unhideWhenUsed="1"/>
+    <w:lsdException w:name="Table List 4" w:semiHidden="1" w:unhideWhenUsed="1"/>
+    <w:lsdException w:name="Table List 5" w:semiHidden="1" w:unhideWhenUsed="1"/>
+    <w:lsdException w:name="Table List 6" w:semiHidden="1" w:unhideWhenUsed="1"/>
+    <w:lsdException w:name="Table List 7" w:semiHidden="1" w:unhideWhenUsed="1"/>
+    <w:lsdException w:name="Table List 8" w:semiHidden="1" w:unhideWhenUsed="1"/>
+    <w:lsdException w:name="Table 3D effects 1" w:semiHidden="1" w:unhideWhenUsed="1"/>
+    <w:lsdException w:name="Table 3D effects 2" w:semiHidden="1" w:unhideWhenUsed="1"/>
+    <w:lsdException w:name="Table 3D effects 3" w:semiHidden="1" w:unhideWhenUsed="1"/>
+    <w:lsdException w:name="Table Contemporary" w:semiHidden="1" w:unhideWhenUsed="1"/>
+    <w:lsdException w:name="Table Elegant" w:semiHidden="1" w:unhideWhenUsed="1"/>
+    <w:lsdException w:name="Table Professional" w:semiHidden="1" w:unhideWhenUsed="1"/>
+    <w:lsdException w:name="Table Subtle 1" w:semiHidden="1" w:unhideWhenUsed="1"/>
+    <w:lsdException w:name="Table Subtle 2" w:semiHidden="1" w:unhideWhenUsed="1"/>
+    <w:lsdException w:name="Table Web 1" w:semiHidden="1" w:unhideWhenUsed="1"/>
+    <w:lsdException w:name="Table Web 2" w:semiHidden="1" w:unhideWhenUsed="1"/>
+    <w:lsdException w:name="Table Web 3" w:semiHidden="1" w:unhideWhenUsed="1"/>
+    <w:lsdException w:name="Balloon Text" w:semiHidden="1" w:unhideWhenUsed="1"/>
+    <w:lsdException w:name="Table Grid" w:uiPriority="39"/>
+    <w:lsdException w:name="Table Theme" w:semiHidden="1" w:unhideWhenUsed="1"/>
+    <w:lsdException w:name="Placeholder Text" w:semiHidden="1"/>
+    <w:lsdException w:name="No Spacing" w:uiPriority="1" w:qFormat="1"/>
+    <w:lsdException w:name="Light Shading" w:uiPriority="60"/>
+    <w:lsdException w:name="Light List" w:uiPriority="61"/>
+    <w:lsdException w:name="Light Grid" w:uiPriority="62"/>
+    <w:lsdException w:name="Medium Shading 1" w:uiPriority="63"/>
+    <w:lsdException w:name="Medium Shading 2" w:uiPriority="64"/>
+    <w:lsdException w:name="Medium List 1" w:uiPriority="65"/>
+    <w:lsdException w:name="Medium List 2" w:uiPriority="66"/>
+    <w:lsdException w:name="Medium Grid 1" w:uiPriority="67"/>
+    <w:lsdException w:name="Medium Grid 2" w:uiPriority="68"/>
+    <w:lsdException w:name="Medium Grid 3" w:uiPriority="69"/>
+    <w:lsdException w:name="Dark List" w:uiPriority="70"/>
+    <w:lsdException w:name="Colorful Shading" w:uiPriority="71"/>
+    <w:lsdException w:name="Colorful List" w:uiPriority="72"/>
+    <w:lsdException w:name="Colorful Grid" w:uiPriority="73"/>
+    <w:lsdException w:name="Light Shading Accent 1" w:uiPriority="60"/>
+    <w:lsdException w:name="Light List Accent 1" w:uiPriority="61"/>
+    <w:lsdException w:name="Light Grid Accent 1" w:uiPriority="62"/>
+    <w:lsdException w:name="Medium Shading 1 Accent 1" w:uiPriority="63"/>
+    <w:lsdException w:name="Medium Shading 2 Accent 1" w:uiPriority="64"/>
+    <w:lsdException w:name="Medium List 1 Accent 1" w:uiPriority="65"/>
+    <w:lsdException w:name="Revision" w:semiHidden="1"/>
+    <w:lsdException w:name="List Paragraph" w:uiPriority="34" w:qFormat="1"/>
+    <w:lsdException w:name="Quote" w:uiPriority="29" w:qFormat="1"/>
+    <w:lsdException w:name="Intense Quote" w:uiPriority="30" w:qFormat="1"/>
+    <w:lsdException w:name="Medium List 2 Accent 1" w:uiPriority="66"/>
+    <w:lsdException w:name="Medium Grid 1 Accent 1" w:uiPriority="67"/>
+    <w:lsdException w:name="Medium Grid 2 Accent 1" w:uiPriority="68"/>
+    <w:lsdException w:name="Medium Grid 3 Accent 1" w:uiPriority="69"/>
+    <w:lsdException w:name="Dark List Accent 1" w:uiPriority="70"/>
+    <w:lsdException w:name="Colorful Shading Accent 1" w:uiPriority="71"/>
+    <w:lsdException w:name="Colorful List Accent 1" w:uiPriority="72"/>
+    <w:lsdException w:name="Colorful Grid Accent 1" w:uiPriority="73"/>
+    <w:lsdException w:name="Light Shading Accent 2" w:uiPriority="60"/>
+    <w:lsdException w:name="Light List Accent 2" w:uiPriority="61"/>
+    <w:lsdException w:name="Light Grid Accent 2" w:uiPriority="62"/>
+    <w:lsdException w:name="Medium Shading 1 Accent 2" w:uiPriority="63"/>
+    <w:lsdException w:name="Medium Shading 2 Accent 2" w:uiPriority="64"/>
+    <w:lsdException w:name="Medium List 1 Accent 2" w:uiPriority="65"/>
+    <w:lsdException w:name="Medium List 2 Accent 2" w:uiPriority="66"/>
+    <w:lsdException w:name="Medium Grid 1 Accent 2" w:uiPriority="67"/>
+    <w:lsdException w:name="Medium Grid 2 Accent 2" w:uiPriority="68"/>
+    <w:lsdException w:name="Medium Grid 3 Accent 2" w:uiPriority="69"/>
+    <w:lsdException w:name="Dark List Accent 2" w:uiPriority="70"/>
+    <w:lsdException w:name="Colorful Shading Accent 2" w:uiPriority="71"/>
+    <w:lsdException w:name="Colorful List Accent 2" w:uiPriority="72"/>
+    <w:lsdException w:name="Colorful Grid Accent 2" w:uiPriority="73"/>
+    <w:lsdException w:name="Light Shading Accent 3" w:uiPriority="60"/>
+    <w:lsdException w:name="Light List Accent 3" w:uiPriority="61"/>
+    <w:lsdException w:name="Light Grid Accent 3" w:uiPriority="62"/>
+    <w:lsdException w:name="Medium Shading 1 Accent 3" w:uiPriority="63"/>
+    <w:lsdException w:name="Medium Shading 2 Accent 3" w:uiPriority="64"/>
+    <w:lsdException w:name="Medium List 1 Accent 3" w:uiPriority="65"/>
+    <w:lsdException w:name="Medium List 2 Accent 3" w:uiPriority="66"/>
+    <w:lsdException w:name="Medium Grid 1 Accent 3" w:uiPriority="67"/>
+    <w:lsdException w:name="Medium Grid 2 Accent 3" w:uiPriority="68"/>
+    <w:lsdException w:name="Medium Grid 3 Accent 3" w:uiPriority="69"/>
+    <w:lsdException w:name="Dark List Accent 3" w:uiPriority="70"/>
+    <w:lsdException w:name="Colorful Shading Accent 3" w:uiPriority="71"/>
+    <w:lsdException w:name="Colorful List Accent 3" w:uiPriority="72"/>
+    <w:lsdException w:name="Colorful Grid Accent 3" w:uiPriority="73"/>
+    <w:lsdException w:name="Light Shading Accent 4" w:uiPriority="60"/>
+    <w:lsdException w:name="Light List Accent 4" w:uiPriority="61"/>
+    <w:lsdException w:name="Light Grid Accent 4" w:uiPriority="62"/>
+    <w:lsdException w:name="Medium Shading 1 Accent 4" w:uiPriority="63"/>
+    <w:lsdException w:name="Medium Shading 2 Accent 4" w:uiPriority="64"/>
+    <w:lsdException w:name="Medium List 1 Accent 4" w:uiPriority="65"/>
+    <w:lsdException w:name="Medium List 2 Accent 4" w:uiPriority="66"/>
+    <w:lsdException w:name="Medium Grid 1 Accent 4" w:uiPriority="67"/>
+    <w:lsdException w:name="Medium Grid 2 Accent 4" w:uiPriority="68"/>
+    <w:lsdException w:name="Medium Grid 3 Accent 4" w:uiPriority="69"/>
+    <w:lsdException w:name="Dark List Accent 4" w:uiPriority="70"/>
+    <w:lsdException w:name="Colorful Shading Accent 4" w:uiPriority="71"/>
+    <w:lsdException w:name="Colorful List Accent 4" w:uiPriority="72"/>
+    <w:lsdException w:name="Colorful Grid Accent 4" w:uiPriority="73"/>
+    <w:lsdException w:name="Light Shading Accent 5" w:uiPriority="60"/>
+    <w:lsdException w:name="Light List Accent 5" w:uiPriority="61"/>
+    <w:lsdException w:name="Light Grid Accent 5" w:uiPriority="62"/>
+    <w:lsdException w:name="Medium Shading 1 Accent 5" w:uiPriority="63"/>
+    <w:lsdException w:name="Medium Shading 2 Accent 5" w:uiPriority="64"/>
+    <w:lsdException w:name="Medium List 1 Accent 5" w:uiPriority="65"/>
+    <w:lsdException w:name="Medium List 2 Accent 5" w:uiPriority="66"/>
+    <w:lsdException w:name="Medium Grid 1 Accent 5" w:uiPriority="67"/>
+    <w:lsdException w:name="Medium Grid 2 Accent 5" w:uiPriority="68"/>
+    <w:lsdException w:name="Medium Grid 3 Accent 5" w:uiPriority="69"/>
+    <w:lsdException w:name="Dark List Accent 5" w:uiPriority="70"/>
+    <w:lsdException w:name="Colorful Shading Accent 5" w:uiPriority="71"/>
+    <w:lsdException w:name="Colorful List Accent 5" w:uiPriority="72"/>
+    <w:lsdException w:name="Colorful Grid Accent 5" w:uiPriority="73"/>
+    <w:lsdException w:name="Light Shading Accent 6" w:uiPriority="60"/>
+    <w:lsdException w:name="Light List Accent 6" w:uiPriority="61"/>
+    <w:lsdException w:name="Light Grid Accent 6" w:uiPriority="62"/>
+    <w:lsdException w:name="Medium Shading 1 Accent 6" w:uiPriority="63"/>
+    <w:lsdException w:name="Medium Shading 2 Accent 6" w:uiPriority="64"/>
+    <w:lsdException w:name="Medium List 1 Accent 6" w:uiPriority="65"/>
+    <w:lsdException w:name="Medium List 2 Accent 6" w:uiPriority="66"/>
+    <w:lsdException w:name="Medium Grid 1 Accent 6" w:uiPriority="67"/>
+    <w:lsdException w:name="Medium Grid 2 Accent 6" w:uiPriority="68"/>
+    <w:lsdException w:name="Medium Grid 3 Accent 6" w:uiPriority="69"/>
+    <w:lsdException w:name="Dark List Accent 6" w:uiPriority="70"/>
+    <w:lsdException w:name="Colorful Shading Accent 6" w:uiPriority="71"/>
+    <w:lsdException w:name="Colorful List Accent 6" w:uiPriority="72"/>
+    <w:lsdException w:name="Colorful Grid Accent 6" w:uiPriority="73"/>
+    <w:lsdException w:name="Subtle Emphasis" w:uiPriority="19" w:qFormat="1"/>
+    <w:lsdException w:name="Intense Emphasis" w:uiPriority="21" w:qFormat="1"/>
+    <w:lsdException w:name="Subtle Reference" w:uiPriority="31" w:qFormat="1"/>
+    <w:lsdException w:name="Intense Reference" w:uiPriority="32" w:qFormat="1"/>
+    <w:lsdException w:name="Book Title" w:uiPriority="33" w:qFormat="1"/>
+    <w:lsdException w:name="Bibliography" w:semiHidden="1" w:uiPriority="37" w:unhideWhenUsed="1"/>
+    <w:lsdException w:name="TOC Heading" w:semiHidden="1" w:uiPriority="39" w:unhideWhenUsed="1" w:qFormat="1"/>
+    <w:lsdException w:name="Grid Table 4" w:uiPriority="49"/>
+    <w:lsdException w:name="Grid Table 5 Dark" w:uiPriority="50"/>
+    <w:lsdException w:name="Grid Table 6 Colorful" w:uiPriority="51"/>
+    <w:lsdException w:name="Grid Table 7 Colorful" w:uiPriority="52"/>
+    <w:lsdException w:name="Grid Table 1 Light Accent 1" w:uiPriority="46"/>
+    <w:lsdException w:name="Grid Table 2 Accent 1" w:uiPriority="47"/>
+    <w:lsdException w:name="Grid Table 3 Accent 1" w:uiPriority="48"/>
+    <w:lsdException w:name="Grid Table 4 Accent 1" w:uiPriority="49"/>
+    <w:lsdException w:name="Grid Table 5 Dark Accent 1" w:uiPriority="50"/>
+    <w:lsdException w:name="Grid Table 6 Colorful Accent 1" w:uiPriority="51"/>
+    <w:lsdException w:name="Grid Table 7 Colorful Accent 1" w:uiPriority="52"/>
+    <w:lsdException w:name="Grid Table 1 Light Accent 2" w:uiPriority="46"/>
+    <w:lsdException w:name="Grid Table 2 Accent 2" w:uiPriority="47"/>
+    <w:lsdException w:name="Grid Table 3 Accent 2" w:uiPriority="48"/>
+    <w:lsdException w:name="Grid Table 4 Accent 2" w:uiPriority="49"/>
+    <w:lsdException w:name="Grid Table 5 Dark Accent 2" w:uiPriority="50"/>
+    <w:lsdException w:name="Grid Table 6 Colorful Accent 2" w:uiPriority="51"/>
+    <w:lsdException w:name="Grid Table 7 Colorful Accent 2" w:uiPriority="52"/>
+    <w:lsdException w:name="Grid Table 1 Light Accent 3" w:uiPriority="46"/>
+    <w:lsdException w:name="Grid Table 2 Accent 3" w:uiPriority="47"/>
+    <w:lsdException w:name="Grid Table 3 Accent 3" w:uiPriority="48"/>
+    <w:lsdException w:name="Grid Table 4 Accent 3" w:uiPriority="49"/>
+    <w:lsdException w:name="Grid Table 5 Dark Accent 3" w:uiPriority="50"/>
+    <w:lsdException w:name="Grid Table 6 Colorful Accent 3" w:uiPriority="51"/>
+    <w:lsdException w:name="Grid Table 7 Colorful Accent 3" w:uiPriority="52"/>
+    <w:lsdException w:name="Grid Table 1 Light Accent 4" w:uiPriority="46"/>
+    <w:lsdException w:name="Grid Table 2 Accent 4" w:uiPriority="47"/>
+    <w:lsdException w:name="Grid Table 3 Accent 4" w:uiPriority="48"/>
+    <w:lsdException w:name="Grid Table 4 Accent 4" w:uiPriority="49"/>
+    <w:lsdException w:name="Grid Table 5 Dark Accent 4" w:uiPriority="50"/>
+    <w:lsdException w:name="Grid Table 6 Colorful Accent 4" w:uiPriority="51"/>
+    <w:lsdException w:name="Grid Table 7 Colorful Accent 4" w:uiPriority="52"/>
+    <w:lsdException w:name="Grid Table 1 Light Accent 5" w:uiPriority="46"/>
+    <w:lsdException w:name="Grid Table 2 Accent 5" w:uiPriority="47"/>
+    <w:lsdException w:name="Grid Table 3 Accent 5" w:uiPriority="48"/>
+    <w:lsdException w:name="Grid Table 4 Accent 5" w:uiPriority="49"/>
+    <w:lsdException w:name="Grid Table 5 Dark Accent 5" w:uiPriority="50"/>
+    <w:lsdException w:name="Grid Table 6 Colorful Accent 5" w:uiPriority="51"/>
+    <w:lsdException w:name="Grid Table 7 Colorful Accent 5" w:uiPriority="52"/>
+    <w:lsdException w:name="Grid Table 1 Light Accent 6" w:uiPriority="46"/>
+    <w:lsdException w:name="Grid Table 2 Accent 6" w:uiPriority="47"/>
+    <w:lsdException w:name="Grid Table 3 Accent 6" w:uiPriority="48"/>
+    <w:lsdException w:name="Grid Table 4 Accent 6" w:uiPriority="49"/>
+    <w:lsdException w:name="Grid Table 5 Dark Accent 6" w:uiPriority="50"/>
+    <w:lsdException w:name="Grid Table 6 Colorful Accent 6" w:uiPriority="51"/>
+    <w:lsdException w:name="Grid Table 7 Colorful Accent 6" w:uiPriority="52"/>
+    <w:lsdException w:name="List Table 1 Light" w:uiPriority="46"/>
+    <w:lsdException w:name="List Table 2" w:uiPriority="47"/>
+    <w:lsdException w:name="List Table 3" w:uiPriority="48"/>
+    <w:lsdException w:name="List Table 4" w:uiPriority="49"/>
+    <w:lsdException w:name="List Table 5 Dark" w:uiPriority="50"/>
+    <w:lsdException w:name="List Table 6 Colorful" w:uiPriority="51"/>
+    <w:lsdException w:name="List Table 7 Colorful" w:uiPriority="52"/>
+    <w:lsdException w:name="List Table 1 Light Accent 1" w:uiPriority="46"/>
+    <w:lsdException w:name="List Table 2 Accent 1" w:uiPriority="47"/>
+    <w:lsdException w:name="List Table 3 Accent 1" w:uiPriority="48"/>
+    <w:lsdException w:name="List Table 4 Accent 1" w:uiPriority="49"/>
+    <w:lsdException w:name="List Table 5 Dark Accent 1" w:uiPriority="50"/>
+    <w:lsdException w:name="List Table 6 Colorful Accent 1" w:uiPriority="51"/>
+    <w:lsdException w:name="List Table 7 Colorful Accent 1" w:uiPriority="52"/>
+    <w:lsdException w:name="List Table 1 Light Accent 2" w:uiPriority="46"/>
+    <w:lsdException w:name="List Table 2 Accent 2" w:uiPriority="47"/>
+    <w:lsdException w:name="List Table 3 Accent 2" w:uiPriority="48"/>
+    <w:lsdException w:name="List Table 4 Accent 2" w:uiPriority="49"/>
+    <w:lsdException w:name="List Table 5 Dark Accent 2" w:uiPriority="50"/>
+    <w:lsdException w:name="List Table 6 Colorful Accent 2" w:uiPriority="51"/>
+    <w:lsdException w:name="List Table 7 Colorful Accent 2" w:uiPriority="52"/>
+    <w:lsdException w:name="List Table 1 Light Accent 3" w:uiPriority="46"/>
+    <w:lsdException w:name="List Table 2 Accent 3" w:uiPriority="47"/>
+    <w:lsdException w:name="List Table 3 Accent 3" w:uiPriority="48"/>
+    <w:lsdException w:name="List Table 4 Accent 3" w:uiPriority="49"/>
+    <w:lsdException w:name="List Table 5 Dark Accent 3" w:uiPriority="50"/>
+    <w:lsdException w:name="List Table 6 Colorful Accent 3" w:uiPriority="51"/>
+    <w:lsdException w:name="List Table 7 Colorful Accent 3" w:uiPriority="52"/>
+    <w:lsdException w:name="List Table 1 Light Accent 4" w:uiPriority="46"/>
+    <w:lsdException w:name="List Table 2 Accent 4" w:uiPriority="47"/>
+    <w:lsdException w:name="List Table 3 Accent 4" w:uiPriority="48"/>
+    <w:lsdException w:name="List Table 4 Accent 4" w:uiPriority="49"/>
+    <w:lsdException w:name="List Table 5 Dark Accent 4" w:uiPriority="50"/>
+    <w:lsdException w:name="List Table 6 Colorful Accent 4" w:uiPriority="51"/>
+    <w:lsdException w:name="List Table 7 Colorful Accent 4" w:uiPriority="52"/>
+    <w:lsdException w:name="List Table 1 Light Accent 5" w:uiPriority="46"/>
+    <w:lsdException w:name="List Table 2 Accent 5" w:uiPriority="47"/>
+    <w:lsdException w:name="List Table 3 Accent 5" w:uiPriority="48"/>
+    <w:lsdException w:name="List Table 4 Accent 5" w:uiPriority="49"/>
+    <w:lsdException w:name="List Table 5 Dark Accent 5" w:uiPriority="50"/>
+    <w:lsdException w:name="List Table 6 Colorful Accent 5" w:uiPriority="51"/>
+    <w:lsdException w:name="List Table 7 Colorful Accent 5" w:uiPriority="52"/>
+    <w:lsdException w:name="List Table 1 Light Accent 6" w:uiPriority="46"/>
+    <w:lsdException w:name="List Table 2 Accent 6" w:uiPriority="47"/>
+    <w:lsdException w:name="List Table 3 Accent 6" w:uiPriority="48"/>
+    <w:lsdException w:name="List Table 4 Accent 6" w:uiPriority="49"/>
+    <w:lsdException w:name="List Table 5 Dark Accent 6" w:uiPriority="50"/>
+    <w:lsdException w:name="List Table 6 Colorful Accent 6" w:uiPriority="51"/>
+    <w:lsdException w:name="List Table 7 Colorful Accent 6" w:uiPriority="52"/>
   </w:latentStyles>
   <w:style w:type="paragraph" w:default="1" w:styleId="Normal">
     <w:name w:val="Normal"/>
@@ -6789,7 +8916,6 @@
       <w:spacing w:line="240" w:lineRule="auto"/>
     </w:pPr>
     <w:tblPr>
-      <w:tblInd w:w="0" w:type="dxa"/>
       <w:tblBorders>
         <w:top w:val="single" w:sz="4" w:space="0" w:color="auto"/>
         <w:left w:val="single" w:sz="4" w:space="0" w:color="auto"/>
@@ -6798,385 +8924,59 @@
         <w:insideH w:val="single" w:sz="4" w:space="0" w:color="auto"/>
         <w:insideV w:val="single" w:sz="4" w:space="0" w:color="auto"/>
       </w:tblBorders>
-      <w:tblCellMar>
-        <w:top w:w="0" w:type="dxa"/>
-        <w:left w:w="108" w:type="dxa"/>
-        <w:bottom w:w="0" w:type="dxa"/>
-        <w:right w:w="108" w:type="dxa"/>
-      </w:tblCellMar>
     </w:tblPr>
   </w:style>
-</w:styles>
-</file>
-
-<file path=word/stylesWithEffects.xml><?xml version="1.0" encoding="utf-8"?>
-<w:styles xmlns:wpc="http://schemas.microsoft.com/office/word/2010/wordprocessingCanvas" xmlns:mo="http://schemas.microsoft.com/office/mac/office/2008/main" xmlns:mc="http://schemas.openxmlformats.org/markup-compatibility/2006" xmlns:mv="urn:schemas-microsoft-com:mac:vml" xmlns:o="urn:schemas-microsoft-com:office:office" xmlns:r="http://schemas.openxmlformats.org/officeDocument/2006/relationships" xmlns:m="http://schemas.openxmlformats.org/officeDocument/2006/math" xmlns:v="urn:schemas-microsoft-com:vml" xmlns:wp14="http://schemas.microsoft.com/office/word/2010/wordprocessingDrawing" xmlns:wp="http://schemas.openxmlformats.org/drawingml/2006/wordprocessingDrawing" xmlns:w10="urn:schemas-microsoft-com:office:word" xmlns:w="http://schemas.openxmlformats.org/wordprocessingml/2006/main" xmlns:w14="http://schemas.microsoft.com/office/word/2010/wordml" xmlns:wpg="http://schemas.microsoft.com/office/word/2010/wordprocessingGroup" xmlns:wpi="http://schemas.microsoft.com/office/word/2010/wordprocessingInk" xmlns:wne="http://schemas.microsoft.com/office/word/2006/wordml" xmlns:wps="http://schemas.microsoft.com/office/word/2010/wordprocessingShape" mc:Ignorable="w14 wp14">
-  <w:docDefaults>
-    <w:rPrDefault>
-      <w:rPr>
-        <w:rFonts w:asciiTheme="minorHAnsi" w:eastAsiaTheme="minorHAnsi" w:hAnsiTheme="minorHAnsi" w:cstheme="minorBidi"/>
-        <w:szCs w:val="22"/>
-        <w:lang w:val="en-US" w:eastAsia="en-US" w:bidi="ar-SA"/>
-      </w:rPr>
-    </w:rPrDefault>
-    <w:pPrDefault>
-      <w:pPr>
-        <w:spacing w:line="254" w:lineRule="auto"/>
-      </w:pPr>
-    </w:pPrDefault>
-  </w:docDefaults>
-  <w:latentStyles w:defLockedState="0" w:defUIPriority="99" w:defSemiHidden="1" w:defUnhideWhenUsed="1" w:defQFormat="0" w:count="276">
-    <w:lsdException w:name="Normal" w:semiHidden="0" w:uiPriority="0" w:unhideWhenUsed="0" w:qFormat="1"/>
-    <w:lsdException w:name="heading 1" w:semiHidden="0" w:uiPriority="9" w:unhideWhenUsed="0" w:qFormat="1"/>
-    <w:lsdException w:name="heading 2" w:uiPriority="9" w:qFormat="1"/>
-    <w:lsdException w:name="heading 3" w:uiPriority="9" w:qFormat="1"/>
-    <w:lsdException w:name="heading 4" w:uiPriority="9" w:qFormat="1"/>
-    <w:lsdException w:name="heading 5" w:uiPriority="9" w:qFormat="1"/>
-    <w:lsdException w:name="heading 6" w:uiPriority="9" w:qFormat="1"/>
-    <w:lsdException w:name="heading 7" w:uiPriority="9" w:qFormat="1"/>
-    <w:lsdException w:name="heading 8" w:uiPriority="9" w:qFormat="1"/>
-    <w:lsdException w:name="heading 9" w:uiPriority="9" w:qFormat="1"/>
-    <w:lsdException w:name="toc 1" w:uiPriority="39"/>
-    <w:lsdException w:name="toc 2" w:uiPriority="39"/>
-    <w:lsdException w:name="toc 3" w:uiPriority="39"/>
-    <w:lsdException w:name="toc 4" w:uiPriority="39"/>
-    <w:lsdException w:name="toc 5" w:uiPriority="39"/>
-    <w:lsdException w:name="toc 6" w:uiPriority="39"/>
-    <w:lsdException w:name="toc 7" w:uiPriority="39"/>
-    <w:lsdException w:name="toc 8" w:uiPriority="39"/>
-    <w:lsdException w:name="toc 9" w:uiPriority="39"/>
-    <w:lsdException w:name="caption" w:uiPriority="35" w:qFormat="1"/>
-    <w:lsdException w:name="Title" w:semiHidden="0" w:uiPriority="10" w:unhideWhenUsed="0" w:qFormat="1"/>
-    <w:lsdException w:name="Default Paragraph Font" w:uiPriority="1"/>
-    <w:lsdException w:name="Subtitle" w:semiHidden="0" w:uiPriority="11" w:unhideWhenUsed="0" w:qFormat="1"/>
-    <w:lsdException w:name="Strong" w:semiHidden="0" w:uiPriority="22" w:unhideWhenUsed="0" w:qFormat="1"/>
-    <w:lsdException w:name="Emphasis" w:semiHidden="0" w:uiPriority="20" w:unhideWhenUsed="0" w:qFormat="1"/>
-    <w:lsdException w:name="Table Grid" w:semiHidden="0" w:uiPriority="39" w:unhideWhenUsed="0"/>
-    <w:lsdException w:name="Note Level 1" w:semiHidden="0" w:unhideWhenUsed="0"/>
-    <w:lsdException w:name="Note Level 2" w:semiHidden="0" w:unhideWhenUsed="0"/>
-    <w:lsdException w:name="Note Level 3" w:semiHidden="0" w:unhideWhenUsed="0"/>
-    <w:lsdException w:name="Note Level 4" w:semiHidden="0" w:unhideWhenUsed="0"/>
-    <w:lsdException w:name="Note Level 5" w:semiHidden="0" w:unhideWhenUsed="0"/>
-    <w:lsdException w:name="Note Level 6" w:semiHidden="0" w:unhideWhenUsed="0"/>
-    <w:lsdException w:name="Note Level 7" w:semiHidden="0" w:unhideWhenUsed="0"/>
-    <w:lsdException w:name="Note Level 8" w:semiHidden="0" w:unhideWhenUsed="0"/>
-    <w:lsdException w:name="Note Level 9" w:semiHidden="0" w:unhideWhenUsed="0"/>
-    <w:lsdException w:name="Placeholder Text" w:unhideWhenUsed="0"/>
-    <w:lsdException w:name="No Spacing" w:semiHidden="0" w:uiPriority="1" w:unhideWhenUsed="0" w:qFormat="1"/>
-    <w:lsdException w:name="Light Shading" w:semiHidden="0" w:uiPriority="60" w:unhideWhenUsed="0"/>
-    <w:lsdException w:name="Light List" w:semiHidden="0" w:uiPriority="61" w:unhideWhenUsed="0"/>
-    <w:lsdException w:name="Light Grid" w:semiHidden="0" w:uiPriority="62" w:unhideWhenUsed="0"/>
-    <w:lsdException w:name="Medium Shading 1" w:semiHidden="0" w:uiPriority="63" w:unhideWhenUsed="0"/>
-    <w:lsdException w:name="Medium Shading 2" w:semiHidden="0" w:uiPriority="64" w:unhideWhenUsed="0"/>
-    <w:lsdException w:name="Medium List 1" w:semiHidden="0" w:uiPriority="65" w:unhideWhenUsed="0"/>
-    <w:lsdException w:name="Medium List 2" w:semiHidden="0" w:uiPriority="66" w:unhideWhenUsed="0"/>
-    <w:lsdException w:name="Medium Grid 1" w:semiHidden="0" w:uiPriority="67" w:unhideWhenUsed="0"/>
-    <w:lsdException w:name="Medium Grid 2" w:semiHidden="0" w:uiPriority="68" w:unhideWhenUsed="0"/>
-    <w:lsdException w:name="Medium Grid 3" w:semiHidden="0" w:uiPriority="69" w:unhideWhenUsed="0"/>
-    <w:lsdException w:name="Dark List" w:semiHidden="0" w:uiPriority="70" w:unhideWhenUsed="0"/>
-    <w:lsdException w:name="Colorful Shading" w:semiHidden="0" w:uiPriority="71" w:unhideWhenUsed="0"/>
-    <w:lsdException w:name="Colorful List" w:semiHidden="0" w:uiPriority="72" w:unhideWhenUsed="0"/>
-    <w:lsdException w:name="Colorful Grid" w:semiHidden="0" w:uiPriority="73" w:unhideWhenUsed="0"/>
-    <w:lsdException w:name="Light Shading Accent 1" w:semiHidden="0" w:uiPriority="60" w:unhideWhenUsed="0"/>
-    <w:lsdException w:name="Light List Accent 1" w:semiHidden="0" w:uiPriority="61" w:unhideWhenUsed="0"/>
-    <w:lsdException w:name="Light Grid Accent 1" w:semiHidden="0" w:uiPriority="62" w:unhideWhenUsed="0"/>
-    <w:lsdException w:name="Medium Shading 1 Accent 1" w:semiHidden="0" w:uiPriority="63" w:unhideWhenUsed="0"/>
-    <w:lsdException w:name="Medium Shading 2 Accent 1" w:semiHidden="0" w:uiPriority="64" w:unhideWhenUsed="0"/>
-    <w:lsdException w:name="Medium List 1 Accent 1" w:semiHidden="0" w:uiPriority="65" w:unhideWhenUsed="0"/>
-    <w:lsdException w:name="Revision" w:unhideWhenUsed="0"/>
-    <w:lsdException w:name="List Paragraph" w:semiHidden="0" w:uiPriority="34" w:unhideWhenUsed="0" w:qFormat="1"/>
-    <w:lsdException w:name="Quote" w:semiHidden="0" w:uiPriority="29" w:unhideWhenUsed="0" w:qFormat="1"/>
-    <w:lsdException w:name="Intense Quote" w:semiHidden="0" w:uiPriority="30" w:unhideWhenUsed="0" w:qFormat="1"/>
-    <w:lsdException w:name="Medium List 2 Accent 1" w:semiHidden="0" w:uiPriority="66" w:unhideWhenUsed="0"/>
-    <w:lsdException w:name="Medium Grid 1 Accent 1" w:semiHidden="0" w:uiPriority="67" w:unhideWhenUsed="0"/>
-    <w:lsdException w:name="Medium Grid 2 Accent 1" w:semiHidden="0" w:uiPriority="68" w:unhideWhenUsed="0"/>
-    <w:lsdException w:name="Medium Grid 3 Accent 1" w:semiHidden="0" w:uiPriority="69" w:unhideWhenUsed="0"/>
-    <w:lsdException w:name="Dark List Accent 1" w:semiHidden="0" w:uiPriority="70" w:unhideWhenUsed="0"/>
-    <w:lsdException w:name="Colorful Shading Accent 1" w:semiHidden="0" w:uiPriority="71" w:unhideWhenUsed="0"/>
-    <w:lsdException w:name="Colorful List Accent 1" w:semiHidden="0" w:uiPriority="72" w:unhideWhenUsed="0"/>
-    <w:lsdException w:name="Colorful Grid Accent 1" w:semiHidden="0" w:uiPriority="73" w:unhideWhenUsed="0"/>
-    <w:lsdException w:name="Light Shading Accent 2" w:semiHidden="0" w:uiPriority="60" w:unhideWhenUsed="0"/>
-    <w:lsdException w:name="Light List Accent 2" w:semiHidden="0" w:uiPriority="61" w:unhideWhenUsed="0"/>
-    <w:lsdException w:name="Light Grid Accent 2" w:semiHidden="0" w:uiPriority="62" w:unhideWhenUsed="0"/>
-    <w:lsdException w:name="Medium Shading 1 Accent 2" w:semiHidden="0" w:uiPriority="63" w:unhideWhenUsed="0"/>
-    <w:lsdException w:name="Medium Shading 2 Accent 2" w:semiHidden="0" w:uiPriority="64" w:unhideWhenUsed="0"/>
-    <w:lsdException w:name="Medium List 1 Accent 2" w:semiHidden="0" w:uiPriority="65" w:unhideWhenUsed="0"/>
-    <w:lsdException w:name="Medium List 2 Accent 2" w:semiHidden="0" w:uiPriority="66" w:unhideWhenUsed="0"/>
-    <w:lsdException w:name="Medium Grid 1 Accent 2" w:semiHidden="0" w:uiPriority="67" w:unhideWhenUsed="0"/>
-    <w:lsdException w:name="Medium Grid 2 Accent 2" w:semiHidden="0" w:uiPriority="68" w:unhideWhenUsed="0"/>
-    <w:lsdException w:name="Medium Grid 3 Accent 2" w:semiHidden="0" w:uiPriority="69" w:unhideWhenUsed="0"/>
-    <w:lsdException w:name="Dark List Accent 2" w:semiHidden="0" w:uiPriority="70" w:unhideWhenUsed="0"/>
-    <w:lsdException w:name="Colorful Shading Accent 2" w:semiHidden="0" w:uiPriority="71" w:unhideWhenUsed="0"/>
-    <w:lsdException w:name="Colorful List Accent 2" w:semiHidden="0" w:uiPriority="72" w:unhideWhenUsed="0"/>
-    <w:lsdException w:name="Colorful Grid Accent 2" w:semiHidden="0" w:uiPriority="73" w:unhideWhenUsed="0"/>
-    <w:lsdException w:name="Light Shading Accent 3" w:semiHidden="0" w:uiPriority="60" w:unhideWhenUsed="0"/>
-    <w:lsdException w:name="Light List Accent 3" w:semiHidden="0" w:uiPriority="61" w:unhideWhenUsed="0"/>
-    <w:lsdException w:name="Light Grid Accent 3" w:semiHidden="0" w:uiPriority="62" w:unhideWhenUsed="0"/>
-    <w:lsdException w:name="Medium Shading 1 Accent 3" w:semiHidden="0" w:uiPriority="63" w:unhideWhenUsed="0"/>
-    <w:lsdException w:name="Medium Shading 2 Accent 3" w:semiHidden="0" w:uiPriority="64" w:unhideWhenUsed="0"/>
-    <w:lsdException w:name="Medium List 1 Accent 3" w:semiHidden="0" w:uiPriority="65" w:unhideWhenUsed="0"/>
-    <w:lsdException w:name="Medium List 2 Accent 3" w:semiHidden="0" w:uiPriority="66" w:unhideWhenUsed="0"/>
-    <w:lsdException w:name="Medium Grid 1 Accent 3" w:semiHidden="0" w:uiPriority="67" w:unhideWhenUsed="0"/>
-    <w:lsdException w:name="Medium Grid 2 Accent 3" w:semiHidden="0" w:uiPriority="68" w:unhideWhenUsed="0"/>
-    <w:lsdException w:name="Medium Grid 3 Accent 3" w:semiHidden="0" w:uiPriority="69" w:unhideWhenUsed="0"/>
-    <w:lsdException w:name="Dark List Accent 3" w:semiHidden="0" w:uiPriority="70" w:unhideWhenUsed="0"/>
-    <w:lsdException w:name="Colorful Shading Accent 3" w:semiHidden="0" w:uiPriority="71" w:unhideWhenUsed="0"/>
-    <w:lsdException w:name="Colorful List Accent 3" w:semiHidden="0" w:uiPriority="72" w:unhideWhenUsed="0"/>
-    <w:lsdException w:name="Colorful Grid Accent 3" w:semiHidden="0" w:uiPriority="73" w:unhideWhenUsed="0"/>
-    <w:lsdException w:name="Light Shading Accent 4" w:semiHidden="0" w:uiPriority="60" w:unhideWhenUsed="0"/>
-    <w:lsdException w:name="Light List Accent 4" w:semiHidden="0" w:uiPriority="61" w:unhideWhenUsed="0"/>
-    <w:lsdException w:name="Light Grid Accent 4" w:semiHidden="0" w:uiPriority="62" w:unhideWhenUsed="0"/>
-    <w:lsdException w:name="Medium Shading 1 Accent 4" w:semiHidden="0" w:uiPriority="63" w:unhideWhenUsed="0"/>
-    <w:lsdException w:name="Medium Shading 2 Accent 4" w:semiHidden="0" w:uiPriority="64" w:unhideWhenUsed="0"/>
-    <w:lsdException w:name="Medium List 1 Accent 4" w:semiHidden="0" w:uiPriority="65" w:unhideWhenUsed="0"/>
-    <w:lsdException w:name="Medium List 2 Accent 4" w:semiHidden="0" w:uiPriority="66" w:unhideWhenUsed="0"/>
-    <w:lsdException w:name="Medium Grid 1 Accent 4" w:semiHidden="0" w:uiPriority="67" w:unhideWhenUsed="0"/>
-    <w:lsdException w:name="Medium Grid 2 Accent 4" w:semiHidden="0" w:uiPriority="68" w:unhideWhenUsed="0"/>
-    <w:lsdException w:name="Medium Grid 3 Accent 4" w:semiHidden="0" w:uiPriority="69" w:unhideWhenUsed="0"/>
-    <w:lsdException w:name="Dark List Accent 4" w:semiHidden="0" w:uiPriority="70" w:unhideWhenUsed="0"/>
-    <w:lsdException w:name="Colorful Shading Accent 4" w:semiHidden="0" w:uiPriority="71" w:unhideWhenUsed="0"/>
-    <w:lsdException w:name="Colorful List Accent 4" w:semiHidden="0" w:uiPriority="72" w:unhideWhenUsed="0"/>
-    <w:lsdException w:name="Colorful Grid Accent 4" w:semiHidden="0" w:uiPriority="73" w:unhideWhenUsed="0"/>
-    <w:lsdException w:name="Light Shading Accent 5" w:semiHidden="0" w:uiPriority="60" w:unhideWhenUsed="0"/>
-    <w:lsdException w:name="Light List Accent 5" w:semiHidden="0" w:uiPriority="61" w:unhideWhenUsed="0"/>
-    <w:lsdException w:name="Light Grid Accent 5" w:semiHidden="0" w:uiPriority="62" w:unhideWhenUsed="0"/>
-    <w:lsdException w:name="Medium Shading 1 Accent 5" w:semiHidden="0" w:uiPriority="63" w:unhideWhenUsed="0"/>
-    <w:lsdException w:name="Medium Shading 2 Accent 5" w:semiHidden="0" w:uiPriority="64" w:unhideWhenUsed="0"/>
-    <w:lsdException w:name="Medium List 1 Accent 5" w:semiHidden="0" w:uiPriority="65" w:unhideWhenUsed="0"/>
-    <w:lsdException w:name="Medium List 2 Accent 5" w:semiHidden="0" w:uiPriority="66" w:unhideWhenUsed="0"/>
-    <w:lsdException w:name="Medium Grid 1 Accent 5" w:semiHidden="0" w:uiPriority="67" w:unhideWhenUsed="0"/>
-    <w:lsdException w:name="Medium Grid 2 Accent 5" w:semiHidden="0" w:uiPriority="68" w:unhideWhenUsed="0"/>
-    <w:lsdException w:name="Medium Grid 3 Accent 5" w:semiHidden="0" w:uiPriority="69" w:unhideWhenUsed="0"/>
-    <w:lsdException w:name="Dark List Accent 5" w:semiHidden="0" w:uiPriority="70" w:unhideWhenUsed="0"/>
-    <w:lsdException w:name="Colorful Shading Accent 5" w:semiHidden="0" w:uiPriority="71" w:unhideWhenUsed="0"/>
-    <w:lsdException w:name="Colorful List Accent 5" w:semiHidden="0" w:uiPriority="72" w:unhideWhenUsed="0"/>
-    <w:lsdException w:name="Colorful Grid Accent 5" w:semiHidden="0" w:uiPriority="73" w:unhideWhenUsed="0"/>
-    <w:lsdException w:name="Light Shading Accent 6" w:semiHidden="0" w:uiPriority="60" w:unhideWhenUsed="0"/>
-    <w:lsdException w:name="Light List Accent 6" w:semiHidden="0" w:uiPriority="61" w:unhideWhenUsed="0"/>
-    <w:lsdException w:name="Light Grid Accent 6" w:semiHidden="0" w:uiPriority="62" w:unhideWhenUsed="0"/>
-    <w:lsdException w:name="Medium Shading 1 Accent 6" w:semiHidden="0" w:uiPriority="63" w:unhideWhenUsed="0"/>
-    <w:lsdException w:name="Medium Shading 2 Accent 6" w:semiHidden="0" w:uiPriority="64" w:unhideWhenUsed="0"/>
-    <w:lsdException w:name="Medium List 1 Accent 6" w:semiHidden="0" w:uiPriority="65" w:unhideWhenUsed="0"/>
-    <w:lsdException w:name="Medium List 2 Accent 6" w:semiHidden="0" w:uiPriority="66" w:unhideWhenUsed="0"/>
-    <w:lsdException w:name="Medium Grid 1 Accent 6" w:semiHidden="0" w:uiPriority="67" w:unhideWhenUsed="0"/>
-    <w:lsdException w:name="Medium Grid 2 Accent 6" w:semiHidden="0" w:uiPriority="68" w:unhideWhenUsed="0"/>
-    <w:lsdException w:name="Medium Grid 3 Accent 6" w:semiHidden="0" w:uiPriority="69" w:unhideWhenUsed="0"/>
-    <w:lsdException w:name="Dark List Accent 6" w:semiHidden="0" w:uiPriority="70" w:unhideWhenUsed="0"/>
-    <w:lsdException w:name="Colorful Shading Accent 6" w:semiHidden="0" w:uiPriority="71" w:unhideWhenUsed="0"/>
-    <w:lsdException w:name="Colorful List Accent 6" w:semiHidden="0" w:uiPriority="72" w:unhideWhenUsed="0"/>
-    <w:lsdException w:name="Colorful Grid Accent 6" w:semiHidden="0" w:uiPriority="73" w:unhideWhenUsed="0"/>
-    <w:lsdException w:name="Subtle Emphasis" w:semiHidden="0" w:uiPriority="19" w:unhideWhenUsed="0" w:qFormat="1"/>
-    <w:lsdException w:name="Intense Emphasis" w:semiHidden="0" w:uiPriority="21" w:unhideWhenUsed="0" w:qFormat="1"/>
-    <w:lsdException w:name="Subtle Reference" w:semiHidden="0" w:uiPriority="31" w:unhideWhenUsed="0" w:qFormat="1"/>
-    <w:lsdException w:name="Intense Reference" w:semiHidden="0" w:uiPriority="32" w:unhideWhenUsed="0" w:qFormat="1"/>
-    <w:lsdException w:name="Book Title" w:semiHidden="0" w:uiPriority="33" w:unhideWhenUsed="0" w:qFormat="1"/>
-    <w:lsdException w:name="Bibliography" w:uiPriority="37"/>
-    <w:lsdException w:name="TOC Heading" w:uiPriority="39" w:qFormat="1"/>
-  </w:latentStyles>
-  <w:style w:type="paragraph" w:default="1" w:styleId="Normal">
-    <w:name w:val="Normal"/>
-    <w:qFormat/>
+  <w:style w:type="paragraph" w:styleId="Header">
+    <w:name w:val="header"/>
+    <w:basedOn w:val="Normal"/>
+    <w:link w:val="HeaderChar"/>
+    <w:uiPriority w:val="99"/>
+    <w:unhideWhenUsed/>
+    <w:rsid w:val="00532242"/>
     <w:pPr>
-      <w:suppressAutoHyphens/>
-      <w:spacing w:after="160"/>
+      <w:tabs>
+        <w:tab w:val="center" w:pos="4680"/>
+        <w:tab w:val="right" w:pos="9360"/>
+      </w:tabs>
+      <w:spacing w:after="0" w:line="240" w:lineRule="auto"/>
     </w:pPr>
+  </w:style>
+  <w:style w:type="character" w:customStyle="1" w:styleId="HeaderChar">
+    <w:name w:val="Header Char"/>
+    <w:basedOn w:val="DefaultParagraphFont"/>
+    <w:link w:val="Header"/>
+    <w:uiPriority w:val="99"/>
+    <w:rsid w:val="00532242"/>
     <w:rPr>
       <w:color w:val="00000A"/>
       <w:sz w:val="22"/>
     </w:rPr>
   </w:style>
-  <w:style w:type="character" w:default="1" w:styleId="DefaultParagraphFont">
-    <w:name w:val="Default Paragraph Font"/>
-    <w:uiPriority w:val="1"/>
-    <w:semiHidden/>
+  <w:style w:type="paragraph" w:styleId="Footer">
+    <w:name w:val="footer"/>
+    <w:basedOn w:val="Normal"/>
+    <w:link w:val="FooterChar"/>
+    <w:uiPriority w:val="99"/>
     <w:unhideWhenUsed/>
-  </w:style>
-  <w:style w:type="table" w:default="1" w:styleId="TableNormal">
-    <w:name w:val="Normal Table"/>
-    <w:uiPriority w:val="99"/>
-    <w:semiHidden/>
-    <w:unhideWhenUsed/>
-    <w:tblPr>
-      <w:tblInd w:w="0" w:type="dxa"/>
-      <w:tblCellMar>
-        <w:top w:w="0" w:type="dxa"/>
-        <w:left w:w="108" w:type="dxa"/>
-        <w:bottom w:w="0" w:type="dxa"/>
-        <w:right w:w="108" w:type="dxa"/>
-      </w:tblCellMar>
-    </w:tblPr>
-  </w:style>
-  <w:style w:type="numbering" w:default="1" w:styleId="NoList">
-    <w:name w:val="No List"/>
-    <w:uiPriority w:val="99"/>
-    <w:semiHidden/>
-    <w:unhideWhenUsed/>
-  </w:style>
-  <w:style w:type="character" w:styleId="PlaceholderText">
-    <w:name w:val="Placeholder Text"/>
-    <w:basedOn w:val="DefaultParagraphFont"/>
-    <w:uiPriority w:val="99"/>
-    <w:semiHidden/>
-    <w:rsid w:val="00796EED"/>
-    <w:rPr>
-      <w:color w:val="808080"/>
-    </w:rPr>
-  </w:style>
-  <w:style w:type="character" w:customStyle="1" w:styleId="BalloonTextChar">
-    <w:name w:val="Balloon Text Char"/>
-    <w:basedOn w:val="DefaultParagraphFont"/>
-    <w:link w:val="BalloonText"/>
-    <w:uiPriority w:val="99"/>
-    <w:semiHidden/>
-    <w:rsid w:val="007F57F3"/>
-    <w:rPr>
-      <w:rFonts w:ascii="Lucida Grande" w:hAnsi="Lucida Grande"/>
-      <w:sz w:val="18"/>
-      <w:szCs w:val="18"/>
-    </w:rPr>
-  </w:style>
-  <w:style w:type="character" w:customStyle="1" w:styleId="ListLabel1">
-    <w:name w:val="ListLabel 1"/>
-    <w:rPr>
-      <w:rFonts w:eastAsia="Calibri" w:cs="Times New Roman"/>
-    </w:rPr>
-  </w:style>
-  <w:style w:type="character" w:customStyle="1" w:styleId="ListLabel2">
-    <w:name w:val="ListLabel 2"/>
-    <w:rPr>
-      <w:rFonts w:cs="Courier New"/>
-    </w:rPr>
-  </w:style>
-  <w:style w:type="character" w:customStyle="1" w:styleId="ListLabel3">
-    <w:name w:val="ListLabel 3"/>
-    <w:rPr>
-      <w:rFonts w:cs="Times New Roman"/>
-    </w:rPr>
-  </w:style>
-  <w:style w:type="character" w:customStyle="1" w:styleId="ListLabel4">
-    <w:name w:val="ListLabel 4"/>
-    <w:rPr>
-      <w:rFonts w:cs="Wingdings"/>
-    </w:rPr>
-  </w:style>
-  <w:style w:type="character" w:customStyle="1" w:styleId="ListLabel5">
-    <w:name w:val="ListLabel 5"/>
-    <w:rPr>
-      <w:rFonts w:cs="Courier New"/>
-    </w:rPr>
-  </w:style>
-  <w:style w:type="character" w:customStyle="1" w:styleId="ListLabel6">
-    <w:name w:val="ListLabel 6"/>
-    <w:rPr>
-      <w:rFonts w:cs="Symbol"/>
-    </w:rPr>
-  </w:style>
-  <w:style w:type="paragraph" w:customStyle="1" w:styleId="Heading">
-    <w:name w:val="Heading"/>
-    <w:basedOn w:val="Normal"/>
-    <w:next w:val="TextBody"/>
+    <w:rsid w:val="00532242"/>
     <w:pPr>
-      <w:keepNext/>
-      <w:spacing w:before="240" w:after="120"/>
-    </w:pPr>
-    <w:rPr>
-      <w:rFonts w:ascii="Liberation Sans" w:eastAsia="Microsoft YaHei" w:hAnsi="Liberation Sans" w:cs="Mangal"/>
-      <w:sz w:val="28"/>
-      <w:szCs w:val="28"/>
-    </w:rPr>
-  </w:style>
-  <w:style w:type="paragraph" w:customStyle="1" w:styleId="TextBody">
-    <w:name w:val="Text Body"/>
-    <w:basedOn w:val="Normal"/>
-    <w:pPr>
-      <w:spacing w:after="140" w:line="288" w:lineRule="auto"/>
+      <w:tabs>
+        <w:tab w:val="center" w:pos="4680"/>
+        <w:tab w:val="right" w:pos="9360"/>
+      </w:tabs>
+      <w:spacing w:after="0" w:line="240" w:lineRule="auto"/>
     </w:pPr>
   </w:style>
-  <w:style w:type="paragraph" w:styleId="List">
-    <w:name w:val="List"/>
-    <w:basedOn w:val="TextBody"/>
+  <w:style w:type="character" w:customStyle="1" w:styleId="FooterChar">
+    <w:name w:val="Footer Char"/>
+    <w:basedOn w:val="DefaultParagraphFont"/>
+    <w:link w:val="Footer"/>
+    <w:uiPriority w:val="99"/>
+    <w:rsid w:val="00532242"/>
     <w:rPr>
-      <w:rFonts w:cs="Mangal"/>
+      <w:color w:val="00000A"/>
+      <w:sz w:val="22"/>
     </w:rPr>
-  </w:style>
-  <w:style w:type="paragraph" w:styleId="Caption">
-    <w:name w:val="caption"/>
-    <w:basedOn w:val="Normal"/>
-    <w:pPr>
-      <w:suppressLineNumbers/>
-      <w:spacing w:before="120" w:after="120"/>
-    </w:pPr>
-    <w:rPr>
-      <w:rFonts w:cs="Mangal"/>
-      <w:i/>
-      <w:iCs/>
-      <w:sz w:val="24"/>
-      <w:szCs w:val="24"/>
-    </w:rPr>
-  </w:style>
-  <w:style w:type="paragraph" w:customStyle="1" w:styleId="Index">
-    <w:name w:val="Index"/>
-    <w:basedOn w:val="Normal"/>
-    <w:pPr>
-      <w:suppressLineNumbers/>
-    </w:pPr>
-    <w:rPr>
-      <w:rFonts w:cs="Mangal"/>
-    </w:rPr>
-  </w:style>
-  <w:style w:type="paragraph" w:styleId="ListParagraph">
-    <w:name w:val="List Paragraph"/>
-    <w:basedOn w:val="Normal"/>
-    <w:uiPriority w:val="34"/>
-    <w:qFormat/>
-    <w:rsid w:val="004B35B0"/>
-    <w:pPr>
-      <w:ind w:left="720"/>
-      <w:contextualSpacing/>
-    </w:pPr>
-  </w:style>
-  <w:style w:type="paragraph" w:styleId="BalloonText">
-    <w:name w:val="Balloon Text"/>
-    <w:basedOn w:val="Normal"/>
-    <w:link w:val="BalloonTextChar"/>
-    <w:uiPriority w:val="99"/>
-    <w:semiHidden/>
-    <w:unhideWhenUsed/>
-    <w:rsid w:val="007F57F3"/>
-    <w:pPr>
-      <w:spacing w:after="0" w:line="240" w:lineRule="auto"/>
-    </w:pPr>
-    <w:rPr>
-      <w:rFonts w:ascii="Lucida Grande" w:hAnsi="Lucida Grande"/>
-      <w:sz w:val="18"/>
-      <w:szCs w:val="18"/>
-    </w:rPr>
-  </w:style>
-  <w:style w:type="table" w:styleId="TableGrid">
-    <w:name w:val="Table Grid"/>
-    <w:basedOn w:val="TableNormal"/>
-    <w:uiPriority w:val="39"/>
-    <w:rsid w:val="00092FD5"/>
-    <w:pPr>
-      <w:spacing w:line="240" w:lineRule="auto"/>
-    </w:pPr>
-    <w:tblPr>
-      <w:tblInd w:w="0" w:type="dxa"/>
-      <w:tblBorders>
-        <w:top w:val="single" w:sz="4" w:space="0" w:color="auto"/>
-        <w:left w:val="single" w:sz="4" w:space="0" w:color="auto"/>
-        <w:bottom w:val="single" w:sz="4" w:space="0" w:color="auto"/>
-        <w:right w:val="single" w:sz="4" w:space="0" w:color="auto"/>
-        <w:insideH w:val="single" w:sz="4" w:space="0" w:color="auto"/>
-        <w:insideV w:val="single" w:sz="4" w:space="0" w:color="auto"/>
-      </w:tblBorders>
-      <w:tblCellMar>
-        <w:top w:w="0" w:type="dxa"/>
-        <w:left w:w="108" w:type="dxa"/>
-        <w:bottom w:w="0" w:type="dxa"/>
-        <w:right w:w="108" w:type="dxa"/>
-      </w:tblCellMar>
-    </w:tblPr>
   </w:style>
 </w:styles>
 </file>
@@ -7436,7 +9236,7 @@
   <a:extraClrSchemeLst/>
   <a:extLst>
     <a:ext uri="{05A4C25C-085E-4340-85A3-A5531E510DB2}">
-      <thm15:themeFamily xmlns:thm15="http://schemas.microsoft.com/office/thememl/2012/main" xmlns="" name="Office Theme" id="{62F939B6-93AF-4DB8-9C6B-D6C7DFDC589F}" vid="{4A3C46E8-61CC-4603-A589-7422A47A8E4A}"/>
+      <thm15:themeFamily xmlns:thm15="http://schemas.microsoft.com/office/thememl/2012/main" name="Office Theme" id="{62F939B6-93AF-4DB8-9C6B-D6C7DFDC589F}" vid="{4A3C46E8-61CC-4603-A589-7422A47A8E4A}"/>
     </a:ext>
   </a:extLst>
 </a:theme>

</xml_diff>